<commit_message>
190623 - 16:06 - Projects Initial Contents, Project FlatList Snap
</commit_message>
<xml_diff>
--- a/Resume/v2.0.docx
+++ b/Resume/v2.0.docx
@@ -4,7 +4,7 @@
   <w:body>
     <w:p>
       <w:pPr>
-        <w:pStyle w:val="948"/>
+        <w:pStyle w:val="971"/>
         <w:rPr>
           <w:rFonts w:ascii="Garamond" w:hAnsi="Garamond" w:cs="Garamond"/>
           <w:color w:val="auto"/>
@@ -44,7 +44,7 @@
       <w:hyperlink r:id="rId11" w:tooltip="http://hanskoh@protonmail.com" w:history="1">
         <w:r>
           <w:rPr>
-            <w:rStyle w:val="950"/>
+            <w:rStyle w:val="973"/>
             <w:rFonts w:ascii="Garamond" w:hAnsi="Garamond" w:cs="Garamond"/>
             <w:sz w:val="28"/>
             <w:szCs w:val="22"/>
@@ -53,7 +53,7 @@
         </w:r>
         <w:r>
           <w:rPr>
-            <w:rStyle w:val="950"/>
+            <w:rStyle w:val="973"/>
             <w:rFonts w:ascii="Garamond" w:hAnsi="Garamond" w:cs="Garamond"/>
             <w:sz w:val="28"/>
             <w:szCs w:val="22"/>
@@ -62,7 +62,7 @@
         </w:r>
         <w:r>
           <w:rPr>
-            <w:rStyle w:val="950"/>
+            <w:rStyle w:val="973"/>
             <w:rFonts w:ascii="Garamond" w:hAnsi="Garamond" w:cs="Garamond"/>
             <w:sz w:val="28"/>
             <w:szCs w:val="22"/>
@@ -71,7 +71,7 @@
         </w:r>
         <w:r>
           <w:rPr>
-            <w:rStyle w:val="950"/>
+            <w:rStyle w:val="973"/>
             <w:rFonts w:ascii="Garamond" w:hAnsi="Garamond" w:cs="Garamond"/>
             <w:sz w:val="28"/>
             <w:szCs w:val="22"/>
@@ -80,7 +80,7 @@
         </w:r>
         <w:r>
           <w:rPr>
-            <w:rStyle w:val="950"/>
+            <w:rStyle w:val="973"/>
             <w:rFonts w:ascii="Garamond" w:hAnsi="Garamond" w:cs="Garamond"/>
             <w:sz w:val="32"/>
             <w:szCs w:val="24"/>
@@ -101,6 +101,7 @@
       <w:r>
         <w:rPr>
           <w:rFonts w:ascii="Garamond" w:hAnsi="Garamond" w:cs="Garamond"/>
+          <w:color w:val="auto"/>
           <w:sz w:val="24"/>
           <w:szCs w:val="24"/>
         </w:rPr>
@@ -116,7 +117,7 @@
     </w:p>
     <w:p>
       <w:pPr>
-        <w:pStyle w:val="948"/>
+        <w:pStyle w:val="971"/>
         <w:ind w:firstLine="0"/>
         <w:jc w:val="right"/>
         <w:rPr>
@@ -171,8 +172,12 @@
       <w:r>
         <w:rPr>
           <w:rFonts w:ascii="Garamond" w:hAnsi="Garamond" w:cs="Garamond"/>
-          <w:sz w:val="24"/>
-          <w:szCs w:val="24"/>
+          <w:b/>
+          <w:bCs/>
+          <w:color w:val="auto"/>
+          <w:sz w:val="40"/>
+          <w:szCs w:val="40"/>
+          <w:highlight w:val="none"/>
         </w:rPr>
       </w:r>
       <w:r>
@@ -189,7 +194,7 @@
     </w:p>
     <w:p>
       <w:pPr>
-        <w:pStyle w:val="948"/>
+        <w:pStyle w:val="971"/>
         <w:ind w:firstLine="0"/>
         <w:jc w:val="center"/>
         <w:rPr>
@@ -219,8 +224,11 @@
       <w:r>
         <w:rPr>
           <w:rFonts w:ascii="Garamond" w:hAnsi="Garamond" w:cs="Garamond"/>
-          <w:sz w:val="24"/>
-          <w:szCs w:val="24"/>
+          <w:b/>
+          <w:bCs/>
+          <w:color w:val="auto"/>
+          <w:sz w:val="40"/>
+          <w:szCs w:val="40"/>
         </w:rPr>
       </w:r>
       <w:r>
@@ -236,7 +244,7 @@
     </w:p>
     <w:p>
       <w:pPr>
-        <w:pStyle w:val="948"/>
+        <w:pStyle w:val="971"/>
         <w:spacing w:line="252" w:lineRule="auto"/>
         <w:rPr>
           <w:rFonts w:ascii="Garamond" w:hAnsi="Garamond" w:cs="Garamond"/>
@@ -285,7 +293,7 @@
     </w:p>
     <w:p>
       <w:pPr>
-        <w:pStyle w:val="948"/>
+        <w:pStyle w:val="971"/>
         <w:spacing w:line="252" w:lineRule="auto"/>
         <w:rPr>
           <w:rFonts w:ascii="Garamond" w:hAnsi="Garamond" w:cs="Garamond"/>
@@ -469,8 +477,12 @@
       <w:r>
         <w:rPr>
           <w:rFonts w:ascii="Garamond" w:hAnsi="Garamond" w:cs="Garamond"/>
+          <w:b/>
+          <w:bCs/>
+          <w:color w:val="auto"/>
           <w:sz w:val="24"/>
           <w:szCs w:val="24"/>
+          <w:highlight w:val="none"/>
         </w:rPr>
       </w:r>
       <w:r>
@@ -487,7 +499,7 @@
     </w:p>
     <w:p>
       <w:pPr>
-        <w:pStyle w:val="948"/>
+        <w:pStyle w:val="971"/>
         <w:spacing w:line="252" w:lineRule="auto"/>
         <w:rPr>
           <w:rFonts w:ascii="Garamond" w:hAnsi="Garamond" w:cs="Garamond"/>
@@ -602,6 +614,8 @@
       <w:r>
         <w:rPr>
           <w:rFonts w:ascii="Garamond" w:hAnsi="Garamond" w:cs="Garamond"/>
+          <w:bCs/>
+          <w:i/>
           <w:sz w:val="24"/>
           <w:szCs w:val="24"/>
         </w:rPr>
@@ -618,7 +632,7 @@
     </w:p>
     <w:p>
       <w:pPr>
-        <w:pStyle w:val="948"/>
+        <w:pStyle w:val="971"/>
         <w:numPr>
           <w:ilvl w:val="0"/>
           <w:numId w:val="19"/>
@@ -647,6 +661,9 @@
       <w:r>
         <w:rPr>
           <w:rFonts w:ascii="Garamond" w:hAnsi="Garamond" w:cs="Garamond"/>
+          <w:b/>
+          <w:bCs/>
+          <w:color w:val="auto"/>
           <w:sz w:val="24"/>
           <w:szCs w:val="24"/>
         </w:rPr>
@@ -664,7 +681,7 @@
     </w:p>
     <w:p>
       <w:pPr>
-        <w:pStyle w:val="948"/>
+        <w:pStyle w:val="971"/>
         <w:numPr>
           <w:ilvl w:val="0"/>
           <w:numId w:val="19"/>
@@ -736,6 +753,9 @@
       <w:r>
         <w:rPr>
           <w:rFonts w:ascii="Garamond" w:hAnsi="Garamond" w:cs="Garamond"/>
+          <w:b/>
+          <w:bCs/>
+          <w:color w:val="auto"/>
           <w:sz w:val="24"/>
           <w:szCs w:val="24"/>
         </w:rPr>
@@ -753,7 +773,7 @@
     </w:p>
     <w:p>
       <w:pPr>
-        <w:pStyle w:val="948"/>
+        <w:pStyle w:val="971"/>
         <w:numPr>
           <w:ilvl w:val="0"/>
           <w:numId w:val="19"/>
@@ -792,6 +812,9 @@
       <w:r>
         <w:rPr>
           <w:rFonts w:ascii="Garamond" w:hAnsi="Garamond" w:cs="Garamond"/>
+          <w:b/>
+          <w:bCs/>
+          <w:color w:val="auto"/>
           <w:sz w:val="24"/>
           <w:szCs w:val="24"/>
         </w:rPr>
@@ -809,7 +832,7 @@
     </w:p>
     <w:p>
       <w:pPr>
-        <w:pStyle w:val="948"/>
+        <w:pStyle w:val="971"/>
         <w:numPr>
           <w:ilvl w:val="0"/>
           <w:numId w:val="19"/>
@@ -930,6 +953,9 @@
       <w:r>
         <w:rPr>
           <w:rFonts w:ascii="Garamond" w:hAnsi="Garamond" w:cs="Garamond"/>
+          <w:b/>
+          <w:bCs/>
+          <w:color w:val="auto"/>
           <w:sz w:val="24"/>
           <w:szCs w:val="24"/>
         </w:rPr>
@@ -947,7 +973,7 @@
     </w:p>
     <w:p>
       <w:pPr>
-        <w:pStyle w:val="948"/>
+        <w:pStyle w:val="971"/>
         <w:numPr>
           <w:ilvl w:val="0"/>
           <w:numId w:val="19"/>
@@ -976,6 +1002,9 @@
       <w:r>
         <w:rPr>
           <w:rFonts w:ascii="Garamond" w:hAnsi="Garamond" w:cs="Garamond"/>
+          <w:b/>
+          <w:bCs/>
+          <w:color w:val="auto"/>
           <w:sz w:val="24"/>
           <w:szCs w:val="24"/>
         </w:rPr>
@@ -993,7 +1022,7 @@
     </w:p>
     <w:p>
       <w:pPr>
-        <w:pStyle w:val="948"/>
+        <w:pStyle w:val="971"/>
         <w:numPr>
           <w:ilvl w:val="0"/>
           <w:numId w:val="19"/>
@@ -1022,6 +1051,9 @@
       <w:r>
         <w:rPr>
           <w:rFonts w:ascii="Garamond" w:hAnsi="Garamond" w:cs="Garamond"/>
+          <w:b/>
+          <w:bCs/>
+          <w:color w:val="auto"/>
           <w:sz w:val="24"/>
           <w:szCs w:val="24"/>
         </w:rPr>
@@ -1039,7 +1071,7 @@
     </w:p>
     <w:p>
       <w:pPr>
-        <w:pStyle w:val="948"/>
+        <w:pStyle w:val="971"/>
         <w:spacing w:line="252" w:lineRule="auto"/>
         <w:rPr>
           <w:rFonts w:ascii="Garamond" w:hAnsi="Garamond" w:cs="Garamond"/>
@@ -1231,6 +1263,9 @@
       <w:r>
         <w:rPr>
           <w:rFonts w:ascii="Garamond" w:hAnsi="Garamond" w:cs="Garamond"/>
+          <w:b/>
+          <w:bCs/>
+          <w:color w:val="auto"/>
           <w:sz w:val="24"/>
           <w:szCs w:val="24"/>
         </w:rPr>
@@ -1248,7 +1283,7 @@
     </w:p>
     <w:p>
       <w:pPr>
-        <w:pStyle w:val="948"/>
+        <w:pStyle w:val="971"/>
         <w:spacing w:line="252" w:lineRule="auto"/>
         <w:rPr>
           <w:rFonts w:ascii="Garamond" w:hAnsi="Garamond" w:cs="Garamond"/>
@@ -1402,6 +1437,8 @@
       <w:r>
         <w:rPr>
           <w:rFonts w:ascii="Garamond" w:hAnsi="Garamond" w:cs="Garamond"/>
+          <w:bCs/>
+          <w:i/>
           <w:sz w:val="24"/>
           <w:szCs w:val="24"/>
         </w:rPr>
@@ -1418,7 +1455,7 @@
     </w:p>
     <w:p>
       <w:pPr>
-        <w:pStyle w:val="948"/>
+        <w:pStyle w:val="971"/>
         <w:numPr>
           <w:ilvl w:val="0"/>
           <w:numId w:val="19"/>
@@ -1507,6 +1544,7 @@
       <w:r>
         <w:rPr>
           <w:rFonts w:ascii="Garamond" w:hAnsi="Garamond" w:cs="Garamond"/>
+          <w:bCs/>
           <w:sz w:val="24"/>
           <w:szCs w:val="24"/>
         </w:rPr>
@@ -1522,7 +1560,7 @@
     </w:p>
     <w:p>
       <w:pPr>
-        <w:pStyle w:val="948"/>
+        <w:pStyle w:val="971"/>
         <w:numPr>
           <w:ilvl w:val="0"/>
           <w:numId w:val="19"/>
@@ -1637,6 +1675,7 @@
       <w:r>
         <w:rPr>
           <w:rFonts w:ascii="Garamond" w:hAnsi="Garamond" w:cs="Garamond"/>
+          <w:color w:val="auto"/>
           <w:sz w:val="24"/>
           <w:szCs w:val="24"/>
         </w:rPr>
@@ -1652,7 +1691,7 @@
     </w:p>
     <w:p>
       <w:pPr>
-        <w:pStyle w:val="948"/>
+        <w:pStyle w:val="971"/>
         <w:spacing w:line="252" w:lineRule="auto"/>
         <w:rPr>
           <w:rFonts w:ascii="Garamond" w:hAnsi="Garamond" w:cs="Garamond"/>
@@ -1688,7 +1727,7 @@
     </w:p>
     <w:p>
       <w:pPr>
-        <w:pStyle w:val="948"/>
+        <w:pStyle w:val="971"/>
         <w:jc w:val="center"/>
         <w:spacing w:line="252" w:lineRule="auto"/>
         <w:tabs>
@@ -1744,7 +1783,7 @@
     </w:p>
     <w:p>
       <w:pPr>
-        <w:pStyle w:val="948"/>
+        <w:pStyle w:val="971"/>
         <w:spacing w:line="252" w:lineRule="auto"/>
         <w:tabs>
           <w:tab w:val="left" w:pos="1660" w:leader="none"/>
@@ -1787,7 +1826,7 @@
     </w:p>
     <w:p>
       <w:pPr>
-        <w:pStyle w:val="948"/>
+        <w:pStyle w:val="971"/>
         <w:spacing w:line="252" w:lineRule="auto"/>
         <w:tabs>
           <w:tab w:val="left" w:pos="1660" w:leader="none"/>
@@ -1839,10 +1878,18 @@
           <w:highlight w:val="none"/>
         </w:rPr>
       </w:r>
+      <w:r>
+        <w:rPr>
+          <w:rFonts w:ascii="Garamond" w:hAnsi="Garamond" w:cs="Garamond"/>
+          <w:sz w:val="24"/>
+          <w:szCs w:val="24"/>
+          <w:highlight w:val="none"/>
+        </w:rPr>
+      </w:r>
     </w:p>
     <w:p>
       <w:pPr>
-        <w:pStyle w:val="948"/>
+        <w:pStyle w:val="971"/>
         <w:spacing w:line="252" w:lineRule="auto"/>
         <w:tabs>
           <w:tab w:val="left" w:pos="1660" w:leader="none"/>
@@ -1880,7 +1927,7 @@
       <w:hyperlink r:id="rId12" w:tooltip="https://redux-toolkit.js.org" w:history="1">
         <w:r>
           <w:rPr>
-            <w:rStyle w:val="950"/>
+            <w:rStyle w:val="973"/>
             <w:rFonts w:ascii="Courier New" w:hAnsi="Courier New" w:eastAsia="Courier New" w:cs="Courier New"/>
             <w:sz w:val="20"/>
             <w:szCs w:val="20"/>
@@ -1903,7 +1950,7 @@
       <w:hyperlink r:id="rId13" w:tooltip="https://github.com/Tintef/react-google-places-autocomplete" w:history="1">
         <w:r>
           <w:rPr>
-            <w:rStyle w:val="950"/>
+            <w:rStyle w:val="973"/>
             <w:rFonts w:ascii="Courier New" w:hAnsi="Courier New" w:eastAsia="Courier New" w:cs="Courier New"/>
             <w:sz w:val="20"/>
             <w:szCs w:val="20"/>
@@ -1926,7 +1973,7 @@
       <w:hyperlink r:id="rId14" w:tooltip="https://github.com/react-native-maps/react-native-maps" w:history="1">
         <w:r>
           <w:rPr>
-            <w:rStyle w:val="950"/>
+            <w:rStyle w:val="973"/>
             <w:rFonts w:ascii="Courier New" w:hAnsi="Courier New" w:eastAsia="Courier New" w:cs="Courier New"/>
             <w:sz w:val="20"/>
             <w:szCs w:val="20"/>
@@ -1949,7 +1996,7 @@
       <w:hyperlink r:id="rId15" w:tooltip="https://github.com/bramus/react-native-maps-directions" w:history="1">
         <w:r>
           <w:rPr>
-            <w:rStyle w:val="950"/>
+            <w:rStyle w:val="973"/>
             <w:rFonts w:ascii="Courier New" w:hAnsi="Courier New" w:eastAsia="Courier New" w:cs="Courier New"/>
             <w:sz w:val="20"/>
             <w:szCs w:val="20"/>
@@ -1972,7 +2019,7 @@
       <w:hyperlink r:id="rId16" w:tooltip="https://github.com/gorhom/react-native-bottom-sheet" w:history="1">
         <w:r>
           <w:rPr>
-            <w:rStyle w:val="950"/>
+            <w:rStyle w:val="973"/>
             <w:rFonts w:ascii="Courier New" w:hAnsi="Courier New" w:eastAsia="Courier New" w:cs="Courier New"/>
             <w:sz w:val="20"/>
             <w:szCs w:val="20"/>
@@ -2010,10 +2057,22 @@
           <w:highlight w:val="none"/>
         </w:rPr>
       </w:r>
+      <w:r>
+        <w:rPr>
+          <w:rFonts w:ascii="Garamond" w:hAnsi="Garamond" w:cs="Garamond"/>
+          <w:b/>
+          <w:bCs/>
+          <w:color w:val="ff0000"/>
+          <w:sz w:val="24"/>
+          <w:szCs w:val="24"/>
+          <w:highlight w:val="none"/>
+          <w:lang w:val="en-MY"/>
+        </w:rPr>
+      </w:r>
     </w:p>
     <w:p>
       <w:pPr>
-        <w:pStyle w:val="948"/>
+        <w:pStyle w:val="971"/>
         <w:jc w:val="both"/>
         <w:spacing w:after="3" w:line="252" w:lineRule="auto"/>
         <w:rPr>
@@ -2063,8 +2122,10 @@
       <w:r>
         <w:rPr>
           <w:rFonts w:ascii="Garamond" w:hAnsi="Garamond" w:cs="Garamond"/>
+          <w:color w:val="auto"/>
           <w:sz w:val="24"/>
           <w:szCs w:val="24"/>
+          <w:highlight w:val="none"/>
         </w:rPr>
       </w:r>
       <w:r>
@@ -2079,7 +2140,7 @@
     </w:p>
     <w:p>
       <w:pPr>
-        <w:pStyle w:val="948"/>
+        <w:pStyle w:val="971"/>
         <w:ind w:left="0" w:firstLine="0"/>
         <w:jc w:val="both"/>
         <w:spacing w:after="3" w:line="252" w:lineRule="auto"/>
@@ -2135,7 +2196,7 @@
       <w:hyperlink r:id="rId17" w:tooltip="https://www.sanity.io" w:history="1">
         <w:r>
           <w:rPr>
-            <w:rStyle w:val="950"/>
+            <w:rStyle w:val="973"/>
             <w:rFonts w:ascii="Courier New" w:hAnsi="Courier New" w:cs="Courier New"/>
             <w:i/>
             <w:iCs/>
@@ -2162,7 +2223,7 @@
       <w:hyperlink r:id="rId18" w:tooltip="https://redux-toolkit.js.org" w:history="1">
         <w:r>
           <w:rPr>
-            <w:rStyle w:val="950"/>
+            <w:rStyle w:val="973"/>
             <w:rFonts w:ascii="Courier New" w:hAnsi="Courier New" w:cs="Courier New"/>
             <w:i/>
             <w:iCs/>
@@ -2189,7 +2250,7 @@
       <w:hyperlink r:id="rId19" w:tooltip="https://github.com/xDae/react-currency-formatter" w:history="1">
         <w:r>
           <w:rPr>
-            <w:rStyle w:val="950"/>
+            <w:rStyle w:val="973"/>
             <w:rFonts w:ascii="Courier New" w:hAnsi="Courier New" w:cs="Courier New"/>
             <w:i/>
             <w:iCs/>
@@ -2216,7 +2277,7 @@
       <w:hyperlink r:id="rId20" w:tooltip="https://github.com/oblador/react-native-animatable" w:history="1">
         <w:r>
           <w:rPr>
-            <w:rStyle w:val="950"/>
+            <w:rStyle w:val="973"/>
             <w:rFonts w:ascii="Courier New" w:hAnsi="Courier New" w:cs="Courier New"/>
             <w:i/>
             <w:iCs/>
@@ -2243,7 +2304,7 @@
       <w:hyperlink r:id="rId21" w:tooltip="https://github.com/oblador/react-native-progress" w:history="1">
         <w:r>
           <w:rPr>
-            <w:rStyle w:val="950"/>
+            <w:rStyle w:val="973"/>
             <w:rFonts w:ascii="Courier New" w:hAnsi="Courier New" w:cs="Courier New"/>
             <w:i/>
             <w:iCs/>
@@ -2270,7 +2331,7 @@
       <w:hyperlink r:id="rId22" w:tooltip="https://github.com/react-native-maps/react-native-maps" w:history="1">
         <w:r>
           <w:rPr>
-            <w:rStyle w:val="950"/>
+            <w:rStyle w:val="973"/>
             <w:rFonts w:ascii="Courier New" w:hAnsi="Courier New" w:cs="Courier New"/>
             <w:i/>
             <w:iCs/>
@@ -2297,7 +2358,7 @@
       <w:hyperlink r:id="rId23" w:tooltip="https://www.npmjs.com/package/heroicons" w:history="1">
         <w:r>
           <w:rPr>
-            <w:rStyle w:val="950"/>
+            <w:rStyle w:val="973"/>
             <w:rFonts w:ascii="Courier New" w:hAnsi="Courier New" w:cs="Courier New"/>
             <w:i/>
             <w:iCs/>
@@ -2324,8 +2385,13 @@
       <w:r>
         <w:rPr>
           <w:rFonts w:ascii="Courier New" w:hAnsi="Courier New" w:cs="Courier New"/>
-          <w:sz w:val="24"/>
-          <w:szCs w:val="24"/>
+          <w:b/>
+          <w:bCs/>
+          <w:i/>
+          <w:color w:val="auto"/>
+          <w:sz w:val="20"/>
+          <w:szCs w:val="20"/>
+          <w:u w:val="single"/>
         </w:rPr>
       </w:r>
       <w:r>
@@ -2343,7 +2409,7 @@
     </w:p>
     <w:p>
       <w:pPr>
-        <w:pStyle w:val="948"/>
+        <w:pStyle w:val="971"/>
         <w:jc w:val="both"/>
         <w:spacing w:after="3" w:line="252" w:lineRule="auto"/>
         <w:rPr>
@@ -2382,6 +2448,9 @@
       <w:r>
         <w:rPr>
           <w:rFonts w:ascii="Garamond" w:hAnsi="Garamond" w:cs="Garamond"/>
+          <w:b w:val="0"/>
+          <w:bCs w:val="0"/>
+          <w:color w:val="auto"/>
           <w:sz w:val="24"/>
           <w:szCs w:val="24"/>
         </w:rPr>
@@ -2399,7 +2468,7 @@
     </w:p>
     <w:p>
       <w:pPr>
-        <w:pStyle w:val="948"/>
+        <w:pStyle w:val="971"/>
         <w:ind w:left="0" w:firstLine="0"/>
         <w:jc w:val="both"/>
         <w:spacing w:after="3" w:line="252" w:lineRule="auto"/>
@@ -2443,7 +2512,7 @@
       <w:hyperlink r:id="rId24" w:tooltip="https://www.npmjs.com/package/expo-auth-session" w:history="1">
         <w:r>
           <w:rPr>
-            <w:rStyle w:val="950"/>
+            <w:rStyle w:val="973"/>
             <w:rFonts w:ascii="Courier New" w:hAnsi="Courier New" w:cs="Courier New"/>
             <w:i/>
             <w:iCs/>
@@ -2470,7 +2539,7 @@
       <w:hyperlink r:id="rId25" w:tooltip="https://firebase.google.com/docs/auth" w:history="1">
         <w:r>
           <w:rPr>
-            <w:rStyle w:val="950"/>
+            <w:rStyle w:val="973"/>
             <w:rFonts w:ascii="Courier New" w:hAnsi="Courier New" w:cs="Courier New"/>
             <w:i/>
             <w:iCs/>
@@ -2497,7 +2566,7 @@
       <w:hyperlink r:id="rId26" w:tooltip="https://firebase.google.com/docs/firestore" w:history="1">
         <w:r>
           <w:rPr>
-            <w:rStyle w:val="950"/>
+            <w:rStyle w:val="973"/>
             <w:rFonts w:ascii="Courier New" w:hAnsi="Courier New" w:cs="Courier New"/>
             <w:i/>
             <w:iCs/>
@@ -2524,7 +2593,7 @@
       <w:hyperlink r:id="rId27" w:tooltip="https://github.com/webraptor/react-native-deck-swiper" w:history="1">
         <w:r>
           <w:rPr>
-            <w:rStyle w:val="950"/>
+            <w:rStyle w:val="973"/>
             <w:rFonts w:ascii="Courier New" w:hAnsi="Courier New" w:cs="Courier New"/>
             <w:i/>
             <w:iCs/>
@@ -2551,7 +2620,7 @@
       <w:hyperlink r:id="rId28" w:tooltip="https://github.com/expo/eas-cli" w:history="1">
         <w:r>
           <w:rPr>
-            <w:rStyle w:val="950"/>
+            <w:rStyle w:val="973"/>
             <w:rFonts w:ascii="Courier New" w:hAnsi="Courier New" w:cs="Courier New"/>
             <w:i/>
             <w:iCs/>
@@ -2591,8 +2660,13 @@
       <w:r>
         <w:rPr>
           <w:rFonts w:ascii="Garamond" w:hAnsi="Garamond" w:cs="Garamond"/>
-          <w:sz w:val="24"/>
-          <w:szCs w:val="24"/>
+          <w:b/>
+          <w:bCs/>
+          <w:i/>
+          <w:color w:val="auto"/>
+          <w:sz w:val="22"/>
+          <w:szCs w:val="22"/>
+          <w:u w:val="single"/>
         </w:rPr>
       </w:r>
       <w:r>
@@ -2610,7 +2684,7 @@
     </w:p>
     <w:p>
       <w:pPr>
-        <w:pStyle w:val="948"/>
+        <w:pStyle w:val="971"/>
         <w:jc w:val="both"/>
         <w:spacing w:after="3" w:line="252" w:lineRule="auto"/>
         <w:rPr>
@@ -2661,6 +2735,9 @@
       <w:r>
         <w:rPr>
           <w:rFonts w:ascii="Garamond" w:hAnsi="Garamond" w:cs="Garamond"/>
+          <w:b w:val="0"/>
+          <w:bCs w:val="0"/>
+          <w:color w:val="auto"/>
           <w:sz w:val="24"/>
           <w:szCs w:val="24"/>
         </w:rPr>
@@ -2678,7 +2755,7 @@
     </w:p>
     <w:p>
       <w:pPr>
-        <w:pStyle w:val="948"/>
+        <w:pStyle w:val="971"/>
         <w:ind w:left="0" w:firstLine="0"/>
         <w:jc w:val="both"/>
         <w:spacing w:after="3" w:line="252" w:lineRule="auto"/>
@@ -2719,7 +2796,7 @@
       <w:hyperlink r:id="rId29" w:tooltip="https://firebase.google.com/docs/auth" w:history="1">
         <w:r>
           <w:rPr>
-            <w:rStyle w:val="950"/>
+            <w:rStyle w:val="973"/>
             <w:rFonts w:ascii="Courier New" w:hAnsi="Courier New" w:cs="Courier New"/>
             <w:i/>
             <w:iCs/>
@@ -2745,7 +2822,7 @@
       <w:hyperlink r:id="rId30" w:tooltip="https://firebase.google.com/docs/firestore" w:history="1">
         <w:r>
           <w:rPr>
-            <w:rStyle w:val="950"/>
+            <w:rStyle w:val="973"/>
             <w:rFonts w:ascii="Courier New" w:hAnsi="Courier New" w:cs="Courier New"/>
             <w:i/>
             <w:iCs/>
@@ -2771,7 +2848,7 @@
       <w:hyperlink r:id="rId31" w:tooltip="https://reactnativeelements.com/" w:history="1">
         <w:r>
           <w:rPr>
-            <w:rStyle w:val="950"/>
+            <w:rStyle w:val="973"/>
             <w:rFonts w:ascii="Courier New" w:hAnsi="Courier New" w:cs="Courier New"/>
             <w:i/>
             <w:iCs/>
@@ -2797,7 +2874,7 @@
       <w:hyperlink r:id="rId32" w:tooltip="https://necolas.github.io/react-native-web/" w:history="1">
         <w:r>
           <w:rPr>
-            <w:rStyle w:val="950"/>
+            <w:rStyle w:val="973"/>
             <w:rFonts w:ascii="Courier New" w:hAnsi="Courier New" w:cs="Courier New"/>
             <w:i/>
             <w:iCs/>
@@ -2823,8 +2900,12 @@
       <w:r>
         <w:rPr>
           <w:rFonts w:ascii="Courier New" w:hAnsi="Courier New" w:cs="Courier New"/>
-          <w:sz w:val="24"/>
-          <w:szCs w:val="24"/>
+          <w:b/>
+          <w:bCs/>
+          <w:i/>
+          <w:color w:val="auto"/>
+          <w:sz w:val="20"/>
+          <w:szCs w:val="20"/>
         </w:rPr>
       </w:r>
       <w:r>
@@ -2841,7 +2922,7 @@
     </w:p>
     <w:p>
       <w:pPr>
-        <w:pStyle w:val="948"/>
+        <w:pStyle w:val="971"/>
         <w:ind w:left="0" w:firstLine="0"/>
         <w:spacing w:after="3" w:line="252" w:lineRule="auto"/>
         <w:tabs>
@@ -2902,8 +2983,12 @@
       <w:r>
         <w:rPr>
           <w:rFonts w:ascii="Garamond" w:hAnsi="Garamond" w:cs="Garamond"/>
+          <w:b w:val="0"/>
+          <w:bCs w:val="0"/>
+          <w:color w:val="auto"/>
           <w:sz w:val="24"/>
           <w:szCs w:val="24"/>
+          <w:highlight w:val="none"/>
         </w:rPr>
       </w:r>
       <w:r>
@@ -2920,7 +3005,7 @@
     </w:p>
     <w:p>
       <w:pPr>
-        <w:pStyle w:val="948"/>
+        <w:pStyle w:val="971"/>
         <w:ind w:left="0" w:firstLine="0"/>
         <w:jc w:val="both"/>
         <w:spacing w:after="3" w:line="252" w:lineRule="auto"/>
@@ -2990,7 +3075,7 @@
       <w:hyperlink r:id="rId33" w:tooltip="https://www.coingecko.com/en/api" w:history="1">
         <w:r>
           <w:rPr>
-            <w:rStyle w:val="950"/>
+            <w:rStyle w:val="973"/>
             <w:rFonts w:ascii="Courier New" w:hAnsi="Courier New" w:cs="Courier New"/>
             <w:b w:val="0"/>
             <w:bCs w:val="0"/>
@@ -3022,7 +3107,7 @@
       <w:hyperlink r:id="rId34" w:tooltip="https://github.com/FrigadeHQ/react-native-onboard" w:history="1">
         <w:r>
           <w:rPr>
-            <w:rStyle w:val="950"/>
+            <w:rStyle w:val="973"/>
             <w:rFonts w:ascii="Courier New" w:hAnsi="Courier New" w:cs="Courier New"/>
             <w:b w:val="0"/>
             <w:bCs w:val="0"/>
@@ -3054,7 +3139,7 @@
       <w:hyperlink r:id="rId35" w:tooltip="https://github.com/gorhom/react-native-bottom-sheet" w:history="1">
         <w:r>
           <w:rPr>
-            <w:rStyle w:val="950"/>
+            <w:rStyle w:val="973"/>
             <w:rFonts w:ascii="Courier New" w:hAnsi="Courier New" w:cs="Courier New"/>
             <w:b w:val="0"/>
             <w:bCs w:val="0"/>
@@ -3069,7 +3154,7 @@
         </w:r>
         <w:r>
           <w:rPr>
-            <w:rStyle w:val="950"/>
+            <w:rStyle w:val="973"/>
             <w:rFonts w:ascii="Courier New" w:hAnsi="Courier New" w:cs="Courier New"/>
             <w:b w:val="0"/>
             <w:bCs w:val="0"/>
@@ -3111,7 +3196,7 @@
       <w:hyperlink r:id="rId36" w:tooltip="https://github.com/rainbow-me/react-native-animated-charts" w:history="1">
         <w:r>
           <w:rPr>
-            <w:rStyle w:val="950"/>
+            <w:rStyle w:val="973"/>
             <w:rFonts w:ascii="Courier New" w:hAnsi="Courier New" w:cs="Courier New"/>
             <w:i/>
             <w:iCs/>
@@ -3136,7 +3221,7 @@
       <w:hyperlink r:id="rId37" w:tooltip="https://github.com/qiangmao/axios" w:history="1">
         <w:r>
           <w:rPr>
-            <w:rStyle w:val="950"/>
+            <w:rStyle w:val="973"/>
             <w:rFonts w:ascii="Courier New" w:hAnsi="Courier New" w:cs="Courier New"/>
             <w:i/>
             <w:iCs/>
@@ -3161,7 +3246,7 @@
       <w:hyperlink r:id="rId38" w:tooltip="https://momentjs.com" w:history="1">
         <w:r>
           <w:rPr>
-            <w:rStyle w:val="950"/>
+            <w:rStyle w:val="973"/>
             <w:rFonts w:ascii="Courier New" w:hAnsi="Courier New" w:cs="Courier New"/>
             <w:i/>
             <w:iCs/>
@@ -3186,8 +3271,13 @@
       <w:r>
         <w:rPr>
           <w:rFonts w:ascii="Courier New" w:hAnsi="Courier New" w:cs="Courier New"/>
-          <w:sz w:val="24"/>
-          <w:szCs w:val="24"/>
+          <w:b w:val="0"/>
+          <w:bCs/>
+          <w:i/>
+          <w:color w:val="auto"/>
+          <w:sz w:val="20"/>
+          <w:szCs w:val="20"/>
+          <w:highlight w:val="none"/>
         </w:rPr>
       </w:r>
       <w:r>
@@ -3205,7 +3295,7 @@
     </w:p>
     <w:p>
       <w:pPr>
-        <w:pStyle w:val="948"/>
+        <w:pStyle w:val="971"/>
         <w:spacing w:line="252" w:lineRule="auto"/>
         <w:rPr>
           <w:rFonts w:ascii="Garamond" w:hAnsi="Garamond" w:cs="Garamond"/>
@@ -3253,7 +3343,7 @@
     </w:p>
     <w:p>
       <w:pPr>
-        <w:pStyle w:val="948"/>
+        <w:pStyle w:val="971"/>
         <w:jc w:val="center"/>
         <w:spacing w:line="252" w:lineRule="auto"/>
         <w:rPr>
@@ -3309,7 +3399,7 @@
     </w:p>
     <w:p>
       <w:pPr>
-        <w:pStyle w:val="948"/>
+        <w:pStyle w:val="971"/>
         <w:ind w:left="0" w:firstLine="0"/>
         <w:spacing w:after="3" w:line="252" w:lineRule="auto"/>
         <w:rPr>
@@ -3347,7 +3437,7 @@
     </w:p>
     <w:tbl>
       <w:tblPr>
-        <w:tblStyle w:val="801"/>
+        <w:tblStyle w:val="824"/>
         <w:tblW w:w="0" w:type="auto"/>
         <w:tblLayout w:type="fixed"/>
         <w:tblLook w:val="04A0" w:firstRow="1" w:lastRow="0" w:firstColumn="1" w:lastColumn="0" w:noHBand="0" w:noVBand="1"/>
@@ -3378,7 +3468,7 @@
           </w:tcPr>
           <w:p>
             <w:pPr>
-              <w:pStyle w:val="948"/>
+              <w:pStyle w:val="971"/>
               <w:jc w:val="left"/>
               <w:spacing w:after="3" w:line="252" w:lineRule="auto"/>
               <w:rPr>
@@ -3418,6 +3508,18 @@
                 <w:u w:val="single"/>
               </w:rPr>
             </w:r>
+            <w:r>
+              <w:rPr>
+                <w:rFonts w:ascii="Garamond" w:hAnsi="Garamond" w:cs="Garamond"/>
+                <w:b/>
+                <w:bCs/>
+                <w:color w:val="auto"/>
+                <w:sz w:val="24"/>
+                <w:szCs w:val="24"/>
+                <w:highlight w:val="none"/>
+                <w:u w:val="single"/>
+              </w:rPr>
+            </w:r>
           </w:p>
         </w:tc>
         <w:tc>
@@ -3435,7 +3537,7 @@
           </w:tcPr>
           <w:p>
             <w:pPr>
-              <w:pStyle w:val="948"/>
+              <w:pStyle w:val="971"/>
               <w:jc w:val="left"/>
               <w:spacing w:after="3" w:line="252" w:lineRule="auto"/>
               <w:rPr>
@@ -3475,6 +3577,18 @@
                 <w:u w:val="single"/>
               </w:rPr>
             </w:r>
+            <w:r>
+              <w:rPr>
+                <w:rFonts w:ascii="Garamond" w:hAnsi="Garamond" w:cs="Garamond"/>
+                <w:b/>
+                <w:bCs/>
+                <w:color w:val="auto"/>
+                <w:sz w:val="24"/>
+                <w:szCs w:val="24"/>
+                <w:highlight w:val="none"/>
+                <w:u w:val="single"/>
+              </w:rPr>
+            </w:r>
           </w:p>
         </w:tc>
         <w:tc>
@@ -3491,7 +3605,7 @@
           </w:tcPr>
           <w:p>
             <w:pPr>
-              <w:pStyle w:val="948"/>
+              <w:pStyle w:val="971"/>
               <w:jc w:val="left"/>
               <w:spacing w:after="3" w:line="252" w:lineRule="auto"/>
               <w:rPr>
@@ -3529,6 +3643,17 @@
                 <w:highlight w:val="none"/>
               </w:rPr>
             </w:r>
+            <w:r>
+              <w:rPr>
+                <w:rFonts w:ascii="Garamond" w:hAnsi="Garamond" w:cs="Garamond"/>
+                <w:b/>
+                <w:bCs/>
+                <w:color w:val="auto"/>
+                <w:sz w:val="24"/>
+                <w:szCs w:val="24"/>
+                <w:highlight w:val="none"/>
+              </w:rPr>
+            </w:r>
           </w:p>
         </w:tc>
       </w:tr>
@@ -3548,7 +3673,7 @@
           </w:tcPr>
           <w:p>
             <w:pPr>
-              <w:pStyle w:val="948"/>
+              <w:pStyle w:val="971"/>
               <w:numPr>
                 <w:ilvl w:val="0"/>
                 <w:numId w:val="57"/>
@@ -3583,10 +3708,19 @@
                 <w:highlight w:val="none"/>
               </w:rPr>
             </w:r>
+            <w:r>
+              <w:rPr>
+                <w:rFonts w:ascii="Garamond" w:hAnsi="Garamond" w:cs="Garamond"/>
+                <w:color w:val="auto"/>
+                <w:sz w:val="24"/>
+                <w:szCs w:val="24"/>
+                <w:highlight w:val="none"/>
+              </w:rPr>
+            </w:r>
           </w:p>
           <w:p>
             <w:pPr>
-              <w:pStyle w:val="948"/>
+              <w:pStyle w:val="971"/>
               <w:numPr>
                 <w:ilvl w:val="0"/>
                 <w:numId w:val="57"/>
@@ -3622,10 +3756,19 @@
                 <w:lang w:val="en-MY"/>
               </w:rPr>
             </w:r>
+            <w:r>
+              <w:rPr>
+                <w:rFonts w:ascii="Garamond" w:hAnsi="Garamond" w:cs="Garamond"/>
+                <w:color w:val="auto"/>
+                <w:sz w:val="24"/>
+                <w:szCs w:val="24"/>
+                <w:highlight w:val="none"/>
+              </w:rPr>
+            </w:r>
           </w:p>
           <w:p>
             <w:pPr>
-              <w:pStyle w:val="948"/>
+              <w:pStyle w:val="971"/>
               <w:numPr>
                 <w:ilvl w:val="0"/>
                 <w:numId w:val="57"/>
@@ -3672,26 +3815,6 @@
                 <w:lang w:val="en-MY"/>
               </w:rPr>
             </w:r>
-            <w:r>
-              <w:rPr>
-                <w:rFonts w:ascii="Garamond" w:hAnsi="Garamond" w:cs="Garamond"/>
-                <w:color w:val="auto"/>
-                <w:sz w:val="24"/>
-                <w:szCs w:val="24"/>
-                <w:highlight w:val="none"/>
-                <w:lang w:val="en-MY"/>
-              </w:rPr>
-            </w:r>
-            <w:r>
-              <w:rPr>
-                <w:rFonts w:ascii="Garamond" w:hAnsi="Garamond" w:cs="Garamond"/>
-                <w:color w:val="auto"/>
-                <w:sz w:val="24"/>
-                <w:szCs w:val="24"/>
-                <w:highlight w:val="none"/>
-                <w:lang w:val="en-MY"/>
-              </w:rPr>
-            </w:r>
           </w:p>
         </w:tc>
         <w:tc>
@@ -3708,7 +3831,7 @@
           </w:tcPr>
           <w:p>
             <w:pPr>
-              <w:pStyle w:val="948"/>
+              <w:pStyle w:val="971"/>
               <w:numPr>
                 <w:ilvl w:val="0"/>
                 <w:numId w:val="57"/>
@@ -3744,10 +3867,19 @@
                 <w:lang w:val="en-MY"/>
               </w:rPr>
             </w:r>
+            <w:r>
+              <w:rPr>
+                <w:rFonts w:ascii="Garamond" w:hAnsi="Garamond" w:cs="Garamond"/>
+                <w:color w:val="auto"/>
+                <w:sz w:val="24"/>
+                <w:szCs w:val="24"/>
+                <w:highlight w:val="none"/>
+              </w:rPr>
+            </w:r>
           </w:p>
           <w:p>
             <w:pPr>
-              <w:pStyle w:val="948"/>
+              <w:pStyle w:val="971"/>
               <w:numPr>
                 <w:ilvl w:val="0"/>
                 <w:numId w:val="57"/>
@@ -3783,10 +3915,19 @@
                 <w:lang w:val="en-MY"/>
               </w:rPr>
             </w:r>
+            <w:r>
+              <w:rPr>
+                <w:rFonts w:ascii="Garamond" w:hAnsi="Garamond" w:cs="Garamond"/>
+                <w:color w:val="auto"/>
+                <w:sz w:val="24"/>
+                <w:szCs w:val="24"/>
+                <w:highlight w:val="none"/>
+              </w:rPr>
+            </w:r>
           </w:p>
           <w:p>
             <w:pPr>
-              <w:pStyle w:val="948"/>
+              <w:pStyle w:val="971"/>
               <w:numPr>
                 <w:ilvl w:val="0"/>
                 <w:numId w:val="57"/>
@@ -3822,6 +3963,15 @@
                 <w:lang w:val="en-MY"/>
               </w:rPr>
             </w:r>
+            <w:r>
+              <w:rPr>
+                <w:rFonts w:ascii="Garamond" w:hAnsi="Garamond" w:cs="Garamond"/>
+                <w:color w:val="auto"/>
+                <w:sz w:val="24"/>
+                <w:szCs w:val="24"/>
+                <w:highlight w:val="none"/>
+              </w:rPr>
+            </w:r>
           </w:p>
         </w:tc>
         <w:tc>
@@ -3838,7 +3988,7 @@
           </w:tcPr>
           <w:p>
             <w:pPr>
-              <w:pStyle w:val="948"/>
+              <w:pStyle w:val="971"/>
               <w:numPr>
                 <w:ilvl w:val="0"/>
                 <w:numId w:val="57"/>
@@ -3875,10 +4025,20 @@
                 <w:lang w:val="en-MY"/>
               </w:rPr>
             </w:r>
+            <w:r>
+              <w:rPr>
+                <w:rFonts w:ascii="Garamond" w:hAnsi="Garamond" w:cs="Garamond"/>
+                <w:color w:val="auto"/>
+                <w:sz w:val="24"/>
+                <w:szCs w:val="24"/>
+                <w:highlight w:val="none"/>
+                <w:lang w:val="en-MY"/>
+              </w:rPr>
+            </w:r>
           </w:p>
           <w:p>
             <w:pPr>
-              <w:pStyle w:val="948"/>
+              <w:pStyle w:val="971"/>
               <w:numPr>
                 <w:ilvl w:val="0"/>
                 <w:numId w:val="57"/>
@@ -3915,6 +4075,16 @@
                 <w:lang w:val="en-MY"/>
               </w:rPr>
             </w:r>
+            <w:r>
+              <w:rPr>
+                <w:rFonts w:ascii="Garamond" w:hAnsi="Garamond" w:cs="Garamond"/>
+                <w:color w:val="auto"/>
+                <w:sz w:val="24"/>
+                <w:szCs w:val="24"/>
+                <w:highlight w:val="none"/>
+                <w:lang w:val="en-MY"/>
+              </w:rPr>
+            </w:r>
           </w:p>
         </w:tc>
         <w:tc>
@@ -3931,7 +4101,7 @@
           </w:tcPr>
           <w:p>
             <w:pPr>
-              <w:pStyle w:val="948"/>
+              <w:pStyle w:val="971"/>
               <w:numPr>
                 <w:ilvl w:val="0"/>
                 <w:numId w:val="60"/>
@@ -3966,10 +4136,19 @@
                 <w:highlight w:val="none"/>
               </w:rPr>
             </w:r>
+            <w:r>
+              <w:rPr>
+                <w:rFonts w:ascii="Garamond" w:hAnsi="Garamond" w:cs="Garamond"/>
+                <w:color w:val="auto"/>
+                <w:sz w:val="24"/>
+                <w:szCs w:val="24"/>
+                <w:highlight w:val="none"/>
+              </w:rPr>
+            </w:r>
           </w:p>
           <w:p>
             <w:pPr>
-              <w:pStyle w:val="948"/>
+              <w:pStyle w:val="971"/>
               <w:numPr>
                 <w:ilvl w:val="0"/>
                 <w:numId w:val="60"/>
@@ -4002,27 +4181,6 @@
                 <w:sz w:val="24"/>
                 <w:szCs w:val="24"/>
                 <w:highlight w:val="none"/>
-                <w:lang w:val="en-MY"/>
-              </w:rPr>
-            </w:r>
-            <w:r>
-              <w:rPr>
-                <w:rFonts w:ascii="Garamond" w:hAnsi="Garamond" w:cs="Garamond"/>
-                <w:color w:val="auto"/>
-                <w:sz w:val="24"/>
-                <w:szCs w:val="24"/>
-                <w:highlight w:val="none"/>
-                <w:lang w:val="en-MY"/>
-              </w:rPr>
-            </w:r>
-            <w:r>
-              <w:rPr>
-                <w:rFonts w:ascii="Garamond" w:hAnsi="Garamond" w:cs="Garamond"/>
-                <w:color w:val="auto"/>
-                <w:sz w:val="24"/>
-                <w:szCs w:val="24"/>
-                <w:highlight w:val="none"/>
-                <w:lang w:val="en-MY"/>
               </w:rPr>
             </w:r>
             <w:r>
@@ -4037,7 +4195,7 @@
           </w:p>
           <w:p>
             <w:pPr>
-              <w:pStyle w:val="948"/>
+              <w:pStyle w:val="971"/>
               <w:numPr>
                 <w:ilvl w:val="0"/>
                 <w:numId w:val="60"/>
@@ -4084,26 +4242,6 @@
                 <w:lang w:val="en-MY"/>
               </w:rPr>
             </w:r>
-            <w:r>
-              <w:rPr>
-                <w:rFonts w:ascii="Garamond" w:hAnsi="Garamond" w:cs="Garamond"/>
-                <w:color w:val="auto"/>
-                <w:sz w:val="24"/>
-                <w:szCs w:val="24"/>
-                <w:highlight w:val="none"/>
-                <w:lang w:val="en-MY"/>
-              </w:rPr>
-            </w:r>
-            <w:r>
-              <w:rPr>
-                <w:rFonts w:ascii="Garamond" w:hAnsi="Garamond" w:cs="Garamond"/>
-                <w:color w:val="auto"/>
-                <w:sz w:val="24"/>
-                <w:szCs w:val="24"/>
-                <w:highlight w:val="none"/>
-                <w:lang w:val="en-MY"/>
-              </w:rPr>
-            </w:r>
           </w:p>
         </w:tc>
         <w:tc>
@@ -4120,7 +4258,7 @@
           </w:tcPr>
           <w:p>
             <w:pPr>
-              <w:pStyle w:val="948"/>
+              <w:pStyle w:val="971"/>
               <w:numPr>
                 <w:ilvl w:val="0"/>
                 <w:numId w:val="61"/>
@@ -4156,10 +4294,19 @@
                 <w:lang w:val="en-MY"/>
               </w:rPr>
             </w:r>
+            <w:r>
+              <w:rPr>
+                <w:rFonts w:ascii="Garamond" w:hAnsi="Garamond" w:cs="Garamond"/>
+                <w:color w:val="auto"/>
+                <w:sz w:val="24"/>
+                <w:szCs w:val="24"/>
+                <w:highlight w:val="none"/>
+              </w:rPr>
+            </w:r>
           </w:p>
           <w:p>
             <w:pPr>
-              <w:pStyle w:val="948"/>
+              <w:pStyle w:val="971"/>
               <w:numPr>
                 <w:ilvl w:val="0"/>
                 <w:numId w:val="61"/>
@@ -4194,10 +4341,19 @@
                 <w:highlight w:val="none"/>
               </w:rPr>
             </w:r>
+            <w:r>
+              <w:rPr>
+                <w:rFonts w:ascii="Garamond" w:hAnsi="Garamond" w:cs="Garamond"/>
+                <w:color w:val="auto"/>
+                <w:sz w:val="24"/>
+                <w:szCs w:val="24"/>
+                <w:highlight w:val="none"/>
+              </w:rPr>
+            </w:r>
           </w:p>
           <w:p>
             <w:pPr>
-              <w:pStyle w:val="948"/>
+              <w:pStyle w:val="971"/>
               <w:numPr>
                 <w:ilvl w:val="0"/>
                 <w:numId w:val="61"/>
@@ -4233,6 +4389,15 @@
                 <w:lang w:val="en-MY"/>
               </w:rPr>
             </w:r>
+            <w:r>
+              <w:rPr>
+                <w:rFonts w:ascii="Garamond" w:hAnsi="Garamond" w:cs="Garamond"/>
+                <w:color w:val="auto"/>
+                <w:sz w:val="24"/>
+                <w:szCs w:val="24"/>
+                <w:highlight w:val="none"/>
+              </w:rPr>
+            </w:r>
           </w:p>
         </w:tc>
         <w:tc>
@@ -4249,7 +4414,7 @@
           </w:tcPr>
           <w:p>
             <w:pPr>
-              <w:pStyle w:val="948"/>
+              <w:pStyle w:val="971"/>
               <w:numPr>
                 <w:ilvl w:val="0"/>
                 <w:numId w:val="61"/>
@@ -4286,10 +4451,20 @@
                 <w:lang w:val="en-MY"/>
               </w:rPr>
             </w:r>
+            <w:r>
+              <w:rPr>
+                <w:rFonts w:ascii="Garamond" w:hAnsi="Garamond" w:cs="Garamond"/>
+                <w:color w:val="auto"/>
+                <w:sz w:val="24"/>
+                <w:szCs w:val="24"/>
+                <w:highlight w:val="none"/>
+                <w:lang w:val="en-MY"/>
+              </w:rPr>
+            </w:r>
           </w:p>
           <w:p>
             <w:pPr>
-              <w:pStyle w:val="948"/>
+              <w:pStyle w:val="971"/>
               <w:numPr>
                 <w:ilvl w:val="0"/>
                 <w:numId w:val="61"/>
@@ -4326,6 +4501,16 @@
                 <w:lang w:val="en-MY"/>
               </w:rPr>
             </w:r>
+            <w:r>
+              <w:rPr>
+                <w:rFonts w:ascii="Garamond" w:hAnsi="Garamond" w:cs="Garamond"/>
+                <w:color w:val="auto"/>
+                <w:sz w:val="24"/>
+                <w:szCs w:val="24"/>
+                <w:highlight w:val="none"/>
+                <w:lang w:val="en-MY"/>
+              </w:rPr>
+            </w:r>
           </w:p>
         </w:tc>
         <w:tc>
@@ -4342,7 +4527,7 @@
           </w:tcPr>
           <w:p>
             <w:pPr>
-              <w:pStyle w:val="948"/>
+              <w:pStyle w:val="971"/>
               <w:numPr>
                 <w:ilvl w:val="0"/>
                 <w:numId w:val="62"/>
@@ -4377,10 +4562,19 @@
                 <w:highlight w:val="none"/>
               </w:rPr>
             </w:r>
+            <w:r>
+              <w:rPr>
+                <w:rFonts w:ascii="Garamond" w:hAnsi="Garamond" w:cs="Garamond"/>
+                <w:color w:val="auto"/>
+                <w:sz w:val="24"/>
+                <w:szCs w:val="24"/>
+                <w:highlight w:val="none"/>
+              </w:rPr>
+            </w:r>
           </w:p>
           <w:p>
             <w:pPr>
-              <w:pStyle w:val="948"/>
+              <w:pStyle w:val="971"/>
               <w:numPr>
                 <w:ilvl w:val="0"/>
                 <w:numId w:val="62"/>
@@ -4416,13 +4610,22 @@
                 <w:lang w:val="en-MY"/>
               </w:rPr>
             </w:r>
+            <w:r>
+              <w:rPr>
+                <w:rFonts w:ascii="Garamond" w:hAnsi="Garamond" w:cs="Garamond"/>
+                <w:color w:val="auto"/>
+                <w:sz w:val="24"/>
+                <w:szCs w:val="24"/>
+                <w:highlight w:val="none"/>
+              </w:rPr>
+            </w:r>
           </w:p>
         </w:tc>
       </w:tr>
     </w:tbl>
     <w:p>
       <w:pPr>
-        <w:pStyle w:val="948"/>
+        <w:pStyle w:val="971"/>
         <w:ind w:left="0" w:firstLine="0"/>
         <w:spacing w:after="3" w:line="252" w:lineRule="auto"/>
         <w:rPr>
@@ -4453,10 +4656,20 @@
           <w:szCs w:val="12"/>
         </w:rPr>
       </w:r>
+      <w:r>
+        <w:rPr>
+          <w:rFonts w:ascii="Garamond" w:hAnsi="Garamond" w:cs="Garamond"/>
+          <w:b/>
+          <w:bCs/>
+          <w:color w:val="auto"/>
+          <w:sz w:val="12"/>
+          <w:szCs w:val="12"/>
+        </w:rPr>
+      </w:r>
     </w:p>
     <w:p>
       <w:pPr>
-        <w:pStyle w:val="948"/>
+        <w:pStyle w:val="971"/>
         <w:jc w:val="center"/>
         <w:spacing w:line="252" w:lineRule="auto"/>
         <w:tabs>
@@ -4489,6 +4702,9 @@
       <w:r>
         <w:rPr>
           <w:rFonts w:ascii="Garamond" w:hAnsi="Garamond" w:cs="Garamond"/>
+          <w:b/>
+          <w:bCs/>
+          <w:color w:val="auto"/>
           <w:sz w:val="24"/>
           <w:szCs w:val="24"/>
         </w:rPr>
@@ -4506,7 +4722,7 @@
     </w:p>
     <w:p>
       <w:pPr>
-        <w:pStyle w:val="948"/>
+        <w:pStyle w:val="971"/>
         <w:spacing w:line="252" w:lineRule="auto"/>
         <w:rPr>
           <w:rFonts w:ascii="Garamond" w:hAnsi="Garamond" w:cs="Garamond"/>
@@ -4528,8 +4744,10 @@
       <w:r>
         <w:rPr>
           <w:rFonts w:ascii="Garamond" w:hAnsi="Garamond" w:cs="Garamond"/>
-          <w:sz w:val="24"/>
-          <w:szCs w:val="24"/>
+          <w:color w:val="auto"/>
+          <w:sz w:val="12"/>
+          <w:szCs w:val="12"/>
+          <w:u w:val="single"/>
         </w:rPr>
       </w:r>
       <w:r>
@@ -4544,7 +4762,7 @@
     </w:p>
     <w:tbl>
       <w:tblPr>
-        <w:tblStyle w:val="801"/>
+        <w:tblStyle w:val="824"/>
         <w:tblW w:w="0" w:type="auto"/>
         <w:tblLook w:val="04A0" w:firstRow="1" w:lastRow="0" w:firstColumn="1" w:lastColumn="0" w:noHBand="0" w:noVBand="1"/>
       </w:tblPr>
@@ -4568,7 +4786,7 @@
           </w:tcPr>
           <w:p>
             <w:pPr>
-              <w:pStyle w:val="948"/>
+              <w:pStyle w:val="971"/>
               <w:spacing w:line="252" w:lineRule="auto"/>
               <w:rPr>
                 <w:rFonts w:ascii="Garamond" w:hAnsi="Garamond" w:cs="Garamond"/>
@@ -4596,8 +4814,12 @@
             <w:r>
               <w:rPr>
                 <w:rFonts w:ascii="Garamond" w:hAnsi="Garamond" w:cs="Garamond"/>
+                <w:b/>
+                <w:bCs/>
+                <w:color w:val="auto"/>
                 <w:sz w:val="24"/>
                 <w:szCs w:val="24"/>
+                <w:highlight w:val="none"/>
               </w:rPr>
             </w:r>
             <w:r>
@@ -4627,7 +4849,7 @@
           </w:tcPr>
           <w:p>
             <w:pPr>
-              <w:pStyle w:val="948"/>
+              <w:pStyle w:val="971"/>
               <w:jc w:val="right"/>
               <w:spacing w:line="252" w:lineRule="auto"/>
               <w:rPr>
@@ -4721,8 +4943,12 @@
             <w:r>
               <w:rPr>
                 <w:rFonts w:ascii="Garamond" w:hAnsi="Garamond" w:cs="Garamond"/>
+                <w:b/>
+                <w:bCs/>
+                <w:color w:val="auto"/>
                 <w:sz w:val="24"/>
                 <w:szCs w:val="24"/>
+                <w:highlight w:val="none"/>
               </w:rPr>
             </w:r>
             <w:r>
@@ -4757,7 +4983,7 @@
           </w:tcPr>
           <w:p>
             <w:pPr>
-              <w:pStyle w:val="948"/>
+              <w:pStyle w:val="971"/>
               <w:spacing w:line="252" w:lineRule="auto"/>
               <w:tabs>
                 <w:tab w:val="left" w:pos="4334" w:leader="none"/>
@@ -4802,8 +5028,12 @@
             <w:r>
               <w:rPr>
                 <w:rFonts w:ascii="Garamond" w:hAnsi="Garamond" w:cs="Garamond"/>
+                <w:b/>
+                <w:bCs/>
+                <w:color w:val="auto"/>
                 <w:sz w:val="24"/>
                 <w:szCs w:val="24"/>
+                <w:highlight w:val="none"/>
               </w:rPr>
             </w:r>
             <w:r>
@@ -4833,7 +5063,7 @@
           </w:tcPr>
           <w:p>
             <w:pPr>
-              <w:pStyle w:val="948"/>
+              <w:pStyle w:val="971"/>
               <w:jc w:val="right"/>
               <w:spacing w:line="252" w:lineRule="auto"/>
               <w:rPr>
@@ -4864,8 +5094,12 @@
             <w:r>
               <w:rPr>
                 <w:rFonts w:ascii="Garamond" w:hAnsi="Garamond" w:cs="Garamond"/>
+                <w:b/>
+                <w:bCs/>
+                <w:color w:val="auto"/>
                 <w:sz w:val="24"/>
                 <w:szCs w:val="24"/>
+                <w:highlight w:val="none"/>
               </w:rPr>
             </w:r>
             <w:r>
@@ -4898,7 +5132,7 @@
           </w:tcPr>
           <w:p>
             <w:pPr>
-              <w:pStyle w:val="948"/>
+              <w:pStyle w:val="971"/>
               <w:spacing w:line="252" w:lineRule="auto"/>
               <w:rPr>
                 <w:rFonts w:ascii="Garamond" w:hAnsi="Garamond" w:cs="Garamond"/>
@@ -4926,8 +5160,12 @@
             <w:r>
               <w:rPr>
                 <w:rFonts w:ascii="Garamond" w:hAnsi="Garamond" w:cs="Garamond"/>
+                <w:b/>
+                <w:bCs/>
+                <w:color w:val="auto"/>
                 <w:sz w:val="24"/>
                 <w:szCs w:val="24"/>
+                <w:highlight w:val="none"/>
               </w:rPr>
             </w:r>
             <w:r>
@@ -4957,7 +5195,7 @@
           </w:tcPr>
           <w:p>
             <w:pPr>
-              <w:pStyle w:val="948"/>
+              <w:pStyle w:val="971"/>
               <w:jc w:val="right"/>
               <w:spacing w:line="252" w:lineRule="auto"/>
               <w:rPr>
@@ -5111,8 +5349,12 @@
             <w:r>
               <w:rPr>
                 <w:rFonts w:ascii="Garamond" w:hAnsi="Garamond" w:cs="Garamond"/>
+                <w:b/>
+                <w:bCs/>
+                <w:color w:val="auto"/>
                 <w:sz w:val="24"/>
                 <w:szCs w:val="24"/>
+                <w:highlight w:val="none"/>
               </w:rPr>
             </w:r>
             <w:r>
@@ -5145,7 +5387,7 @@
           </w:tcPr>
           <w:p>
             <w:pPr>
-              <w:pStyle w:val="948"/>
+              <w:pStyle w:val="971"/>
               <w:spacing w:line="252" w:lineRule="auto"/>
               <w:rPr>
                 <w:rFonts w:ascii="Garamond" w:hAnsi="Garamond" w:cs="Garamond"/>
@@ -5175,8 +5417,12 @@
             <w:r>
               <w:rPr>
                 <w:rFonts w:ascii="Garamond" w:hAnsi="Garamond" w:cs="Garamond"/>
+                <w:b/>
+                <w:bCs/>
+                <w:color w:val="auto"/>
                 <w:sz w:val="24"/>
                 <w:szCs w:val="24"/>
+                <w:highlight w:val="none"/>
               </w:rPr>
             </w:r>
             <w:r>
@@ -5206,7 +5452,7 @@
           </w:tcPr>
           <w:p>
             <w:pPr>
-              <w:pStyle w:val="948"/>
+              <w:pStyle w:val="971"/>
               <w:jc w:val="right"/>
               <w:spacing w:line="252" w:lineRule="auto"/>
               <w:tabs>
@@ -5240,8 +5486,12 @@
             <w:r>
               <w:rPr>
                 <w:rFonts w:ascii="Garamond" w:hAnsi="Garamond" w:cs="Garamond"/>
+                <w:b/>
+                <w:bCs/>
+                <w:color w:val="auto"/>
                 <w:sz w:val="24"/>
                 <w:szCs w:val="24"/>
+                <w:highlight w:val="none"/>
               </w:rPr>
             </w:r>
             <w:r>
@@ -5261,7 +5511,7 @@
     </w:tbl>
     <w:p>
       <w:pPr>
-        <w:pStyle w:val="948"/>
+        <w:pStyle w:val="971"/>
         <w:jc w:val="left"/>
         <w:spacing w:line="252" w:lineRule="auto"/>
         <w:tabs>
@@ -5325,7 +5575,7 @@
     </w:p>
     <w:p>
       <w:pPr>
-        <w:pStyle w:val="948"/>
+        <w:pStyle w:val="971"/>
         <w:jc w:val="center"/>
         <w:spacing w:line="252" w:lineRule="auto"/>
         <w:rPr>
@@ -5379,7 +5629,7 @@
       <w:hyperlink r:id="rId39" w:tooltip="https://Heeuul.github.io" w:history="1">
         <w:r>
           <w:rPr>
-            <w:rStyle w:val="950"/>
+            <w:rStyle w:val="973"/>
             <w:rFonts w:ascii="Segoe UI" w:hAnsi="Segoe UI" w:eastAsia="Segoe UI" w:cs="Segoe UI"/>
             <w:b w:val="0"/>
             <w:bCs w:val="0"/>
@@ -5391,7 +5641,7 @@
         </w:r>
         <w:r>
           <w:rPr>
-            <w:rStyle w:val="950"/>
+            <w:rStyle w:val="973"/>
             <w:rFonts w:ascii="Courier New" w:hAnsi="Courier New" w:eastAsia="Courier New" w:cs="Courier New"/>
             <w:b w:val="0"/>
             <w:bCs w:val="0"/>
@@ -5412,6 +5662,17 @@
           <w:lang w:val="en-MY"/>
         </w:rPr>
         <w:t xml:space="preserve"> </w:t>
+      </w:r>
+      <w:r>
+        <w:rPr>
+          <w:rFonts w:ascii="Garamond" w:hAnsi="Garamond" w:cs="Garamond"/>
+          <w:b w:val="0"/>
+          <w:bCs w:val="0"/>
+          <w:color w:val="auto"/>
+          <w:sz w:val="24"/>
+          <w:szCs w:val="24"/>
+          <w:highlight w:val="none"/>
+        </w:rPr>
       </w:r>
       <w:r>
         <w:rPr>
@@ -5464,7 +5725,7 @@
 <w:ftr xmlns:wpc="http://schemas.microsoft.com/office/word/2010/wordprocessingCanvas" xmlns:mc="http://schemas.openxmlformats.org/markup-compatibility/2006" xmlns:o="urn:schemas-microsoft-com:office:office" xmlns:r="http://schemas.openxmlformats.org/officeDocument/2006/relationships" xmlns:m="http://schemas.openxmlformats.org/officeDocument/2006/math" xmlns:v="urn:schemas-microsoft-com:vml" xmlns:wp14="http://schemas.microsoft.com/office/word/2010/wordprocessingDrawing" xmlns:wp="http://schemas.openxmlformats.org/drawingml/2006/wordprocessingDrawing" xmlns:w10="urn:schemas-microsoft-com:office:word" xmlns:w="http://schemas.openxmlformats.org/wordprocessingml/2006/main" xmlns:w14="http://schemas.microsoft.com/office/word/2010/wordml" xmlns:w15="http://schemas.microsoft.com/office/word/2012/wordml" xmlns:wpg="http://schemas.microsoft.com/office/word/2010/wordprocessingGroup" xmlns:wpi="http://schemas.microsoft.com/office/word/2010/wordprocessingInk" xmlns:wne="http://schemas.microsoft.com/office/word/2006/wordml" xmlns:a="http://schemas.openxmlformats.org/drawingml/2006/main" xmlns:wps="http://schemas.microsoft.com/office/word/2010/wordprocessingShape" mc:Ignorable="w14 w15 wp14">
   <w:p>
     <w:pPr>
-      <w:pStyle w:val="953"/>
+      <w:pStyle w:val="976"/>
       <w:spacing w:after="120"/>
       <w:rPr>
         <w:iCs/>
@@ -5473,6 +5734,14 @@
         <w:szCs w:val="12"/>
       </w:rPr>
     </w:pPr>
+    <w:r>
+      <w:rPr>
+        <w:iCs/>
+        <w:color w:val="7f7f7f" w:themeColor="text1" w:themeTint="80"/>
+        <w:sz w:val="16"/>
+        <w:szCs w:val="12"/>
+      </w:rPr>
+    </w:r>
     <w:r>
       <w:rPr>
         <w:iCs/>
@@ -13859,11 +14128,11 @@
     <w:lsdException w:name="Bibliography" w:uiPriority="37"/>
     <w:lsdException w:name="TOC Heading" w:uiPriority="39" w:qFormat="1"/>
   </w:latentStyles>
-  <w:style w:type="paragraph" w:styleId="772">
+  <w:style w:type="paragraph" w:styleId="795">
     <w:name w:val="Heading 1"/>
-    <w:basedOn w:val="944"/>
-    <w:next w:val="944"/>
-    <w:link w:val="773"/>
+    <w:basedOn w:val="967"/>
+    <w:next w:val="967"/>
+    <w:link w:val="796"/>
     <w:uiPriority w:val="9"/>
     <w:qFormat/>
     <w:pPr>
@@ -13878,10 +14147,10 @@
       <w:szCs w:val="40"/>
     </w:rPr>
   </w:style>
-  <w:style w:type="character" w:styleId="773">
+  <w:style w:type="character" w:styleId="796">
     <w:name w:val="Heading 1 Char"/>
-    <w:basedOn w:val="945"/>
-    <w:link w:val="772"/>
+    <w:basedOn w:val="968"/>
+    <w:link w:val="795"/>
     <w:uiPriority w:val="9"/>
     <w:rPr>
       <w:rFonts w:ascii="Arial" w:hAnsi="Arial" w:eastAsia="Arial" w:cs="Arial"/>
@@ -13889,11 +14158,11 @@
       <w:szCs w:val="40"/>
     </w:rPr>
   </w:style>
-  <w:style w:type="paragraph" w:styleId="774">
+  <w:style w:type="paragraph" w:styleId="797">
     <w:name w:val="Heading 2"/>
-    <w:basedOn w:val="944"/>
-    <w:next w:val="944"/>
-    <w:link w:val="775"/>
+    <w:basedOn w:val="967"/>
+    <w:next w:val="967"/>
+    <w:link w:val="798"/>
     <w:uiPriority w:val="9"/>
     <w:unhideWhenUsed/>
     <w:qFormat/>
@@ -13908,21 +14177,21 @@
       <w:sz w:val="34"/>
     </w:rPr>
   </w:style>
-  <w:style w:type="character" w:styleId="775">
+  <w:style w:type="character" w:styleId="798">
     <w:name w:val="Heading 2 Char"/>
-    <w:basedOn w:val="945"/>
-    <w:link w:val="774"/>
+    <w:basedOn w:val="968"/>
+    <w:link w:val="797"/>
     <w:uiPriority w:val="9"/>
     <w:rPr>
       <w:rFonts w:ascii="Arial" w:hAnsi="Arial" w:eastAsia="Arial" w:cs="Arial"/>
       <w:sz w:val="34"/>
     </w:rPr>
   </w:style>
-  <w:style w:type="paragraph" w:styleId="776">
+  <w:style w:type="paragraph" w:styleId="799">
     <w:name w:val="Heading 3"/>
-    <w:basedOn w:val="944"/>
-    <w:next w:val="944"/>
-    <w:link w:val="777"/>
+    <w:basedOn w:val="967"/>
+    <w:next w:val="967"/>
+    <w:link w:val="800"/>
     <w:uiPriority w:val="9"/>
     <w:unhideWhenUsed/>
     <w:qFormat/>
@@ -13938,10 +14207,10 @@
       <w:szCs w:val="30"/>
     </w:rPr>
   </w:style>
-  <w:style w:type="character" w:styleId="777">
+  <w:style w:type="character" w:styleId="800">
     <w:name w:val="Heading 3 Char"/>
-    <w:basedOn w:val="945"/>
-    <w:link w:val="776"/>
+    <w:basedOn w:val="968"/>
+    <w:link w:val="799"/>
     <w:uiPriority w:val="9"/>
     <w:rPr>
       <w:rFonts w:ascii="Arial" w:hAnsi="Arial" w:eastAsia="Arial" w:cs="Arial"/>
@@ -13949,11 +14218,11 @@
       <w:szCs w:val="30"/>
     </w:rPr>
   </w:style>
-  <w:style w:type="paragraph" w:styleId="778">
+  <w:style w:type="paragraph" w:styleId="801">
     <w:name w:val="Heading 4"/>
-    <w:basedOn w:val="944"/>
-    <w:next w:val="944"/>
-    <w:link w:val="779"/>
+    <w:basedOn w:val="967"/>
+    <w:next w:val="967"/>
+    <w:link w:val="802"/>
     <w:uiPriority w:val="9"/>
     <w:unhideWhenUsed/>
     <w:qFormat/>
@@ -13971,10 +14240,10 @@
       <w:szCs w:val="26"/>
     </w:rPr>
   </w:style>
-  <w:style w:type="character" w:styleId="779">
+  <w:style w:type="character" w:styleId="802">
     <w:name w:val="Heading 4 Char"/>
-    <w:basedOn w:val="945"/>
-    <w:link w:val="778"/>
+    <w:basedOn w:val="968"/>
+    <w:link w:val="801"/>
     <w:uiPriority w:val="9"/>
     <w:rPr>
       <w:rFonts w:ascii="Arial" w:hAnsi="Arial" w:eastAsia="Arial" w:cs="Arial"/>
@@ -13984,11 +14253,11 @@
       <w:szCs w:val="26"/>
     </w:rPr>
   </w:style>
-  <w:style w:type="paragraph" w:styleId="780">
+  <w:style w:type="paragraph" w:styleId="803">
     <w:name w:val="Heading 5"/>
-    <w:basedOn w:val="944"/>
-    <w:next w:val="944"/>
-    <w:link w:val="781"/>
+    <w:basedOn w:val="967"/>
+    <w:next w:val="967"/>
+    <w:link w:val="804"/>
     <w:uiPriority w:val="9"/>
     <w:unhideWhenUsed/>
     <w:qFormat/>
@@ -14006,10 +14275,10 @@
       <w:szCs w:val="24"/>
     </w:rPr>
   </w:style>
-  <w:style w:type="character" w:styleId="781">
+  <w:style w:type="character" w:styleId="804">
     <w:name w:val="Heading 5 Char"/>
-    <w:basedOn w:val="945"/>
-    <w:link w:val="780"/>
+    <w:basedOn w:val="968"/>
+    <w:link w:val="803"/>
     <w:uiPriority w:val="9"/>
     <w:rPr>
       <w:rFonts w:ascii="Arial" w:hAnsi="Arial" w:eastAsia="Arial" w:cs="Arial"/>
@@ -14019,11 +14288,11 @@
       <w:szCs w:val="24"/>
     </w:rPr>
   </w:style>
-  <w:style w:type="paragraph" w:styleId="782">
+  <w:style w:type="paragraph" w:styleId="805">
     <w:name w:val="Heading 6"/>
-    <w:basedOn w:val="944"/>
-    <w:next w:val="944"/>
-    <w:link w:val="783"/>
+    <w:basedOn w:val="967"/>
+    <w:next w:val="967"/>
+    <w:link w:val="806"/>
     <w:uiPriority w:val="9"/>
     <w:unhideWhenUsed/>
     <w:qFormat/>
@@ -14041,10 +14310,10 @@
       <w:szCs w:val="22"/>
     </w:rPr>
   </w:style>
-  <w:style w:type="character" w:styleId="783">
+  <w:style w:type="character" w:styleId="806">
     <w:name w:val="Heading 6 Char"/>
-    <w:basedOn w:val="945"/>
-    <w:link w:val="782"/>
+    <w:basedOn w:val="968"/>
+    <w:link w:val="805"/>
     <w:uiPriority w:val="9"/>
     <w:rPr>
       <w:rFonts w:ascii="Arial" w:hAnsi="Arial" w:eastAsia="Arial" w:cs="Arial"/>
@@ -14054,11 +14323,11 @@
       <w:szCs w:val="22"/>
     </w:rPr>
   </w:style>
-  <w:style w:type="paragraph" w:styleId="784">
+  <w:style w:type="paragraph" w:styleId="807">
     <w:name w:val="Heading 7"/>
-    <w:basedOn w:val="944"/>
-    <w:next w:val="944"/>
-    <w:link w:val="785"/>
+    <w:basedOn w:val="967"/>
+    <w:next w:val="967"/>
+    <w:link w:val="808"/>
     <w:uiPriority w:val="9"/>
     <w:unhideWhenUsed/>
     <w:qFormat/>
@@ -14078,10 +14347,10 @@
       <w:szCs w:val="22"/>
     </w:rPr>
   </w:style>
-  <w:style w:type="character" w:styleId="785">
+  <w:style w:type="character" w:styleId="808">
     <w:name w:val="Heading 7 Char"/>
-    <w:basedOn w:val="945"/>
-    <w:link w:val="784"/>
+    <w:basedOn w:val="968"/>
+    <w:link w:val="807"/>
     <w:uiPriority w:val="9"/>
     <w:rPr>
       <w:rFonts w:ascii="Arial" w:hAnsi="Arial" w:eastAsia="Arial" w:cs="Arial"/>
@@ -14093,11 +14362,11 @@
       <w:szCs w:val="22"/>
     </w:rPr>
   </w:style>
-  <w:style w:type="paragraph" w:styleId="786">
+  <w:style w:type="paragraph" w:styleId="809">
     <w:name w:val="Heading 8"/>
-    <w:basedOn w:val="944"/>
-    <w:next w:val="944"/>
-    <w:link w:val="787"/>
+    <w:basedOn w:val="967"/>
+    <w:next w:val="967"/>
+    <w:link w:val="810"/>
     <w:uiPriority w:val="9"/>
     <w:unhideWhenUsed/>
     <w:qFormat/>
@@ -14115,10 +14384,10 @@
       <w:szCs w:val="22"/>
     </w:rPr>
   </w:style>
-  <w:style w:type="character" w:styleId="787">
+  <w:style w:type="character" w:styleId="810">
     <w:name w:val="Heading 8 Char"/>
-    <w:basedOn w:val="945"/>
-    <w:link w:val="786"/>
+    <w:basedOn w:val="968"/>
+    <w:link w:val="809"/>
     <w:uiPriority w:val="9"/>
     <w:rPr>
       <w:rFonts w:ascii="Arial" w:hAnsi="Arial" w:eastAsia="Arial" w:cs="Arial"/>
@@ -14128,11 +14397,11 @@
       <w:szCs w:val="22"/>
     </w:rPr>
   </w:style>
-  <w:style w:type="paragraph" w:styleId="788">
+  <w:style w:type="paragraph" w:styleId="811">
     <w:name w:val="Heading 9"/>
-    <w:basedOn w:val="944"/>
-    <w:next w:val="944"/>
-    <w:link w:val="789"/>
+    <w:basedOn w:val="967"/>
+    <w:next w:val="967"/>
+    <w:link w:val="812"/>
     <w:uiPriority w:val="9"/>
     <w:unhideWhenUsed/>
     <w:qFormat/>
@@ -14150,10 +14419,10 @@
       <w:szCs w:val="21"/>
     </w:rPr>
   </w:style>
-  <w:style w:type="character" w:styleId="789">
+  <w:style w:type="character" w:styleId="812">
     <w:name w:val="Heading 9 Char"/>
-    <w:basedOn w:val="945"/>
-    <w:link w:val="788"/>
+    <w:basedOn w:val="968"/>
+    <w:link w:val="811"/>
     <w:uiPriority w:val="9"/>
     <w:rPr>
       <w:rFonts w:ascii="Arial" w:hAnsi="Arial" w:eastAsia="Arial" w:cs="Arial"/>
@@ -14163,7 +14432,7 @@
       <w:szCs w:val="21"/>
     </w:rPr>
   </w:style>
-  <w:style w:type="paragraph" w:styleId="790">
+  <w:style w:type="paragraph" w:styleId="813">
     <w:name w:val="No Spacing"/>
     <w:uiPriority w:val="1"/>
     <w:qFormat/>
@@ -14171,11 +14440,11 @@
       <w:spacing w:before="0" w:after="0" w:line="240" w:lineRule="auto"/>
     </w:pPr>
   </w:style>
-  <w:style w:type="paragraph" w:styleId="791">
+  <w:style w:type="paragraph" w:styleId="814">
     <w:name w:val="Title"/>
-    <w:basedOn w:val="944"/>
-    <w:next w:val="944"/>
-    <w:link w:val="792"/>
+    <w:basedOn w:val="967"/>
+    <w:next w:val="967"/>
+    <w:link w:val="815"/>
     <w:uiPriority w:val="10"/>
     <w:qFormat/>
     <w:pPr>
@@ -14187,21 +14456,21 @@
       <w:szCs w:val="48"/>
     </w:rPr>
   </w:style>
-  <w:style w:type="character" w:styleId="792">
+  <w:style w:type="character" w:styleId="815">
     <w:name w:val="Title Char"/>
-    <w:basedOn w:val="945"/>
-    <w:link w:val="791"/>
+    <w:basedOn w:val="968"/>
+    <w:link w:val="814"/>
     <w:uiPriority w:val="10"/>
     <w:rPr>
       <w:sz w:val="48"/>
       <w:szCs w:val="48"/>
     </w:rPr>
   </w:style>
-  <w:style w:type="paragraph" w:styleId="793">
+  <w:style w:type="paragraph" w:styleId="816">
     <w:name w:val="Subtitle"/>
-    <w:basedOn w:val="944"/>
-    <w:next w:val="944"/>
-    <w:link w:val="794"/>
+    <w:basedOn w:val="967"/>
+    <w:next w:val="967"/>
+    <w:link w:val="817"/>
     <w:uiPriority w:val="11"/>
     <w:qFormat/>
     <w:pPr>
@@ -14212,21 +14481,21 @@
       <w:szCs w:val="24"/>
     </w:rPr>
   </w:style>
-  <w:style w:type="character" w:styleId="794">
+  <w:style w:type="character" w:styleId="817">
     <w:name w:val="Subtitle Char"/>
-    <w:basedOn w:val="945"/>
-    <w:link w:val="793"/>
+    <w:basedOn w:val="968"/>
+    <w:link w:val="816"/>
     <w:uiPriority w:val="11"/>
     <w:rPr>
       <w:sz w:val="24"/>
       <w:szCs w:val="24"/>
     </w:rPr>
   </w:style>
-  <w:style w:type="paragraph" w:styleId="795">
+  <w:style w:type="paragraph" w:styleId="818">
     <w:name w:val="Quote"/>
-    <w:basedOn w:val="944"/>
-    <w:next w:val="944"/>
-    <w:link w:val="796"/>
+    <w:basedOn w:val="967"/>
+    <w:next w:val="967"/>
+    <w:link w:val="819"/>
     <w:uiPriority w:val="29"/>
     <w:qFormat/>
     <w:pPr>
@@ -14236,19 +14505,19 @@
       <w:i/>
     </w:rPr>
   </w:style>
-  <w:style w:type="character" w:styleId="796">
+  <w:style w:type="character" w:styleId="819">
     <w:name w:val="Quote Char"/>
-    <w:link w:val="795"/>
+    <w:link w:val="818"/>
     <w:uiPriority w:val="29"/>
     <w:rPr>
       <w:i/>
     </w:rPr>
   </w:style>
-  <w:style w:type="paragraph" w:styleId="797">
+  <w:style w:type="paragraph" w:styleId="820">
     <w:name w:val="Intense Quote"/>
-    <w:basedOn w:val="944"/>
-    <w:next w:val="944"/>
-    <w:link w:val="798"/>
+    <w:basedOn w:val="967"/>
+    <w:next w:val="967"/>
+    <w:link w:val="821"/>
     <w:uiPriority w:val="30"/>
     <w:qFormat/>
     <w:pPr>
@@ -14266,18 +14535,18 @@
       <w:i/>
     </w:rPr>
   </w:style>
-  <w:style w:type="character" w:styleId="798">
+  <w:style w:type="character" w:styleId="821">
     <w:name w:val="Intense Quote Char"/>
-    <w:link w:val="797"/>
+    <w:link w:val="820"/>
     <w:uiPriority w:val="30"/>
     <w:rPr>
       <w:i/>
     </w:rPr>
   </w:style>
-  <w:style w:type="paragraph" w:styleId="799">
+  <w:style w:type="paragraph" w:styleId="822">
     <w:name w:val="Caption"/>
-    <w:basedOn w:val="944"/>
-    <w:next w:val="944"/>
+    <w:basedOn w:val="967"/>
+    <w:next w:val="967"/>
     <w:uiPriority w:val="35"/>
     <w:semiHidden/>
     <w:unhideWhenUsed/>
@@ -14293,15 +14562,15 @@
       <w:szCs w:val="18"/>
     </w:rPr>
   </w:style>
-  <w:style w:type="character" w:styleId="800">
+  <w:style w:type="character" w:styleId="823">
     <w:name w:val="Caption Char"/>
-    <w:basedOn w:val="799"/>
-    <w:link w:val="953"/>
+    <w:basedOn w:val="822"/>
+    <w:link w:val="976"/>
     <w:uiPriority w:val="99"/>
   </w:style>
-  <w:style w:type="table" w:styleId="801">
+  <w:style w:type="table" w:styleId="824">
     <w:name w:val="Table Grid"/>
-    <w:basedOn w:val="946"/>
+    <w:basedOn w:val="969"/>
     <w:uiPriority w:val="59"/>
     <w:pPr>
       <w:spacing w:after="0" w:line="240" w:lineRule="auto"/>
@@ -14324,9 +14593,9 @@
       </w:tblCellMar>
     </w:tblPr>
   </w:style>
-  <w:style w:type="table" w:styleId="802">
+  <w:style w:type="table" w:styleId="825">
     <w:name w:val="Table Grid Light"/>
-    <w:basedOn w:val="946"/>
+    <w:basedOn w:val="969"/>
     <w:uiPriority w:val="59"/>
     <w:pPr>
       <w:spacing w:after="0" w:line="240" w:lineRule="auto"/>
@@ -14349,9 +14618,9 @@
       </w:tblCellMar>
     </w:tblPr>
   </w:style>
-  <w:style w:type="table" w:styleId="803">
+  <w:style w:type="table" w:styleId="826">
     <w:name w:val="Plain Table 1"/>
-    <w:basedOn w:val="946"/>
+    <w:basedOn w:val="969"/>
     <w:uiPriority w:val="59"/>
     <w:pPr>
       <w:spacing w:after="0" w:line="240" w:lineRule="auto"/>
@@ -14416,9 +14685,9 @@
       </w:rPr>
     </w:tblStylePr>
   </w:style>
-  <w:style w:type="table" w:styleId="804">
+  <w:style w:type="table" w:styleId="827">
     <w:name w:val="Plain Table 2"/>
-    <w:basedOn w:val="946"/>
+    <w:basedOn w:val="969"/>
     <w:uiPriority w:val="59"/>
     <w:pPr>
       <w:spacing w:after="0" w:line="240" w:lineRule="auto"/>
@@ -14501,9 +14770,9 @@
       </w:rPr>
     </w:tblStylePr>
   </w:style>
-  <w:style w:type="table" w:styleId="805">
+  <w:style w:type="table" w:styleId="828">
     <w:name w:val="Plain Table 3"/>
-    <w:basedOn w:val="946"/>
+    <w:basedOn w:val="969"/>
     <w:uiPriority w:val="99"/>
     <w:pPr>
       <w:spacing w:after="0" w:line="240" w:lineRule="auto"/>
@@ -14578,9 +14847,9 @@
       </w:rPr>
     </w:tblStylePr>
   </w:style>
-  <w:style w:type="table" w:styleId="806">
+  <w:style w:type="table" w:styleId="829">
     <w:name w:val="Plain Table 4"/>
-    <w:basedOn w:val="946"/>
+    <w:basedOn w:val="969"/>
     <w:uiPriority w:val="99"/>
     <w:pPr>
       <w:spacing w:after="0" w:line="240" w:lineRule="auto"/>
@@ -14635,9 +14904,9 @@
       </w:rPr>
     </w:tblStylePr>
   </w:style>
-  <w:style w:type="table" w:styleId="807">
+  <w:style w:type="table" w:styleId="830">
     <w:name w:val="Plain Table 5"/>
-    <w:basedOn w:val="946"/>
+    <w:basedOn w:val="969"/>
     <w:uiPriority w:val="99"/>
     <w:pPr>
       <w:spacing w:after="0" w:line="240" w:lineRule="auto"/>
@@ -14723,9 +14992,9 @@
       </w:tcPr>
     </w:tblStylePr>
   </w:style>
-  <w:style w:type="table" w:styleId="808">
+  <w:style w:type="table" w:styleId="831">
     <w:name w:val="Grid Table 1 Light"/>
-    <w:basedOn w:val="946"/>
+    <w:basedOn w:val="969"/>
     <w:uiPriority w:val="99"/>
     <w:pPr>
       <w:spacing w:after="0" w:line="240" w:lineRule="auto"/>
@@ -14788,9 +15057,9 @@
       </w:rPr>
     </w:tblStylePr>
   </w:style>
-  <w:style w:type="table" w:styleId="809">
+  <w:style w:type="table" w:styleId="832">
     <w:name w:val="Grid Table 1 Light - Accent 1"/>
-    <w:basedOn w:val="946"/>
+    <w:basedOn w:val="969"/>
     <w:uiPriority w:val="99"/>
     <w:pPr>
       <w:spacing w:after="0" w:line="240" w:lineRule="auto"/>
@@ -14853,9 +15122,9 @@
       </w:rPr>
     </w:tblStylePr>
   </w:style>
-  <w:style w:type="table" w:styleId="810">
+  <w:style w:type="table" w:styleId="833">
     <w:name w:val="Grid Table 1 Light - Accent 2"/>
-    <w:basedOn w:val="946"/>
+    <w:basedOn w:val="969"/>
     <w:uiPriority w:val="99"/>
     <w:pPr>
       <w:spacing w:after="0" w:line="240" w:lineRule="auto"/>
@@ -14918,9 +15187,9 @@
       </w:rPr>
     </w:tblStylePr>
   </w:style>
-  <w:style w:type="table" w:styleId="811">
+  <w:style w:type="table" w:styleId="834">
     <w:name w:val="Grid Table 1 Light - Accent 3"/>
-    <w:basedOn w:val="946"/>
+    <w:basedOn w:val="969"/>
     <w:uiPriority w:val="99"/>
     <w:pPr>
       <w:spacing w:after="0" w:line="240" w:lineRule="auto"/>
@@ -14983,9 +15252,9 @@
       </w:rPr>
     </w:tblStylePr>
   </w:style>
-  <w:style w:type="table" w:styleId="812">
+  <w:style w:type="table" w:styleId="835">
     <w:name w:val="Grid Table 1 Light - Accent 4"/>
-    <w:basedOn w:val="946"/>
+    <w:basedOn w:val="969"/>
     <w:uiPriority w:val="99"/>
     <w:pPr>
       <w:spacing w:after="0" w:line="240" w:lineRule="auto"/>
@@ -15048,9 +15317,9 @@
       </w:rPr>
     </w:tblStylePr>
   </w:style>
-  <w:style w:type="table" w:styleId="813">
+  <w:style w:type="table" w:styleId="836">
     <w:name w:val="Grid Table 1 Light - Accent 5"/>
-    <w:basedOn w:val="946"/>
+    <w:basedOn w:val="969"/>
     <w:uiPriority w:val="99"/>
     <w:pPr>
       <w:spacing w:after="0" w:line="240" w:lineRule="auto"/>
@@ -15113,9 +15382,9 @@
       </w:rPr>
     </w:tblStylePr>
   </w:style>
-  <w:style w:type="table" w:styleId="814">
+  <w:style w:type="table" w:styleId="837">
     <w:name w:val="Grid Table 1 Light - Accent 6"/>
-    <w:basedOn w:val="946"/>
+    <w:basedOn w:val="969"/>
     <w:uiPriority w:val="99"/>
     <w:pPr>
       <w:spacing w:after="0" w:line="240" w:lineRule="auto"/>
@@ -15178,9 +15447,9 @@
       </w:rPr>
     </w:tblStylePr>
   </w:style>
-  <w:style w:type="table" w:styleId="815">
+  <w:style w:type="table" w:styleId="838">
     <w:name w:val="Grid Table 2"/>
-    <w:basedOn w:val="946"/>
+    <w:basedOn w:val="969"/>
     <w:uiPriority w:val="99"/>
     <w:pPr>
       <w:spacing w:after="0" w:line="240" w:lineRule="auto"/>
@@ -15258,9 +15527,9 @@
       </w:tcPr>
     </w:tblStylePr>
   </w:style>
-  <w:style w:type="table" w:styleId="816">
+  <w:style w:type="table" w:styleId="839">
     <w:name w:val="Grid Table 2 - Accent 1"/>
-    <w:basedOn w:val="946"/>
+    <w:basedOn w:val="969"/>
     <w:uiPriority w:val="99"/>
     <w:pPr>
       <w:spacing w:after="0" w:line="240" w:lineRule="auto"/>
@@ -15338,9 +15607,9 @@
       </w:tcPr>
     </w:tblStylePr>
   </w:style>
-  <w:style w:type="table" w:styleId="817">
+  <w:style w:type="table" w:styleId="840">
     <w:name w:val="Grid Table 2 - Accent 2"/>
-    <w:basedOn w:val="946"/>
+    <w:basedOn w:val="969"/>
     <w:uiPriority w:val="99"/>
     <w:pPr>
       <w:spacing w:after="0" w:line="240" w:lineRule="auto"/>
@@ -15418,9 +15687,9 @@
       </w:tcPr>
     </w:tblStylePr>
   </w:style>
-  <w:style w:type="table" w:styleId="818">
+  <w:style w:type="table" w:styleId="841">
     <w:name w:val="Grid Table 2 - Accent 3"/>
-    <w:basedOn w:val="946"/>
+    <w:basedOn w:val="969"/>
     <w:uiPriority w:val="99"/>
     <w:pPr>
       <w:spacing w:after="0" w:line="240" w:lineRule="auto"/>
@@ -15498,9 +15767,9 @@
       </w:tcPr>
     </w:tblStylePr>
   </w:style>
-  <w:style w:type="table" w:styleId="819">
+  <w:style w:type="table" w:styleId="842">
     <w:name w:val="Grid Table 2 - Accent 4"/>
-    <w:basedOn w:val="946"/>
+    <w:basedOn w:val="969"/>
     <w:uiPriority w:val="99"/>
     <w:pPr>
       <w:spacing w:after="0" w:line="240" w:lineRule="auto"/>
@@ -15578,9 +15847,9 @@
       </w:tcPr>
     </w:tblStylePr>
   </w:style>
-  <w:style w:type="table" w:styleId="820">
+  <w:style w:type="table" w:styleId="843">
     <w:name w:val="Grid Table 2 - Accent 5"/>
-    <w:basedOn w:val="946"/>
+    <w:basedOn w:val="969"/>
     <w:uiPriority w:val="99"/>
     <w:pPr>
       <w:spacing w:after="0" w:line="240" w:lineRule="auto"/>
@@ -15658,9 +15927,9 @@
       </w:tcPr>
     </w:tblStylePr>
   </w:style>
-  <w:style w:type="table" w:styleId="821">
+  <w:style w:type="table" w:styleId="844">
     <w:name w:val="Grid Table 2 - Accent 6"/>
-    <w:basedOn w:val="946"/>
+    <w:basedOn w:val="969"/>
     <w:uiPriority w:val="99"/>
     <w:pPr>
       <w:spacing w:after="0" w:line="240" w:lineRule="auto"/>
@@ -15738,9 +16007,9 @@
       </w:tcPr>
     </w:tblStylePr>
   </w:style>
-  <w:style w:type="table" w:styleId="822">
+  <w:style w:type="table" w:styleId="845">
     <w:name w:val="Grid Table 3"/>
-    <w:basedOn w:val="946"/>
+    <w:basedOn w:val="969"/>
     <w:uiPriority w:val="99"/>
     <w:pPr>
       <w:spacing w:after="0" w:line="240" w:lineRule="auto"/>
@@ -15839,9 +16108,9 @@
       </w:tcPr>
     </w:tblStylePr>
   </w:style>
-  <w:style w:type="table" w:styleId="823">
+  <w:style w:type="table" w:styleId="846">
     <w:name w:val="Grid Table 3 - Accent 1"/>
-    <w:basedOn w:val="946"/>
+    <w:basedOn w:val="969"/>
     <w:uiPriority w:val="99"/>
     <w:pPr>
       <w:spacing w:after="0" w:line="240" w:lineRule="auto"/>
@@ -15940,9 +16209,9 @@
       </w:tcPr>
     </w:tblStylePr>
   </w:style>
-  <w:style w:type="table" w:styleId="824">
+  <w:style w:type="table" w:styleId="847">
     <w:name w:val="Grid Table 3 - Accent 2"/>
-    <w:basedOn w:val="946"/>
+    <w:basedOn w:val="969"/>
     <w:uiPriority w:val="99"/>
     <w:pPr>
       <w:spacing w:after="0" w:line="240" w:lineRule="auto"/>
@@ -16041,9 +16310,9 @@
       </w:tcPr>
     </w:tblStylePr>
   </w:style>
-  <w:style w:type="table" w:styleId="825">
+  <w:style w:type="table" w:styleId="848">
     <w:name w:val="Grid Table 3 - Accent 3"/>
-    <w:basedOn w:val="946"/>
+    <w:basedOn w:val="969"/>
     <w:uiPriority w:val="99"/>
     <w:pPr>
       <w:spacing w:after="0" w:line="240" w:lineRule="auto"/>
@@ -16142,9 +16411,9 @@
       </w:tcPr>
     </w:tblStylePr>
   </w:style>
-  <w:style w:type="table" w:styleId="826">
+  <w:style w:type="table" w:styleId="849">
     <w:name w:val="Grid Table 3 - Accent 4"/>
-    <w:basedOn w:val="946"/>
+    <w:basedOn w:val="969"/>
     <w:uiPriority w:val="99"/>
     <w:pPr>
       <w:spacing w:after="0" w:line="240" w:lineRule="auto"/>
@@ -16243,9 +16512,9 @@
       </w:tcPr>
     </w:tblStylePr>
   </w:style>
-  <w:style w:type="table" w:styleId="827">
+  <w:style w:type="table" w:styleId="850">
     <w:name w:val="Grid Table 3 - Accent 5"/>
-    <w:basedOn w:val="946"/>
+    <w:basedOn w:val="969"/>
     <w:uiPriority w:val="99"/>
     <w:pPr>
       <w:spacing w:after="0" w:line="240" w:lineRule="auto"/>
@@ -16344,9 +16613,9 @@
       </w:tcPr>
     </w:tblStylePr>
   </w:style>
-  <w:style w:type="table" w:styleId="828">
+  <w:style w:type="table" w:styleId="851">
     <w:name w:val="Grid Table 3 - Accent 6"/>
-    <w:basedOn w:val="946"/>
+    <w:basedOn w:val="969"/>
     <w:uiPriority w:val="99"/>
     <w:pPr>
       <w:spacing w:after="0" w:line="240" w:lineRule="auto"/>
@@ -16445,9 +16714,9 @@
       </w:tcPr>
     </w:tblStylePr>
   </w:style>
-  <w:style w:type="table" w:styleId="829">
+  <w:style w:type="table" w:styleId="852">
     <w:name w:val="Grid Table 4"/>
-    <w:basedOn w:val="946"/>
+    <w:basedOn w:val="969"/>
     <w:uiPriority w:val="59"/>
     <w:pPr>
       <w:spacing w:after="0" w:line="240" w:lineRule="auto"/>
@@ -16526,9 +16795,9 @@
       </w:tcPr>
     </w:tblStylePr>
   </w:style>
-  <w:style w:type="table" w:styleId="830">
+  <w:style w:type="table" w:styleId="853">
     <w:name w:val="Grid Table 4 - Accent 1"/>
-    <w:basedOn w:val="946"/>
+    <w:basedOn w:val="969"/>
     <w:uiPriority w:val="59"/>
     <w:pPr>
       <w:spacing w:after="0" w:line="240" w:lineRule="auto"/>
@@ -16607,9 +16876,9 @@
       </w:tcPr>
     </w:tblStylePr>
   </w:style>
-  <w:style w:type="table" w:styleId="831">
+  <w:style w:type="table" w:styleId="854">
     <w:name w:val="Grid Table 4 - Accent 2"/>
-    <w:basedOn w:val="946"/>
+    <w:basedOn w:val="969"/>
     <w:uiPriority w:val="59"/>
     <w:pPr>
       <w:spacing w:after="0" w:line="240" w:lineRule="auto"/>
@@ -16688,9 +16957,9 @@
       </w:tcPr>
     </w:tblStylePr>
   </w:style>
-  <w:style w:type="table" w:styleId="832">
+  <w:style w:type="table" w:styleId="855">
     <w:name w:val="Grid Table 4 - Accent 3"/>
-    <w:basedOn w:val="946"/>
+    <w:basedOn w:val="969"/>
     <w:uiPriority w:val="59"/>
     <w:pPr>
       <w:spacing w:after="0" w:line="240" w:lineRule="auto"/>
@@ -16769,9 +17038,9 @@
       </w:tcPr>
     </w:tblStylePr>
   </w:style>
-  <w:style w:type="table" w:styleId="833">
+  <w:style w:type="table" w:styleId="856">
     <w:name w:val="Grid Table 4 - Accent 4"/>
-    <w:basedOn w:val="946"/>
+    <w:basedOn w:val="969"/>
     <w:uiPriority w:val="59"/>
     <w:pPr>
       <w:spacing w:after="0" w:line="240" w:lineRule="auto"/>
@@ -16850,9 +17119,9 @@
       </w:tcPr>
     </w:tblStylePr>
   </w:style>
-  <w:style w:type="table" w:styleId="834">
+  <w:style w:type="table" w:styleId="857">
     <w:name w:val="Grid Table 4 - Accent 5"/>
-    <w:basedOn w:val="946"/>
+    <w:basedOn w:val="969"/>
     <w:uiPriority w:val="59"/>
     <w:pPr>
       <w:spacing w:after="0" w:line="240" w:lineRule="auto"/>
@@ -16931,9 +17200,9 @@
       </w:tcPr>
     </w:tblStylePr>
   </w:style>
-  <w:style w:type="table" w:styleId="835">
+  <w:style w:type="table" w:styleId="858">
     <w:name w:val="Grid Table 4 - Accent 6"/>
-    <w:basedOn w:val="946"/>
+    <w:basedOn w:val="969"/>
     <w:uiPriority w:val="59"/>
     <w:pPr>
       <w:spacing w:after="0" w:line="240" w:lineRule="auto"/>
@@ -17012,9 +17281,9 @@
       </w:tcPr>
     </w:tblStylePr>
   </w:style>
-  <w:style w:type="table" w:styleId="836">
+  <w:style w:type="table" w:styleId="859">
     <w:name w:val="Grid Table 5 Dark"/>
-    <w:basedOn w:val="946"/>
+    <w:basedOn w:val="969"/>
     <w:uiPriority w:val="99"/>
     <w:pPr>
       <w:spacing w:after="0" w:line="240" w:lineRule="auto"/>
@@ -17091,9 +17360,9 @@
       </w:tcPr>
     </w:tblStylePr>
   </w:style>
-  <w:style w:type="table" w:styleId="837">
+  <w:style w:type="table" w:styleId="860">
     <w:name w:val="Grid Table 5 Dark- Accent 1"/>
-    <w:basedOn w:val="946"/>
+    <w:basedOn w:val="969"/>
     <w:uiPriority w:val="99"/>
     <w:pPr>
       <w:spacing w:after="0" w:line="240" w:lineRule="auto"/>
@@ -17170,9 +17439,9 @@
       </w:tcPr>
     </w:tblStylePr>
   </w:style>
-  <w:style w:type="table" w:styleId="838">
+  <w:style w:type="table" w:styleId="861">
     <w:name w:val="Grid Table 5 Dark - Accent 2"/>
-    <w:basedOn w:val="946"/>
+    <w:basedOn w:val="969"/>
     <w:uiPriority w:val="99"/>
     <w:pPr>
       <w:spacing w:after="0" w:line="240" w:lineRule="auto"/>
@@ -17249,9 +17518,9 @@
       </w:tcPr>
     </w:tblStylePr>
   </w:style>
-  <w:style w:type="table" w:styleId="839">
+  <w:style w:type="table" w:styleId="862">
     <w:name w:val="Grid Table 5 Dark - Accent 3"/>
-    <w:basedOn w:val="946"/>
+    <w:basedOn w:val="969"/>
     <w:uiPriority w:val="99"/>
     <w:pPr>
       <w:spacing w:after="0" w:line="240" w:lineRule="auto"/>
@@ -17328,9 +17597,9 @@
       </w:tcPr>
     </w:tblStylePr>
   </w:style>
-  <w:style w:type="table" w:styleId="840">
+  <w:style w:type="table" w:styleId="863">
     <w:name w:val="Grid Table 5 Dark- Accent 4"/>
-    <w:basedOn w:val="946"/>
+    <w:basedOn w:val="969"/>
     <w:uiPriority w:val="99"/>
     <w:pPr>
       <w:spacing w:after="0" w:line="240" w:lineRule="auto"/>
@@ -17407,9 +17676,9 @@
       </w:tcPr>
     </w:tblStylePr>
   </w:style>
-  <w:style w:type="table" w:styleId="841">
+  <w:style w:type="table" w:styleId="864">
     <w:name w:val="Grid Table 5 Dark - Accent 5"/>
-    <w:basedOn w:val="946"/>
+    <w:basedOn w:val="969"/>
     <w:uiPriority w:val="99"/>
     <w:pPr>
       <w:spacing w:after="0" w:line="240" w:lineRule="auto"/>
@@ -17486,9 +17755,9 @@
       </w:tcPr>
     </w:tblStylePr>
   </w:style>
-  <w:style w:type="table" w:styleId="842">
+  <w:style w:type="table" w:styleId="865">
     <w:name w:val="Grid Table 5 Dark - Accent 6"/>
-    <w:basedOn w:val="946"/>
+    <w:basedOn w:val="969"/>
     <w:uiPriority w:val="99"/>
     <w:pPr>
       <w:spacing w:after="0" w:line="240" w:lineRule="auto"/>
@@ -17565,9 +17834,9 @@
       </w:tcPr>
     </w:tblStylePr>
   </w:style>
-  <w:style w:type="table" w:styleId="843">
+  <w:style w:type="table" w:styleId="866">
     <w:name w:val="Grid Table 6 Colorful"/>
-    <w:basedOn w:val="946"/>
+    <w:basedOn w:val="969"/>
     <w:uiPriority w:val="99"/>
     <w:pPr>
       <w:spacing w:after="0" w:line="240" w:lineRule="auto"/>
@@ -17644,9 +17913,9 @@
       </w:rPr>
     </w:tblStylePr>
   </w:style>
-  <w:style w:type="table" w:styleId="844">
+  <w:style w:type="table" w:styleId="867">
     <w:name w:val="Grid Table 6 Colorful - Accent 1"/>
-    <w:basedOn w:val="946"/>
+    <w:basedOn w:val="969"/>
     <w:uiPriority w:val="99"/>
     <w:pPr>
       <w:spacing w:after="0" w:line="240" w:lineRule="auto"/>
@@ -17723,9 +17992,9 @@
       </w:rPr>
     </w:tblStylePr>
   </w:style>
-  <w:style w:type="table" w:styleId="845">
+  <w:style w:type="table" w:styleId="868">
     <w:name w:val="Grid Table 6 Colorful - Accent 2"/>
-    <w:basedOn w:val="946"/>
+    <w:basedOn w:val="969"/>
     <w:uiPriority w:val="99"/>
     <w:pPr>
       <w:spacing w:after="0" w:line="240" w:lineRule="auto"/>
@@ -17802,9 +18071,9 @@
       </w:rPr>
     </w:tblStylePr>
   </w:style>
-  <w:style w:type="table" w:styleId="846">
+  <w:style w:type="table" w:styleId="869">
     <w:name w:val="Grid Table 6 Colorful - Accent 3"/>
-    <w:basedOn w:val="946"/>
+    <w:basedOn w:val="969"/>
     <w:uiPriority w:val="99"/>
     <w:pPr>
       <w:spacing w:after="0" w:line="240" w:lineRule="auto"/>
@@ -17881,9 +18150,9 @@
       </w:rPr>
     </w:tblStylePr>
   </w:style>
-  <w:style w:type="table" w:styleId="847">
+  <w:style w:type="table" w:styleId="870">
     <w:name w:val="Grid Table 6 Colorful - Accent 4"/>
-    <w:basedOn w:val="946"/>
+    <w:basedOn w:val="969"/>
     <w:uiPriority w:val="99"/>
     <w:pPr>
       <w:spacing w:after="0" w:line="240" w:lineRule="auto"/>
@@ -17960,9 +18229,9 @@
       </w:rPr>
     </w:tblStylePr>
   </w:style>
-  <w:style w:type="table" w:styleId="848">
+  <w:style w:type="table" w:styleId="871">
     <w:name w:val="Grid Table 6 Colorful - Accent 5"/>
-    <w:basedOn w:val="946"/>
+    <w:basedOn w:val="969"/>
     <w:uiPriority w:val="99"/>
     <w:pPr>
       <w:spacing w:after="0" w:line="240" w:lineRule="auto"/>
@@ -18039,9 +18308,9 @@
       </w:rPr>
     </w:tblStylePr>
   </w:style>
-  <w:style w:type="table" w:styleId="849">
+  <w:style w:type="table" w:styleId="872">
     <w:name w:val="Grid Table 6 Colorful - Accent 6"/>
-    <w:basedOn w:val="946"/>
+    <w:basedOn w:val="969"/>
     <w:uiPriority w:val="99"/>
     <w:pPr>
       <w:spacing w:after="0" w:line="240" w:lineRule="auto"/>
@@ -18118,9 +18387,9 @@
       </w:rPr>
     </w:tblStylePr>
   </w:style>
-  <w:style w:type="table" w:styleId="850">
+  <w:style w:type="table" w:styleId="873">
     <w:name w:val="Grid Table 7 Colorful"/>
-    <w:basedOn w:val="946"/>
+    <w:basedOn w:val="969"/>
     <w:uiPriority w:val="99"/>
     <w:pPr>
       <w:spacing w:after="0" w:line="240" w:lineRule="auto"/>
@@ -18230,9 +18499,9 @@
       </w:tcPr>
     </w:tblStylePr>
   </w:style>
-  <w:style w:type="table" w:styleId="851">
+  <w:style w:type="table" w:styleId="874">
     <w:name w:val="Grid Table 7 Colorful - Accent 1"/>
-    <w:basedOn w:val="946"/>
+    <w:basedOn w:val="969"/>
     <w:uiPriority w:val="99"/>
     <w:pPr>
       <w:spacing w:after="0" w:line="240" w:lineRule="auto"/>
@@ -18342,9 +18611,9 @@
       </w:tcPr>
     </w:tblStylePr>
   </w:style>
-  <w:style w:type="table" w:styleId="852">
+  <w:style w:type="table" w:styleId="875">
     <w:name w:val="Grid Table 7 Colorful - Accent 2"/>
-    <w:basedOn w:val="946"/>
+    <w:basedOn w:val="969"/>
     <w:uiPriority w:val="99"/>
     <w:pPr>
       <w:spacing w:after="0" w:line="240" w:lineRule="auto"/>
@@ -18454,9 +18723,9 @@
       </w:tcPr>
     </w:tblStylePr>
   </w:style>
-  <w:style w:type="table" w:styleId="853">
+  <w:style w:type="table" w:styleId="876">
     <w:name w:val="Grid Table 7 Colorful - Accent 3"/>
-    <w:basedOn w:val="946"/>
+    <w:basedOn w:val="969"/>
     <w:uiPriority w:val="99"/>
     <w:pPr>
       <w:spacing w:after="0" w:line="240" w:lineRule="auto"/>
@@ -18566,9 +18835,9 @@
       </w:tcPr>
     </w:tblStylePr>
   </w:style>
-  <w:style w:type="table" w:styleId="854">
+  <w:style w:type="table" w:styleId="877">
     <w:name w:val="Grid Table 7 Colorful - Accent 4"/>
-    <w:basedOn w:val="946"/>
+    <w:basedOn w:val="969"/>
     <w:uiPriority w:val="99"/>
     <w:pPr>
       <w:spacing w:after="0" w:line="240" w:lineRule="auto"/>
@@ -18678,9 +18947,9 @@
       </w:tcPr>
     </w:tblStylePr>
   </w:style>
-  <w:style w:type="table" w:styleId="855">
+  <w:style w:type="table" w:styleId="878">
     <w:name w:val="Grid Table 7 Colorful - Accent 5"/>
-    <w:basedOn w:val="946"/>
+    <w:basedOn w:val="969"/>
     <w:uiPriority w:val="99"/>
     <w:pPr>
       <w:spacing w:after="0" w:line="240" w:lineRule="auto"/>
@@ -18790,9 +19059,9 @@
       </w:tcPr>
     </w:tblStylePr>
   </w:style>
-  <w:style w:type="table" w:styleId="856">
+  <w:style w:type="table" w:styleId="879">
     <w:name w:val="Grid Table 7 Colorful - Accent 6"/>
-    <w:basedOn w:val="946"/>
+    <w:basedOn w:val="969"/>
     <w:uiPriority w:val="99"/>
     <w:pPr>
       <w:spacing w:after="0" w:line="240" w:lineRule="auto"/>
@@ -18902,9 +19171,9 @@
       </w:tcPr>
     </w:tblStylePr>
   </w:style>
-  <w:style w:type="table" w:styleId="857">
+  <w:style w:type="table" w:styleId="880">
     <w:name w:val="List Table 1 Light"/>
-    <w:basedOn w:val="946"/>
+    <w:basedOn w:val="969"/>
     <w:uiPriority w:val="99"/>
     <w:pPr>
       <w:spacing w:after="0" w:line="240" w:lineRule="auto"/>
@@ -18965,9 +19234,9 @@
       </w:tcPr>
     </w:tblStylePr>
   </w:style>
-  <w:style w:type="table" w:styleId="858">
+  <w:style w:type="table" w:styleId="881">
     <w:name w:val="List Table 1 Light - Accent 1"/>
-    <w:basedOn w:val="946"/>
+    <w:basedOn w:val="969"/>
     <w:uiPriority w:val="99"/>
     <w:pPr>
       <w:spacing w:after="0" w:line="240" w:lineRule="auto"/>
@@ -19028,9 +19297,9 @@
       </w:tcPr>
     </w:tblStylePr>
   </w:style>
-  <w:style w:type="table" w:styleId="859">
+  <w:style w:type="table" w:styleId="882">
     <w:name w:val="List Table 1 Light - Accent 2"/>
-    <w:basedOn w:val="946"/>
+    <w:basedOn w:val="969"/>
     <w:uiPriority w:val="99"/>
     <w:pPr>
       <w:spacing w:after="0" w:line="240" w:lineRule="auto"/>
@@ -19091,9 +19360,9 @@
       </w:tcPr>
     </w:tblStylePr>
   </w:style>
-  <w:style w:type="table" w:styleId="860">
+  <w:style w:type="table" w:styleId="883">
     <w:name w:val="List Table 1 Light - Accent 3"/>
-    <w:basedOn w:val="946"/>
+    <w:basedOn w:val="969"/>
     <w:uiPriority w:val="99"/>
     <w:pPr>
       <w:spacing w:after="0" w:line="240" w:lineRule="auto"/>
@@ -19154,9 +19423,9 @@
       </w:tcPr>
     </w:tblStylePr>
   </w:style>
-  <w:style w:type="table" w:styleId="861">
+  <w:style w:type="table" w:styleId="884">
     <w:name w:val="List Table 1 Light - Accent 4"/>
-    <w:basedOn w:val="946"/>
+    <w:basedOn w:val="969"/>
     <w:uiPriority w:val="99"/>
     <w:pPr>
       <w:spacing w:after="0" w:line="240" w:lineRule="auto"/>
@@ -19217,9 +19486,9 @@
       </w:tcPr>
     </w:tblStylePr>
   </w:style>
-  <w:style w:type="table" w:styleId="862">
+  <w:style w:type="table" w:styleId="885">
     <w:name w:val="List Table 1 Light - Accent 5"/>
-    <w:basedOn w:val="946"/>
+    <w:basedOn w:val="969"/>
     <w:uiPriority w:val="99"/>
     <w:pPr>
       <w:spacing w:after="0" w:line="240" w:lineRule="auto"/>
@@ -19280,9 +19549,9 @@
       </w:tcPr>
     </w:tblStylePr>
   </w:style>
-  <w:style w:type="table" w:styleId="863">
+  <w:style w:type="table" w:styleId="886">
     <w:name w:val="List Table 1 Light - Accent 6"/>
-    <w:basedOn w:val="946"/>
+    <w:basedOn w:val="969"/>
     <w:uiPriority w:val="99"/>
     <w:pPr>
       <w:spacing w:after="0" w:line="240" w:lineRule="auto"/>
@@ -19343,9 +19612,9 @@
       </w:tcPr>
     </w:tblStylePr>
   </w:style>
-  <w:style w:type="table" w:styleId="864">
+  <w:style w:type="table" w:styleId="887">
     <w:name w:val="List Table 2"/>
-    <w:basedOn w:val="946"/>
+    <w:basedOn w:val="969"/>
     <w:uiPriority w:val="99"/>
     <w:pPr>
       <w:spacing w:after="0" w:line="240" w:lineRule="auto"/>
@@ -19429,9 +19698,9 @@
       </w:tcPr>
     </w:tblStylePr>
   </w:style>
-  <w:style w:type="table" w:styleId="865">
+  <w:style w:type="table" w:styleId="888">
     <w:name w:val="List Table 2 - Accent 1"/>
-    <w:basedOn w:val="946"/>
+    <w:basedOn w:val="969"/>
     <w:uiPriority w:val="99"/>
     <w:pPr>
       <w:spacing w:after="0" w:line="240" w:lineRule="auto"/>
@@ -19515,9 +19784,9 @@
       </w:tcPr>
     </w:tblStylePr>
   </w:style>
-  <w:style w:type="table" w:styleId="866">
+  <w:style w:type="table" w:styleId="889">
     <w:name w:val="List Table 2 - Accent 2"/>
-    <w:basedOn w:val="946"/>
+    <w:basedOn w:val="969"/>
     <w:uiPriority w:val="99"/>
     <w:pPr>
       <w:spacing w:after="0" w:line="240" w:lineRule="auto"/>
@@ -19601,9 +19870,9 @@
       </w:tcPr>
     </w:tblStylePr>
   </w:style>
-  <w:style w:type="table" w:styleId="867">
+  <w:style w:type="table" w:styleId="890">
     <w:name w:val="List Table 2 - Accent 3"/>
-    <w:basedOn w:val="946"/>
+    <w:basedOn w:val="969"/>
     <w:uiPriority w:val="99"/>
     <w:pPr>
       <w:spacing w:after="0" w:line="240" w:lineRule="auto"/>
@@ -19687,9 +19956,9 @@
       </w:tcPr>
     </w:tblStylePr>
   </w:style>
-  <w:style w:type="table" w:styleId="868">
+  <w:style w:type="table" w:styleId="891">
     <w:name w:val="List Table 2 - Accent 4"/>
-    <w:basedOn w:val="946"/>
+    <w:basedOn w:val="969"/>
     <w:uiPriority w:val="99"/>
     <w:pPr>
       <w:spacing w:after="0" w:line="240" w:lineRule="auto"/>
@@ -19773,9 +20042,9 @@
       </w:tcPr>
     </w:tblStylePr>
   </w:style>
-  <w:style w:type="table" w:styleId="869">
+  <w:style w:type="table" w:styleId="892">
     <w:name w:val="List Table 2 - Accent 5"/>
-    <w:basedOn w:val="946"/>
+    <w:basedOn w:val="969"/>
     <w:uiPriority w:val="99"/>
     <w:pPr>
       <w:spacing w:after="0" w:line="240" w:lineRule="auto"/>
@@ -19859,9 +20128,9 @@
       </w:tcPr>
     </w:tblStylePr>
   </w:style>
-  <w:style w:type="table" w:styleId="870">
+  <w:style w:type="table" w:styleId="893">
     <w:name w:val="List Table 2 - Accent 6"/>
-    <w:basedOn w:val="946"/>
+    <w:basedOn w:val="969"/>
     <w:uiPriority w:val="99"/>
     <w:pPr>
       <w:spacing w:after="0" w:line="240" w:lineRule="auto"/>
@@ -19945,9 +20214,9 @@
       </w:tcPr>
     </w:tblStylePr>
   </w:style>
-  <w:style w:type="table" w:styleId="871">
+  <w:style w:type="table" w:styleId="894">
     <w:name w:val="List Table 3"/>
-    <w:basedOn w:val="946"/>
+    <w:basedOn w:val="969"/>
     <w:uiPriority w:val="99"/>
     <w:pPr>
       <w:spacing w:after="0" w:line="240" w:lineRule="auto"/>
@@ -20019,9 +20288,9 @@
       </w:rPr>
     </w:tblStylePr>
   </w:style>
-  <w:style w:type="table" w:styleId="872">
+  <w:style w:type="table" w:styleId="895">
     <w:name w:val="List Table 3 - Accent 1"/>
-    <w:basedOn w:val="946"/>
+    <w:basedOn w:val="969"/>
     <w:uiPriority w:val="99"/>
     <w:pPr>
       <w:spacing w:after="0" w:line="240" w:lineRule="auto"/>
@@ -20093,9 +20362,9 @@
       </w:rPr>
     </w:tblStylePr>
   </w:style>
-  <w:style w:type="table" w:styleId="873">
+  <w:style w:type="table" w:styleId="896">
     <w:name w:val="List Table 3 - Accent 2"/>
-    <w:basedOn w:val="946"/>
+    <w:basedOn w:val="969"/>
     <w:uiPriority w:val="99"/>
     <w:pPr>
       <w:spacing w:after="0" w:line="240" w:lineRule="auto"/>
@@ -20167,9 +20436,9 @@
       </w:rPr>
     </w:tblStylePr>
   </w:style>
-  <w:style w:type="table" w:styleId="874">
+  <w:style w:type="table" w:styleId="897">
     <w:name w:val="List Table 3 - Accent 3"/>
-    <w:basedOn w:val="946"/>
+    <w:basedOn w:val="969"/>
     <w:uiPriority w:val="99"/>
     <w:pPr>
       <w:spacing w:after="0" w:line="240" w:lineRule="auto"/>
@@ -20241,9 +20510,9 @@
       </w:rPr>
     </w:tblStylePr>
   </w:style>
-  <w:style w:type="table" w:styleId="875">
+  <w:style w:type="table" w:styleId="898">
     <w:name w:val="List Table 3 - Accent 4"/>
-    <w:basedOn w:val="946"/>
+    <w:basedOn w:val="969"/>
     <w:uiPriority w:val="99"/>
     <w:pPr>
       <w:spacing w:after="0" w:line="240" w:lineRule="auto"/>
@@ -20315,9 +20584,9 @@
       </w:rPr>
     </w:tblStylePr>
   </w:style>
-  <w:style w:type="table" w:styleId="876">
+  <w:style w:type="table" w:styleId="899">
     <w:name w:val="List Table 3 - Accent 5"/>
-    <w:basedOn w:val="946"/>
+    <w:basedOn w:val="969"/>
     <w:uiPriority w:val="99"/>
     <w:pPr>
       <w:spacing w:after="0" w:line="240" w:lineRule="auto"/>
@@ -20389,9 +20658,9 @@
       </w:rPr>
     </w:tblStylePr>
   </w:style>
-  <w:style w:type="table" w:styleId="877">
+  <w:style w:type="table" w:styleId="900">
     <w:name w:val="List Table 3 - Accent 6"/>
-    <w:basedOn w:val="946"/>
+    <w:basedOn w:val="969"/>
     <w:uiPriority w:val="99"/>
     <w:pPr>
       <w:spacing w:after="0" w:line="240" w:lineRule="auto"/>
@@ -20463,9 +20732,9 @@
       </w:rPr>
     </w:tblStylePr>
   </w:style>
-  <w:style w:type="table" w:styleId="878">
+  <w:style w:type="table" w:styleId="901">
     <w:name w:val="List Table 4"/>
-    <w:basedOn w:val="946"/>
+    <w:basedOn w:val="969"/>
     <w:uiPriority w:val="99"/>
     <w:pPr>
       <w:spacing w:after="0" w:line="240" w:lineRule="auto"/>
@@ -20532,9 +20801,9 @@
       </w:rPr>
     </w:tblStylePr>
   </w:style>
-  <w:style w:type="table" w:styleId="879">
+  <w:style w:type="table" w:styleId="902">
     <w:name w:val="List Table 4 - Accent 1"/>
-    <w:basedOn w:val="946"/>
+    <w:basedOn w:val="969"/>
     <w:uiPriority w:val="99"/>
     <w:pPr>
       <w:spacing w:after="0" w:line="240" w:lineRule="auto"/>
@@ -20601,9 +20870,9 @@
       </w:rPr>
     </w:tblStylePr>
   </w:style>
-  <w:style w:type="table" w:styleId="880">
+  <w:style w:type="table" w:styleId="903">
     <w:name w:val="List Table 4 - Accent 2"/>
-    <w:basedOn w:val="946"/>
+    <w:basedOn w:val="969"/>
     <w:uiPriority w:val="99"/>
     <w:pPr>
       <w:spacing w:after="0" w:line="240" w:lineRule="auto"/>
@@ -20670,9 +20939,9 @@
       </w:rPr>
     </w:tblStylePr>
   </w:style>
-  <w:style w:type="table" w:styleId="881">
+  <w:style w:type="table" w:styleId="904">
     <w:name w:val="List Table 4 - Accent 3"/>
-    <w:basedOn w:val="946"/>
+    <w:basedOn w:val="969"/>
     <w:uiPriority w:val="99"/>
     <w:pPr>
       <w:spacing w:after="0" w:line="240" w:lineRule="auto"/>
@@ -20739,9 +21008,9 @@
       </w:rPr>
     </w:tblStylePr>
   </w:style>
-  <w:style w:type="table" w:styleId="882">
+  <w:style w:type="table" w:styleId="905">
     <w:name w:val="List Table 4 - Accent 4"/>
-    <w:basedOn w:val="946"/>
+    <w:basedOn w:val="969"/>
     <w:uiPriority w:val="99"/>
     <w:pPr>
       <w:spacing w:after="0" w:line="240" w:lineRule="auto"/>
@@ -20808,9 +21077,9 @@
       </w:rPr>
     </w:tblStylePr>
   </w:style>
-  <w:style w:type="table" w:styleId="883">
+  <w:style w:type="table" w:styleId="906">
     <w:name w:val="List Table 4 - Accent 5"/>
-    <w:basedOn w:val="946"/>
+    <w:basedOn w:val="969"/>
     <w:uiPriority w:val="99"/>
     <w:pPr>
       <w:spacing w:after="0" w:line="240" w:lineRule="auto"/>
@@ -20877,9 +21146,9 @@
       </w:rPr>
     </w:tblStylePr>
   </w:style>
-  <w:style w:type="table" w:styleId="884">
+  <w:style w:type="table" w:styleId="907">
     <w:name w:val="List Table 4 - Accent 6"/>
-    <w:basedOn w:val="946"/>
+    <w:basedOn w:val="969"/>
     <w:uiPriority w:val="99"/>
     <w:pPr>
       <w:spacing w:after="0" w:line="240" w:lineRule="auto"/>
@@ -20946,9 +21215,9 @@
       </w:rPr>
     </w:tblStylePr>
   </w:style>
-  <w:style w:type="table" w:styleId="885">
+  <w:style w:type="table" w:styleId="908">
     <w:name w:val="List Table 5 Dark"/>
-    <w:basedOn w:val="946"/>
+    <w:basedOn w:val="969"/>
     <w:uiPriority w:val="99"/>
     <w:pPr>
       <w:spacing w:after="0" w:line="240" w:lineRule="auto"/>
@@ -21053,9 +21322,9 @@
       </w:rPr>
     </w:tblStylePr>
   </w:style>
-  <w:style w:type="table" w:styleId="886">
+  <w:style w:type="table" w:styleId="909">
     <w:name w:val="List Table 5 Dark - Accent 1"/>
-    <w:basedOn w:val="946"/>
+    <w:basedOn w:val="969"/>
     <w:uiPriority w:val="99"/>
     <w:pPr>
       <w:spacing w:after="0" w:line="240" w:lineRule="auto"/>
@@ -21160,9 +21429,9 @@
       </w:rPr>
     </w:tblStylePr>
   </w:style>
-  <w:style w:type="table" w:styleId="887">
+  <w:style w:type="table" w:styleId="910">
     <w:name w:val="List Table 5 Dark - Accent 2"/>
-    <w:basedOn w:val="946"/>
+    <w:basedOn w:val="969"/>
     <w:uiPriority w:val="99"/>
     <w:pPr>
       <w:spacing w:after="0" w:line="240" w:lineRule="auto"/>
@@ -21267,9 +21536,9 @@
       </w:rPr>
     </w:tblStylePr>
   </w:style>
-  <w:style w:type="table" w:styleId="888">
+  <w:style w:type="table" w:styleId="911">
     <w:name w:val="List Table 5 Dark - Accent 3"/>
-    <w:basedOn w:val="946"/>
+    <w:basedOn w:val="969"/>
     <w:uiPriority w:val="99"/>
     <w:pPr>
       <w:spacing w:after="0" w:line="240" w:lineRule="auto"/>
@@ -21374,9 +21643,9 @@
       </w:rPr>
     </w:tblStylePr>
   </w:style>
-  <w:style w:type="table" w:styleId="889">
+  <w:style w:type="table" w:styleId="912">
     <w:name w:val="List Table 5 Dark - Accent 4"/>
-    <w:basedOn w:val="946"/>
+    <w:basedOn w:val="969"/>
     <w:uiPriority w:val="99"/>
     <w:pPr>
       <w:spacing w:after="0" w:line="240" w:lineRule="auto"/>
@@ -21481,9 +21750,9 @@
       </w:rPr>
     </w:tblStylePr>
   </w:style>
-  <w:style w:type="table" w:styleId="890">
+  <w:style w:type="table" w:styleId="913">
     <w:name w:val="List Table 5 Dark - Accent 5"/>
-    <w:basedOn w:val="946"/>
+    <w:basedOn w:val="969"/>
     <w:uiPriority w:val="99"/>
     <w:pPr>
       <w:spacing w:after="0" w:line="240" w:lineRule="auto"/>
@@ -21588,9 +21857,9 @@
       </w:rPr>
     </w:tblStylePr>
   </w:style>
-  <w:style w:type="table" w:styleId="891">
+  <w:style w:type="table" w:styleId="914">
     <w:name w:val="List Table 5 Dark - Accent 6"/>
-    <w:basedOn w:val="946"/>
+    <w:basedOn w:val="969"/>
     <w:uiPriority w:val="99"/>
     <w:pPr>
       <w:spacing w:after="0" w:line="240" w:lineRule="auto"/>
@@ -21695,9 +21964,9 @@
       </w:rPr>
     </w:tblStylePr>
   </w:style>
-  <w:style w:type="table" w:styleId="892">
+  <w:style w:type="table" w:styleId="915">
     <w:name w:val="List Table 6 Colorful"/>
-    <w:basedOn w:val="946"/>
+    <w:basedOn w:val="969"/>
     <w:uiPriority w:val="99"/>
     <w:pPr>
       <w:spacing w:after="0" w:line="240" w:lineRule="auto"/>
@@ -21768,9 +22037,9 @@
       </w:tcPr>
     </w:tblStylePr>
   </w:style>
-  <w:style w:type="table" w:styleId="893">
+  <w:style w:type="table" w:styleId="916">
     <w:name w:val="List Table 6 Colorful - Accent 1"/>
-    <w:basedOn w:val="946"/>
+    <w:basedOn w:val="969"/>
     <w:uiPriority w:val="99"/>
     <w:pPr>
       <w:spacing w:after="0" w:line="240" w:lineRule="auto"/>
@@ -21841,9 +22110,9 @@
       </w:tcPr>
     </w:tblStylePr>
   </w:style>
-  <w:style w:type="table" w:styleId="894">
+  <w:style w:type="table" w:styleId="917">
     <w:name w:val="List Table 6 Colorful - Accent 2"/>
-    <w:basedOn w:val="946"/>
+    <w:basedOn w:val="969"/>
     <w:uiPriority w:val="99"/>
     <w:pPr>
       <w:spacing w:after="0" w:line="240" w:lineRule="auto"/>
@@ -21914,9 +22183,9 @@
       </w:tcPr>
     </w:tblStylePr>
   </w:style>
-  <w:style w:type="table" w:styleId="895">
+  <w:style w:type="table" w:styleId="918">
     <w:name w:val="List Table 6 Colorful - Accent 3"/>
-    <w:basedOn w:val="946"/>
+    <w:basedOn w:val="969"/>
     <w:uiPriority w:val="99"/>
     <w:pPr>
       <w:spacing w:after="0" w:line="240" w:lineRule="auto"/>
@@ -21987,9 +22256,9 @@
       </w:tcPr>
     </w:tblStylePr>
   </w:style>
-  <w:style w:type="table" w:styleId="896">
+  <w:style w:type="table" w:styleId="919">
     <w:name w:val="List Table 6 Colorful - Accent 4"/>
-    <w:basedOn w:val="946"/>
+    <w:basedOn w:val="969"/>
     <w:uiPriority w:val="99"/>
     <w:pPr>
       <w:spacing w:after="0" w:line="240" w:lineRule="auto"/>
@@ -22060,9 +22329,9 @@
       </w:tcPr>
     </w:tblStylePr>
   </w:style>
-  <w:style w:type="table" w:styleId="897">
+  <w:style w:type="table" w:styleId="920">
     <w:name w:val="List Table 6 Colorful - Accent 5"/>
-    <w:basedOn w:val="946"/>
+    <w:basedOn w:val="969"/>
     <w:uiPriority w:val="99"/>
     <w:pPr>
       <w:spacing w:after="0" w:line="240" w:lineRule="auto"/>
@@ -22133,9 +22402,9 @@
       </w:tcPr>
     </w:tblStylePr>
   </w:style>
-  <w:style w:type="table" w:styleId="898">
+  <w:style w:type="table" w:styleId="921">
     <w:name w:val="List Table 6 Colorful - Accent 6"/>
-    <w:basedOn w:val="946"/>
+    <w:basedOn w:val="969"/>
     <w:uiPriority w:val="99"/>
     <w:pPr>
       <w:spacing w:after="0" w:line="240" w:lineRule="auto"/>
@@ -22206,9 +22475,9 @@
       </w:tcPr>
     </w:tblStylePr>
   </w:style>
-  <w:style w:type="table" w:styleId="899">
+  <w:style w:type="table" w:styleId="922">
     <w:name w:val="List Table 7 Colorful"/>
-    <w:basedOn w:val="946"/>
+    <w:basedOn w:val="969"/>
     <w:uiPriority w:val="99"/>
     <w:pPr>
       <w:spacing w:after="0" w:line="240" w:lineRule="auto"/>
@@ -22322,9 +22591,9 @@
       </w:rPr>
     </w:tblStylePr>
   </w:style>
-  <w:style w:type="table" w:styleId="900">
+  <w:style w:type="table" w:styleId="923">
     <w:name w:val="List Table 7 Colorful - Accent 1"/>
-    <w:basedOn w:val="946"/>
+    <w:basedOn w:val="969"/>
     <w:uiPriority w:val="99"/>
     <w:pPr>
       <w:spacing w:after="0" w:line="240" w:lineRule="auto"/>
@@ -22438,9 +22707,9 @@
       </w:rPr>
     </w:tblStylePr>
   </w:style>
-  <w:style w:type="table" w:styleId="901">
+  <w:style w:type="table" w:styleId="924">
     <w:name w:val="List Table 7 Colorful - Accent 2"/>
-    <w:basedOn w:val="946"/>
+    <w:basedOn w:val="969"/>
     <w:uiPriority w:val="99"/>
     <w:pPr>
       <w:spacing w:after="0" w:line="240" w:lineRule="auto"/>
@@ -22554,9 +22823,9 @@
       </w:rPr>
     </w:tblStylePr>
   </w:style>
-  <w:style w:type="table" w:styleId="902">
+  <w:style w:type="table" w:styleId="925">
     <w:name w:val="List Table 7 Colorful - Accent 3"/>
-    <w:basedOn w:val="946"/>
+    <w:basedOn w:val="969"/>
     <w:uiPriority w:val="99"/>
     <w:pPr>
       <w:spacing w:after="0" w:line="240" w:lineRule="auto"/>
@@ -22670,9 +22939,9 @@
       </w:rPr>
     </w:tblStylePr>
   </w:style>
-  <w:style w:type="table" w:styleId="903">
+  <w:style w:type="table" w:styleId="926">
     <w:name w:val="List Table 7 Colorful - Accent 4"/>
-    <w:basedOn w:val="946"/>
+    <w:basedOn w:val="969"/>
     <w:uiPriority w:val="99"/>
     <w:pPr>
       <w:spacing w:after="0" w:line="240" w:lineRule="auto"/>
@@ -22786,9 +23055,9 @@
       </w:rPr>
     </w:tblStylePr>
   </w:style>
-  <w:style w:type="table" w:styleId="904">
+  <w:style w:type="table" w:styleId="927">
     <w:name w:val="List Table 7 Colorful - Accent 5"/>
-    <w:basedOn w:val="946"/>
+    <w:basedOn w:val="969"/>
     <w:uiPriority w:val="99"/>
     <w:pPr>
       <w:spacing w:after="0" w:line="240" w:lineRule="auto"/>
@@ -22902,9 +23171,9 @@
       </w:rPr>
     </w:tblStylePr>
   </w:style>
-  <w:style w:type="table" w:styleId="905">
+  <w:style w:type="table" w:styleId="928">
     <w:name w:val="List Table 7 Colorful - Accent 6"/>
-    <w:basedOn w:val="946"/>
+    <w:basedOn w:val="969"/>
     <w:uiPriority w:val="99"/>
     <w:pPr>
       <w:spacing w:after="0" w:line="240" w:lineRule="auto"/>
@@ -23018,9 +23287,9 @@
       </w:rPr>
     </w:tblStylePr>
   </w:style>
-  <w:style w:type="table" w:styleId="906">
+  <w:style w:type="table" w:styleId="929">
     <w:name w:val="Lined - Accent"/>
-    <w:basedOn w:val="946"/>
+    <w:basedOn w:val="969"/>
     <w:uiPriority w:val="99"/>
     <w:pPr>
       <w:spacing w:after="0" w:line="240" w:lineRule="auto"/>
@@ -23108,9 +23377,9 @@
       </w:tcPr>
     </w:tblStylePr>
   </w:style>
-  <w:style w:type="table" w:styleId="907">
+  <w:style w:type="table" w:styleId="930">
     <w:name w:val="Lined - Accent 1"/>
-    <w:basedOn w:val="946"/>
+    <w:basedOn w:val="969"/>
     <w:uiPriority w:val="99"/>
     <w:pPr>
       <w:spacing w:after="0" w:line="240" w:lineRule="auto"/>
@@ -23198,9 +23467,9 @@
       </w:tcPr>
     </w:tblStylePr>
   </w:style>
-  <w:style w:type="table" w:styleId="908">
+  <w:style w:type="table" w:styleId="931">
     <w:name w:val="Lined - Accent 2"/>
-    <w:basedOn w:val="946"/>
+    <w:basedOn w:val="969"/>
     <w:uiPriority w:val="99"/>
     <w:pPr>
       <w:spacing w:after="0" w:line="240" w:lineRule="auto"/>
@@ -23288,9 +23557,9 @@
       </w:tcPr>
     </w:tblStylePr>
   </w:style>
-  <w:style w:type="table" w:styleId="909">
+  <w:style w:type="table" w:styleId="932">
     <w:name w:val="Lined - Accent 3"/>
-    <w:basedOn w:val="946"/>
+    <w:basedOn w:val="969"/>
     <w:uiPriority w:val="99"/>
     <w:pPr>
       <w:spacing w:after="0" w:line="240" w:lineRule="auto"/>
@@ -23378,9 +23647,9 @@
       </w:tcPr>
     </w:tblStylePr>
   </w:style>
-  <w:style w:type="table" w:styleId="910">
+  <w:style w:type="table" w:styleId="933">
     <w:name w:val="Lined - Accent 4"/>
-    <w:basedOn w:val="946"/>
+    <w:basedOn w:val="969"/>
     <w:uiPriority w:val="99"/>
     <w:pPr>
       <w:spacing w:after="0" w:line="240" w:lineRule="auto"/>
@@ -23468,9 +23737,9 @@
       </w:tcPr>
     </w:tblStylePr>
   </w:style>
-  <w:style w:type="table" w:styleId="911">
+  <w:style w:type="table" w:styleId="934">
     <w:name w:val="Lined - Accent 5"/>
-    <w:basedOn w:val="946"/>
+    <w:basedOn w:val="969"/>
     <w:uiPriority w:val="99"/>
     <w:pPr>
       <w:spacing w:after="0" w:line="240" w:lineRule="auto"/>
@@ -23558,9 +23827,9 @@
       </w:tcPr>
     </w:tblStylePr>
   </w:style>
-  <w:style w:type="table" w:styleId="912">
+  <w:style w:type="table" w:styleId="935">
     <w:name w:val="Lined - Accent 6"/>
-    <w:basedOn w:val="946"/>
+    <w:basedOn w:val="969"/>
     <w:uiPriority w:val="99"/>
     <w:pPr>
       <w:spacing w:after="0" w:line="240" w:lineRule="auto"/>
@@ -23648,9 +23917,9 @@
       </w:tcPr>
     </w:tblStylePr>
   </w:style>
-  <w:style w:type="table" w:styleId="913">
+  <w:style w:type="table" w:styleId="936">
     <w:name w:val="Bordered &amp; Lined - Accent"/>
-    <w:basedOn w:val="946"/>
+    <w:basedOn w:val="969"/>
     <w:uiPriority w:val="99"/>
     <w:pPr>
       <w:spacing w:after="0" w:line="240" w:lineRule="auto"/>
@@ -23746,9 +24015,9 @@
       </w:tcPr>
     </w:tblStylePr>
   </w:style>
-  <w:style w:type="table" w:styleId="914">
+  <w:style w:type="table" w:styleId="937">
     <w:name w:val="Bordered &amp; Lined - Accent 1"/>
-    <w:basedOn w:val="946"/>
+    <w:basedOn w:val="969"/>
     <w:uiPriority w:val="99"/>
     <w:pPr>
       <w:spacing w:after="0" w:line="240" w:lineRule="auto"/>
@@ -23844,9 +24113,9 @@
       </w:tcPr>
     </w:tblStylePr>
   </w:style>
-  <w:style w:type="table" w:styleId="915">
+  <w:style w:type="table" w:styleId="938">
     <w:name w:val="Bordered &amp; Lined - Accent 2"/>
-    <w:basedOn w:val="946"/>
+    <w:basedOn w:val="969"/>
     <w:uiPriority w:val="99"/>
     <w:pPr>
       <w:spacing w:after="0" w:line="240" w:lineRule="auto"/>
@@ -23942,9 +24211,9 @@
       </w:tcPr>
     </w:tblStylePr>
   </w:style>
-  <w:style w:type="table" w:styleId="916">
+  <w:style w:type="table" w:styleId="939">
     <w:name w:val="Bordered &amp; Lined - Accent 3"/>
-    <w:basedOn w:val="946"/>
+    <w:basedOn w:val="969"/>
     <w:uiPriority w:val="99"/>
     <w:pPr>
       <w:spacing w:after="0" w:line="240" w:lineRule="auto"/>
@@ -24040,9 +24309,9 @@
       </w:tcPr>
     </w:tblStylePr>
   </w:style>
-  <w:style w:type="table" w:styleId="917">
+  <w:style w:type="table" w:styleId="940">
     <w:name w:val="Bordered &amp; Lined - Accent 4"/>
-    <w:basedOn w:val="946"/>
+    <w:basedOn w:val="969"/>
     <w:uiPriority w:val="99"/>
     <w:pPr>
       <w:spacing w:after="0" w:line="240" w:lineRule="auto"/>
@@ -24138,9 +24407,9 @@
       </w:tcPr>
     </w:tblStylePr>
   </w:style>
-  <w:style w:type="table" w:styleId="918">
+  <w:style w:type="table" w:styleId="941">
     <w:name w:val="Bordered &amp; Lined - Accent 5"/>
-    <w:basedOn w:val="946"/>
+    <w:basedOn w:val="969"/>
     <w:uiPriority w:val="99"/>
     <w:pPr>
       <w:spacing w:after="0" w:line="240" w:lineRule="auto"/>
@@ -24236,9 +24505,9 @@
       </w:tcPr>
     </w:tblStylePr>
   </w:style>
-  <w:style w:type="table" w:styleId="919">
+  <w:style w:type="table" w:styleId="942">
     <w:name w:val="Bordered &amp; Lined - Accent 6"/>
-    <w:basedOn w:val="946"/>
+    <w:basedOn w:val="969"/>
     <w:uiPriority w:val="99"/>
     <w:pPr>
       <w:spacing w:after="0" w:line="240" w:lineRule="auto"/>
@@ -24334,9 +24603,9 @@
       </w:tcPr>
     </w:tblStylePr>
   </w:style>
-  <w:style w:type="table" w:styleId="920">
+  <w:style w:type="table" w:styleId="943">
     <w:name w:val="Bordered"/>
-    <w:basedOn w:val="946"/>
+    <w:basedOn w:val="969"/>
     <w:uiPriority w:val="99"/>
     <w:pPr>
       <w:spacing w:after="0" w:line="240" w:lineRule="auto"/>
@@ -24413,9 +24682,9 @@
       </w:tcPr>
     </w:tblStylePr>
   </w:style>
-  <w:style w:type="table" w:styleId="921">
+  <w:style w:type="table" w:styleId="944">
     <w:name w:val="Bordered - Accent 1"/>
-    <w:basedOn w:val="946"/>
+    <w:basedOn w:val="969"/>
     <w:uiPriority w:val="99"/>
     <w:pPr>
       <w:spacing w:after="0" w:line="240" w:lineRule="auto"/>
@@ -24492,9 +24761,9 @@
       </w:tcPr>
     </w:tblStylePr>
   </w:style>
-  <w:style w:type="table" w:styleId="922">
+  <w:style w:type="table" w:styleId="945">
     <w:name w:val="Bordered - Accent 2"/>
-    <w:basedOn w:val="946"/>
+    <w:basedOn w:val="969"/>
     <w:uiPriority w:val="99"/>
     <w:pPr>
       <w:spacing w:after="0" w:line="240" w:lineRule="auto"/>
@@ -24571,9 +24840,9 @@
       </w:tcPr>
     </w:tblStylePr>
   </w:style>
-  <w:style w:type="table" w:styleId="923">
+  <w:style w:type="table" w:styleId="946">
     <w:name w:val="Bordered - Accent 3"/>
-    <w:basedOn w:val="946"/>
+    <w:basedOn w:val="969"/>
     <w:uiPriority w:val="99"/>
     <w:pPr>
       <w:spacing w:after="0" w:line="240" w:lineRule="auto"/>
@@ -24650,9 +24919,9 @@
       </w:tcPr>
     </w:tblStylePr>
   </w:style>
-  <w:style w:type="table" w:styleId="924">
+  <w:style w:type="table" w:styleId="947">
     <w:name w:val="Bordered - Accent 4"/>
-    <w:basedOn w:val="946"/>
+    <w:basedOn w:val="969"/>
     <w:uiPriority w:val="99"/>
     <w:pPr>
       <w:spacing w:after="0" w:line="240" w:lineRule="auto"/>
@@ -24729,9 +24998,9 @@
       </w:tcPr>
     </w:tblStylePr>
   </w:style>
-  <w:style w:type="table" w:styleId="925">
+  <w:style w:type="table" w:styleId="948">
     <w:name w:val="Bordered - Accent 5"/>
-    <w:basedOn w:val="946"/>
+    <w:basedOn w:val="969"/>
     <w:uiPriority w:val="99"/>
     <w:pPr>
       <w:spacing w:after="0" w:line="240" w:lineRule="auto"/>
@@ -24808,9 +25077,9 @@
       </w:tcPr>
     </w:tblStylePr>
   </w:style>
-  <w:style w:type="table" w:styleId="926">
+  <w:style w:type="table" w:styleId="949">
     <w:name w:val="Bordered - Accent 6"/>
-    <w:basedOn w:val="946"/>
+    <w:basedOn w:val="969"/>
     <w:uiPriority w:val="99"/>
     <w:pPr>
       <w:spacing w:after="0" w:line="240" w:lineRule="auto"/>
@@ -24887,10 +25156,10 @@
       </w:tcPr>
     </w:tblStylePr>
   </w:style>
-  <w:style w:type="paragraph" w:styleId="927">
+  <w:style w:type="paragraph" w:styleId="950">
     <w:name w:val="footnote text"/>
-    <w:basedOn w:val="944"/>
-    <w:link w:val="928"/>
+    <w:basedOn w:val="967"/>
+    <w:link w:val="951"/>
     <w:uiPriority w:val="99"/>
     <w:semiHidden/>
     <w:unhideWhenUsed/>
@@ -24901,27 +25170,27 @@
       <w:sz w:val="18"/>
     </w:rPr>
   </w:style>
-  <w:style w:type="character" w:styleId="928">
+  <w:style w:type="character" w:styleId="951">
     <w:name w:val="Footnote Text Char"/>
-    <w:link w:val="927"/>
+    <w:link w:val="950"/>
     <w:uiPriority w:val="99"/>
     <w:rPr>
       <w:sz w:val="18"/>
     </w:rPr>
   </w:style>
-  <w:style w:type="character" w:styleId="929">
+  <w:style w:type="character" w:styleId="952">
     <w:name w:val="footnote reference"/>
-    <w:basedOn w:val="945"/>
+    <w:basedOn w:val="968"/>
     <w:uiPriority w:val="99"/>
     <w:unhideWhenUsed/>
     <w:rPr>
       <w:vertAlign w:val="superscript"/>
     </w:rPr>
   </w:style>
-  <w:style w:type="paragraph" w:styleId="930">
+  <w:style w:type="paragraph" w:styleId="953">
     <w:name w:val="endnote text"/>
-    <w:basedOn w:val="944"/>
-    <w:link w:val="931"/>
+    <w:basedOn w:val="967"/>
+    <w:link w:val="954"/>
     <w:uiPriority w:val="99"/>
     <w:semiHidden/>
     <w:unhideWhenUsed/>
@@ -24932,17 +25201,17 @@
       <w:sz w:val="20"/>
     </w:rPr>
   </w:style>
-  <w:style w:type="character" w:styleId="931">
+  <w:style w:type="character" w:styleId="954">
     <w:name w:val="Endnote Text Char"/>
-    <w:link w:val="930"/>
+    <w:link w:val="953"/>
     <w:uiPriority w:val="99"/>
     <w:rPr>
       <w:sz w:val="20"/>
     </w:rPr>
   </w:style>
-  <w:style w:type="character" w:styleId="932">
+  <w:style w:type="character" w:styleId="955">
     <w:name w:val="endnote reference"/>
-    <w:basedOn w:val="945"/>
+    <w:basedOn w:val="968"/>
     <w:uiPriority w:val="99"/>
     <w:semiHidden/>
     <w:unhideWhenUsed/>
@@ -24950,10 +25219,10 @@
       <w:vertAlign w:val="superscript"/>
     </w:rPr>
   </w:style>
-  <w:style w:type="paragraph" w:styleId="933">
+  <w:style w:type="paragraph" w:styleId="956">
     <w:name w:val="toc 1"/>
-    <w:basedOn w:val="944"/>
-    <w:next w:val="944"/>
+    <w:basedOn w:val="967"/>
+    <w:next w:val="967"/>
     <w:uiPriority w:val="39"/>
     <w:unhideWhenUsed/>
     <w:pPr>
@@ -24961,10 +25230,10 @@
       <w:spacing w:after="57"/>
     </w:pPr>
   </w:style>
-  <w:style w:type="paragraph" w:styleId="934">
+  <w:style w:type="paragraph" w:styleId="957">
     <w:name w:val="toc 2"/>
-    <w:basedOn w:val="944"/>
-    <w:next w:val="944"/>
+    <w:basedOn w:val="967"/>
+    <w:next w:val="967"/>
     <w:uiPriority w:val="39"/>
     <w:unhideWhenUsed/>
     <w:pPr>
@@ -24972,10 +25241,10 @@
       <w:spacing w:after="57"/>
     </w:pPr>
   </w:style>
-  <w:style w:type="paragraph" w:styleId="935">
+  <w:style w:type="paragraph" w:styleId="958">
     <w:name w:val="toc 3"/>
-    <w:basedOn w:val="944"/>
-    <w:next w:val="944"/>
+    <w:basedOn w:val="967"/>
+    <w:next w:val="967"/>
     <w:uiPriority w:val="39"/>
     <w:unhideWhenUsed/>
     <w:pPr>
@@ -24983,10 +25252,10 @@
       <w:spacing w:after="57"/>
     </w:pPr>
   </w:style>
-  <w:style w:type="paragraph" w:styleId="936">
+  <w:style w:type="paragraph" w:styleId="959">
     <w:name w:val="toc 4"/>
-    <w:basedOn w:val="944"/>
-    <w:next w:val="944"/>
+    <w:basedOn w:val="967"/>
+    <w:next w:val="967"/>
     <w:uiPriority w:val="39"/>
     <w:unhideWhenUsed/>
     <w:pPr>
@@ -24994,10 +25263,10 @@
       <w:spacing w:after="57"/>
     </w:pPr>
   </w:style>
-  <w:style w:type="paragraph" w:styleId="937">
+  <w:style w:type="paragraph" w:styleId="960">
     <w:name w:val="toc 5"/>
-    <w:basedOn w:val="944"/>
-    <w:next w:val="944"/>
+    <w:basedOn w:val="967"/>
+    <w:next w:val="967"/>
     <w:uiPriority w:val="39"/>
     <w:unhideWhenUsed/>
     <w:pPr>
@@ -25005,10 +25274,10 @@
       <w:spacing w:after="57"/>
     </w:pPr>
   </w:style>
-  <w:style w:type="paragraph" w:styleId="938">
+  <w:style w:type="paragraph" w:styleId="961">
     <w:name w:val="toc 6"/>
-    <w:basedOn w:val="944"/>
-    <w:next w:val="944"/>
+    <w:basedOn w:val="967"/>
+    <w:next w:val="967"/>
     <w:uiPriority w:val="39"/>
     <w:unhideWhenUsed/>
     <w:pPr>
@@ -25016,10 +25285,10 @@
       <w:spacing w:after="57"/>
     </w:pPr>
   </w:style>
-  <w:style w:type="paragraph" w:styleId="939">
+  <w:style w:type="paragraph" w:styleId="962">
     <w:name w:val="toc 7"/>
-    <w:basedOn w:val="944"/>
-    <w:next w:val="944"/>
+    <w:basedOn w:val="967"/>
+    <w:next w:val="967"/>
     <w:uiPriority w:val="39"/>
     <w:unhideWhenUsed/>
     <w:pPr>
@@ -25027,10 +25296,10 @@
       <w:spacing w:after="57"/>
     </w:pPr>
   </w:style>
-  <w:style w:type="paragraph" w:styleId="940">
+  <w:style w:type="paragraph" w:styleId="963">
     <w:name w:val="toc 8"/>
-    <w:basedOn w:val="944"/>
-    <w:next w:val="944"/>
+    <w:basedOn w:val="967"/>
+    <w:next w:val="967"/>
     <w:uiPriority w:val="39"/>
     <w:unhideWhenUsed/>
     <w:pPr>
@@ -25038,10 +25307,10 @@
       <w:spacing w:after="57"/>
     </w:pPr>
   </w:style>
-  <w:style w:type="paragraph" w:styleId="941">
+  <w:style w:type="paragraph" w:styleId="964">
     <w:name w:val="toc 9"/>
-    <w:basedOn w:val="944"/>
-    <w:next w:val="944"/>
+    <w:basedOn w:val="967"/>
+    <w:next w:val="967"/>
     <w:uiPriority w:val="39"/>
     <w:unhideWhenUsed/>
     <w:pPr>
@@ -25049,32 +25318,32 @@
       <w:spacing w:after="57"/>
     </w:pPr>
   </w:style>
-  <w:style w:type="paragraph" w:styleId="942">
+  <w:style w:type="paragraph" w:styleId="965">
     <w:name w:val="TOC Heading"/>
     <w:uiPriority w:val="39"/>
     <w:unhideWhenUsed/>
   </w:style>
-  <w:style w:type="paragraph" w:styleId="943">
+  <w:style w:type="paragraph" w:styleId="966">
     <w:name w:val="table of figures"/>
-    <w:basedOn w:val="944"/>
-    <w:next w:val="944"/>
+    <w:basedOn w:val="967"/>
+    <w:next w:val="967"/>
     <w:uiPriority w:val="99"/>
     <w:unhideWhenUsed/>
     <w:pPr>
       <w:spacing w:after="0" w:afterAutospacing="0"/>
     </w:pPr>
   </w:style>
-  <w:style w:type="paragraph" w:styleId="944" w:default="1">
+  <w:style w:type="paragraph" w:styleId="967" w:default="1">
     <w:name w:val="Normal"/>
     <w:qFormat/>
   </w:style>
-  <w:style w:type="character" w:styleId="945" w:default="1">
+  <w:style w:type="character" w:styleId="968" w:default="1">
     <w:name w:val="Default Paragraph Font"/>
     <w:uiPriority w:val="1"/>
     <w:semiHidden/>
     <w:unhideWhenUsed/>
   </w:style>
-  <w:style w:type="table" w:styleId="946" w:default="1">
+  <w:style w:type="table" w:styleId="969" w:default="1">
     <w:name w:val="Normal Table"/>
     <w:uiPriority w:val="99"/>
     <w:semiHidden/>
@@ -25089,13 +25358,13 @@
       </w:tblCellMar>
     </w:tblPr>
   </w:style>
-  <w:style w:type="numbering" w:styleId="947" w:default="1">
+  <w:style w:type="numbering" w:styleId="970" w:default="1">
     <w:name w:val="No List"/>
     <w:uiPriority w:val="99"/>
     <w:semiHidden/>
     <w:unhideWhenUsed/>
   </w:style>
-  <w:style w:type="paragraph" w:styleId="948" w:customStyle="1">
+  <w:style w:type="paragraph" w:styleId="971" w:customStyle="1">
     <w:name w:val="Default"/>
     <w:pPr>
       <w:widowControl w:val="off"/>
@@ -25105,9 +25374,9 @@
       <w:color w:val="000000"/>
     </w:rPr>
   </w:style>
-  <w:style w:type="paragraph" w:styleId="949">
+  <w:style w:type="paragraph" w:styleId="972">
     <w:name w:val="List Paragraph"/>
-    <w:basedOn w:val="944"/>
+    <w:basedOn w:val="967"/>
     <w:uiPriority w:val="34"/>
     <w:qFormat/>
     <w:pPr>
@@ -25115,9 +25384,9 @@
       <w:ind w:left="720"/>
     </w:pPr>
   </w:style>
-  <w:style w:type="character" w:styleId="950">
+  <w:style w:type="character" w:styleId="973">
     <w:name w:val="Hyperlink"/>
-    <w:basedOn w:val="945"/>
+    <w:basedOn w:val="968"/>
     <w:uiPriority w:val="99"/>
     <w:unhideWhenUsed/>
     <w:rPr>
@@ -25125,10 +25394,10 @@
       <w:u w:val="single"/>
     </w:rPr>
   </w:style>
-  <w:style w:type="paragraph" w:styleId="951">
+  <w:style w:type="paragraph" w:styleId="974">
     <w:name w:val="Header"/>
-    <w:basedOn w:val="944"/>
-    <w:link w:val="952"/>
+    <w:basedOn w:val="967"/>
+    <w:link w:val="975"/>
     <w:uiPriority w:val="99"/>
     <w:unhideWhenUsed/>
     <w:pPr>
@@ -25138,16 +25407,16 @@
       </w:tabs>
     </w:pPr>
   </w:style>
-  <w:style w:type="character" w:styleId="952" w:customStyle="1">
+  <w:style w:type="character" w:styleId="975" w:customStyle="1">
     <w:name w:val="Header Char"/>
-    <w:basedOn w:val="945"/>
-    <w:link w:val="951"/>
+    <w:basedOn w:val="968"/>
+    <w:link w:val="974"/>
     <w:uiPriority w:val="99"/>
   </w:style>
-  <w:style w:type="paragraph" w:styleId="953">
+  <w:style w:type="paragraph" w:styleId="976">
     <w:name w:val="Footer"/>
-    <w:basedOn w:val="944"/>
-    <w:link w:val="954"/>
+    <w:basedOn w:val="967"/>
+    <w:link w:val="977"/>
     <w:uiPriority w:val="99"/>
     <w:unhideWhenUsed/>
     <w:pPr>
@@ -25157,24 +25426,24 @@
       </w:tabs>
     </w:pPr>
   </w:style>
-  <w:style w:type="character" w:styleId="954" w:customStyle="1">
+  <w:style w:type="character" w:styleId="977" w:customStyle="1">
     <w:name w:val="Footer Char"/>
-    <w:basedOn w:val="945"/>
-    <w:link w:val="953"/>
+    <w:basedOn w:val="968"/>
+    <w:link w:val="976"/>
     <w:uiPriority w:val="99"/>
   </w:style>
-  <w:style w:type="character" w:styleId="955">
+  <w:style w:type="character" w:styleId="978">
     <w:name w:val="Unresolved Mention"/>
-    <w:basedOn w:val="945"/>
+    <w:basedOn w:val="968"/>
     <w:uiPriority w:val="99"/>
     <w:rPr>
       <w:color w:val="808080"/>
       <w:shd w:val="clear" w:color="auto" w:fill="e6e6e6"/>
     </w:rPr>
   </w:style>
-  <w:style w:type="character" w:styleId="956">
+  <w:style w:type="character" w:styleId="979">
     <w:name w:val="FollowedHyperlink"/>
-    <w:basedOn w:val="945"/>
+    <w:basedOn w:val="968"/>
     <w:uiPriority w:val="99"/>
     <w:semiHidden/>
     <w:unhideWhenUsed/>

</xml_diff>

<commit_message>
250723 -16:20 - Resume PDF Format, Clearer Project Definitions
</commit_message>
<xml_diff>
--- a/Resume/v2.0.docx
+++ b/Resume/v2.0.docx
@@ -4,7 +4,7 @@
   <w:body>
     <w:p>
       <w:pPr>
-        <w:pStyle w:val="971"/>
+        <w:pStyle w:val="972"/>
         <w:rPr>
           <w:rFonts w:ascii="Garamond" w:hAnsi="Garamond" w:cs="Garamond"/>
           <w:color w:val="auto"/>
@@ -44,7 +44,7 @@
       <w:hyperlink r:id="rId11" w:tooltip="http://hanskoh@protonmail.com" w:history="1">
         <w:r>
           <w:rPr>
-            <w:rStyle w:val="973"/>
+            <w:rStyle w:val="974"/>
             <w:rFonts w:ascii="Garamond" w:hAnsi="Garamond" w:cs="Garamond"/>
             <w:sz w:val="28"/>
             <w:szCs w:val="22"/>
@@ -53,7 +53,7 @@
         </w:r>
         <w:r>
           <w:rPr>
-            <w:rStyle w:val="973"/>
+            <w:rStyle w:val="974"/>
             <w:rFonts w:ascii="Garamond" w:hAnsi="Garamond" w:cs="Garamond"/>
             <w:sz w:val="28"/>
             <w:szCs w:val="22"/>
@@ -62,7 +62,7 @@
         </w:r>
         <w:r>
           <w:rPr>
-            <w:rStyle w:val="973"/>
+            <w:rStyle w:val="974"/>
             <w:rFonts w:ascii="Garamond" w:hAnsi="Garamond" w:cs="Garamond"/>
             <w:sz w:val="28"/>
             <w:szCs w:val="22"/>
@@ -71,7 +71,7 @@
         </w:r>
         <w:r>
           <w:rPr>
-            <w:rStyle w:val="973"/>
+            <w:rStyle w:val="974"/>
             <w:rFonts w:ascii="Garamond" w:hAnsi="Garamond" w:cs="Garamond"/>
             <w:sz w:val="28"/>
             <w:szCs w:val="22"/>
@@ -80,7 +80,7 @@
         </w:r>
         <w:r>
           <w:rPr>
-            <w:rStyle w:val="973"/>
+            <w:rStyle w:val="974"/>
             <w:rFonts w:ascii="Garamond" w:hAnsi="Garamond" w:cs="Garamond"/>
             <w:sz w:val="32"/>
             <w:szCs w:val="24"/>
@@ -117,7 +117,7 @@
     </w:p>
     <w:p>
       <w:pPr>
-        <w:pStyle w:val="971"/>
+        <w:pStyle w:val="972"/>
         <w:ind w:firstLine="0"/>
         <w:jc w:val="right"/>
         <w:rPr>
@@ -194,7 +194,7 @@
     </w:p>
     <w:p>
       <w:pPr>
-        <w:pStyle w:val="971"/>
+        <w:pStyle w:val="972"/>
         <w:ind w:firstLine="0"/>
         <w:jc w:val="center"/>
         <w:rPr>
@@ -244,7 +244,7 @@
     </w:p>
     <w:p>
       <w:pPr>
-        <w:pStyle w:val="971"/>
+        <w:pStyle w:val="972"/>
         <w:spacing w:line="252" w:lineRule="auto"/>
         <w:rPr>
           <w:rFonts w:ascii="Garamond" w:hAnsi="Garamond" w:cs="Garamond"/>
@@ -293,7 +293,7 @@
     </w:p>
     <w:p>
       <w:pPr>
-        <w:pStyle w:val="971"/>
+        <w:pStyle w:val="972"/>
         <w:spacing w:line="252" w:lineRule="auto"/>
         <w:rPr>
           <w:rFonts w:ascii="Garamond" w:hAnsi="Garamond" w:cs="Garamond"/>
@@ -499,7 +499,7 @@
     </w:p>
     <w:p>
       <w:pPr>
-        <w:pStyle w:val="971"/>
+        <w:pStyle w:val="972"/>
         <w:spacing w:line="252" w:lineRule="auto"/>
         <w:rPr>
           <w:rFonts w:ascii="Garamond" w:hAnsi="Garamond" w:cs="Garamond"/>
@@ -632,7 +632,7 @@
     </w:p>
     <w:p>
       <w:pPr>
-        <w:pStyle w:val="971"/>
+        <w:pStyle w:val="972"/>
         <w:numPr>
           <w:ilvl w:val="0"/>
           <w:numId w:val="19"/>
@@ -681,7 +681,7 @@
     </w:p>
     <w:p>
       <w:pPr>
-        <w:pStyle w:val="971"/>
+        <w:pStyle w:val="972"/>
         <w:numPr>
           <w:ilvl w:val="0"/>
           <w:numId w:val="19"/>
@@ -773,7 +773,7 @@
     </w:p>
     <w:p>
       <w:pPr>
-        <w:pStyle w:val="971"/>
+        <w:pStyle w:val="972"/>
         <w:numPr>
           <w:ilvl w:val="0"/>
           <w:numId w:val="19"/>
@@ -832,7 +832,7 @@
     </w:p>
     <w:p>
       <w:pPr>
-        <w:pStyle w:val="971"/>
+        <w:pStyle w:val="972"/>
         <w:numPr>
           <w:ilvl w:val="0"/>
           <w:numId w:val="19"/>
@@ -973,7 +973,7 @@
     </w:p>
     <w:p>
       <w:pPr>
-        <w:pStyle w:val="971"/>
+        <w:pStyle w:val="972"/>
         <w:numPr>
           <w:ilvl w:val="0"/>
           <w:numId w:val="19"/>
@@ -1022,7 +1022,7 @@
     </w:p>
     <w:p>
       <w:pPr>
-        <w:pStyle w:val="971"/>
+        <w:pStyle w:val="972"/>
         <w:numPr>
           <w:ilvl w:val="0"/>
           <w:numId w:val="19"/>
@@ -1071,7 +1071,7 @@
     </w:p>
     <w:p>
       <w:pPr>
-        <w:pStyle w:val="971"/>
+        <w:pStyle w:val="972"/>
         <w:spacing w:line="252" w:lineRule="auto"/>
         <w:rPr>
           <w:rFonts w:ascii="Garamond" w:hAnsi="Garamond" w:cs="Garamond"/>
@@ -1283,7 +1283,7 @@
     </w:p>
     <w:p>
       <w:pPr>
-        <w:pStyle w:val="971"/>
+        <w:pStyle w:val="972"/>
         <w:spacing w:line="252" w:lineRule="auto"/>
         <w:rPr>
           <w:rFonts w:ascii="Garamond" w:hAnsi="Garamond" w:cs="Garamond"/>
@@ -1455,7 +1455,7 @@
     </w:p>
     <w:p>
       <w:pPr>
-        <w:pStyle w:val="971"/>
+        <w:pStyle w:val="972"/>
         <w:numPr>
           <w:ilvl w:val="0"/>
           <w:numId w:val="19"/>
@@ -1560,7 +1560,7 @@
     </w:p>
     <w:p>
       <w:pPr>
-        <w:pStyle w:val="971"/>
+        <w:pStyle w:val="972"/>
         <w:numPr>
           <w:ilvl w:val="0"/>
           <w:numId w:val="19"/>
@@ -1691,7 +1691,7 @@
     </w:p>
     <w:p>
       <w:pPr>
-        <w:pStyle w:val="971"/>
+        <w:pStyle w:val="972"/>
         <w:spacing w:line="252" w:lineRule="auto"/>
         <w:rPr>
           <w:rFonts w:ascii="Garamond" w:hAnsi="Garamond" w:cs="Garamond"/>
@@ -1727,7 +1727,7 @@
     </w:p>
     <w:p>
       <w:pPr>
-        <w:pStyle w:val="971"/>
+        <w:pStyle w:val="972"/>
         <w:jc w:val="center"/>
         <w:spacing w:line="252" w:lineRule="auto"/>
         <w:tabs>
@@ -1783,7 +1783,7 @@
     </w:p>
     <w:p>
       <w:pPr>
-        <w:pStyle w:val="971"/>
+        <w:pStyle w:val="972"/>
         <w:spacing w:line="252" w:lineRule="auto"/>
         <w:tabs>
           <w:tab w:val="left" w:pos="1660" w:leader="none"/>
@@ -1826,7 +1826,7 @@
     </w:p>
     <w:p>
       <w:pPr>
-        <w:pStyle w:val="971"/>
+        <w:pStyle w:val="972"/>
         <w:spacing w:line="252" w:lineRule="auto"/>
         <w:tabs>
           <w:tab w:val="left" w:pos="1660" w:leader="none"/>
@@ -1858,7 +1858,7 @@
           <w:highlight w:val="none"/>
           <w:lang w:val="en-MY"/>
         </w:rPr>
-        <w:t xml:space="preserve"> Map app to compare travel times from a starting point to multiple destinations. Features include s</w:t>
+        <w:t xml:space="preserve"> Mobile map app to compare travel times from a starting point to multiple destinations. Features include s</w:t>
       </w:r>
       <w:r>
         <w:rPr>
@@ -1889,7 +1889,7 @@
     </w:p>
     <w:p>
       <w:pPr>
-        <w:pStyle w:val="971"/>
+        <w:pStyle w:val="972"/>
         <w:spacing w:line="252" w:lineRule="auto"/>
         <w:tabs>
           <w:tab w:val="left" w:pos="1660" w:leader="none"/>
@@ -1927,7 +1927,7 @@
       <w:hyperlink r:id="rId12" w:tooltip="https://redux-toolkit.js.org" w:history="1">
         <w:r>
           <w:rPr>
-            <w:rStyle w:val="973"/>
+            <w:rStyle w:val="974"/>
             <w:rFonts w:ascii="Courier New" w:hAnsi="Courier New" w:eastAsia="Courier New" w:cs="Courier New"/>
             <w:sz w:val="20"/>
             <w:szCs w:val="20"/>
@@ -1950,7 +1950,7 @@
       <w:hyperlink r:id="rId13" w:tooltip="https://github.com/Tintef/react-google-places-autocomplete" w:history="1">
         <w:r>
           <w:rPr>
-            <w:rStyle w:val="973"/>
+            <w:rStyle w:val="974"/>
             <w:rFonts w:ascii="Courier New" w:hAnsi="Courier New" w:eastAsia="Courier New" w:cs="Courier New"/>
             <w:sz w:val="20"/>
             <w:szCs w:val="20"/>
@@ -1973,7 +1973,7 @@
       <w:hyperlink r:id="rId14" w:tooltip="https://github.com/react-native-maps/react-native-maps" w:history="1">
         <w:r>
           <w:rPr>
-            <w:rStyle w:val="973"/>
+            <w:rStyle w:val="974"/>
             <w:rFonts w:ascii="Courier New" w:hAnsi="Courier New" w:eastAsia="Courier New" w:cs="Courier New"/>
             <w:sz w:val="20"/>
             <w:szCs w:val="20"/>
@@ -1996,7 +1996,7 @@
       <w:hyperlink r:id="rId15" w:tooltip="https://github.com/bramus/react-native-maps-directions" w:history="1">
         <w:r>
           <w:rPr>
-            <w:rStyle w:val="973"/>
+            <w:rStyle w:val="974"/>
             <w:rFonts w:ascii="Courier New" w:hAnsi="Courier New" w:eastAsia="Courier New" w:cs="Courier New"/>
             <w:sz w:val="20"/>
             <w:szCs w:val="20"/>
@@ -2019,7 +2019,7 @@
       <w:hyperlink r:id="rId16" w:tooltip="https://github.com/gorhom/react-native-bottom-sheet" w:history="1">
         <w:r>
           <w:rPr>
-            <w:rStyle w:val="973"/>
+            <w:rStyle w:val="974"/>
             <w:rFonts w:ascii="Courier New" w:hAnsi="Courier New" w:eastAsia="Courier New" w:cs="Courier New"/>
             <w:sz w:val="20"/>
             <w:szCs w:val="20"/>
@@ -2052,9 +2052,13 @@
       <w:r>
         <w:rPr>
           <w:rFonts w:ascii="Garamond" w:hAnsi="Garamond" w:cs="Garamond"/>
+          <w:b/>
+          <w:bCs/>
+          <w:color w:val="ff0000"/>
           <w:sz w:val="24"/>
           <w:szCs w:val="24"/>
           <w:highlight w:val="none"/>
+          <w:lang w:val="en-MY"/>
         </w:rPr>
       </w:r>
       <w:r>
@@ -2072,7 +2076,7 @@
     </w:p>
     <w:p>
       <w:pPr>
-        <w:pStyle w:val="971"/>
+        <w:pStyle w:val="972"/>
         <w:jc w:val="both"/>
         <w:spacing w:after="3" w:line="252" w:lineRule="auto"/>
         <w:rPr>
@@ -2117,7 +2121,7 @@
           <w:szCs w:val="24"/>
           <w:lang w:val="en-MY"/>
         </w:rPr>
-        <w:t xml:space="preserve">Deliveroo app. Features include of viewing &amp; browsing contents from backend, screen transitions, mock ordering system, and display restaurants’ location on Google Maps. </w:t>
+        <w:t xml:space="preserve">Deliveroo mobile app. Features include of viewing &amp; browsing contents from backend, screen transitions, mock ordering system, and display restaurants’ location on Google Maps. </w:t>
       </w:r>
       <w:r>
         <w:rPr>
@@ -2140,7 +2144,7 @@
     </w:p>
     <w:p>
       <w:pPr>
-        <w:pStyle w:val="971"/>
+        <w:pStyle w:val="972"/>
         <w:ind w:left="0" w:firstLine="0"/>
         <w:jc w:val="both"/>
         <w:spacing w:after="3" w:line="252" w:lineRule="auto"/>
@@ -2196,7 +2200,7 @@
       <w:hyperlink r:id="rId17" w:tooltip="https://www.sanity.io" w:history="1">
         <w:r>
           <w:rPr>
-            <w:rStyle w:val="973"/>
+            <w:rStyle w:val="974"/>
             <w:rFonts w:ascii="Courier New" w:hAnsi="Courier New" w:cs="Courier New"/>
             <w:i/>
             <w:iCs/>
@@ -2223,7 +2227,7 @@
       <w:hyperlink r:id="rId18" w:tooltip="https://redux-toolkit.js.org" w:history="1">
         <w:r>
           <w:rPr>
-            <w:rStyle w:val="973"/>
+            <w:rStyle w:val="974"/>
             <w:rFonts w:ascii="Courier New" w:hAnsi="Courier New" w:cs="Courier New"/>
             <w:i/>
             <w:iCs/>
@@ -2250,7 +2254,7 @@
       <w:hyperlink r:id="rId19" w:tooltip="https://github.com/xDae/react-currency-formatter" w:history="1">
         <w:r>
           <w:rPr>
-            <w:rStyle w:val="973"/>
+            <w:rStyle w:val="974"/>
             <w:rFonts w:ascii="Courier New" w:hAnsi="Courier New" w:cs="Courier New"/>
             <w:i/>
             <w:iCs/>
@@ -2277,7 +2281,7 @@
       <w:hyperlink r:id="rId20" w:tooltip="https://github.com/oblador/react-native-animatable" w:history="1">
         <w:r>
           <w:rPr>
-            <w:rStyle w:val="973"/>
+            <w:rStyle w:val="974"/>
             <w:rFonts w:ascii="Courier New" w:hAnsi="Courier New" w:cs="Courier New"/>
             <w:i/>
             <w:iCs/>
@@ -2304,7 +2308,7 @@
       <w:hyperlink r:id="rId21" w:tooltip="https://github.com/oblador/react-native-progress" w:history="1">
         <w:r>
           <w:rPr>
-            <w:rStyle w:val="973"/>
+            <w:rStyle w:val="974"/>
             <w:rFonts w:ascii="Courier New" w:hAnsi="Courier New" w:cs="Courier New"/>
             <w:i/>
             <w:iCs/>
@@ -2331,7 +2335,7 @@
       <w:hyperlink r:id="rId22" w:tooltip="https://github.com/react-native-maps/react-native-maps" w:history="1">
         <w:r>
           <w:rPr>
-            <w:rStyle w:val="973"/>
+            <w:rStyle w:val="974"/>
             <w:rFonts w:ascii="Courier New" w:hAnsi="Courier New" w:cs="Courier New"/>
             <w:i/>
             <w:iCs/>
@@ -2358,7 +2362,7 @@
       <w:hyperlink r:id="rId23" w:tooltip="https://www.npmjs.com/package/heroicons" w:history="1">
         <w:r>
           <w:rPr>
-            <w:rStyle w:val="973"/>
+            <w:rStyle w:val="974"/>
             <w:rFonts w:ascii="Courier New" w:hAnsi="Courier New" w:cs="Courier New"/>
             <w:i/>
             <w:iCs/>
@@ -2409,7 +2413,7 @@
     </w:p>
     <w:p>
       <w:pPr>
-        <w:pStyle w:val="971"/>
+        <w:pStyle w:val="972"/>
         <w:jc w:val="both"/>
         <w:spacing w:after="3" w:line="252" w:lineRule="auto"/>
         <w:rPr>
@@ -2443,7 +2447,7 @@
           <w:szCs w:val="24"/>
           <w:lang w:val="en-MY"/>
         </w:rPr>
-        <w:t xml:space="preserve">Mimic of the Tinder app. Features include profile creation &amp; authentication, profile card swipings, matching algorithm, and private messaging. </w:t>
+        <w:t xml:space="preserve">Mimic of the Tinder mobile app. Features include profile creation &amp; authentication, profile card swipings, matching algorithm, and private messaging. </w:t>
       </w:r>
       <w:r>
         <w:rPr>
@@ -2468,7 +2472,7 @@
     </w:p>
     <w:p>
       <w:pPr>
-        <w:pStyle w:val="971"/>
+        <w:pStyle w:val="972"/>
         <w:ind w:left="0" w:firstLine="0"/>
         <w:jc w:val="both"/>
         <w:spacing w:after="3" w:line="252" w:lineRule="auto"/>
@@ -2512,7 +2516,7 @@
       <w:hyperlink r:id="rId24" w:tooltip="https://www.npmjs.com/package/expo-auth-session" w:history="1">
         <w:r>
           <w:rPr>
-            <w:rStyle w:val="973"/>
+            <w:rStyle w:val="974"/>
             <w:rFonts w:ascii="Courier New" w:hAnsi="Courier New" w:cs="Courier New"/>
             <w:i/>
             <w:iCs/>
@@ -2539,7 +2543,7 @@
       <w:hyperlink r:id="rId25" w:tooltip="https://firebase.google.com/docs/auth" w:history="1">
         <w:r>
           <w:rPr>
-            <w:rStyle w:val="973"/>
+            <w:rStyle w:val="974"/>
             <w:rFonts w:ascii="Courier New" w:hAnsi="Courier New" w:cs="Courier New"/>
             <w:i/>
             <w:iCs/>
@@ -2566,7 +2570,7 @@
       <w:hyperlink r:id="rId26" w:tooltip="https://firebase.google.com/docs/firestore" w:history="1">
         <w:r>
           <w:rPr>
-            <w:rStyle w:val="973"/>
+            <w:rStyle w:val="974"/>
             <w:rFonts w:ascii="Courier New" w:hAnsi="Courier New" w:cs="Courier New"/>
             <w:i/>
             <w:iCs/>
@@ -2593,7 +2597,7 @@
       <w:hyperlink r:id="rId27" w:tooltip="https://github.com/webraptor/react-native-deck-swiper" w:history="1">
         <w:r>
           <w:rPr>
-            <w:rStyle w:val="973"/>
+            <w:rStyle w:val="974"/>
             <w:rFonts w:ascii="Courier New" w:hAnsi="Courier New" w:cs="Courier New"/>
             <w:i/>
             <w:iCs/>
@@ -2620,7 +2624,7 @@
       <w:hyperlink r:id="rId28" w:tooltip="https://github.com/expo/eas-cli" w:history="1">
         <w:r>
           <w:rPr>
-            <w:rStyle w:val="973"/>
+            <w:rStyle w:val="974"/>
             <w:rFonts w:ascii="Courier New" w:hAnsi="Courier New" w:cs="Courier New"/>
             <w:i/>
             <w:iCs/>
@@ -2684,7 +2688,7 @@
     </w:p>
     <w:p>
       <w:pPr>
-        <w:pStyle w:val="971"/>
+        <w:pStyle w:val="972"/>
         <w:jc w:val="both"/>
         <w:spacing w:after="3" w:line="252" w:lineRule="auto"/>
         <w:rPr>
@@ -2730,7 +2734,7 @@
           <w:szCs w:val="24"/>
           <w:lang w:val="en-MY"/>
         </w:rPr>
-        <w:t xml:space="preserve">Mimic of the Signal app. Features include profile creation &amp; authenthication, group chats creation &amp; messaging, and web support. </w:t>
+        <w:t xml:space="preserve">Mimic of the Signal mobile app. Features include profile creation &amp; authenthication, group chats creation &amp; messaging, and web support. </w:t>
       </w:r>
       <w:r>
         <w:rPr>
@@ -2755,7 +2759,7 @@
     </w:p>
     <w:p>
       <w:pPr>
-        <w:pStyle w:val="971"/>
+        <w:pStyle w:val="972"/>
         <w:ind w:left="0" w:firstLine="0"/>
         <w:jc w:val="both"/>
         <w:spacing w:after="3" w:line="252" w:lineRule="auto"/>
@@ -2796,7 +2800,7 @@
       <w:hyperlink r:id="rId29" w:tooltip="https://firebase.google.com/docs/auth" w:history="1">
         <w:r>
           <w:rPr>
-            <w:rStyle w:val="973"/>
+            <w:rStyle w:val="974"/>
             <w:rFonts w:ascii="Courier New" w:hAnsi="Courier New" w:cs="Courier New"/>
             <w:i/>
             <w:iCs/>
@@ -2822,7 +2826,7 @@
       <w:hyperlink r:id="rId30" w:tooltip="https://firebase.google.com/docs/firestore" w:history="1">
         <w:r>
           <w:rPr>
-            <w:rStyle w:val="973"/>
+            <w:rStyle w:val="974"/>
             <w:rFonts w:ascii="Courier New" w:hAnsi="Courier New" w:cs="Courier New"/>
             <w:i/>
             <w:iCs/>
@@ -2848,7 +2852,7 @@
       <w:hyperlink r:id="rId31" w:tooltip="https://reactnativeelements.com/" w:history="1">
         <w:r>
           <w:rPr>
-            <w:rStyle w:val="973"/>
+            <w:rStyle w:val="974"/>
             <w:rFonts w:ascii="Courier New" w:hAnsi="Courier New" w:cs="Courier New"/>
             <w:i/>
             <w:iCs/>
@@ -2874,7 +2878,7 @@
       <w:hyperlink r:id="rId32" w:tooltip="https://necolas.github.io/react-native-web/" w:history="1">
         <w:r>
           <w:rPr>
-            <w:rStyle w:val="973"/>
+            <w:rStyle w:val="974"/>
             <w:rFonts w:ascii="Courier New" w:hAnsi="Courier New" w:cs="Courier New"/>
             <w:i/>
             <w:iCs/>
@@ -2922,7 +2926,7 @@
     </w:p>
     <w:p>
       <w:pPr>
-        <w:pStyle w:val="971"/>
+        <w:pStyle w:val="972"/>
         <w:ind w:left="0" w:firstLine="0"/>
         <w:spacing w:after="3" w:line="252" w:lineRule="auto"/>
         <w:tabs>
@@ -2966,7 +2970,7 @@
           <w:highlight w:val="none"/>
           <w:lang w:val="en-MY"/>
         </w:rPr>
-        <w:t xml:space="preserve">Cryptocurrency price tracker interface app for CoinGecko API</w:t>
+        <w:t xml:space="preserve">Cryptocurrency price tracker interface mobile app for CoinGecko API</w:t>
       </w:r>
       <w:r>
         <w:rPr>
@@ -2978,7 +2982,7 @@
           <w:szCs w:val="24"/>
           <w:lang w:val="en-MY"/>
         </w:rPr>
-        <w:t xml:space="preserve">. Features include onboarding introductions, list view of multiple currency statistics, and graph visualisation of price changes for the past 7 days. </w:t>
+        <w:t xml:space="preserve">. Features include onboarding introductions, list view of currency statistics, and visualisation of price changes for the past 7 days. </w:t>
       </w:r>
       <w:r>
         <w:rPr>
@@ -3005,7 +3009,7 @@
     </w:p>
     <w:p>
       <w:pPr>
-        <w:pStyle w:val="971"/>
+        <w:pStyle w:val="972"/>
         <w:ind w:left="0" w:firstLine="0"/>
         <w:jc w:val="both"/>
         <w:spacing w:after="3" w:line="252" w:lineRule="auto"/>
@@ -3075,7 +3079,7 @@
       <w:hyperlink r:id="rId33" w:tooltip="https://www.coingecko.com/en/api" w:history="1">
         <w:r>
           <w:rPr>
-            <w:rStyle w:val="973"/>
+            <w:rStyle w:val="974"/>
             <w:rFonts w:ascii="Courier New" w:hAnsi="Courier New" w:cs="Courier New"/>
             <w:b w:val="0"/>
             <w:bCs w:val="0"/>
@@ -3107,7 +3111,7 @@
       <w:hyperlink r:id="rId34" w:tooltip="https://github.com/FrigadeHQ/react-native-onboard" w:history="1">
         <w:r>
           <w:rPr>
-            <w:rStyle w:val="973"/>
+            <w:rStyle w:val="974"/>
             <w:rFonts w:ascii="Courier New" w:hAnsi="Courier New" w:cs="Courier New"/>
             <w:b w:val="0"/>
             <w:bCs w:val="0"/>
@@ -3139,7 +3143,7 @@
       <w:hyperlink r:id="rId35" w:tooltip="https://github.com/gorhom/react-native-bottom-sheet" w:history="1">
         <w:r>
           <w:rPr>
-            <w:rStyle w:val="973"/>
+            <w:rStyle w:val="974"/>
             <w:rFonts w:ascii="Courier New" w:hAnsi="Courier New" w:cs="Courier New"/>
             <w:b w:val="0"/>
             <w:bCs w:val="0"/>
@@ -3154,7 +3158,7 @@
         </w:r>
         <w:r>
           <w:rPr>
-            <w:rStyle w:val="973"/>
+            <w:rStyle w:val="974"/>
             <w:rFonts w:ascii="Courier New" w:hAnsi="Courier New" w:cs="Courier New"/>
             <w:b w:val="0"/>
             <w:bCs w:val="0"/>
@@ -3196,7 +3200,7 @@
       <w:hyperlink r:id="rId36" w:tooltip="https://github.com/rainbow-me/react-native-animated-charts" w:history="1">
         <w:r>
           <w:rPr>
-            <w:rStyle w:val="973"/>
+            <w:rStyle w:val="974"/>
             <w:rFonts w:ascii="Courier New" w:hAnsi="Courier New" w:cs="Courier New"/>
             <w:i/>
             <w:iCs/>
@@ -3221,7 +3225,7 @@
       <w:hyperlink r:id="rId37" w:tooltip="https://github.com/qiangmao/axios" w:history="1">
         <w:r>
           <w:rPr>
-            <w:rStyle w:val="973"/>
+            <w:rStyle w:val="974"/>
             <w:rFonts w:ascii="Courier New" w:hAnsi="Courier New" w:cs="Courier New"/>
             <w:i/>
             <w:iCs/>
@@ -3246,7 +3250,7 @@
       <w:hyperlink r:id="rId38" w:tooltip="https://momentjs.com" w:history="1">
         <w:r>
           <w:rPr>
-            <w:rStyle w:val="973"/>
+            <w:rStyle w:val="974"/>
             <w:rFonts w:ascii="Courier New" w:hAnsi="Courier New" w:cs="Courier New"/>
             <w:i/>
             <w:iCs/>
@@ -3295,7 +3299,7 @@
     </w:p>
     <w:p>
       <w:pPr>
-        <w:pStyle w:val="971"/>
+        <w:pStyle w:val="972"/>
         <w:spacing w:line="252" w:lineRule="auto"/>
         <w:rPr>
           <w:rFonts w:ascii="Garamond" w:hAnsi="Garamond" w:cs="Garamond"/>
@@ -3343,7 +3347,7 @@
     </w:p>
     <w:p>
       <w:pPr>
-        <w:pStyle w:val="971"/>
+        <w:pStyle w:val="972"/>
         <w:jc w:val="center"/>
         <w:spacing w:line="252" w:lineRule="auto"/>
         <w:rPr>
@@ -3399,7 +3403,7 @@
     </w:p>
     <w:p>
       <w:pPr>
-        <w:pStyle w:val="971"/>
+        <w:pStyle w:val="972"/>
         <w:ind w:left="0" w:firstLine="0"/>
         <w:spacing w:after="3" w:line="252" w:lineRule="auto"/>
         <w:rPr>
@@ -3437,7 +3441,7 @@
     </w:p>
     <w:tbl>
       <w:tblPr>
-        <w:tblStyle w:val="824"/>
+        <w:tblStyle w:val="825"/>
         <w:tblW w:w="0" w:type="auto"/>
         <w:tblLayout w:type="fixed"/>
         <w:tblLook w:val="04A0" w:firstRow="1" w:lastRow="0" w:firstColumn="1" w:lastColumn="0" w:noHBand="0" w:noVBand="1"/>
@@ -3468,7 +3472,7 @@
           </w:tcPr>
           <w:p>
             <w:pPr>
-              <w:pStyle w:val="971"/>
+              <w:pStyle w:val="972"/>
               <w:jc w:val="left"/>
               <w:spacing w:after="3" w:line="252" w:lineRule="auto"/>
               <w:rPr>
@@ -3537,7 +3541,7 @@
           </w:tcPr>
           <w:p>
             <w:pPr>
-              <w:pStyle w:val="971"/>
+              <w:pStyle w:val="972"/>
               <w:jc w:val="left"/>
               <w:spacing w:after="3" w:line="252" w:lineRule="auto"/>
               <w:rPr>
@@ -3605,7 +3609,7 @@
           </w:tcPr>
           <w:p>
             <w:pPr>
-              <w:pStyle w:val="971"/>
+              <w:pStyle w:val="972"/>
               <w:jc w:val="left"/>
               <w:spacing w:after="3" w:line="252" w:lineRule="auto"/>
               <w:rPr>
@@ -3673,7 +3677,7 @@
           </w:tcPr>
           <w:p>
             <w:pPr>
-              <w:pStyle w:val="971"/>
+              <w:pStyle w:val="972"/>
               <w:numPr>
                 <w:ilvl w:val="0"/>
                 <w:numId w:val="57"/>
@@ -3720,7 +3724,7 @@
           </w:p>
           <w:p>
             <w:pPr>
-              <w:pStyle w:val="971"/>
+              <w:pStyle w:val="972"/>
               <w:numPr>
                 <w:ilvl w:val="0"/>
                 <w:numId w:val="57"/>
@@ -3753,7 +3757,6 @@
                 <w:sz w:val="24"/>
                 <w:szCs w:val="24"/>
                 <w:highlight w:val="none"/>
-                <w:lang w:val="en-MY"/>
               </w:rPr>
             </w:r>
             <w:r>
@@ -3768,7 +3771,7 @@
           </w:p>
           <w:p>
             <w:pPr>
-              <w:pStyle w:val="971"/>
+              <w:pStyle w:val="972"/>
               <w:numPr>
                 <w:ilvl w:val="0"/>
                 <w:numId w:val="57"/>
@@ -3831,7 +3834,7 @@
           </w:tcPr>
           <w:p>
             <w:pPr>
-              <w:pStyle w:val="971"/>
+              <w:pStyle w:val="972"/>
               <w:numPr>
                 <w:ilvl w:val="0"/>
                 <w:numId w:val="57"/>
@@ -3864,7 +3867,6 @@
                 <w:sz w:val="24"/>
                 <w:szCs w:val="24"/>
                 <w:highlight w:val="none"/>
-                <w:lang w:val="en-MY"/>
               </w:rPr>
             </w:r>
             <w:r>
@@ -3879,7 +3881,7 @@
           </w:p>
           <w:p>
             <w:pPr>
-              <w:pStyle w:val="971"/>
+              <w:pStyle w:val="972"/>
               <w:numPr>
                 <w:ilvl w:val="0"/>
                 <w:numId w:val="57"/>
@@ -3912,7 +3914,6 @@
                 <w:sz w:val="24"/>
                 <w:szCs w:val="24"/>
                 <w:highlight w:val="none"/>
-                <w:lang w:val="en-MY"/>
               </w:rPr>
             </w:r>
             <w:r>
@@ -3927,7 +3928,7 @@
           </w:p>
           <w:p>
             <w:pPr>
-              <w:pStyle w:val="971"/>
+              <w:pStyle w:val="972"/>
               <w:numPr>
                 <w:ilvl w:val="0"/>
                 <w:numId w:val="57"/>
@@ -3960,7 +3961,6 @@
                 <w:sz w:val="24"/>
                 <w:szCs w:val="24"/>
                 <w:highlight w:val="none"/>
-                <w:lang w:val="en-MY"/>
               </w:rPr>
             </w:r>
             <w:r>
@@ -3988,7 +3988,7 @@
           </w:tcPr>
           <w:p>
             <w:pPr>
-              <w:pStyle w:val="971"/>
+              <w:pStyle w:val="972"/>
               <w:numPr>
                 <w:ilvl w:val="0"/>
                 <w:numId w:val="57"/>
@@ -4038,7 +4038,7 @@
           </w:p>
           <w:p>
             <w:pPr>
-              <w:pStyle w:val="971"/>
+              <w:pStyle w:val="972"/>
               <w:numPr>
                 <w:ilvl w:val="0"/>
                 <w:numId w:val="57"/>
@@ -4101,7 +4101,7 @@
           </w:tcPr>
           <w:p>
             <w:pPr>
-              <w:pStyle w:val="971"/>
+              <w:pStyle w:val="972"/>
               <w:numPr>
                 <w:ilvl w:val="0"/>
                 <w:numId w:val="60"/>
@@ -4148,7 +4148,7 @@
           </w:p>
           <w:p>
             <w:pPr>
-              <w:pStyle w:val="971"/>
+              <w:pStyle w:val="972"/>
               <w:numPr>
                 <w:ilvl w:val="0"/>
                 <w:numId w:val="60"/>
@@ -4195,7 +4195,7 @@
           </w:p>
           <w:p>
             <w:pPr>
-              <w:pStyle w:val="971"/>
+              <w:pStyle w:val="972"/>
               <w:numPr>
                 <w:ilvl w:val="0"/>
                 <w:numId w:val="60"/>
@@ -4258,7 +4258,7 @@
           </w:tcPr>
           <w:p>
             <w:pPr>
-              <w:pStyle w:val="971"/>
+              <w:pStyle w:val="972"/>
               <w:numPr>
                 <w:ilvl w:val="0"/>
                 <w:numId w:val="61"/>
@@ -4291,7 +4291,6 @@
                 <w:sz w:val="24"/>
                 <w:szCs w:val="24"/>
                 <w:highlight w:val="none"/>
-                <w:lang w:val="en-MY"/>
               </w:rPr>
             </w:r>
             <w:r>
@@ -4306,7 +4305,7 @@
           </w:p>
           <w:p>
             <w:pPr>
-              <w:pStyle w:val="971"/>
+              <w:pStyle w:val="972"/>
               <w:numPr>
                 <w:ilvl w:val="0"/>
                 <w:numId w:val="61"/>
@@ -4353,7 +4352,7 @@
           </w:p>
           <w:p>
             <w:pPr>
-              <w:pStyle w:val="971"/>
+              <w:pStyle w:val="972"/>
               <w:numPr>
                 <w:ilvl w:val="0"/>
                 <w:numId w:val="61"/>
@@ -4386,7 +4385,6 @@
                 <w:sz w:val="24"/>
                 <w:szCs w:val="24"/>
                 <w:highlight w:val="none"/>
-                <w:lang w:val="en-MY"/>
               </w:rPr>
             </w:r>
             <w:r>
@@ -4414,7 +4412,7 @@
           </w:tcPr>
           <w:p>
             <w:pPr>
-              <w:pStyle w:val="971"/>
+              <w:pStyle w:val="972"/>
               <w:numPr>
                 <w:ilvl w:val="0"/>
                 <w:numId w:val="61"/>
@@ -4464,7 +4462,7 @@
           </w:p>
           <w:p>
             <w:pPr>
-              <w:pStyle w:val="971"/>
+              <w:pStyle w:val="972"/>
               <w:numPr>
                 <w:ilvl w:val="0"/>
                 <w:numId w:val="61"/>
@@ -4527,7 +4525,7 @@
           </w:tcPr>
           <w:p>
             <w:pPr>
-              <w:pStyle w:val="971"/>
+              <w:pStyle w:val="972"/>
               <w:numPr>
                 <w:ilvl w:val="0"/>
                 <w:numId w:val="62"/>
@@ -4574,7 +4572,7 @@
           </w:p>
           <w:p>
             <w:pPr>
-              <w:pStyle w:val="971"/>
+              <w:pStyle w:val="972"/>
               <w:numPr>
                 <w:ilvl w:val="0"/>
                 <w:numId w:val="62"/>
@@ -4607,7 +4605,6 @@
                 <w:sz w:val="24"/>
                 <w:szCs w:val="24"/>
                 <w:highlight w:val="none"/>
-                <w:lang w:val="en-MY"/>
               </w:rPr>
             </w:r>
             <w:r>
@@ -4625,7 +4622,7 @@
     </w:tbl>
     <w:p>
       <w:pPr>
-        <w:pStyle w:val="971"/>
+        <w:pStyle w:val="972"/>
         <w:ind w:left="0" w:firstLine="0"/>
         <w:spacing w:after="3" w:line="252" w:lineRule="auto"/>
         <w:rPr>
@@ -4669,7 +4666,7 @@
     </w:p>
     <w:p>
       <w:pPr>
-        <w:pStyle w:val="971"/>
+        <w:pStyle w:val="972"/>
         <w:jc w:val="center"/>
         <w:spacing w:line="252" w:lineRule="auto"/>
         <w:tabs>
@@ -4722,7 +4719,7 @@
     </w:p>
     <w:p>
       <w:pPr>
-        <w:pStyle w:val="971"/>
+        <w:pStyle w:val="972"/>
         <w:spacing w:line="252" w:lineRule="auto"/>
         <w:rPr>
           <w:rFonts w:ascii="Garamond" w:hAnsi="Garamond" w:cs="Garamond"/>
@@ -4762,7 +4759,7 @@
     </w:p>
     <w:tbl>
       <w:tblPr>
-        <w:tblStyle w:val="824"/>
+        <w:tblStyle w:val="825"/>
         <w:tblW w:w="0" w:type="auto"/>
         <w:tblLook w:val="04A0" w:firstRow="1" w:lastRow="0" w:firstColumn="1" w:lastColumn="0" w:noHBand="0" w:noVBand="1"/>
       </w:tblPr>
@@ -4786,7 +4783,7 @@
           </w:tcPr>
           <w:p>
             <w:pPr>
-              <w:pStyle w:val="971"/>
+              <w:pStyle w:val="972"/>
               <w:spacing w:line="252" w:lineRule="auto"/>
               <w:rPr>
                 <w:rFonts w:ascii="Garamond" w:hAnsi="Garamond" w:cs="Garamond"/>
@@ -4849,7 +4846,7 @@
           </w:tcPr>
           <w:p>
             <w:pPr>
-              <w:pStyle w:val="971"/>
+              <w:pStyle w:val="972"/>
               <w:jc w:val="right"/>
               <w:spacing w:line="252" w:lineRule="auto"/>
               <w:rPr>
@@ -4983,7 +4980,7 @@
           </w:tcPr>
           <w:p>
             <w:pPr>
-              <w:pStyle w:val="971"/>
+              <w:pStyle w:val="972"/>
               <w:spacing w:line="252" w:lineRule="auto"/>
               <w:tabs>
                 <w:tab w:val="left" w:pos="4334" w:leader="none"/>
@@ -5063,7 +5060,7 @@
           </w:tcPr>
           <w:p>
             <w:pPr>
-              <w:pStyle w:val="971"/>
+              <w:pStyle w:val="972"/>
               <w:jc w:val="right"/>
               <w:spacing w:line="252" w:lineRule="auto"/>
               <w:rPr>
@@ -5132,7 +5129,7 @@
           </w:tcPr>
           <w:p>
             <w:pPr>
-              <w:pStyle w:val="971"/>
+              <w:pStyle w:val="972"/>
               <w:spacing w:line="252" w:lineRule="auto"/>
               <w:rPr>
                 <w:rFonts w:ascii="Garamond" w:hAnsi="Garamond" w:cs="Garamond"/>
@@ -5195,7 +5192,7 @@
           </w:tcPr>
           <w:p>
             <w:pPr>
-              <w:pStyle w:val="971"/>
+              <w:pStyle w:val="972"/>
               <w:jc w:val="right"/>
               <w:spacing w:line="252" w:lineRule="auto"/>
               <w:rPr>
@@ -5387,7 +5384,7 @@
           </w:tcPr>
           <w:p>
             <w:pPr>
-              <w:pStyle w:val="971"/>
+              <w:pStyle w:val="972"/>
               <w:spacing w:line="252" w:lineRule="auto"/>
               <w:rPr>
                 <w:rFonts w:ascii="Garamond" w:hAnsi="Garamond" w:cs="Garamond"/>
@@ -5452,7 +5449,7 @@
           </w:tcPr>
           <w:p>
             <w:pPr>
-              <w:pStyle w:val="971"/>
+              <w:pStyle w:val="972"/>
               <w:jc w:val="right"/>
               <w:spacing w:line="252" w:lineRule="auto"/>
               <w:tabs>
@@ -5511,7 +5508,7 @@
     </w:tbl>
     <w:p>
       <w:pPr>
-        <w:pStyle w:val="971"/>
+        <w:pStyle w:val="972"/>
         <w:jc w:val="left"/>
         <w:spacing w:line="252" w:lineRule="auto"/>
         <w:tabs>
@@ -5575,7 +5572,7 @@
     </w:p>
     <w:p>
       <w:pPr>
-        <w:pStyle w:val="971"/>
+        <w:pStyle w:val="972"/>
         <w:jc w:val="center"/>
         <w:spacing w:line="252" w:lineRule="auto"/>
         <w:rPr>
@@ -5629,7 +5626,7 @@
       <w:hyperlink r:id="rId39" w:tooltip="https://Heeuul.github.io" w:history="1">
         <w:r>
           <w:rPr>
-            <w:rStyle w:val="973"/>
+            <w:rStyle w:val="974"/>
             <w:rFonts w:ascii="Segoe UI" w:hAnsi="Segoe UI" w:eastAsia="Segoe UI" w:cs="Segoe UI"/>
             <w:b w:val="0"/>
             <w:bCs w:val="0"/>
@@ -5637,18 +5634,7 @@
             <w:szCs w:val="24"/>
             <w:lang w:val="en-MY"/>
           </w:rPr>
-          <w:t xml:space="preserve">https://Heeuul.github.io</w:t>
-        </w:r>
-        <w:r>
-          <w:rPr>
-            <w:rStyle w:val="973"/>
-            <w:rFonts w:ascii="Courier New" w:hAnsi="Courier New" w:eastAsia="Courier New" w:cs="Courier New"/>
-            <w:b w:val="0"/>
-            <w:bCs w:val="0"/>
-            <w:sz w:val="24"/>
-            <w:szCs w:val="24"/>
-            <w:lang w:val="en-MY"/>
-          </w:rPr>
+          <w:t xml:space="preserve">https://Heeuul.github.io/Portfolio</w:t>
         </w:r>
       </w:hyperlink>
       <w:r>
@@ -5725,7 +5711,7 @@
 <w:ftr xmlns:wpc="http://schemas.microsoft.com/office/word/2010/wordprocessingCanvas" xmlns:mc="http://schemas.openxmlformats.org/markup-compatibility/2006" xmlns:o="urn:schemas-microsoft-com:office:office" xmlns:r="http://schemas.openxmlformats.org/officeDocument/2006/relationships" xmlns:m="http://schemas.openxmlformats.org/officeDocument/2006/math" xmlns:v="urn:schemas-microsoft-com:vml" xmlns:wp14="http://schemas.microsoft.com/office/word/2010/wordprocessingDrawing" xmlns:wp="http://schemas.openxmlformats.org/drawingml/2006/wordprocessingDrawing" xmlns:w10="urn:schemas-microsoft-com:office:word" xmlns:w="http://schemas.openxmlformats.org/wordprocessingml/2006/main" xmlns:w14="http://schemas.microsoft.com/office/word/2010/wordml" xmlns:w15="http://schemas.microsoft.com/office/word/2012/wordml" xmlns:wpg="http://schemas.microsoft.com/office/word/2010/wordprocessingGroup" xmlns:wpi="http://schemas.microsoft.com/office/word/2010/wordprocessingInk" xmlns:wne="http://schemas.microsoft.com/office/word/2006/wordml" xmlns:a="http://schemas.openxmlformats.org/drawingml/2006/main" xmlns:wps="http://schemas.microsoft.com/office/word/2010/wordprocessingShape" mc:Ignorable="w14 w15 wp14">
   <w:p>
     <w:pPr>
-      <w:pStyle w:val="976"/>
+      <w:pStyle w:val="977"/>
       <w:spacing w:after="120"/>
       <w:rPr>
         <w:iCs/>
@@ -14128,11 +14114,11 @@
     <w:lsdException w:name="Bibliography" w:uiPriority="37"/>
     <w:lsdException w:name="TOC Heading" w:uiPriority="39" w:qFormat="1"/>
   </w:latentStyles>
-  <w:style w:type="paragraph" w:styleId="795">
+  <w:style w:type="paragraph" w:styleId="796">
     <w:name w:val="Heading 1"/>
-    <w:basedOn w:val="967"/>
-    <w:next w:val="967"/>
-    <w:link w:val="796"/>
+    <w:basedOn w:val="968"/>
+    <w:next w:val="968"/>
+    <w:link w:val="797"/>
     <w:uiPriority w:val="9"/>
     <w:qFormat/>
     <w:pPr>
@@ -14147,10 +14133,10 @@
       <w:szCs w:val="40"/>
     </w:rPr>
   </w:style>
-  <w:style w:type="character" w:styleId="796">
+  <w:style w:type="character" w:styleId="797">
     <w:name w:val="Heading 1 Char"/>
-    <w:basedOn w:val="968"/>
-    <w:link w:val="795"/>
+    <w:basedOn w:val="969"/>
+    <w:link w:val="796"/>
     <w:uiPriority w:val="9"/>
     <w:rPr>
       <w:rFonts w:ascii="Arial" w:hAnsi="Arial" w:eastAsia="Arial" w:cs="Arial"/>
@@ -14158,11 +14144,11 @@
       <w:szCs w:val="40"/>
     </w:rPr>
   </w:style>
-  <w:style w:type="paragraph" w:styleId="797">
+  <w:style w:type="paragraph" w:styleId="798">
     <w:name w:val="Heading 2"/>
-    <w:basedOn w:val="967"/>
-    <w:next w:val="967"/>
-    <w:link w:val="798"/>
+    <w:basedOn w:val="968"/>
+    <w:next w:val="968"/>
+    <w:link w:val="799"/>
     <w:uiPriority w:val="9"/>
     <w:unhideWhenUsed/>
     <w:qFormat/>
@@ -14177,21 +14163,21 @@
       <w:sz w:val="34"/>
     </w:rPr>
   </w:style>
-  <w:style w:type="character" w:styleId="798">
+  <w:style w:type="character" w:styleId="799">
     <w:name w:val="Heading 2 Char"/>
-    <w:basedOn w:val="968"/>
-    <w:link w:val="797"/>
+    <w:basedOn w:val="969"/>
+    <w:link w:val="798"/>
     <w:uiPriority w:val="9"/>
     <w:rPr>
       <w:rFonts w:ascii="Arial" w:hAnsi="Arial" w:eastAsia="Arial" w:cs="Arial"/>
       <w:sz w:val="34"/>
     </w:rPr>
   </w:style>
-  <w:style w:type="paragraph" w:styleId="799">
+  <w:style w:type="paragraph" w:styleId="800">
     <w:name w:val="Heading 3"/>
-    <w:basedOn w:val="967"/>
-    <w:next w:val="967"/>
-    <w:link w:val="800"/>
+    <w:basedOn w:val="968"/>
+    <w:next w:val="968"/>
+    <w:link w:val="801"/>
     <w:uiPriority w:val="9"/>
     <w:unhideWhenUsed/>
     <w:qFormat/>
@@ -14207,10 +14193,10 @@
       <w:szCs w:val="30"/>
     </w:rPr>
   </w:style>
-  <w:style w:type="character" w:styleId="800">
+  <w:style w:type="character" w:styleId="801">
     <w:name w:val="Heading 3 Char"/>
-    <w:basedOn w:val="968"/>
-    <w:link w:val="799"/>
+    <w:basedOn w:val="969"/>
+    <w:link w:val="800"/>
     <w:uiPriority w:val="9"/>
     <w:rPr>
       <w:rFonts w:ascii="Arial" w:hAnsi="Arial" w:eastAsia="Arial" w:cs="Arial"/>
@@ -14218,11 +14204,11 @@
       <w:szCs w:val="30"/>
     </w:rPr>
   </w:style>
-  <w:style w:type="paragraph" w:styleId="801">
+  <w:style w:type="paragraph" w:styleId="802">
     <w:name w:val="Heading 4"/>
-    <w:basedOn w:val="967"/>
-    <w:next w:val="967"/>
-    <w:link w:val="802"/>
+    <w:basedOn w:val="968"/>
+    <w:next w:val="968"/>
+    <w:link w:val="803"/>
     <w:uiPriority w:val="9"/>
     <w:unhideWhenUsed/>
     <w:qFormat/>
@@ -14240,10 +14226,10 @@
       <w:szCs w:val="26"/>
     </w:rPr>
   </w:style>
-  <w:style w:type="character" w:styleId="802">
+  <w:style w:type="character" w:styleId="803">
     <w:name w:val="Heading 4 Char"/>
-    <w:basedOn w:val="968"/>
-    <w:link w:val="801"/>
+    <w:basedOn w:val="969"/>
+    <w:link w:val="802"/>
     <w:uiPriority w:val="9"/>
     <w:rPr>
       <w:rFonts w:ascii="Arial" w:hAnsi="Arial" w:eastAsia="Arial" w:cs="Arial"/>
@@ -14253,11 +14239,11 @@
       <w:szCs w:val="26"/>
     </w:rPr>
   </w:style>
-  <w:style w:type="paragraph" w:styleId="803">
+  <w:style w:type="paragraph" w:styleId="804">
     <w:name w:val="Heading 5"/>
-    <w:basedOn w:val="967"/>
-    <w:next w:val="967"/>
-    <w:link w:val="804"/>
+    <w:basedOn w:val="968"/>
+    <w:next w:val="968"/>
+    <w:link w:val="805"/>
     <w:uiPriority w:val="9"/>
     <w:unhideWhenUsed/>
     <w:qFormat/>
@@ -14275,10 +14261,10 @@
       <w:szCs w:val="24"/>
     </w:rPr>
   </w:style>
-  <w:style w:type="character" w:styleId="804">
+  <w:style w:type="character" w:styleId="805">
     <w:name w:val="Heading 5 Char"/>
-    <w:basedOn w:val="968"/>
-    <w:link w:val="803"/>
+    <w:basedOn w:val="969"/>
+    <w:link w:val="804"/>
     <w:uiPriority w:val="9"/>
     <w:rPr>
       <w:rFonts w:ascii="Arial" w:hAnsi="Arial" w:eastAsia="Arial" w:cs="Arial"/>
@@ -14288,11 +14274,11 @@
       <w:szCs w:val="24"/>
     </w:rPr>
   </w:style>
-  <w:style w:type="paragraph" w:styleId="805">
+  <w:style w:type="paragraph" w:styleId="806">
     <w:name w:val="Heading 6"/>
-    <w:basedOn w:val="967"/>
-    <w:next w:val="967"/>
-    <w:link w:val="806"/>
+    <w:basedOn w:val="968"/>
+    <w:next w:val="968"/>
+    <w:link w:val="807"/>
     <w:uiPriority w:val="9"/>
     <w:unhideWhenUsed/>
     <w:qFormat/>
@@ -14310,10 +14296,10 @@
       <w:szCs w:val="22"/>
     </w:rPr>
   </w:style>
-  <w:style w:type="character" w:styleId="806">
+  <w:style w:type="character" w:styleId="807">
     <w:name w:val="Heading 6 Char"/>
-    <w:basedOn w:val="968"/>
-    <w:link w:val="805"/>
+    <w:basedOn w:val="969"/>
+    <w:link w:val="806"/>
     <w:uiPriority w:val="9"/>
     <w:rPr>
       <w:rFonts w:ascii="Arial" w:hAnsi="Arial" w:eastAsia="Arial" w:cs="Arial"/>
@@ -14323,11 +14309,11 @@
       <w:szCs w:val="22"/>
     </w:rPr>
   </w:style>
-  <w:style w:type="paragraph" w:styleId="807">
+  <w:style w:type="paragraph" w:styleId="808">
     <w:name w:val="Heading 7"/>
-    <w:basedOn w:val="967"/>
-    <w:next w:val="967"/>
-    <w:link w:val="808"/>
+    <w:basedOn w:val="968"/>
+    <w:next w:val="968"/>
+    <w:link w:val="809"/>
     <w:uiPriority w:val="9"/>
     <w:unhideWhenUsed/>
     <w:qFormat/>
@@ -14347,10 +14333,10 @@
       <w:szCs w:val="22"/>
     </w:rPr>
   </w:style>
-  <w:style w:type="character" w:styleId="808">
+  <w:style w:type="character" w:styleId="809">
     <w:name w:val="Heading 7 Char"/>
-    <w:basedOn w:val="968"/>
-    <w:link w:val="807"/>
+    <w:basedOn w:val="969"/>
+    <w:link w:val="808"/>
     <w:uiPriority w:val="9"/>
     <w:rPr>
       <w:rFonts w:ascii="Arial" w:hAnsi="Arial" w:eastAsia="Arial" w:cs="Arial"/>
@@ -14362,11 +14348,11 @@
       <w:szCs w:val="22"/>
     </w:rPr>
   </w:style>
-  <w:style w:type="paragraph" w:styleId="809">
+  <w:style w:type="paragraph" w:styleId="810">
     <w:name w:val="Heading 8"/>
-    <w:basedOn w:val="967"/>
-    <w:next w:val="967"/>
-    <w:link w:val="810"/>
+    <w:basedOn w:val="968"/>
+    <w:next w:val="968"/>
+    <w:link w:val="811"/>
     <w:uiPriority w:val="9"/>
     <w:unhideWhenUsed/>
     <w:qFormat/>
@@ -14384,10 +14370,10 @@
       <w:szCs w:val="22"/>
     </w:rPr>
   </w:style>
-  <w:style w:type="character" w:styleId="810">
+  <w:style w:type="character" w:styleId="811">
     <w:name w:val="Heading 8 Char"/>
-    <w:basedOn w:val="968"/>
-    <w:link w:val="809"/>
+    <w:basedOn w:val="969"/>
+    <w:link w:val="810"/>
     <w:uiPriority w:val="9"/>
     <w:rPr>
       <w:rFonts w:ascii="Arial" w:hAnsi="Arial" w:eastAsia="Arial" w:cs="Arial"/>
@@ -14397,11 +14383,11 @@
       <w:szCs w:val="22"/>
     </w:rPr>
   </w:style>
-  <w:style w:type="paragraph" w:styleId="811">
+  <w:style w:type="paragraph" w:styleId="812">
     <w:name w:val="Heading 9"/>
-    <w:basedOn w:val="967"/>
-    <w:next w:val="967"/>
-    <w:link w:val="812"/>
+    <w:basedOn w:val="968"/>
+    <w:next w:val="968"/>
+    <w:link w:val="813"/>
     <w:uiPriority w:val="9"/>
     <w:unhideWhenUsed/>
     <w:qFormat/>
@@ -14419,10 +14405,10 @@
       <w:szCs w:val="21"/>
     </w:rPr>
   </w:style>
-  <w:style w:type="character" w:styleId="812">
+  <w:style w:type="character" w:styleId="813">
     <w:name w:val="Heading 9 Char"/>
-    <w:basedOn w:val="968"/>
-    <w:link w:val="811"/>
+    <w:basedOn w:val="969"/>
+    <w:link w:val="812"/>
     <w:uiPriority w:val="9"/>
     <w:rPr>
       <w:rFonts w:ascii="Arial" w:hAnsi="Arial" w:eastAsia="Arial" w:cs="Arial"/>
@@ -14432,7 +14418,7 @@
       <w:szCs w:val="21"/>
     </w:rPr>
   </w:style>
-  <w:style w:type="paragraph" w:styleId="813">
+  <w:style w:type="paragraph" w:styleId="814">
     <w:name w:val="No Spacing"/>
     <w:uiPriority w:val="1"/>
     <w:qFormat/>
@@ -14440,11 +14426,11 @@
       <w:spacing w:before="0" w:after="0" w:line="240" w:lineRule="auto"/>
     </w:pPr>
   </w:style>
-  <w:style w:type="paragraph" w:styleId="814">
+  <w:style w:type="paragraph" w:styleId="815">
     <w:name w:val="Title"/>
-    <w:basedOn w:val="967"/>
-    <w:next w:val="967"/>
-    <w:link w:val="815"/>
+    <w:basedOn w:val="968"/>
+    <w:next w:val="968"/>
+    <w:link w:val="816"/>
     <w:uiPriority w:val="10"/>
     <w:qFormat/>
     <w:pPr>
@@ -14456,21 +14442,21 @@
       <w:szCs w:val="48"/>
     </w:rPr>
   </w:style>
-  <w:style w:type="character" w:styleId="815">
+  <w:style w:type="character" w:styleId="816">
     <w:name w:val="Title Char"/>
-    <w:basedOn w:val="968"/>
-    <w:link w:val="814"/>
+    <w:basedOn w:val="969"/>
+    <w:link w:val="815"/>
     <w:uiPriority w:val="10"/>
     <w:rPr>
       <w:sz w:val="48"/>
       <w:szCs w:val="48"/>
     </w:rPr>
   </w:style>
-  <w:style w:type="paragraph" w:styleId="816">
+  <w:style w:type="paragraph" w:styleId="817">
     <w:name w:val="Subtitle"/>
-    <w:basedOn w:val="967"/>
-    <w:next w:val="967"/>
-    <w:link w:val="817"/>
+    <w:basedOn w:val="968"/>
+    <w:next w:val="968"/>
+    <w:link w:val="818"/>
     <w:uiPriority w:val="11"/>
     <w:qFormat/>
     <w:pPr>
@@ -14481,21 +14467,21 @@
       <w:szCs w:val="24"/>
     </w:rPr>
   </w:style>
-  <w:style w:type="character" w:styleId="817">
+  <w:style w:type="character" w:styleId="818">
     <w:name w:val="Subtitle Char"/>
-    <w:basedOn w:val="968"/>
-    <w:link w:val="816"/>
+    <w:basedOn w:val="969"/>
+    <w:link w:val="817"/>
     <w:uiPriority w:val="11"/>
     <w:rPr>
       <w:sz w:val="24"/>
       <w:szCs w:val="24"/>
     </w:rPr>
   </w:style>
-  <w:style w:type="paragraph" w:styleId="818">
+  <w:style w:type="paragraph" w:styleId="819">
     <w:name w:val="Quote"/>
-    <w:basedOn w:val="967"/>
-    <w:next w:val="967"/>
-    <w:link w:val="819"/>
+    <w:basedOn w:val="968"/>
+    <w:next w:val="968"/>
+    <w:link w:val="820"/>
     <w:uiPriority w:val="29"/>
     <w:qFormat/>
     <w:pPr>
@@ -14505,19 +14491,19 @@
       <w:i/>
     </w:rPr>
   </w:style>
-  <w:style w:type="character" w:styleId="819">
+  <w:style w:type="character" w:styleId="820">
     <w:name w:val="Quote Char"/>
-    <w:link w:val="818"/>
+    <w:link w:val="819"/>
     <w:uiPriority w:val="29"/>
     <w:rPr>
       <w:i/>
     </w:rPr>
   </w:style>
-  <w:style w:type="paragraph" w:styleId="820">
+  <w:style w:type="paragraph" w:styleId="821">
     <w:name w:val="Intense Quote"/>
-    <w:basedOn w:val="967"/>
-    <w:next w:val="967"/>
-    <w:link w:val="821"/>
+    <w:basedOn w:val="968"/>
+    <w:next w:val="968"/>
+    <w:link w:val="822"/>
     <w:uiPriority w:val="30"/>
     <w:qFormat/>
     <w:pPr>
@@ -14535,18 +14521,18 @@
       <w:i/>
     </w:rPr>
   </w:style>
-  <w:style w:type="character" w:styleId="821">
+  <w:style w:type="character" w:styleId="822">
     <w:name w:val="Intense Quote Char"/>
-    <w:link w:val="820"/>
+    <w:link w:val="821"/>
     <w:uiPriority w:val="30"/>
     <w:rPr>
       <w:i/>
     </w:rPr>
   </w:style>
-  <w:style w:type="paragraph" w:styleId="822">
+  <w:style w:type="paragraph" w:styleId="823">
     <w:name w:val="Caption"/>
-    <w:basedOn w:val="967"/>
-    <w:next w:val="967"/>
+    <w:basedOn w:val="968"/>
+    <w:next w:val="968"/>
     <w:uiPriority w:val="35"/>
     <w:semiHidden/>
     <w:unhideWhenUsed/>
@@ -14562,15 +14548,15 @@
       <w:szCs w:val="18"/>
     </w:rPr>
   </w:style>
-  <w:style w:type="character" w:styleId="823">
+  <w:style w:type="character" w:styleId="824">
     <w:name w:val="Caption Char"/>
-    <w:basedOn w:val="822"/>
-    <w:link w:val="976"/>
+    <w:basedOn w:val="823"/>
+    <w:link w:val="977"/>
     <w:uiPriority w:val="99"/>
   </w:style>
-  <w:style w:type="table" w:styleId="824">
+  <w:style w:type="table" w:styleId="825">
     <w:name w:val="Table Grid"/>
-    <w:basedOn w:val="969"/>
+    <w:basedOn w:val="970"/>
     <w:uiPriority w:val="59"/>
     <w:pPr>
       <w:spacing w:after="0" w:line="240" w:lineRule="auto"/>
@@ -14593,9 +14579,9 @@
       </w:tblCellMar>
     </w:tblPr>
   </w:style>
-  <w:style w:type="table" w:styleId="825">
+  <w:style w:type="table" w:styleId="826">
     <w:name w:val="Table Grid Light"/>
-    <w:basedOn w:val="969"/>
+    <w:basedOn w:val="970"/>
     <w:uiPriority w:val="59"/>
     <w:pPr>
       <w:spacing w:after="0" w:line="240" w:lineRule="auto"/>
@@ -14618,9 +14604,9 @@
       </w:tblCellMar>
     </w:tblPr>
   </w:style>
-  <w:style w:type="table" w:styleId="826">
+  <w:style w:type="table" w:styleId="827">
     <w:name w:val="Plain Table 1"/>
-    <w:basedOn w:val="969"/>
+    <w:basedOn w:val="970"/>
     <w:uiPriority w:val="59"/>
     <w:pPr>
       <w:spacing w:after="0" w:line="240" w:lineRule="auto"/>
@@ -14685,9 +14671,9 @@
       </w:rPr>
     </w:tblStylePr>
   </w:style>
-  <w:style w:type="table" w:styleId="827">
+  <w:style w:type="table" w:styleId="828">
     <w:name w:val="Plain Table 2"/>
-    <w:basedOn w:val="969"/>
+    <w:basedOn w:val="970"/>
     <w:uiPriority w:val="59"/>
     <w:pPr>
       <w:spacing w:after="0" w:line="240" w:lineRule="auto"/>
@@ -14770,9 +14756,9 @@
       </w:rPr>
     </w:tblStylePr>
   </w:style>
-  <w:style w:type="table" w:styleId="828">
+  <w:style w:type="table" w:styleId="829">
     <w:name w:val="Plain Table 3"/>
-    <w:basedOn w:val="969"/>
+    <w:basedOn w:val="970"/>
     <w:uiPriority w:val="99"/>
     <w:pPr>
       <w:spacing w:after="0" w:line="240" w:lineRule="auto"/>
@@ -14847,9 +14833,9 @@
       </w:rPr>
     </w:tblStylePr>
   </w:style>
-  <w:style w:type="table" w:styleId="829">
+  <w:style w:type="table" w:styleId="830">
     <w:name w:val="Plain Table 4"/>
-    <w:basedOn w:val="969"/>
+    <w:basedOn w:val="970"/>
     <w:uiPriority w:val="99"/>
     <w:pPr>
       <w:spacing w:after="0" w:line="240" w:lineRule="auto"/>
@@ -14904,9 +14890,9 @@
       </w:rPr>
     </w:tblStylePr>
   </w:style>
-  <w:style w:type="table" w:styleId="830">
+  <w:style w:type="table" w:styleId="831">
     <w:name w:val="Plain Table 5"/>
-    <w:basedOn w:val="969"/>
+    <w:basedOn w:val="970"/>
     <w:uiPriority w:val="99"/>
     <w:pPr>
       <w:spacing w:after="0" w:line="240" w:lineRule="auto"/>
@@ -14992,9 +14978,9 @@
       </w:tcPr>
     </w:tblStylePr>
   </w:style>
-  <w:style w:type="table" w:styleId="831">
+  <w:style w:type="table" w:styleId="832">
     <w:name w:val="Grid Table 1 Light"/>
-    <w:basedOn w:val="969"/>
+    <w:basedOn w:val="970"/>
     <w:uiPriority w:val="99"/>
     <w:pPr>
       <w:spacing w:after="0" w:line="240" w:lineRule="auto"/>
@@ -15057,9 +15043,9 @@
       </w:rPr>
     </w:tblStylePr>
   </w:style>
-  <w:style w:type="table" w:styleId="832">
+  <w:style w:type="table" w:styleId="833">
     <w:name w:val="Grid Table 1 Light - Accent 1"/>
-    <w:basedOn w:val="969"/>
+    <w:basedOn w:val="970"/>
     <w:uiPriority w:val="99"/>
     <w:pPr>
       <w:spacing w:after="0" w:line="240" w:lineRule="auto"/>
@@ -15122,9 +15108,9 @@
       </w:rPr>
     </w:tblStylePr>
   </w:style>
-  <w:style w:type="table" w:styleId="833">
+  <w:style w:type="table" w:styleId="834">
     <w:name w:val="Grid Table 1 Light - Accent 2"/>
-    <w:basedOn w:val="969"/>
+    <w:basedOn w:val="970"/>
     <w:uiPriority w:val="99"/>
     <w:pPr>
       <w:spacing w:after="0" w:line="240" w:lineRule="auto"/>
@@ -15187,9 +15173,9 @@
       </w:rPr>
     </w:tblStylePr>
   </w:style>
-  <w:style w:type="table" w:styleId="834">
+  <w:style w:type="table" w:styleId="835">
     <w:name w:val="Grid Table 1 Light - Accent 3"/>
-    <w:basedOn w:val="969"/>
+    <w:basedOn w:val="970"/>
     <w:uiPriority w:val="99"/>
     <w:pPr>
       <w:spacing w:after="0" w:line="240" w:lineRule="auto"/>
@@ -15252,9 +15238,9 @@
       </w:rPr>
     </w:tblStylePr>
   </w:style>
-  <w:style w:type="table" w:styleId="835">
+  <w:style w:type="table" w:styleId="836">
     <w:name w:val="Grid Table 1 Light - Accent 4"/>
-    <w:basedOn w:val="969"/>
+    <w:basedOn w:val="970"/>
     <w:uiPriority w:val="99"/>
     <w:pPr>
       <w:spacing w:after="0" w:line="240" w:lineRule="auto"/>
@@ -15317,9 +15303,9 @@
       </w:rPr>
     </w:tblStylePr>
   </w:style>
-  <w:style w:type="table" w:styleId="836">
+  <w:style w:type="table" w:styleId="837">
     <w:name w:val="Grid Table 1 Light - Accent 5"/>
-    <w:basedOn w:val="969"/>
+    <w:basedOn w:val="970"/>
     <w:uiPriority w:val="99"/>
     <w:pPr>
       <w:spacing w:after="0" w:line="240" w:lineRule="auto"/>
@@ -15382,9 +15368,9 @@
       </w:rPr>
     </w:tblStylePr>
   </w:style>
-  <w:style w:type="table" w:styleId="837">
+  <w:style w:type="table" w:styleId="838">
     <w:name w:val="Grid Table 1 Light - Accent 6"/>
-    <w:basedOn w:val="969"/>
+    <w:basedOn w:val="970"/>
     <w:uiPriority w:val="99"/>
     <w:pPr>
       <w:spacing w:after="0" w:line="240" w:lineRule="auto"/>
@@ -15447,9 +15433,9 @@
       </w:rPr>
     </w:tblStylePr>
   </w:style>
-  <w:style w:type="table" w:styleId="838">
+  <w:style w:type="table" w:styleId="839">
     <w:name w:val="Grid Table 2"/>
-    <w:basedOn w:val="969"/>
+    <w:basedOn w:val="970"/>
     <w:uiPriority w:val="99"/>
     <w:pPr>
       <w:spacing w:after="0" w:line="240" w:lineRule="auto"/>
@@ -15527,9 +15513,9 @@
       </w:tcPr>
     </w:tblStylePr>
   </w:style>
-  <w:style w:type="table" w:styleId="839">
+  <w:style w:type="table" w:styleId="840">
     <w:name w:val="Grid Table 2 - Accent 1"/>
-    <w:basedOn w:val="969"/>
+    <w:basedOn w:val="970"/>
     <w:uiPriority w:val="99"/>
     <w:pPr>
       <w:spacing w:after="0" w:line="240" w:lineRule="auto"/>
@@ -15607,9 +15593,9 @@
       </w:tcPr>
     </w:tblStylePr>
   </w:style>
-  <w:style w:type="table" w:styleId="840">
+  <w:style w:type="table" w:styleId="841">
     <w:name w:val="Grid Table 2 - Accent 2"/>
-    <w:basedOn w:val="969"/>
+    <w:basedOn w:val="970"/>
     <w:uiPriority w:val="99"/>
     <w:pPr>
       <w:spacing w:after="0" w:line="240" w:lineRule="auto"/>
@@ -15687,9 +15673,9 @@
       </w:tcPr>
     </w:tblStylePr>
   </w:style>
-  <w:style w:type="table" w:styleId="841">
+  <w:style w:type="table" w:styleId="842">
     <w:name w:val="Grid Table 2 - Accent 3"/>
-    <w:basedOn w:val="969"/>
+    <w:basedOn w:val="970"/>
     <w:uiPriority w:val="99"/>
     <w:pPr>
       <w:spacing w:after="0" w:line="240" w:lineRule="auto"/>
@@ -15767,9 +15753,9 @@
       </w:tcPr>
     </w:tblStylePr>
   </w:style>
-  <w:style w:type="table" w:styleId="842">
+  <w:style w:type="table" w:styleId="843">
     <w:name w:val="Grid Table 2 - Accent 4"/>
-    <w:basedOn w:val="969"/>
+    <w:basedOn w:val="970"/>
     <w:uiPriority w:val="99"/>
     <w:pPr>
       <w:spacing w:after="0" w:line="240" w:lineRule="auto"/>
@@ -15847,9 +15833,9 @@
       </w:tcPr>
     </w:tblStylePr>
   </w:style>
-  <w:style w:type="table" w:styleId="843">
+  <w:style w:type="table" w:styleId="844">
     <w:name w:val="Grid Table 2 - Accent 5"/>
-    <w:basedOn w:val="969"/>
+    <w:basedOn w:val="970"/>
     <w:uiPriority w:val="99"/>
     <w:pPr>
       <w:spacing w:after="0" w:line="240" w:lineRule="auto"/>
@@ -15927,9 +15913,9 @@
       </w:tcPr>
     </w:tblStylePr>
   </w:style>
-  <w:style w:type="table" w:styleId="844">
+  <w:style w:type="table" w:styleId="845">
     <w:name w:val="Grid Table 2 - Accent 6"/>
-    <w:basedOn w:val="969"/>
+    <w:basedOn w:val="970"/>
     <w:uiPriority w:val="99"/>
     <w:pPr>
       <w:spacing w:after="0" w:line="240" w:lineRule="auto"/>
@@ -16007,9 +15993,9 @@
       </w:tcPr>
     </w:tblStylePr>
   </w:style>
-  <w:style w:type="table" w:styleId="845">
+  <w:style w:type="table" w:styleId="846">
     <w:name w:val="Grid Table 3"/>
-    <w:basedOn w:val="969"/>
+    <w:basedOn w:val="970"/>
     <w:uiPriority w:val="99"/>
     <w:pPr>
       <w:spacing w:after="0" w:line="240" w:lineRule="auto"/>
@@ -16108,9 +16094,9 @@
       </w:tcPr>
     </w:tblStylePr>
   </w:style>
-  <w:style w:type="table" w:styleId="846">
+  <w:style w:type="table" w:styleId="847">
     <w:name w:val="Grid Table 3 - Accent 1"/>
-    <w:basedOn w:val="969"/>
+    <w:basedOn w:val="970"/>
     <w:uiPriority w:val="99"/>
     <w:pPr>
       <w:spacing w:after="0" w:line="240" w:lineRule="auto"/>
@@ -16209,9 +16195,9 @@
       </w:tcPr>
     </w:tblStylePr>
   </w:style>
-  <w:style w:type="table" w:styleId="847">
+  <w:style w:type="table" w:styleId="848">
     <w:name w:val="Grid Table 3 - Accent 2"/>
-    <w:basedOn w:val="969"/>
+    <w:basedOn w:val="970"/>
     <w:uiPriority w:val="99"/>
     <w:pPr>
       <w:spacing w:after="0" w:line="240" w:lineRule="auto"/>
@@ -16310,9 +16296,9 @@
       </w:tcPr>
     </w:tblStylePr>
   </w:style>
-  <w:style w:type="table" w:styleId="848">
+  <w:style w:type="table" w:styleId="849">
     <w:name w:val="Grid Table 3 - Accent 3"/>
-    <w:basedOn w:val="969"/>
+    <w:basedOn w:val="970"/>
     <w:uiPriority w:val="99"/>
     <w:pPr>
       <w:spacing w:after="0" w:line="240" w:lineRule="auto"/>
@@ -16411,9 +16397,9 @@
       </w:tcPr>
     </w:tblStylePr>
   </w:style>
-  <w:style w:type="table" w:styleId="849">
+  <w:style w:type="table" w:styleId="850">
     <w:name w:val="Grid Table 3 - Accent 4"/>
-    <w:basedOn w:val="969"/>
+    <w:basedOn w:val="970"/>
     <w:uiPriority w:val="99"/>
     <w:pPr>
       <w:spacing w:after="0" w:line="240" w:lineRule="auto"/>
@@ -16512,9 +16498,9 @@
       </w:tcPr>
     </w:tblStylePr>
   </w:style>
-  <w:style w:type="table" w:styleId="850">
+  <w:style w:type="table" w:styleId="851">
     <w:name w:val="Grid Table 3 - Accent 5"/>
-    <w:basedOn w:val="969"/>
+    <w:basedOn w:val="970"/>
     <w:uiPriority w:val="99"/>
     <w:pPr>
       <w:spacing w:after="0" w:line="240" w:lineRule="auto"/>
@@ -16613,9 +16599,9 @@
       </w:tcPr>
     </w:tblStylePr>
   </w:style>
-  <w:style w:type="table" w:styleId="851">
+  <w:style w:type="table" w:styleId="852">
     <w:name w:val="Grid Table 3 - Accent 6"/>
-    <w:basedOn w:val="969"/>
+    <w:basedOn w:val="970"/>
     <w:uiPriority w:val="99"/>
     <w:pPr>
       <w:spacing w:after="0" w:line="240" w:lineRule="auto"/>
@@ -16714,9 +16700,9 @@
       </w:tcPr>
     </w:tblStylePr>
   </w:style>
-  <w:style w:type="table" w:styleId="852">
+  <w:style w:type="table" w:styleId="853">
     <w:name w:val="Grid Table 4"/>
-    <w:basedOn w:val="969"/>
+    <w:basedOn w:val="970"/>
     <w:uiPriority w:val="59"/>
     <w:pPr>
       <w:spacing w:after="0" w:line="240" w:lineRule="auto"/>
@@ -16795,9 +16781,9 @@
       </w:tcPr>
     </w:tblStylePr>
   </w:style>
-  <w:style w:type="table" w:styleId="853">
+  <w:style w:type="table" w:styleId="854">
     <w:name w:val="Grid Table 4 - Accent 1"/>
-    <w:basedOn w:val="969"/>
+    <w:basedOn w:val="970"/>
     <w:uiPriority w:val="59"/>
     <w:pPr>
       <w:spacing w:after="0" w:line="240" w:lineRule="auto"/>
@@ -16876,9 +16862,9 @@
       </w:tcPr>
     </w:tblStylePr>
   </w:style>
-  <w:style w:type="table" w:styleId="854">
+  <w:style w:type="table" w:styleId="855">
     <w:name w:val="Grid Table 4 - Accent 2"/>
-    <w:basedOn w:val="969"/>
+    <w:basedOn w:val="970"/>
     <w:uiPriority w:val="59"/>
     <w:pPr>
       <w:spacing w:after="0" w:line="240" w:lineRule="auto"/>
@@ -16957,9 +16943,9 @@
       </w:tcPr>
     </w:tblStylePr>
   </w:style>
-  <w:style w:type="table" w:styleId="855">
+  <w:style w:type="table" w:styleId="856">
     <w:name w:val="Grid Table 4 - Accent 3"/>
-    <w:basedOn w:val="969"/>
+    <w:basedOn w:val="970"/>
     <w:uiPriority w:val="59"/>
     <w:pPr>
       <w:spacing w:after="0" w:line="240" w:lineRule="auto"/>
@@ -17038,9 +17024,9 @@
       </w:tcPr>
     </w:tblStylePr>
   </w:style>
-  <w:style w:type="table" w:styleId="856">
+  <w:style w:type="table" w:styleId="857">
     <w:name w:val="Grid Table 4 - Accent 4"/>
-    <w:basedOn w:val="969"/>
+    <w:basedOn w:val="970"/>
     <w:uiPriority w:val="59"/>
     <w:pPr>
       <w:spacing w:after="0" w:line="240" w:lineRule="auto"/>
@@ -17119,9 +17105,9 @@
       </w:tcPr>
     </w:tblStylePr>
   </w:style>
-  <w:style w:type="table" w:styleId="857">
+  <w:style w:type="table" w:styleId="858">
     <w:name w:val="Grid Table 4 - Accent 5"/>
-    <w:basedOn w:val="969"/>
+    <w:basedOn w:val="970"/>
     <w:uiPriority w:val="59"/>
     <w:pPr>
       <w:spacing w:after="0" w:line="240" w:lineRule="auto"/>
@@ -17200,9 +17186,9 @@
       </w:tcPr>
     </w:tblStylePr>
   </w:style>
-  <w:style w:type="table" w:styleId="858">
+  <w:style w:type="table" w:styleId="859">
     <w:name w:val="Grid Table 4 - Accent 6"/>
-    <w:basedOn w:val="969"/>
+    <w:basedOn w:val="970"/>
     <w:uiPriority w:val="59"/>
     <w:pPr>
       <w:spacing w:after="0" w:line="240" w:lineRule="auto"/>
@@ -17281,9 +17267,9 @@
       </w:tcPr>
     </w:tblStylePr>
   </w:style>
-  <w:style w:type="table" w:styleId="859">
+  <w:style w:type="table" w:styleId="860">
     <w:name w:val="Grid Table 5 Dark"/>
-    <w:basedOn w:val="969"/>
+    <w:basedOn w:val="970"/>
     <w:uiPriority w:val="99"/>
     <w:pPr>
       <w:spacing w:after="0" w:line="240" w:lineRule="auto"/>
@@ -17360,9 +17346,9 @@
       </w:tcPr>
     </w:tblStylePr>
   </w:style>
-  <w:style w:type="table" w:styleId="860">
+  <w:style w:type="table" w:styleId="861">
     <w:name w:val="Grid Table 5 Dark- Accent 1"/>
-    <w:basedOn w:val="969"/>
+    <w:basedOn w:val="970"/>
     <w:uiPriority w:val="99"/>
     <w:pPr>
       <w:spacing w:after="0" w:line="240" w:lineRule="auto"/>
@@ -17439,9 +17425,9 @@
       </w:tcPr>
     </w:tblStylePr>
   </w:style>
-  <w:style w:type="table" w:styleId="861">
+  <w:style w:type="table" w:styleId="862">
     <w:name w:val="Grid Table 5 Dark - Accent 2"/>
-    <w:basedOn w:val="969"/>
+    <w:basedOn w:val="970"/>
     <w:uiPriority w:val="99"/>
     <w:pPr>
       <w:spacing w:after="0" w:line="240" w:lineRule="auto"/>
@@ -17518,9 +17504,9 @@
       </w:tcPr>
     </w:tblStylePr>
   </w:style>
-  <w:style w:type="table" w:styleId="862">
+  <w:style w:type="table" w:styleId="863">
     <w:name w:val="Grid Table 5 Dark - Accent 3"/>
-    <w:basedOn w:val="969"/>
+    <w:basedOn w:val="970"/>
     <w:uiPriority w:val="99"/>
     <w:pPr>
       <w:spacing w:after="0" w:line="240" w:lineRule="auto"/>
@@ -17597,9 +17583,9 @@
       </w:tcPr>
     </w:tblStylePr>
   </w:style>
-  <w:style w:type="table" w:styleId="863">
+  <w:style w:type="table" w:styleId="864">
     <w:name w:val="Grid Table 5 Dark- Accent 4"/>
-    <w:basedOn w:val="969"/>
+    <w:basedOn w:val="970"/>
     <w:uiPriority w:val="99"/>
     <w:pPr>
       <w:spacing w:after="0" w:line="240" w:lineRule="auto"/>
@@ -17676,9 +17662,9 @@
       </w:tcPr>
     </w:tblStylePr>
   </w:style>
-  <w:style w:type="table" w:styleId="864">
+  <w:style w:type="table" w:styleId="865">
     <w:name w:val="Grid Table 5 Dark - Accent 5"/>
-    <w:basedOn w:val="969"/>
+    <w:basedOn w:val="970"/>
     <w:uiPriority w:val="99"/>
     <w:pPr>
       <w:spacing w:after="0" w:line="240" w:lineRule="auto"/>
@@ -17755,9 +17741,9 @@
       </w:tcPr>
     </w:tblStylePr>
   </w:style>
-  <w:style w:type="table" w:styleId="865">
+  <w:style w:type="table" w:styleId="866">
     <w:name w:val="Grid Table 5 Dark - Accent 6"/>
-    <w:basedOn w:val="969"/>
+    <w:basedOn w:val="970"/>
     <w:uiPriority w:val="99"/>
     <w:pPr>
       <w:spacing w:after="0" w:line="240" w:lineRule="auto"/>
@@ -17834,9 +17820,9 @@
       </w:tcPr>
     </w:tblStylePr>
   </w:style>
-  <w:style w:type="table" w:styleId="866">
+  <w:style w:type="table" w:styleId="867">
     <w:name w:val="Grid Table 6 Colorful"/>
-    <w:basedOn w:val="969"/>
+    <w:basedOn w:val="970"/>
     <w:uiPriority w:val="99"/>
     <w:pPr>
       <w:spacing w:after="0" w:line="240" w:lineRule="auto"/>
@@ -17913,9 +17899,9 @@
       </w:rPr>
     </w:tblStylePr>
   </w:style>
-  <w:style w:type="table" w:styleId="867">
+  <w:style w:type="table" w:styleId="868">
     <w:name w:val="Grid Table 6 Colorful - Accent 1"/>
-    <w:basedOn w:val="969"/>
+    <w:basedOn w:val="970"/>
     <w:uiPriority w:val="99"/>
     <w:pPr>
       <w:spacing w:after="0" w:line="240" w:lineRule="auto"/>
@@ -17992,9 +17978,9 @@
       </w:rPr>
     </w:tblStylePr>
   </w:style>
-  <w:style w:type="table" w:styleId="868">
+  <w:style w:type="table" w:styleId="869">
     <w:name w:val="Grid Table 6 Colorful - Accent 2"/>
-    <w:basedOn w:val="969"/>
+    <w:basedOn w:val="970"/>
     <w:uiPriority w:val="99"/>
     <w:pPr>
       <w:spacing w:after="0" w:line="240" w:lineRule="auto"/>
@@ -18071,9 +18057,9 @@
       </w:rPr>
     </w:tblStylePr>
   </w:style>
-  <w:style w:type="table" w:styleId="869">
+  <w:style w:type="table" w:styleId="870">
     <w:name w:val="Grid Table 6 Colorful - Accent 3"/>
-    <w:basedOn w:val="969"/>
+    <w:basedOn w:val="970"/>
     <w:uiPriority w:val="99"/>
     <w:pPr>
       <w:spacing w:after="0" w:line="240" w:lineRule="auto"/>
@@ -18150,9 +18136,9 @@
       </w:rPr>
     </w:tblStylePr>
   </w:style>
-  <w:style w:type="table" w:styleId="870">
+  <w:style w:type="table" w:styleId="871">
     <w:name w:val="Grid Table 6 Colorful - Accent 4"/>
-    <w:basedOn w:val="969"/>
+    <w:basedOn w:val="970"/>
     <w:uiPriority w:val="99"/>
     <w:pPr>
       <w:spacing w:after="0" w:line="240" w:lineRule="auto"/>
@@ -18229,9 +18215,9 @@
       </w:rPr>
     </w:tblStylePr>
   </w:style>
-  <w:style w:type="table" w:styleId="871">
+  <w:style w:type="table" w:styleId="872">
     <w:name w:val="Grid Table 6 Colorful - Accent 5"/>
-    <w:basedOn w:val="969"/>
+    <w:basedOn w:val="970"/>
     <w:uiPriority w:val="99"/>
     <w:pPr>
       <w:spacing w:after="0" w:line="240" w:lineRule="auto"/>
@@ -18308,9 +18294,9 @@
       </w:rPr>
     </w:tblStylePr>
   </w:style>
-  <w:style w:type="table" w:styleId="872">
+  <w:style w:type="table" w:styleId="873">
     <w:name w:val="Grid Table 6 Colorful - Accent 6"/>
-    <w:basedOn w:val="969"/>
+    <w:basedOn w:val="970"/>
     <w:uiPriority w:val="99"/>
     <w:pPr>
       <w:spacing w:after="0" w:line="240" w:lineRule="auto"/>
@@ -18387,9 +18373,9 @@
       </w:rPr>
     </w:tblStylePr>
   </w:style>
-  <w:style w:type="table" w:styleId="873">
+  <w:style w:type="table" w:styleId="874">
     <w:name w:val="Grid Table 7 Colorful"/>
-    <w:basedOn w:val="969"/>
+    <w:basedOn w:val="970"/>
     <w:uiPriority w:val="99"/>
     <w:pPr>
       <w:spacing w:after="0" w:line="240" w:lineRule="auto"/>
@@ -18499,9 +18485,9 @@
       </w:tcPr>
     </w:tblStylePr>
   </w:style>
-  <w:style w:type="table" w:styleId="874">
+  <w:style w:type="table" w:styleId="875">
     <w:name w:val="Grid Table 7 Colorful - Accent 1"/>
-    <w:basedOn w:val="969"/>
+    <w:basedOn w:val="970"/>
     <w:uiPriority w:val="99"/>
     <w:pPr>
       <w:spacing w:after="0" w:line="240" w:lineRule="auto"/>
@@ -18611,9 +18597,9 @@
       </w:tcPr>
     </w:tblStylePr>
   </w:style>
-  <w:style w:type="table" w:styleId="875">
+  <w:style w:type="table" w:styleId="876">
     <w:name w:val="Grid Table 7 Colorful - Accent 2"/>
-    <w:basedOn w:val="969"/>
+    <w:basedOn w:val="970"/>
     <w:uiPriority w:val="99"/>
     <w:pPr>
       <w:spacing w:after="0" w:line="240" w:lineRule="auto"/>
@@ -18723,9 +18709,9 @@
       </w:tcPr>
     </w:tblStylePr>
   </w:style>
-  <w:style w:type="table" w:styleId="876">
+  <w:style w:type="table" w:styleId="877">
     <w:name w:val="Grid Table 7 Colorful - Accent 3"/>
-    <w:basedOn w:val="969"/>
+    <w:basedOn w:val="970"/>
     <w:uiPriority w:val="99"/>
     <w:pPr>
       <w:spacing w:after="0" w:line="240" w:lineRule="auto"/>
@@ -18835,9 +18821,9 @@
       </w:tcPr>
     </w:tblStylePr>
   </w:style>
-  <w:style w:type="table" w:styleId="877">
+  <w:style w:type="table" w:styleId="878">
     <w:name w:val="Grid Table 7 Colorful - Accent 4"/>
-    <w:basedOn w:val="969"/>
+    <w:basedOn w:val="970"/>
     <w:uiPriority w:val="99"/>
     <w:pPr>
       <w:spacing w:after="0" w:line="240" w:lineRule="auto"/>
@@ -18947,9 +18933,9 @@
       </w:tcPr>
     </w:tblStylePr>
   </w:style>
-  <w:style w:type="table" w:styleId="878">
+  <w:style w:type="table" w:styleId="879">
     <w:name w:val="Grid Table 7 Colorful - Accent 5"/>
-    <w:basedOn w:val="969"/>
+    <w:basedOn w:val="970"/>
     <w:uiPriority w:val="99"/>
     <w:pPr>
       <w:spacing w:after="0" w:line="240" w:lineRule="auto"/>
@@ -19059,9 +19045,9 @@
       </w:tcPr>
     </w:tblStylePr>
   </w:style>
-  <w:style w:type="table" w:styleId="879">
+  <w:style w:type="table" w:styleId="880">
     <w:name w:val="Grid Table 7 Colorful - Accent 6"/>
-    <w:basedOn w:val="969"/>
+    <w:basedOn w:val="970"/>
     <w:uiPriority w:val="99"/>
     <w:pPr>
       <w:spacing w:after="0" w:line="240" w:lineRule="auto"/>
@@ -19171,9 +19157,9 @@
       </w:tcPr>
     </w:tblStylePr>
   </w:style>
-  <w:style w:type="table" w:styleId="880">
+  <w:style w:type="table" w:styleId="881">
     <w:name w:val="List Table 1 Light"/>
-    <w:basedOn w:val="969"/>
+    <w:basedOn w:val="970"/>
     <w:uiPriority w:val="99"/>
     <w:pPr>
       <w:spacing w:after="0" w:line="240" w:lineRule="auto"/>
@@ -19234,9 +19220,9 @@
       </w:tcPr>
     </w:tblStylePr>
   </w:style>
-  <w:style w:type="table" w:styleId="881">
+  <w:style w:type="table" w:styleId="882">
     <w:name w:val="List Table 1 Light - Accent 1"/>
-    <w:basedOn w:val="969"/>
+    <w:basedOn w:val="970"/>
     <w:uiPriority w:val="99"/>
     <w:pPr>
       <w:spacing w:after="0" w:line="240" w:lineRule="auto"/>
@@ -19297,9 +19283,9 @@
       </w:tcPr>
     </w:tblStylePr>
   </w:style>
-  <w:style w:type="table" w:styleId="882">
+  <w:style w:type="table" w:styleId="883">
     <w:name w:val="List Table 1 Light - Accent 2"/>
-    <w:basedOn w:val="969"/>
+    <w:basedOn w:val="970"/>
     <w:uiPriority w:val="99"/>
     <w:pPr>
       <w:spacing w:after="0" w:line="240" w:lineRule="auto"/>
@@ -19360,9 +19346,9 @@
       </w:tcPr>
     </w:tblStylePr>
   </w:style>
-  <w:style w:type="table" w:styleId="883">
+  <w:style w:type="table" w:styleId="884">
     <w:name w:val="List Table 1 Light - Accent 3"/>
-    <w:basedOn w:val="969"/>
+    <w:basedOn w:val="970"/>
     <w:uiPriority w:val="99"/>
     <w:pPr>
       <w:spacing w:after="0" w:line="240" w:lineRule="auto"/>
@@ -19423,9 +19409,9 @@
       </w:tcPr>
     </w:tblStylePr>
   </w:style>
-  <w:style w:type="table" w:styleId="884">
+  <w:style w:type="table" w:styleId="885">
     <w:name w:val="List Table 1 Light - Accent 4"/>
-    <w:basedOn w:val="969"/>
+    <w:basedOn w:val="970"/>
     <w:uiPriority w:val="99"/>
     <w:pPr>
       <w:spacing w:after="0" w:line="240" w:lineRule="auto"/>
@@ -19486,9 +19472,9 @@
       </w:tcPr>
     </w:tblStylePr>
   </w:style>
-  <w:style w:type="table" w:styleId="885">
+  <w:style w:type="table" w:styleId="886">
     <w:name w:val="List Table 1 Light - Accent 5"/>
-    <w:basedOn w:val="969"/>
+    <w:basedOn w:val="970"/>
     <w:uiPriority w:val="99"/>
     <w:pPr>
       <w:spacing w:after="0" w:line="240" w:lineRule="auto"/>
@@ -19549,9 +19535,9 @@
       </w:tcPr>
     </w:tblStylePr>
   </w:style>
-  <w:style w:type="table" w:styleId="886">
+  <w:style w:type="table" w:styleId="887">
     <w:name w:val="List Table 1 Light - Accent 6"/>
-    <w:basedOn w:val="969"/>
+    <w:basedOn w:val="970"/>
     <w:uiPriority w:val="99"/>
     <w:pPr>
       <w:spacing w:after="0" w:line="240" w:lineRule="auto"/>
@@ -19612,9 +19598,9 @@
       </w:tcPr>
     </w:tblStylePr>
   </w:style>
-  <w:style w:type="table" w:styleId="887">
+  <w:style w:type="table" w:styleId="888">
     <w:name w:val="List Table 2"/>
-    <w:basedOn w:val="969"/>
+    <w:basedOn w:val="970"/>
     <w:uiPriority w:val="99"/>
     <w:pPr>
       <w:spacing w:after="0" w:line="240" w:lineRule="auto"/>
@@ -19698,9 +19684,9 @@
       </w:tcPr>
     </w:tblStylePr>
   </w:style>
-  <w:style w:type="table" w:styleId="888">
+  <w:style w:type="table" w:styleId="889">
     <w:name w:val="List Table 2 - Accent 1"/>
-    <w:basedOn w:val="969"/>
+    <w:basedOn w:val="970"/>
     <w:uiPriority w:val="99"/>
     <w:pPr>
       <w:spacing w:after="0" w:line="240" w:lineRule="auto"/>
@@ -19784,9 +19770,9 @@
       </w:tcPr>
     </w:tblStylePr>
   </w:style>
-  <w:style w:type="table" w:styleId="889">
+  <w:style w:type="table" w:styleId="890">
     <w:name w:val="List Table 2 - Accent 2"/>
-    <w:basedOn w:val="969"/>
+    <w:basedOn w:val="970"/>
     <w:uiPriority w:val="99"/>
     <w:pPr>
       <w:spacing w:after="0" w:line="240" w:lineRule="auto"/>
@@ -19870,9 +19856,9 @@
       </w:tcPr>
     </w:tblStylePr>
   </w:style>
-  <w:style w:type="table" w:styleId="890">
+  <w:style w:type="table" w:styleId="891">
     <w:name w:val="List Table 2 - Accent 3"/>
-    <w:basedOn w:val="969"/>
+    <w:basedOn w:val="970"/>
     <w:uiPriority w:val="99"/>
     <w:pPr>
       <w:spacing w:after="0" w:line="240" w:lineRule="auto"/>
@@ -19956,9 +19942,9 @@
       </w:tcPr>
     </w:tblStylePr>
   </w:style>
-  <w:style w:type="table" w:styleId="891">
+  <w:style w:type="table" w:styleId="892">
     <w:name w:val="List Table 2 - Accent 4"/>
-    <w:basedOn w:val="969"/>
+    <w:basedOn w:val="970"/>
     <w:uiPriority w:val="99"/>
     <w:pPr>
       <w:spacing w:after="0" w:line="240" w:lineRule="auto"/>
@@ -20042,9 +20028,9 @@
       </w:tcPr>
     </w:tblStylePr>
   </w:style>
-  <w:style w:type="table" w:styleId="892">
+  <w:style w:type="table" w:styleId="893">
     <w:name w:val="List Table 2 - Accent 5"/>
-    <w:basedOn w:val="969"/>
+    <w:basedOn w:val="970"/>
     <w:uiPriority w:val="99"/>
     <w:pPr>
       <w:spacing w:after="0" w:line="240" w:lineRule="auto"/>
@@ -20128,9 +20114,9 @@
       </w:tcPr>
     </w:tblStylePr>
   </w:style>
-  <w:style w:type="table" w:styleId="893">
+  <w:style w:type="table" w:styleId="894">
     <w:name w:val="List Table 2 - Accent 6"/>
-    <w:basedOn w:val="969"/>
+    <w:basedOn w:val="970"/>
     <w:uiPriority w:val="99"/>
     <w:pPr>
       <w:spacing w:after="0" w:line="240" w:lineRule="auto"/>
@@ -20214,9 +20200,9 @@
       </w:tcPr>
     </w:tblStylePr>
   </w:style>
-  <w:style w:type="table" w:styleId="894">
+  <w:style w:type="table" w:styleId="895">
     <w:name w:val="List Table 3"/>
-    <w:basedOn w:val="969"/>
+    <w:basedOn w:val="970"/>
     <w:uiPriority w:val="99"/>
     <w:pPr>
       <w:spacing w:after="0" w:line="240" w:lineRule="auto"/>
@@ -20288,9 +20274,9 @@
       </w:rPr>
     </w:tblStylePr>
   </w:style>
-  <w:style w:type="table" w:styleId="895">
+  <w:style w:type="table" w:styleId="896">
     <w:name w:val="List Table 3 - Accent 1"/>
-    <w:basedOn w:val="969"/>
+    <w:basedOn w:val="970"/>
     <w:uiPriority w:val="99"/>
     <w:pPr>
       <w:spacing w:after="0" w:line="240" w:lineRule="auto"/>
@@ -20362,9 +20348,9 @@
       </w:rPr>
     </w:tblStylePr>
   </w:style>
-  <w:style w:type="table" w:styleId="896">
+  <w:style w:type="table" w:styleId="897">
     <w:name w:val="List Table 3 - Accent 2"/>
-    <w:basedOn w:val="969"/>
+    <w:basedOn w:val="970"/>
     <w:uiPriority w:val="99"/>
     <w:pPr>
       <w:spacing w:after="0" w:line="240" w:lineRule="auto"/>
@@ -20436,9 +20422,9 @@
       </w:rPr>
     </w:tblStylePr>
   </w:style>
-  <w:style w:type="table" w:styleId="897">
+  <w:style w:type="table" w:styleId="898">
     <w:name w:val="List Table 3 - Accent 3"/>
-    <w:basedOn w:val="969"/>
+    <w:basedOn w:val="970"/>
     <w:uiPriority w:val="99"/>
     <w:pPr>
       <w:spacing w:after="0" w:line="240" w:lineRule="auto"/>
@@ -20510,9 +20496,9 @@
       </w:rPr>
     </w:tblStylePr>
   </w:style>
-  <w:style w:type="table" w:styleId="898">
+  <w:style w:type="table" w:styleId="899">
     <w:name w:val="List Table 3 - Accent 4"/>
-    <w:basedOn w:val="969"/>
+    <w:basedOn w:val="970"/>
     <w:uiPriority w:val="99"/>
     <w:pPr>
       <w:spacing w:after="0" w:line="240" w:lineRule="auto"/>
@@ -20584,9 +20570,9 @@
       </w:rPr>
     </w:tblStylePr>
   </w:style>
-  <w:style w:type="table" w:styleId="899">
+  <w:style w:type="table" w:styleId="900">
     <w:name w:val="List Table 3 - Accent 5"/>
-    <w:basedOn w:val="969"/>
+    <w:basedOn w:val="970"/>
     <w:uiPriority w:val="99"/>
     <w:pPr>
       <w:spacing w:after="0" w:line="240" w:lineRule="auto"/>
@@ -20658,9 +20644,9 @@
       </w:rPr>
     </w:tblStylePr>
   </w:style>
-  <w:style w:type="table" w:styleId="900">
+  <w:style w:type="table" w:styleId="901">
     <w:name w:val="List Table 3 - Accent 6"/>
-    <w:basedOn w:val="969"/>
+    <w:basedOn w:val="970"/>
     <w:uiPriority w:val="99"/>
     <w:pPr>
       <w:spacing w:after="0" w:line="240" w:lineRule="auto"/>
@@ -20732,9 +20718,9 @@
       </w:rPr>
     </w:tblStylePr>
   </w:style>
-  <w:style w:type="table" w:styleId="901">
+  <w:style w:type="table" w:styleId="902">
     <w:name w:val="List Table 4"/>
-    <w:basedOn w:val="969"/>
+    <w:basedOn w:val="970"/>
     <w:uiPriority w:val="99"/>
     <w:pPr>
       <w:spacing w:after="0" w:line="240" w:lineRule="auto"/>
@@ -20801,9 +20787,9 @@
       </w:rPr>
     </w:tblStylePr>
   </w:style>
-  <w:style w:type="table" w:styleId="902">
+  <w:style w:type="table" w:styleId="903">
     <w:name w:val="List Table 4 - Accent 1"/>
-    <w:basedOn w:val="969"/>
+    <w:basedOn w:val="970"/>
     <w:uiPriority w:val="99"/>
     <w:pPr>
       <w:spacing w:after="0" w:line="240" w:lineRule="auto"/>
@@ -20870,9 +20856,9 @@
       </w:rPr>
     </w:tblStylePr>
   </w:style>
-  <w:style w:type="table" w:styleId="903">
+  <w:style w:type="table" w:styleId="904">
     <w:name w:val="List Table 4 - Accent 2"/>
-    <w:basedOn w:val="969"/>
+    <w:basedOn w:val="970"/>
     <w:uiPriority w:val="99"/>
     <w:pPr>
       <w:spacing w:after="0" w:line="240" w:lineRule="auto"/>
@@ -20939,9 +20925,9 @@
       </w:rPr>
     </w:tblStylePr>
   </w:style>
-  <w:style w:type="table" w:styleId="904">
+  <w:style w:type="table" w:styleId="905">
     <w:name w:val="List Table 4 - Accent 3"/>
-    <w:basedOn w:val="969"/>
+    <w:basedOn w:val="970"/>
     <w:uiPriority w:val="99"/>
     <w:pPr>
       <w:spacing w:after="0" w:line="240" w:lineRule="auto"/>
@@ -21008,9 +20994,9 @@
       </w:rPr>
     </w:tblStylePr>
   </w:style>
-  <w:style w:type="table" w:styleId="905">
+  <w:style w:type="table" w:styleId="906">
     <w:name w:val="List Table 4 - Accent 4"/>
-    <w:basedOn w:val="969"/>
+    <w:basedOn w:val="970"/>
     <w:uiPriority w:val="99"/>
     <w:pPr>
       <w:spacing w:after="0" w:line="240" w:lineRule="auto"/>
@@ -21077,9 +21063,9 @@
       </w:rPr>
     </w:tblStylePr>
   </w:style>
-  <w:style w:type="table" w:styleId="906">
+  <w:style w:type="table" w:styleId="907">
     <w:name w:val="List Table 4 - Accent 5"/>
-    <w:basedOn w:val="969"/>
+    <w:basedOn w:val="970"/>
     <w:uiPriority w:val="99"/>
     <w:pPr>
       <w:spacing w:after="0" w:line="240" w:lineRule="auto"/>
@@ -21146,9 +21132,9 @@
       </w:rPr>
     </w:tblStylePr>
   </w:style>
-  <w:style w:type="table" w:styleId="907">
+  <w:style w:type="table" w:styleId="908">
     <w:name w:val="List Table 4 - Accent 6"/>
-    <w:basedOn w:val="969"/>
+    <w:basedOn w:val="970"/>
     <w:uiPriority w:val="99"/>
     <w:pPr>
       <w:spacing w:after="0" w:line="240" w:lineRule="auto"/>
@@ -21215,9 +21201,9 @@
       </w:rPr>
     </w:tblStylePr>
   </w:style>
-  <w:style w:type="table" w:styleId="908">
+  <w:style w:type="table" w:styleId="909">
     <w:name w:val="List Table 5 Dark"/>
-    <w:basedOn w:val="969"/>
+    <w:basedOn w:val="970"/>
     <w:uiPriority w:val="99"/>
     <w:pPr>
       <w:spacing w:after="0" w:line="240" w:lineRule="auto"/>
@@ -21322,9 +21308,9 @@
       </w:rPr>
     </w:tblStylePr>
   </w:style>
-  <w:style w:type="table" w:styleId="909">
+  <w:style w:type="table" w:styleId="910">
     <w:name w:val="List Table 5 Dark - Accent 1"/>
-    <w:basedOn w:val="969"/>
+    <w:basedOn w:val="970"/>
     <w:uiPriority w:val="99"/>
     <w:pPr>
       <w:spacing w:after="0" w:line="240" w:lineRule="auto"/>
@@ -21429,9 +21415,9 @@
       </w:rPr>
     </w:tblStylePr>
   </w:style>
-  <w:style w:type="table" w:styleId="910">
+  <w:style w:type="table" w:styleId="911">
     <w:name w:val="List Table 5 Dark - Accent 2"/>
-    <w:basedOn w:val="969"/>
+    <w:basedOn w:val="970"/>
     <w:uiPriority w:val="99"/>
     <w:pPr>
       <w:spacing w:after="0" w:line="240" w:lineRule="auto"/>
@@ -21536,9 +21522,9 @@
       </w:rPr>
     </w:tblStylePr>
   </w:style>
-  <w:style w:type="table" w:styleId="911">
+  <w:style w:type="table" w:styleId="912">
     <w:name w:val="List Table 5 Dark - Accent 3"/>
-    <w:basedOn w:val="969"/>
+    <w:basedOn w:val="970"/>
     <w:uiPriority w:val="99"/>
     <w:pPr>
       <w:spacing w:after="0" w:line="240" w:lineRule="auto"/>
@@ -21643,9 +21629,9 @@
       </w:rPr>
     </w:tblStylePr>
   </w:style>
-  <w:style w:type="table" w:styleId="912">
+  <w:style w:type="table" w:styleId="913">
     <w:name w:val="List Table 5 Dark - Accent 4"/>
-    <w:basedOn w:val="969"/>
+    <w:basedOn w:val="970"/>
     <w:uiPriority w:val="99"/>
     <w:pPr>
       <w:spacing w:after="0" w:line="240" w:lineRule="auto"/>
@@ -21750,9 +21736,9 @@
       </w:rPr>
     </w:tblStylePr>
   </w:style>
-  <w:style w:type="table" w:styleId="913">
+  <w:style w:type="table" w:styleId="914">
     <w:name w:val="List Table 5 Dark - Accent 5"/>
-    <w:basedOn w:val="969"/>
+    <w:basedOn w:val="970"/>
     <w:uiPriority w:val="99"/>
     <w:pPr>
       <w:spacing w:after="0" w:line="240" w:lineRule="auto"/>
@@ -21857,9 +21843,9 @@
       </w:rPr>
     </w:tblStylePr>
   </w:style>
-  <w:style w:type="table" w:styleId="914">
+  <w:style w:type="table" w:styleId="915">
     <w:name w:val="List Table 5 Dark - Accent 6"/>
-    <w:basedOn w:val="969"/>
+    <w:basedOn w:val="970"/>
     <w:uiPriority w:val="99"/>
     <w:pPr>
       <w:spacing w:after="0" w:line="240" w:lineRule="auto"/>
@@ -21964,9 +21950,9 @@
       </w:rPr>
     </w:tblStylePr>
   </w:style>
-  <w:style w:type="table" w:styleId="915">
+  <w:style w:type="table" w:styleId="916">
     <w:name w:val="List Table 6 Colorful"/>
-    <w:basedOn w:val="969"/>
+    <w:basedOn w:val="970"/>
     <w:uiPriority w:val="99"/>
     <w:pPr>
       <w:spacing w:after="0" w:line="240" w:lineRule="auto"/>
@@ -22037,9 +22023,9 @@
       </w:tcPr>
     </w:tblStylePr>
   </w:style>
-  <w:style w:type="table" w:styleId="916">
+  <w:style w:type="table" w:styleId="917">
     <w:name w:val="List Table 6 Colorful - Accent 1"/>
-    <w:basedOn w:val="969"/>
+    <w:basedOn w:val="970"/>
     <w:uiPriority w:val="99"/>
     <w:pPr>
       <w:spacing w:after="0" w:line="240" w:lineRule="auto"/>
@@ -22110,9 +22096,9 @@
       </w:tcPr>
     </w:tblStylePr>
   </w:style>
-  <w:style w:type="table" w:styleId="917">
+  <w:style w:type="table" w:styleId="918">
     <w:name w:val="List Table 6 Colorful - Accent 2"/>
-    <w:basedOn w:val="969"/>
+    <w:basedOn w:val="970"/>
     <w:uiPriority w:val="99"/>
     <w:pPr>
       <w:spacing w:after="0" w:line="240" w:lineRule="auto"/>
@@ -22183,9 +22169,9 @@
       </w:tcPr>
     </w:tblStylePr>
   </w:style>
-  <w:style w:type="table" w:styleId="918">
+  <w:style w:type="table" w:styleId="919">
     <w:name w:val="List Table 6 Colorful - Accent 3"/>
-    <w:basedOn w:val="969"/>
+    <w:basedOn w:val="970"/>
     <w:uiPriority w:val="99"/>
     <w:pPr>
       <w:spacing w:after="0" w:line="240" w:lineRule="auto"/>
@@ -22256,9 +22242,9 @@
       </w:tcPr>
     </w:tblStylePr>
   </w:style>
-  <w:style w:type="table" w:styleId="919">
+  <w:style w:type="table" w:styleId="920">
     <w:name w:val="List Table 6 Colorful - Accent 4"/>
-    <w:basedOn w:val="969"/>
+    <w:basedOn w:val="970"/>
     <w:uiPriority w:val="99"/>
     <w:pPr>
       <w:spacing w:after="0" w:line="240" w:lineRule="auto"/>
@@ -22329,9 +22315,9 @@
       </w:tcPr>
     </w:tblStylePr>
   </w:style>
-  <w:style w:type="table" w:styleId="920">
+  <w:style w:type="table" w:styleId="921">
     <w:name w:val="List Table 6 Colorful - Accent 5"/>
-    <w:basedOn w:val="969"/>
+    <w:basedOn w:val="970"/>
     <w:uiPriority w:val="99"/>
     <w:pPr>
       <w:spacing w:after="0" w:line="240" w:lineRule="auto"/>
@@ -22402,9 +22388,9 @@
       </w:tcPr>
     </w:tblStylePr>
   </w:style>
-  <w:style w:type="table" w:styleId="921">
+  <w:style w:type="table" w:styleId="922">
     <w:name w:val="List Table 6 Colorful - Accent 6"/>
-    <w:basedOn w:val="969"/>
+    <w:basedOn w:val="970"/>
     <w:uiPriority w:val="99"/>
     <w:pPr>
       <w:spacing w:after="0" w:line="240" w:lineRule="auto"/>
@@ -22475,9 +22461,9 @@
       </w:tcPr>
     </w:tblStylePr>
   </w:style>
-  <w:style w:type="table" w:styleId="922">
+  <w:style w:type="table" w:styleId="923">
     <w:name w:val="List Table 7 Colorful"/>
-    <w:basedOn w:val="969"/>
+    <w:basedOn w:val="970"/>
     <w:uiPriority w:val="99"/>
     <w:pPr>
       <w:spacing w:after="0" w:line="240" w:lineRule="auto"/>
@@ -22591,9 +22577,9 @@
       </w:rPr>
     </w:tblStylePr>
   </w:style>
-  <w:style w:type="table" w:styleId="923">
+  <w:style w:type="table" w:styleId="924">
     <w:name w:val="List Table 7 Colorful - Accent 1"/>
-    <w:basedOn w:val="969"/>
+    <w:basedOn w:val="970"/>
     <w:uiPriority w:val="99"/>
     <w:pPr>
       <w:spacing w:after="0" w:line="240" w:lineRule="auto"/>
@@ -22707,9 +22693,9 @@
       </w:rPr>
     </w:tblStylePr>
   </w:style>
-  <w:style w:type="table" w:styleId="924">
+  <w:style w:type="table" w:styleId="925">
     <w:name w:val="List Table 7 Colorful - Accent 2"/>
-    <w:basedOn w:val="969"/>
+    <w:basedOn w:val="970"/>
     <w:uiPriority w:val="99"/>
     <w:pPr>
       <w:spacing w:after="0" w:line="240" w:lineRule="auto"/>
@@ -22823,9 +22809,9 @@
       </w:rPr>
     </w:tblStylePr>
   </w:style>
-  <w:style w:type="table" w:styleId="925">
+  <w:style w:type="table" w:styleId="926">
     <w:name w:val="List Table 7 Colorful - Accent 3"/>
-    <w:basedOn w:val="969"/>
+    <w:basedOn w:val="970"/>
     <w:uiPriority w:val="99"/>
     <w:pPr>
       <w:spacing w:after="0" w:line="240" w:lineRule="auto"/>
@@ -22939,9 +22925,9 @@
       </w:rPr>
     </w:tblStylePr>
   </w:style>
-  <w:style w:type="table" w:styleId="926">
+  <w:style w:type="table" w:styleId="927">
     <w:name w:val="List Table 7 Colorful - Accent 4"/>
-    <w:basedOn w:val="969"/>
+    <w:basedOn w:val="970"/>
     <w:uiPriority w:val="99"/>
     <w:pPr>
       <w:spacing w:after="0" w:line="240" w:lineRule="auto"/>
@@ -23055,9 +23041,9 @@
       </w:rPr>
     </w:tblStylePr>
   </w:style>
-  <w:style w:type="table" w:styleId="927">
+  <w:style w:type="table" w:styleId="928">
     <w:name w:val="List Table 7 Colorful - Accent 5"/>
-    <w:basedOn w:val="969"/>
+    <w:basedOn w:val="970"/>
     <w:uiPriority w:val="99"/>
     <w:pPr>
       <w:spacing w:after="0" w:line="240" w:lineRule="auto"/>
@@ -23171,9 +23157,9 @@
       </w:rPr>
     </w:tblStylePr>
   </w:style>
-  <w:style w:type="table" w:styleId="928">
+  <w:style w:type="table" w:styleId="929">
     <w:name w:val="List Table 7 Colorful - Accent 6"/>
-    <w:basedOn w:val="969"/>
+    <w:basedOn w:val="970"/>
     <w:uiPriority w:val="99"/>
     <w:pPr>
       <w:spacing w:after="0" w:line="240" w:lineRule="auto"/>
@@ -23287,9 +23273,9 @@
       </w:rPr>
     </w:tblStylePr>
   </w:style>
-  <w:style w:type="table" w:styleId="929">
+  <w:style w:type="table" w:styleId="930">
     <w:name w:val="Lined - Accent"/>
-    <w:basedOn w:val="969"/>
+    <w:basedOn w:val="970"/>
     <w:uiPriority w:val="99"/>
     <w:pPr>
       <w:spacing w:after="0" w:line="240" w:lineRule="auto"/>
@@ -23377,9 +23363,9 @@
       </w:tcPr>
     </w:tblStylePr>
   </w:style>
-  <w:style w:type="table" w:styleId="930">
+  <w:style w:type="table" w:styleId="931">
     <w:name w:val="Lined - Accent 1"/>
-    <w:basedOn w:val="969"/>
+    <w:basedOn w:val="970"/>
     <w:uiPriority w:val="99"/>
     <w:pPr>
       <w:spacing w:after="0" w:line="240" w:lineRule="auto"/>
@@ -23467,9 +23453,9 @@
       </w:tcPr>
     </w:tblStylePr>
   </w:style>
-  <w:style w:type="table" w:styleId="931">
+  <w:style w:type="table" w:styleId="932">
     <w:name w:val="Lined - Accent 2"/>
-    <w:basedOn w:val="969"/>
+    <w:basedOn w:val="970"/>
     <w:uiPriority w:val="99"/>
     <w:pPr>
       <w:spacing w:after="0" w:line="240" w:lineRule="auto"/>
@@ -23557,9 +23543,9 @@
       </w:tcPr>
     </w:tblStylePr>
   </w:style>
-  <w:style w:type="table" w:styleId="932">
+  <w:style w:type="table" w:styleId="933">
     <w:name w:val="Lined - Accent 3"/>
-    <w:basedOn w:val="969"/>
+    <w:basedOn w:val="970"/>
     <w:uiPriority w:val="99"/>
     <w:pPr>
       <w:spacing w:after="0" w:line="240" w:lineRule="auto"/>
@@ -23647,9 +23633,9 @@
       </w:tcPr>
     </w:tblStylePr>
   </w:style>
-  <w:style w:type="table" w:styleId="933">
+  <w:style w:type="table" w:styleId="934">
     <w:name w:val="Lined - Accent 4"/>
-    <w:basedOn w:val="969"/>
+    <w:basedOn w:val="970"/>
     <w:uiPriority w:val="99"/>
     <w:pPr>
       <w:spacing w:after="0" w:line="240" w:lineRule="auto"/>
@@ -23737,9 +23723,9 @@
       </w:tcPr>
     </w:tblStylePr>
   </w:style>
-  <w:style w:type="table" w:styleId="934">
+  <w:style w:type="table" w:styleId="935">
     <w:name w:val="Lined - Accent 5"/>
-    <w:basedOn w:val="969"/>
+    <w:basedOn w:val="970"/>
     <w:uiPriority w:val="99"/>
     <w:pPr>
       <w:spacing w:after="0" w:line="240" w:lineRule="auto"/>
@@ -23827,9 +23813,9 @@
       </w:tcPr>
     </w:tblStylePr>
   </w:style>
-  <w:style w:type="table" w:styleId="935">
+  <w:style w:type="table" w:styleId="936">
     <w:name w:val="Lined - Accent 6"/>
-    <w:basedOn w:val="969"/>
+    <w:basedOn w:val="970"/>
     <w:uiPriority w:val="99"/>
     <w:pPr>
       <w:spacing w:after="0" w:line="240" w:lineRule="auto"/>
@@ -23917,9 +23903,9 @@
       </w:tcPr>
     </w:tblStylePr>
   </w:style>
-  <w:style w:type="table" w:styleId="936">
+  <w:style w:type="table" w:styleId="937">
     <w:name w:val="Bordered &amp; Lined - Accent"/>
-    <w:basedOn w:val="969"/>
+    <w:basedOn w:val="970"/>
     <w:uiPriority w:val="99"/>
     <w:pPr>
       <w:spacing w:after="0" w:line="240" w:lineRule="auto"/>
@@ -24015,9 +24001,9 @@
       </w:tcPr>
     </w:tblStylePr>
   </w:style>
-  <w:style w:type="table" w:styleId="937">
+  <w:style w:type="table" w:styleId="938">
     <w:name w:val="Bordered &amp; Lined - Accent 1"/>
-    <w:basedOn w:val="969"/>
+    <w:basedOn w:val="970"/>
     <w:uiPriority w:val="99"/>
     <w:pPr>
       <w:spacing w:after="0" w:line="240" w:lineRule="auto"/>
@@ -24113,9 +24099,9 @@
       </w:tcPr>
     </w:tblStylePr>
   </w:style>
-  <w:style w:type="table" w:styleId="938">
+  <w:style w:type="table" w:styleId="939">
     <w:name w:val="Bordered &amp; Lined - Accent 2"/>
-    <w:basedOn w:val="969"/>
+    <w:basedOn w:val="970"/>
     <w:uiPriority w:val="99"/>
     <w:pPr>
       <w:spacing w:after="0" w:line="240" w:lineRule="auto"/>
@@ -24211,9 +24197,9 @@
       </w:tcPr>
     </w:tblStylePr>
   </w:style>
-  <w:style w:type="table" w:styleId="939">
+  <w:style w:type="table" w:styleId="940">
     <w:name w:val="Bordered &amp; Lined - Accent 3"/>
-    <w:basedOn w:val="969"/>
+    <w:basedOn w:val="970"/>
     <w:uiPriority w:val="99"/>
     <w:pPr>
       <w:spacing w:after="0" w:line="240" w:lineRule="auto"/>
@@ -24309,9 +24295,9 @@
       </w:tcPr>
     </w:tblStylePr>
   </w:style>
-  <w:style w:type="table" w:styleId="940">
+  <w:style w:type="table" w:styleId="941">
     <w:name w:val="Bordered &amp; Lined - Accent 4"/>
-    <w:basedOn w:val="969"/>
+    <w:basedOn w:val="970"/>
     <w:uiPriority w:val="99"/>
     <w:pPr>
       <w:spacing w:after="0" w:line="240" w:lineRule="auto"/>
@@ -24407,9 +24393,9 @@
       </w:tcPr>
     </w:tblStylePr>
   </w:style>
-  <w:style w:type="table" w:styleId="941">
+  <w:style w:type="table" w:styleId="942">
     <w:name w:val="Bordered &amp; Lined - Accent 5"/>
-    <w:basedOn w:val="969"/>
+    <w:basedOn w:val="970"/>
     <w:uiPriority w:val="99"/>
     <w:pPr>
       <w:spacing w:after="0" w:line="240" w:lineRule="auto"/>
@@ -24505,9 +24491,9 @@
       </w:tcPr>
     </w:tblStylePr>
   </w:style>
-  <w:style w:type="table" w:styleId="942">
+  <w:style w:type="table" w:styleId="943">
     <w:name w:val="Bordered &amp; Lined - Accent 6"/>
-    <w:basedOn w:val="969"/>
+    <w:basedOn w:val="970"/>
     <w:uiPriority w:val="99"/>
     <w:pPr>
       <w:spacing w:after="0" w:line="240" w:lineRule="auto"/>
@@ -24603,9 +24589,9 @@
       </w:tcPr>
     </w:tblStylePr>
   </w:style>
-  <w:style w:type="table" w:styleId="943">
+  <w:style w:type="table" w:styleId="944">
     <w:name w:val="Bordered"/>
-    <w:basedOn w:val="969"/>
+    <w:basedOn w:val="970"/>
     <w:uiPriority w:val="99"/>
     <w:pPr>
       <w:spacing w:after="0" w:line="240" w:lineRule="auto"/>
@@ -24682,9 +24668,9 @@
       </w:tcPr>
     </w:tblStylePr>
   </w:style>
-  <w:style w:type="table" w:styleId="944">
+  <w:style w:type="table" w:styleId="945">
     <w:name w:val="Bordered - Accent 1"/>
-    <w:basedOn w:val="969"/>
+    <w:basedOn w:val="970"/>
     <w:uiPriority w:val="99"/>
     <w:pPr>
       <w:spacing w:after="0" w:line="240" w:lineRule="auto"/>
@@ -24761,9 +24747,9 @@
       </w:tcPr>
     </w:tblStylePr>
   </w:style>
-  <w:style w:type="table" w:styleId="945">
+  <w:style w:type="table" w:styleId="946">
     <w:name w:val="Bordered - Accent 2"/>
-    <w:basedOn w:val="969"/>
+    <w:basedOn w:val="970"/>
     <w:uiPriority w:val="99"/>
     <w:pPr>
       <w:spacing w:after="0" w:line="240" w:lineRule="auto"/>
@@ -24840,9 +24826,9 @@
       </w:tcPr>
     </w:tblStylePr>
   </w:style>
-  <w:style w:type="table" w:styleId="946">
+  <w:style w:type="table" w:styleId="947">
     <w:name w:val="Bordered - Accent 3"/>
-    <w:basedOn w:val="969"/>
+    <w:basedOn w:val="970"/>
     <w:uiPriority w:val="99"/>
     <w:pPr>
       <w:spacing w:after="0" w:line="240" w:lineRule="auto"/>
@@ -24919,9 +24905,9 @@
       </w:tcPr>
     </w:tblStylePr>
   </w:style>
-  <w:style w:type="table" w:styleId="947">
+  <w:style w:type="table" w:styleId="948">
     <w:name w:val="Bordered - Accent 4"/>
-    <w:basedOn w:val="969"/>
+    <w:basedOn w:val="970"/>
     <w:uiPriority w:val="99"/>
     <w:pPr>
       <w:spacing w:after="0" w:line="240" w:lineRule="auto"/>
@@ -24998,9 +24984,9 @@
       </w:tcPr>
     </w:tblStylePr>
   </w:style>
-  <w:style w:type="table" w:styleId="948">
+  <w:style w:type="table" w:styleId="949">
     <w:name w:val="Bordered - Accent 5"/>
-    <w:basedOn w:val="969"/>
+    <w:basedOn w:val="970"/>
     <w:uiPriority w:val="99"/>
     <w:pPr>
       <w:spacing w:after="0" w:line="240" w:lineRule="auto"/>
@@ -25077,9 +25063,9 @@
       </w:tcPr>
     </w:tblStylePr>
   </w:style>
-  <w:style w:type="table" w:styleId="949">
+  <w:style w:type="table" w:styleId="950">
     <w:name w:val="Bordered - Accent 6"/>
-    <w:basedOn w:val="969"/>
+    <w:basedOn w:val="970"/>
     <w:uiPriority w:val="99"/>
     <w:pPr>
       <w:spacing w:after="0" w:line="240" w:lineRule="auto"/>
@@ -25156,10 +25142,10 @@
       </w:tcPr>
     </w:tblStylePr>
   </w:style>
-  <w:style w:type="paragraph" w:styleId="950">
+  <w:style w:type="paragraph" w:styleId="951">
     <w:name w:val="footnote text"/>
-    <w:basedOn w:val="967"/>
-    <w:link w:val="951"/>
+    <w:basedOn w:val="968"/>
+    <w:link w:val="952"/>
     <w:uiPriority w:val="99"/>
     <w:semiHidden/>
     <w:unhideWhenUsed/>
@@ -25170,27 +25156,27 @@
       <w:sz w:val="18"/>
     </w:rPr>
   </w:style>
-  <w:style w:type="character" w:styleId="951">
+  <w:style w:type="character" w:styleId="952">
     <w:name w:val="Footnote Text Char"/>
-    <w:link w:val="950"/>
+    <w:link w:val="951"/>
     <w:uiPriority w:val="99"/>
     <w:rPr>
       <w:sz w:val="18"/>
     </w:rPr>
   </w:style>
-  <w:style w:type="character" w:styleId="952">
+  <w:style w:type="character" w:styleId="953">
     <w:name w:val="footnote reference"/>
-    <w:basedOn w:val="968"/>
+    <w:basedOn w:val="969"/>
     <w:uiPriority w:val="99"/>
     <w:unhideWhenUsed/>
     <w:rPr>
       <w:vertAlign w:val="superscript"/>
     </w:rPr>
   </w:style>
-  <w:style w:type="paragraph" w:styleId="953">
+  <w:style w:type="paragraph" w:styleId="954">
     <w:name w:val="endnote text"/>
-    <w:basedOn w:val="967"/>
-    <w:link w:val="954"/>
+    <w:basedOn w:val="968"/>
+    <w:link w:val="955"/>
     <w:uiPriority w:val="99"/>
     <w:semiHidden/>
     <w:unhideWhenUsed/>
@@ -25201,17 +25187,17 @@
       <w:sz w:val="20"/>
     </w:rPr>
   </w:style>
-  <w:style w:type="character" w:styleId="954">
+  <w:style w:type="character" w:styleId="955">
     <w:name w:val="Endnote Text Char"/>
-    <w:link w:val="953"/>
+    <w:link w:val="954"/>
     <w:uiPriority w:val="99"/>
     <w:rPr>
       <w:sz w:val="20"/>
     </w:rPr>
   </w:style>
-  <w:style w:type="character" w:styleId="955">
+  <w:style w:type="character" w:styleId="956">
     <w:name w:val="endnote reference"/>
-    <w:basedOn w:val="968"/>
+    <w:basedOn w:val="969"/>
     <w:uiPriority w:val="99"/>
     <w:semiHidden/>
     <w:unhideWhenUsed/>
@@ -25219,10 +25205,10 @@
       <w:vertAlign w:val="superscript"/>
     </w:rPr>
   </w:style>
-  <w:style w:type="paragraph" w:styleId="956">
+  <w:style w:type="paragraph" w:styleId="957">
     <w:name w:val="toc 1"/>
-    <w:basedOn w:val="967"/>
-    <w:next w:val="967"/>
+    <w:basedOn w:val="968"/>
+    <w:next w:val="968"/>
     <w:uiPriority w:val="39"/>
     <w:unhideWhenUsed/>
     <w:pPr>
@@ -25230,10 +25216,10 @@
       <w:spacing w:after="57"/>
     </w:pPr>
   </w:style>
-  <w:style w:type="paragraph" w:styleId="957">
+  <w:style w:type="paragraph" w:styleId="958">
     <w:name w:val="toc 2"/>
-    <w:basedOn w:val="967"/>
-    <w:next w:val="967"/>
+    <w:basedOn w:val="968"/>
+    <w:next w:val="968"/>
     <w:uiPriority w:val="39"/>
     <w:unhideWhenUsed/>
     <w:pPr>
@@ -25241,10 +25227,10 @@
       <w:spacing w:after="57"/>
     </w:pPr>
   </w:style>
-  <w:style w:type="paragraph" w:styleId="958">
+  <w:style w:type="paragraph" w:styleId="959">
     <w:name w:val="toc 3"/>
-    <w:basedOn w:val="967"/>
-    <w:next w:val="967"/>
+    <w:basedOn w:val="968"/>
+    <w:next w:val="968"/>
     <w:uiPriority w:val="39"/>
     <w:unhideWhenUsed/>
     <w:pPr>
@@ -25252,10 +25238,10 @@
       <w:spacing w:after="57"/>
     </w:pPr>
   </w:style>
-  <w:style w:type="paragraph" w:styleId="959">
+  <w:style w:type="paragraph" w:styleId="960">
     <w:name w:val="toc 4"/>
-    <w:basedOn w:val="967"/>
-    <w:next w:val="967"/>
+    <w:basedOn w:val="968"/>
+    <w:next w:val="968"/>
     <w:uiPriority w:val="39"/>
     <w:unhideWhenUsed/>
     <w:pPr>
@@ -25263,10 +25249,10 @@
       <w:spacing w:after="57"/>
     </w:pPr>
   </w:style>
-  <w:style w:type="paragraph" w:styleId="960">
+  <w:style w:type="paragraph" w:styleId="961">
     <w:name w:val="toc 5"/>
-    <w:basedOn w:val="967"/>
-    <w:next w:val="967"/>
+    <w:basedOn w:val="968"/>
+    <w:next w:val="968"/>
     <w:uiPriority w:val="39"/>
     <w:unhideWhenUsed/>
     <w:pPr>
@@ -25274,10 +25260,10 @@
       <w:spacing w:after="57"/>
     </w:pPr>
   </w:style>
-  <w:style w:type="paragraph" w:styleId="961">
+  <w:style w:type="paragraph" w:styleId="962">
     <w:name w:val="toc 6"/>
-    <w:basedOn w:val="967"/>
-    <w:next w:val="967"/>
+    <w:basedOn w:val="968"/>
+    <w:next w:val="968"/>
     <w:uiPriority w:val="39"/>
     <w:unhideWhenUsed/>
     <w:pPr>
@@ -25285,10 +25271,10 @@
       <w:spacing w:after="57"/>
     </w:pPr>
   </w:style>
-  <w:style w:type="paragraph" w:styleId="962">
+  <w:style w:type="paragraph" w:styleId="963">
     <w:name w:val="toc 7"/>
-    <w:basedOn w:val="967"/>
-    <w:next w:val="967"/>
+    <w:basedOn w:val="968"/>
+    <w:next w:val="968"/>
     <w:uiPriority w:val="39"/>
     <w:unhideWhenUsed/>
     <w:pPr>
@@ -25296,10 +25282,10 @@
       <w:spacing w:after="57"/>
     </w:pPr>
   </w:style>
-  <w:style w:type="paragraph" w:styleId="963">
+  <w:style w:type="paragraph" w:styleId="964">
     <w:name w:val="toc 8"/>
-    <w:basedOn w:val="967"/>
-    <w:next w:val="967"/>
+    <w:basedOn w:val="968"/>
+    <w:next w:val="968"/>
     <w:uiPriority w:val="39"/>
     <w:unhideWhenUsed/>
     <w:pPr>
@@ -25307,10 +25293,10 @@
       <w:spacing w:after="57"/>
     </w:pPr>
   </w:style>
-  <w:style w:type="paragraph" w:styleId="964">
+  <w:style w:type="paragraph" w:styleId="965">
     <w:name w:val="toc 9"/>
-    <w:basedOn w:val="967"/>
-    <w:next w:val="967"/>
+    <w:basedOn w:val="968"/>
+    <w:next w:val="968"/>
     <w:uiPriority w:val="39"/>
     <w:unhideWhenUsed/>
     <w:pPr>
@@ -25318,32 +25304,32 @@
       <w:spacing w:after="57"/>
     </w:pPr>
   </w:style>
-  <w:style w:type="paragraph" w:styleId="965">
+  <w:style w:type="paragraph" w:styleId="966">
     <w:name w:val="TOC Heading"/>
     <w:uiPriority w:val="39"/>
     <w:unhideWhenUsed/>
   </w:style>
-  <w:style w:type="paragraph" w:styleId="966">
+  <w:style w:type="paragraph" w:styleId="967">
     <w:name w:val="table of figures"/>
-    <w:basedOn w:val="967"/>
-    <w:next w:val="967"/>
+    <w:basedOn w:val="968"/>
+    <w:next w:val="968"/>
     <w:uiPriority w:val="99"/>
     <w:unhideWhenUsed/>
     <w:pPr>
       <w:spacing w:after="0" w:afterAutospacing="0"/>
     </w:pPr>
   </w:style>
-  <w:style w:type="paragraph" w:styleId="967" w:default="1">
+  <w:style w:type="paragraph" w:styleId="968" w:default="1">
     <w:name w:val="Normal"/>
     <w:qFormat/>
   </w:style>
-  <w:style w:type="character" w:styleId="968" w:default="1">
+  <w:style w:type="character" w:styleId="969" w:default="1">
     <w:name w:val="Default Paragraph Font"/>
     <w:uiPriority w:val="1"/>
     <w:semiHidden/>
     <w:unhideWhenUsed/>
   </w:style>
-  <w:style w:type="table" w:styleId="969" w:default="1">
+  <w:style w:type="table" w:styleId="970" w:default="1">
     <w:name w:val="Normal Table"/>
     <w:uiPriority w:val="99"/>
     <w:semiHidden/>
@@ -25358,13 +25344,13 @@
       </w:tblCellMar>
     </w:tblPr>
   </w:style>
-  <w:style w:type="numbering" w:styleId="970" w:default="1">
+  <w:style w:type="numbering" w:styleId="971" w:default="1">
     <w:name w:val="No List"/>
     <w:uiPriority w:val="99"/>
     <w:semiHidden/>
     <w:unhideWhenUsed/>
   </w:style>
-  <w:style w:type="paragraph" w:styleId="971" w:customStyle="1">
+  <w:style w:type="paragraph" w:styleId="972" w:customStyle="1">
     <w:name w:val="Default"/>
     <w:pPr>
       <w:widowControl w:val="off"/>
@@ -25374,9 +25360,9 @@
       <w:color w:val="000000"/>
     </w:rPr>
   </w:style>
-  <w:style w:type="paragraph" w:styleId="972">
+  <w:style w:type="paragraph" w:styleId="973">
     <w:name w:val="List Paragraph"/>
-    <w:basedOn w:val="967"/>
+    <w:basedOn w:val="968"/>
     <w:uiPriority w:val="34"/>
     <w:qFormat/>
     <w:pPr>
@@ -25384,9 +25370,9 @@
       <w:ind w:left="720"/>
     </w:pPr>
   </w:style>
-  <w:style w:type="character" w:styleId="973">
+  <w:style w:type="character" w:styleId="974">
     <w:name w:val="Hyperlink"/>
-    <w:basedOn w:val="968"/>
+    <w:basedOn w:val="969"/>
     <w:uiPriority w:val="99"/>
     <w:unhideWhenUsed/>
     <w:rPr>
@@ -25394,10 +25380,10 @@
       <w:u w:val="single"/>
     </w:rPr>
   </w:style>
-  <w:style w:type="paragraph" w:styleId="974">
+  <w:style w:type="paragraph" w:styleId="975">
     <w:name w:val="Header"/>
-    <w:basedOn w:val="967"/>
-    <w:link w:val="975"/>
+    <w:basedOn w:val="968"/>
+    <w:link w:val="976"/>
     <w:uiPriority w:val="99"/>
     <w:unhideWhenUsed/>
     <w:pPr>
@@ -25407,16 +25393,16 @@
       </w:tabs>
     </w:pPr>
   </w:style>
-  <w:style w:type="character" w:styleId="975" w:customStyle="1">
+  <w:style w:type="character" w:styleId="976" w:customStyle="1">
     <w:name w:val="Header Char"/>
-    <w:basedOn w:val="968"/>
-    <w:link w:val="974"/>
+    <w:basedOn w:val="969"/>
+    <w:link w:val="975"/>
     <w:uiPriority w:val="99"/>
   </w:style>
-  <w:style w:type="paragraph" w:styleId="976">
+  <w:style w:type="paragraph" w:styleId="977">
     <w:name w:val="Footer"/>
-    <w:basedOn w:val="967"/>
-    <w:link w:val="977"/>
+    <w:basedOn w:val="968"/>
+    <w:link w:val="978"/>
     <w:uiPriority w:val="99"/>
     <w:unhideWhenUsed/>
     <w:pPr>
@@ -25426,24 +25412,24 @@
       </w:tabs>
     </w:pPr>
   </w:style>
-  <w:style w:type="character" w:styleId="977" w:customStyle="1">
+  <w:style w:type="character" w:styleId="978" w:customStyle="1">
     <w:name w:val="Footer Char"/>
-    <w:basedOn w:val="968"/>
-    <w:link w:val="976"/>
+    <w:basedOn w:val="969"/>
+    <w:link w:val="977"/>
     <w:uiPriority w:val="99"/>
   </w:style>
-  <w:style w:type="character" w:styleId="978">
+  <w:style w:type="character" w:styleId="979">
     <w:name w:val="Unresolved Mention"/>
-    <w:basedOn w:val="968"/>
+    <w:basedOn w:val="969"/>
     <w:uiPriority w:val="99"/>
     <w:rPr>
       <w:color w:val="808080"/>
       <w:shd w:val="clear" w:color="auto" w:fill="e6e6e6"/>
     </w:rPr>
   </w:style>
-  <w:style w:type="character" w:styleId="979">
+  <w:style w:type="character" w:styleId="980">
     <w:name w:val="FollowedHyperlink"/>
-    <w:basedOn w:val="968"/>
+    <w:basedOn w:val="969"/>
     <w:uiPriority w:val="99"/>
     <w:semiHidden/>
     <w:unhideWhenUsed/>

</xml_diff>

<commit_message>
250723 - 22:38 - Resume Syntx Update
</commit_message>
<xml_diff>
--- a/Resume/v2.0.docx
+++ b/Resume/v2.0.docx
@@ -4,7 +4,7 @@
   <w:body>
     <w:p>
       <w:pPr>
-        <w:pStyle w:val="972"/>
+        <w:pStyle w:val="954"/>
         <w:rPr>
           <w:rFonts w:ascii="Garamond" w:hAnsi="Garamond" w:cs="Garamond"/>
           <w:color w:val="auto"/>
@@ -44,7 +44,7 @@
       <w:hyperlink r:id="rId11" w:tooltip="http://hanskoh@protonmail.com" w:history="1">
         <w:r>
           <w:rPr>
-            <w:rStyle w:val="974"/>
+            <w:rStyle w:val="956"/>
             <w:rFonts w:ascii="Garamond" w:hAnsi="Garamond" w:cs="Garamond"/>
             <w:sz w:val="28"/>
             <w:szCs w:val="22"/>
@@ -53,7 +53,7 @@
         </w:r>
         <w:r>
           <w:rPr>
-            <w:rStyle w:val="974"/>
+            <w:rStyle w:val="956"/>
             <w:rFonts w:ascii="Garamond" w:hAnsi="Garamond" w:cs="Garamond"/>
             <w:sz w:val="28"/>
             <w:szCs w:val="22"/>
@@ -62,7 +62,7 @@
         </w:r>
         <w:r>
           <w:rPr>
-            <w:rStyle w:val="974"/>
+            <w:rStyle w:val="956"/>
             <w:rFonts w:ascii="Garamond" w:hAnsi="Garamond" w:cs="Garamond"/>
             <w:sz w:val="28"/>
             <w:szCs w:val="22"/>
@@ -71,7 +71,7 @@
         </w:r>
         <w:r>
           <w:rPr>
-            <w:rStyle w:val="974"/>
+            <w:rStyle w:val="956"/>
             <w:rFonts w:ascii="Garamond" w:hAnsi="Garamond" w:cs="Garamond"/>
             <w:sz w:val="28"/>
             <w:szCs w:val="22"/>
@@ -80,7 +80,7 @@
         </w:r>
         <w:r>
           <w:rPr>
-            <w:rStyle w:val="974"/>
+            <w:rStyle w:val="956"/>
             <w:rFonts w:ascii="Garamond" w:hAnsi="Garamond" w:cs="Garamond"/>
             <w:sz w:val="32"/>
             <w:szCs w:val="24"/>
@@ -106,18 +106,11 @@
           <w:szCs w:val="24"/>
         </w:rPr>
       </w:r>
-      <w:r>
-        <w:rPr>
-          <w:rFonts w:ascii="Garamond" w:hAnsi="Garamond" w:cs="Garamond"/>
-          <w:color w:val="auto"/>
-          <w:sz w:val="24"/>
-          <w:szCs w:val="24"/>
-        </w:rPr>
-      </w:r>
+      <w:r/>
     </w:p>
     <w:p>
       <w:pPr>
-        <w:pStyle w:val="972"/>
+        <w:pStyle w:val="954"/>
         <w:ind w:firstLine="0"/>
         <w:jc w:val="right"/>
         <w:rPr>
@@ -180,21 +173,11 @@
           <w:highlight w:val="none"/>
         </w:rPr>
       </w:r>
-      <w:r>
-        <w:rPr>
-          <w:rFonts w:ascii="Garamond" w:hAnsi="Garamond" w:cs="Garamond"/>
-          <w:b/>
-          <w:bCs/>
-          <w:color w:val="auto"/>
-          <w:sz w:val="40"/>
-          <w:szCs w:val="40"/>
-          <w:highlight w:val="none"/>
-        </w:rPr>
-      </w:r>
+      <w:r/>
     </w:p>
     <w:p>
       <w:pPr>
-        <w:pStyle w:val="972"/>
+        <w:pStyle w:val="954"/>
         <w:ind w:firstLine="0"/>
         <w:jc w:val="center"/>
         <w:rPr>
@@ -231,20 +214,11 @@
           <w:szCs w:val="40"/>
         </w:rPr>
       </w:r>
-      <w:r>
-        <w:rPr>
-          <w:rFonts w:ascii="Garamond" w:hAnsi="Garamond" w:cs="Garamond"/>
-          <w:b/>
-          <w:bCs/>
-          <w:color w:val="auto"/>
-          <w:sz w:val="40"/>
-          <w:szCs w:val="40"/>
-        </w:rPr>
-      </w:r>
+      <w:r/>
     </w:p>
     <w:p>
       <w:pPr>
-        <w:pStyle w:val="972"/>
+        <w:pStyle w:val="954"/>
         <w:spacing w:line="252" w:lineRule="auto"/>
         <w:rPr>
           <w:rFonts w:ascii="Garamond" w:hAnsi="Garamond" w:cs="Garamond"/>
@@ -279,21 +253,11 @@
           <w:highlight w:val="none"/>
         </w:rPr>
       </w:r>
-      <w:r>
-        <w:rPr>
-          <w:rFonts w:ascii="Garamond" w:hAnsi="Garamond" w:cs="Garamond"/>
-          <w:b/>
-          <w:bCs/>
-          <w:color w:val="auto"/>
-          <w:sz w:val="14"/>
-          <w:szCs w:val="14"/>
-          <w:highlight w:val="none"/>
-        </w:rPr>
-      </w:r>
+      <w:r/>
     </w:p>
     <w:p>
       <w:pPr>
-        <w:pStyle w:val="972"/>
+        <w:pStyle w:val="954"/>
         <w:spacing w:line="252" w:lineRule="auto"/>
         <w:rPr>
           <w:rFonts w:ascii="Garamond" w:hAnsi="Garamond" w:cs="Garamond"/>
@@ -485,21 +449,11 @@
           <w:highlight w:val="none"/>
         </w:rPr>
       </w:r>
-      <w:r>
-        <w:rPr>
-          <w:rFonts w:ascii="Garamond" w:hAnsi="Garamond" w:cs="Garamond"/>
-          <w:b/>
-          <w:bCs/>
-          <w:color w:val="auto"/>
-          <w:sz w:val="24"/>
-          <w:szCs w:val="24"/>
-          <w:highlight w:val="none"/>
-        </w:rPr>
-      </w:r>
+      <w:r/>
     </w:p>
     <w:p>
       <w:pPr>
-        <w:pStyle w:val="972"/>
+        <w:pStyle w:val="954"/>
         <w:spacing w:line="252" w:lineRule="auto"/>
         <w:rPr>
           <w:rFonts w:ascii="Garamond" w:hAnsi="Garamond" w:cs="Garamond"/>
@@ -620,19 +574,11 @@
           <w:szCs w:val="24"/>
         </w:rPr>
       </w:r>
-      <w:r>
-        <w:rPr>
-          <w:rFonts w:ascii="Garamond" w:hAnsi="Garamond" w:cs="Garamond"/>
-          <w:bCs/>
-          <w:i/>
-          <w:sz w:val="24"/>
-          <w:szCs w:val="24"/>
-        </w:rPr>
-      </w:r>
+      <w:r/>
     </w:p>
     <w:p>
       <w:pPr>
-        <w:pStyle w:val="972"/>
+        <w:pStyle w:val="954"/>
         <w:numPr>
           <w:ilvl w:val="0"/>
           <w:numId w:val="19"/>
@@ -668,20 +614,11 @@
           <w:szCs w:val="24"/>
         </w:rPr>
       </w:r>
-      <w:r>
-        <w:rPr>
-          <w:rFonts w:ascii="Garamond" w:hAnsi="Garamond" w:cs="Garamond"/>
-          <w:b/>
-          <w:bCs/>
-          <w:color w:val="auto"/>
-          <w:sz w:val="24"/>
-          <w:szCs w:val="24"/>
-        </w:rPr>
-      </w:r>
+      <w:r/>
     </w:p>
     <w:p>
       <w:pPr>
-        <w:pStyle w:val="972"/>
+        <w:pStyle w:val="954"/>
         <w:numPr>
           <w:ilvl w:val="0"/>
           <w:numId w:val="19"/>
@@ -760,20 +697,11 @@
           <w:szCs w:val="24"/>
         </w:rPr>
       </w:r>
-      <w:r>
-        <w:rPr>
-          <w:rFonts w:ascii="Garamond" w:hAnsi="Garamond" w:cs="Garamond"/>
-          <w:b/>
-          <w:bCs/>
-          <w:color w:val="auto"/>
-          <w:sz w:val="24"/>
-          <w:szCs w:val="24"/>
-        </w:rPr>
-      </w:r>
+      <w:r/>
     </w:p>
     <w:p>
       <w:pPr>
-        <w:pStyle w:val="972"/>
+        <w:pStyle w:val="954"/>
         <w:numPr>
           <w:ilvl w:val="0"/>
           <w:numId w:val="19"/>
@@ -819,20 +747,11 @@
           <w:szCs w:val="24"/>
         </w:rPr>
       </w:r>
-      <w:r>
-        <w:rPr>
-          <w:rFonts w:ascii="Garamond" w:hAnsi="Garamond" w:cs="Garamond"/>
-          <w:b/>
-          <w:bCs/>
-          <w:color w:val="auto"/>
-          <w:sz w:val="24"/>
-          <w:szCs w:val="24"/>
-        </w:rPr>
-      </w:r>
+      <w:r/>
     </w:p>
     <w:p>
       <w:pPr>
-        <w:pStyle w:val="972"/>
+        <w:pStyle w:val="954"/>
         <w:numPr>
           <w:ilvl w:val="0"/>
           <w:numId w:val="19"/>
@@ -960,20 +879,11 @@
           <w:szCs w:val="24"/>
         </w:rPr>
       </w:r>
-      <w:r>
-        <w:rPr>
-          <w:rFonts w:ascii="Garamond" w:hAnsi="Garamond" w:cs="Garamond"/>
-          <w:b/>
-          <w:bCs/>
-          <w:color w:val="auto"/>
-          <w:sz w:val="24"/>
-          <w:szCs w:val="24"/>
-        </w:rPr>
-      </w:r>
+      <w:r/>
     </w:p>
     <w:p>
       <w:pPr>
-        <w:pStyle w:val="972"/>
+        <w:pStyle w:val="954"/>
         <w:numPr>
           <w:ilvl w:val="0"/>
           <w:numId w:val="19"/>
@@ -1009,20 +919,11 @@
           <w:szCs w:val="24"/>
         </w:rPr>
       </w:r>
-      <w:r>
-        <w:rPr>
-          <w:rFonts w:ascii="Garamond" w:hAnsi="Garamond" w:cs="Garamond"/>
-          <w:b/>
-          <w:bCs/>
-          <w:color w:val="auto"/>
-          <w:sz w:val="24"/>
-          <w:szCs w:val="24"/>
-        </w:rPr>
-      </w:r>
+      <w:r/>
     </w:p>
     <w:p>
       <w:pPr>
-        <w:pStyle w:val="972"/>
+        <w:pStyle w:val="954"/>
         <w:numPr>
           <w:ilvl w:val="0"/>
           <w:numId w:val="19"/>
@@ -1058,20 +959,11 @@
           <w:szCs w:val="24"/>
         </w:rPr>
       </w:r>
-      <w:r>
-        <w:rPr>
-          <w:rFonts w:ascii="Garamond" w:hAnsi="Garamond" w:cs="Garamond"/>
-          <w:b/>
-          <w:bCs/>
-          <w:color w:val="auto"/>
-          <w:sz w:val="24"/>
-          <w:szCs w:val="24"/>
-        </w:rPr>
-      </w:r>
+      <w:r/>
     </w:p>
     <w:p>
       <w:pPr>
-        <w:pStyle w:val="972"/>
+        <w:pStyle w:val="954"/>
         <w:spacing w:line="252" w:lineRule="auto"/>
         <w:rPr>
           <w:rFonts w:ascii="Garamond" w:hAnsi="Garamond" w:cs="Garamond"/>
@@ -1270,20 +1162,11 @@
           <w:szCs w:val="24"/>
         </w:rPr>
       </w:r>
-      <w:r>
-        <w:rPr>
-          <w:rFonts w:ascii="Garamond" w:hAnsi="Garamond" w:cs="Garamond"/>
-          <w:b/>
-          <w:bCs/>
-          <w:color w:val="auto"/>
-          <w:sz w:val="24"/>
-          <w:szCs w:val="24"/>
-        </w:rPr>
-      </w:r>
+      <w:r/>
     </w:p>
     <w:p>
       <w:pPr>
-        <w:pStyle w:val="972"/>
+        <w:pStyle w:val="954"/>
         <w:spacing w:line="252" w:lineRule="auto"/>
         <w:rPr>
           <w:rFonts w:ascii="Garamond" w:hAnsi="Garamond" w:cs="Garamond"/>
@@ -1443,19 +1326,11 @@
           <w:szCs w:val="24"/>
         </w:rPr>
       </w:r>
-      <w:r>
-        <w:rPr>
-          <w:rFonts w:ascii="Garamond" w:hAnsi="Garamond" w:cs="Garamond"/>
-          <w:bCs/>
-          <w:i/>
-          <w:sz w:val="24"/>
-          <w:szCs w:val="24"/>
-        </w:rPr>
-      </w:r>
+      <w:r/>
     </w:p>
     <w:p>
       <w:pPr>
-        <w:pStyle w:val="972"/>
+        <w:pStyle w:val="954"/>
         <w:numPr>
           <w:ilvl w:val="0"/>
           <w:numId w:val="19"/>
@@ -1547,7 +1422,35 @@
           <w:bCs/>
           <w:sz w:val="24"/>
           <w:szCs w:val="24"/>
+          <w:lang w:val="en-MY"/>
         </w:rPr>
+      </w:r>
+      <w:r/>
+    </w:p>
+    <w:p>
+      <w:pPr>
+        <w:pStyle w:val="954"/>
+        <w:numPr>
+          <w:ilvl w:val="0"/>
+          <w:numId w:val="19"/>
+        </w:numPr>
+        <w:spacing w:line="252" w:lineRule="auto"/>
+        <w:rPr>
+          <w:rFonts w:ascii="Garamond" w:hAnsi="Garamond" w:cs="Garamond"/>
+          <w:sz w:val="24"/>
+          <w:szCs w:val="24"/>
+        </w:rPr>
+      </w:pPr>
+      <w:r>
+        <w:rPr>
+          <w:rFonts w:ascii="Garamond" w:hAnsi="Garamond" w:cs="Garamond"/>
+          <w:bCs/>
+          <w:sz w:val="24"/>
+          <w:szCs w:val="24"/>
+          <w:highlight w:val="none"/>
+          <w:lang w:val="en-MY"/>
+        </w:rPr>
+        <w:t xml:space="preserve">Investigated threats in contained environments with VMWare Cloud, Docker, and Linux among other tools. </w:t>
       </w:r>
       <w:r>
         <w:rPr>
@@ -1555,12 +1458,14 @@
           <w:bCs/>
           <w:sz w:val="24"/>
           <w:szCs w:val="24"/>
+          <w:highlight w:val="none"/>
+          <w:lang w:val="en-MY"/>
         </w:rPr>
       </w:r>
     </w:p>
     <w:p>
       <w:pPr>
-        <w:pStyle w:val="972"/>
+        <w:pStyle w:val="954"/>
         <w:numPr>
           <w:ilvl w:val="0"/>
           <w:numId w:val="19"/>
@@ -1680,18 +1585,11 @@
           <w:szCs w:val="24"/>
         </w:rPr>
       </w:r>
-      <w:r>
-        <w:rPr>
-          <w:rFonts w:ascii="Garamond" w:hAnsi="Garamond" w:cs="Garamond"/>
-          <w:color w:val="auto"/>
-          <w:sz w:val="24"/>
-          <w:szCs w:val="24"/>
-        </w:rPr>
-      </w:r>
+      <w:r/>
     </w:p>
     <w:p>
       <w:pPr>
-        <w:pStyle w:val="972"/>
+        <w:pStyle w:val="954"/>
         <w:spacing w:line="252" w:lineRule="auto"/>
         <w:rPr>
           <w:rFonts w:ascii="Garamond" w:hAnsi="Garamond" w:cs="Garamond"/>
@@ -1716,18 +1614,11 @@
           <w:szCs w:val="12"/>
         </w:rPr>
       </w:r>
-      <w:r>
-        <w:rPr>
-          <w:rFonts w:ascii="Garamond" w:hAnsi="Garamond" w:cs="Garamond"/>
-          <w:color w:val="auto"/>
-          <w:sz w:val="12"/>
-          <w:szCs w:val="12"/>
-        </w:rPr>
-      </w:r>
+      <w:r/>
     </w:p>
     <w:p>
       <w:pPr>
-        <w:pStyle w:val="972"/>
+        <w:pStyle w:val="954"/>
         <w:jc w:val="center"/>
         <w:spacing w:line="252" w:lineRule="auto"/>
         <w:tabs>
@@ -1773,17 +1664,11 @@
           <w:szCs w:val="24"/>
         </w:rPr>
       </w:r>
-      <w:r>
-        <w:rPr>
-          <w:rFonts w:ascii="Garamond" w:hAnsi="Garamond" w:cs="Garamond"/>
-          <w:sz w:val="24"/>
-          <w:szCs w:val="24"/>
-        </w:rPr>
-      </w:r>
+      <w:r/>
     </w:p>
     <w:p>
       <w:pPr>
-        <w:pStyle w:val="972"/>
+        <w:pStyle w:val="954"/>
         <w:spacing w:line="252" w:lineRule="auto"/>
         <w:tabs>
           <w:tab w:val="left" w:pos="1660" w:leader="none"/>
@@ -1815,18 +1700,11 @@
           <w:szCs w:val="12"/>
         </w:rPr>
       </w:r>
-      <w:r>
-        <w:rPr>
-          <w:rFonts w:ascii="Garamond" w:hAnsi="Garamond" w:cs="Garamond"/>
-          <w:color w:val="000000" w:themeColor="text1"/>
-          <w:sz w:val="12"/>
-          <w:szCs w:val="12"/>
-        </w:rPr>
-      </w:r>
+      <w:r/>
     </w:p>
     <w:p>
       <w:pPr>
-        <w:pStyle w:val="972"/>
+        <w:pStyle w:val="954"/>
         <w:spacing w:line="252" w:lineRule="auto"/>
         <w:tabs>
           <w:tab w:val="left" w:pos="1660" w:leader="none"/>
@@ -1878,18 +1756,11 @@
           <w:highlight w:val="none"/>
         </w:rPr>
       </w:r>
-      <w:r>
-        <w:rPr>
-          <w:rFonts w:ascii="Garamond" w:hAnsi="Garamond" w:cs="Garamond"/>
-          <w:sz w:val="24"/>
-          <w:szCs w:val="24"/>
-          <w:highlight w:val="none"/>
-        </w:rPr>
-      </w:r>
+      <w:r/>
     </w:p>
     <w:p>
       <w:pPr>
-        <w:pStyle w:val="972"/>
+        <w:pStyle w:val="954"/>
         <w:spacing w:line="252" w:lineRule="auto"/>
         <w:tabs>
           <w:tab w:val="left" w:pos="1660" w:leader="none"/>
@@ -1927,7 +1798,7 @@
       <w:hyperlink r:id="rId12" w:tooltip="https://redux-toolkit.js.org" w:history="1">
         <w:r>
           <w:rPr>
-            <w:rStyle w:val="974"/>
+            <w:rStyle w:val="956"/>
             <w:rFonts w:ascii="Courier New" w:hAnsi="Courier New" w:eastAsia="Courier New" w:cs="Courier New"/>
             <w:sz w:val="20"/>
             <w:szCs w:val="20"/>
@@ -1950,7 +1821,7 @@
       <w:hyperlink r:id="rId13" w:tooltip="https://github.com/Tintef/react-google-places-autocomplete" w:history="1">
         <w:r>
           <w:rPr>
-            <w:rStyle w:val="974"/>
+            <w:rStyle w:val="956"/>
             <w:rFonts w:ascii="Courier New" w:hAnsi="Courier New" w:eastAsia="Courier New" w:cs="Courier New"/>
             <w:sz w:val="20"/>
             <w:szCs w:val="20"/>
@@ -1973,7 +1844,7 @@
       <w:hyperlink r:id="rId14" w:tooltip="https://github.com/react-native-maps/react-native-maps" w:history="1">
         <w:r>
           <w:rPr>
-            <w:rStyle w:val="974"/>
+            <w:rStyle w:val="956"/>
             <w:rFonts w:ascii="Courier New" w:hAnsi="Courier New" w:eastAsia="Courier New" w:cs="Courier New"/>
             <w:sz w:val="20"/>
             <w:szCs w:val="20"/>
@@ -1996,7 +1867,7 @@
       <w:hyperlink r:id="rId15" w:tooltip="https://github.com/bramus/react-native-maps-directions" w:history="1">
         <w:r>
           <w:rPr>
-            <w:rStyle w:val="974"/>
+            <w:rStyle w:val="956"/>
             <w:rFonts w:ascii="Courier New" w:hAnsi="Courier New" w:eastAsia="Courier New" w:cs="Courier New"/>
             <w:sz w:val="20"/>
             <w:szCs w:val="20"/>
@@ -2019,7 +1890,7 @@
       <w:hyperlink r:id="rId16" w:tooltip="https://github.com/gorhom/react-native-bottom-sheet" w:history="1">
         <w:r>
           <w:rPr>
-            <w:rStyle w:val="974"/>
+            <w:rStyle w:val="956"/>
             <w:rFonts w:ascii="Courier New" w:hAnsi="Courier New" w:eastAsia="Courier New" w:cs="Courier New"/>
             <w:sz w:val="20"/>
             <w:szCs w:val="20"/>
@@ -2061,22 +1932,11 @@
           <w:lang w:val="en-MY"/>
         </w:rPr>
       </w:r>
-      <w:r>
-        <w:rPr>
-          <w:rFonts w:ascii="Garamond" w:hAnsi="Garamond" w:cs="Garamond"/>
-          <w:b/>
-          <w:bCs/>
-          <w:color w:val="ff0000"/>
-          <w:sz w:val="24"/>
-          <w:szCs w:val="24"/>
-          <w:highlight w:val="none"/>
-          <w:lang w:val="en-MY"/>
-        </w:rPr>
-      </w:r>
+      <w:r/>
     </w:p>
     <w:p>
       <w:pPr>
-        <w:pStyle w:val="972"/>
+        <w:pStyle w:val="954"/>
         <w:jc w:val="both"/>
         <w:spacing w:after="3" w:line="252" w:lineRule="auto"/>
         <w:rPr>
@@ -2132,19 +1992,11 @@
           <w:highlight w:val="none"/>
         </w:rPr>
       </w:r>
-      <w:r>
-        <w:rPr>
-          <w:rFonts w:ascii="Garamond" w:hAnsi="Garamond" w:cs="Garamond"/>
-          <w:color w:val="auto"/>
-          <w:sz w:val="24"/>
-          <w:szCs w:val="24"/>
-          <w:highlight w:val="none"/>
-        </w:rPr>
-      </w:r>
+      <w:r/>
     </w:p>
     <w:p>
       <w:pPr>
-        <w:pStyle w:val="972"/>
+        <w:pStyle w:val="954"/>
         <w:ind w:left="0" w:firstLine="0"/>
         <w:jc w:val="both"/>
         <w:spacing w:after="3" w:line="252" w:lineRule="auto"/>
@@ -2200,7 +2052,7 @@
       <w:hyperlink r:id="rId17" w:tooltip="https://www.sanity.io" w:history="1">
         <w:r>
           <w:rPr>
-            <w:rStyle w:val="974"/>
+            <w:rStyle w:val="956"/>
             <w:rFonts w:ascii="Courier New" w:hAnsi="Courier New" w:cs="Courier New"/>
             <w:i/>
             <w:iCs/>
@@ -2227,7 +2079,7 @@
       <w:hyperlink r:id="rId18" w:tooltip="https://redux-toolkit.js.org" w:history="1">
         <w:r>
           <w:rPr>
-            <w:rStyle w:val="974"/>
+            <w:rStyle w:val="956"/>
             <w:rFonts w:ascii="Courier New" w:hAnsi="Courier New" w:cs="Courier New"/>
             <w:i/>
             <w:iCs/>
@@ -2254,7 +2106,7 @@
       <w:hyperlink r:id="rId19" w:tooltip="https://github.com/xDae/react-currency-formatter" w:history="1">
         <w:r>
           <w:rPr>
-            <w:rStyle w:val="974"/>
+            <w:rStyle w:val="956"/>
             <w:rFonts w:ascii="Courier New" w:hAnsi="Courier New" w:cs="Courier New"/>
             <w:i/>
             <w:iCs/>
@@ -2281,7 +2133,7 @@
       <w:hyperlink r:id="rId20" w:tooltip="https://github.com/oblador/react-native-animatable" w:history="1">
         <w:r>
           <w:rPr>
-            <w:rStyle w:val="974"/>
+            <w:rStyle w:val="956"/>
             <w:rFonts w:ascii="Courier New" w:hAnsi="Courier New" w:cs="Courier New"/>
             <w:i/>
             <w:iCs/>
@@ -2308,7 +2160,7 @@
       <w:hyperlink r:id="rId21" w:tooltip="https://github.com/oblador/react-native-progress" w:history="1">
         <w:r>
           <w:rPr>
-            <w:rStyle w:val="974"/>
+            <w:rStyle w:val="956"/>
             <w:rFonts w:ascii="Courier New" w:hAnsi="Courier New" w:cs="Courier New"/>
             <w:i/>
             <w:iCs/>
@@ -2335,7 +2187,7 @@
       <w:hyperlink r:id="rId22" w:tooltip="https://github.com/react-native-maps/react-native-maps" w:history="1">
         <w:r>
           <w:rPr>
-            <w:rStyle w:val="974"/>
+            <w:rStyle w:val="956"/>
             <w:rFonts w:ascii="Courier New" w:hAnsi="Courier New" w:cs="Courier New"/>
             <w:i/>
             <w:iCs/>
@@ -2362,7 +2214,7 @@
       <w:hyperlink r:id="rId23" w:tooltip="https://www.npmjs.com/package/heroicons" w:history="1">
         <w:r>
           <w:rPr>
-            <w:rStyle w:val="974"/>
+            <w:rStyle w:val="956"/>
             <w:rFonts w:ascii="Courier New" w:hAnsi="Courier New" w:cs="Courier New"/>
             <w:i/>
             <w:iCs/>
@@ -2398,22 +2250,11 @@
           <w:u w:val="single"/>
         </w:rPr>
       </w:r>
-      <w:r>
-        <w:rPr>
-          <w:rFonts w:ascii="Courier New" w:hAnsi="Courier New" w:cs="Courier New"/>
-          <w:b/>
-          <w:bCs/>
-          <w:i/>
-          <w:color w:val="auto"/>
-          <w:sz w:val="20"/>
-          <w:szCs w:val="20"/>
-          <w:u w:val="single"/>
-        </w:rPr>
-      </w:r>
+      <w:r/>
     </w:p>
     <w:p>
       <w:pPr>
-        <w:pStyle w:val="972"/>
+        <w:pStyle w:val="954"/>
         <w:jc w:val="both"/>
         <w:spacing w:after="3" w:line="252" w:lineRule="auto"/>
         <w:rPr>
@@ -2459,20 +2300,11 @@
           <w:szCs w:val="24"/>
         </w:rPr>
       </w:r>
-      <w:r>
-        <w:rPr>
-          <w:rFonts w:ascii="Garamond" w:hAnsi="Garamond" w:cs="Garamond"/>
-          <w:b w:val="0"/>
-          <w:bCs w:val="0"/>
-          <w:color w:val="auto"/>
-          <w:sz w:val="24"/>
-          <w:szCs w:val="24"/>
-        </w:rPr>
-      </w:r>
+      <w:r/>
     </w:p>
     <w:p>
       <w:pPr>
-        <w:pStyle w:val="972"/>
+        <w:pStyle w:val="954"/>
         <w:ind w:left="0" w:firstLine="0"/>
         <w:jc w:val="both"/>
         <w:spacing w:after="3" w:line="252" w:lineRule="auto"/>
@@ -2516,7 +2348,7 @@
       <w:hyperlink r:id="rId24" w:tooltip="https://www.npmjs.com/package/expo-auth-session" w:history="1">
         <w:r>
           <w:rPr>
-            <w:rStyle w:val="974"/>
+            <w:rStyle w:val="956"/>
             <w:rFonts w:ascii="Courier New" w:hAnsi="Courier New" w:cs="Courier New"/>
             <w:i/>
             <w:iCs/>
@@ -2543,7 +2375,7 @@
       <w:hyperlink r:id="rId25" w:tooltip="https://firebase.google.com/docs/auth" w:history="1">
         <w:r>
           <w:rPr>
-            <w:rStyle w:val="974"/>
+            <w:rStyle w:val="956"/>
             <w:rFonts w:ascii="Courier New" w:hAnsi="Courier New" w:cs="Courier New"/>
             <w:i/>
             <w:iCs/>
@@ -2570,7 +2402,7 @@
       <w:hyperlink r:id="rId26" w:tooltip="https://firebase.google.com/docs/firestore" w:history="1">
         <w:r>
           <w:rPr>
-            <w:rStyle w:val="974"/>
+            <w:rStyle w:val="956"/>
             <w:rFonts w:ascii="Courier New" w:hAnsi="Courier New" w:cs="Courier New"/>
             <w:i/>
             <w:iCs/>
@@ -2597,7 +2429,7 @@
       <w:hyperlink r:id="rId27" w:tooltip="https://github.com/webraptor/react-native-deck-swiper" w:history="1">
         <w:r>
           <w:rPr>
-            <w:rStyle w:val="974"/>
+            <w:rStyle w:val="956"/>
             <w:rFonts w:ascii="Courier New" w:hAnsi="Courier New" w:cs="Courier New"/>
             <w:i/>
             <w:iCs/>
@@ -2624,7 +2456,7 @@
       <w:hyperlink r:id="rId28" w:tooltip="https://github.com/expo/eas-cli" w:history="1">
         <w:r>
           <w:rPr>
-            <w:rStyle w:val="974"/>
+            <w:rStyle w:val="956"/>
             <w:rFonts w:ascii="Courier New" w:hAnsi="Courier New" w:cs="Courier New"/>
             <w:i/>
             <w:iCs/>
@@ -2673,22 +2505,11 @@
           <w:u w:val="single"/>
         </w:rPr>
       </w:r>
-      <w:r>
-        <w:rPr>
-          <w:rFonts w:ascii="Garamond" w:hAnsi="Garamond" w:cs="Garamond"/>
-          <w:b/>
-          <w:bCs/>
-          <w:i/>
-          <w:color w:val="auto"/>
-          <w:sz w:val="22"/>
-          <w:szCs w:val="22"/>
-          <w:u w:val="single"/>
-        </w:rPr>
-      </w:r>
+      <w:r/>
     </w:p>
     <w:p>
       <w:pPr>
-        <w:pStyle w:val="972"/>
+        <w:pStyle w:val="954"/>
         <w:jc w:val="both"/>
         <w:spacing w:after="3" w:line="252" w:lineRule="auto"/>
         <w:rPr>
@@ -2746,20 +2567,11 @@
           <w:szCs w:val="24"/>
         </w:rPr>
       </w:r>
-      <w:r>
-        <w:rPr>
-          <w:rFonts w:ascii="Garamond" w:hAnsi="Garamond" w:cs="Garamond"/>
-          <w:b w:val="0"/>
-          <w:bCs w:val="0"/>
-          <w:color w:val="auto"/>
-          <w:sz w:val="24"/>
-          <w:szCs w:val="24"/>
-        </w:rPr>
-      </w:r>
+      <w:r/>
     </w:p>
     <w:p>
       <w:pPr>
-        <w:pStyle w:val="972"/>
+        <w:pStyle w:val="954"/>
         <w:ind w:left="0" w:firstLine="0"/>
         <w:jc w:val="both"/>
         <w:spacing w:after="3" w:line="252" w:lineRule="auto"/>
@@ -2800,7 +2612,7 @@
       <w:hyperlink r:id="rId29" w:tooltip="https://firebase.google.com/docs/auth" w:history="1">
         <w:r>
           <w:rPr>
-            <w:rStyle w:val="974"/>
+            <w:rStyle w:val="956"/>
             <w:rFonts w:ascii="Courier New" w:hAnsi="Courier New" w:cs="Courier New"/>
             <w:i/>
             <w:iCs/>
@@ -2826,7 +2638,7 @@
       <w:hyperlink r:id="rId30" w:tooltip="https://firebase.google.com/docs/firestore" w:history="1">
         <w:r>
           <w:rPr>
-            <w:rStyle w:val="974"/>
+            <w:rStyle w:val="956"/>
             <w:rFonts w:ascii="Courier New" w:hAnsi="Courier New" w:cs="Courier New"/>
             <w:i/>
             <w:iCs/>
@@ -2852,7 +2664,7 @@
       <w:hyperlink r:id="rId31" w:tooltip="https://reactnativeelements.com/" w:history="1">
         <w:r>
           <w:rPr>
-            <w:rStyle w:val="974"/>
+            <w:rStyle w:val="956"/>
             <w:rFonts w:ascii="Courier New" w:hAnsi="Courier New" w:cs="Courier New"/>
             <w:i/>
             <w:iCs/>
@@ -2878,7 +2690,7 @@
       <w:hyperlink r:id="rId32" w:tooltip="https://necolas.github.io/react-native-web/" w:history="1">
         <w:r>
           <w:rPr>
-            <w:rStyle w:val="974"/>
+            <w:rStyle w:val="956"/>
             <w:rFonts w:ascii="Courier New" w:hAnsi="Courier New" w:cs="Courier New"/>
             <w:i/>
             <w:iCs/>
@@ -2912,21 +2724,11 @@
           <w:szCs w:val="20"/>
         </w:rPr>
       </w:r>
-      <w:r>
-        <w:rPr>
-          <w:rFonts w:ascii="Courier New" w:hAnsi="Courier New" w:cs="Courier New"/>
-          <w:b/>
-          <w:bCs/>
-          <w:i/>
-          <w:color w:val="auto"/>
-          <w:sz w:val="20"/>
-          <w:szCs w:val="20"/>
-        </w:rPr>
-      </w:r>
+      <w:r/>
     </w:p>
     <w:p>
       <w:pPr>
-        <w:pStyle w:val="972"/>
+        <w:pStyle w:val="954"/>
         <w:ind w:left="0" w:firstLine="0"/>
         <w:spacing w:after="3" w:line="252" w:lineRule="auto"/>
         <w:tabs>
@@ -2995,21 +2797,11 @@
           <w:highlight w:val="none"/>
         </w:rPr>
       </w:r>
-      <w:r>
-        <w:rPr>
-          <w:rFonts w:ascii="Garamond" w:hAnsi="Garamond" w:cs="Garamond"/>
-          <w:b w:val="0"/>
-          <w:bCs w:val="0"/>
-          <w:color w:val="auto"/>
-          <w:sz w:val="24"/>
-          <w:szCs w:val="24"/>
-          <w:highlight w:val="none"/>
-        </w:rPr>
-      </w:r>
+      <w:r/>
     </w:p>
     <w:p>
       <w:pPr>
-        <w:pStyle w:val="972"/>
+        <w:pStyle w:val="954"/>
         <w:ind w:left="0" w:firstLine="0"/>
         <w:jc w:val="both"/>
         <w:spacing w:after="3" w:line="252" w:lineRule="auto"/>
@@ -3079,7 +2871,7 @@
       <w:hyperlink r:id="rId33" w:tooltip="https://www.coingecko.com/en/api" w:history="1">
         <w:r>
           <w:rPr>
-            <w:rStyle w:val="974"/>
+            <w:rStyle w:val="956"/>
             <w:rFonts w:ascii="Courier New" w:hAnsi="Courier New" w:cs="Courier New"/>
             <w:b w:val="0"/>
             <w:bCs w:val="0"/>
@@ -3111,7 +2903,7 @@
       <w:hyperlink r:id="rId34" w:tooltip="https://github.com/FrigadeHQ/react-native-onboard" w:history="1">
         <w:r>
           <w:rPr>
-            <w:rStyle w:val="974"/>
+            <w:rStyle w:val="956"/>
             <w:rFonts w:ascii="Courier New" w:hAnsi="Courier New" w:cs="Courier New"/>
             <w:b w:val="0"/>
             <w:bCs w:val="0"/>
@@ -3143,7 +2935,7 @@
       <w:hyperlink r:id="rId35" w:tooltip="https://github.com/gorhom/react-native-bottom-sheet" w:history="1">
         <w:r>
           <w:rPr>
-            <w:rStyle w:val="974"/>
+            <w:rStyle w:val="956"/>
             <w:rFonts w:ascii="Courier New" w:hAnsi="Courier New" w:cs="Courier New"/>
             <w:b w:val="0"/>
             <w:bCs w:val="0"/>
@@ -3158,7 +2950,7 @@
         </w:r>
         <w:r>
           <w:rPr>
-            <w:rStyle w:val="974"/>
+            <w:rStyle w:val="956"/>
             <w:rFonts w:ascii="Courier New" w:hAnsi="Courier New" w:cs="Courier New"/>
             <w:b w:val="0"/>
             <w:bCs w:val="0"/>
@@ -3200,7 +2992,7 @@
       <w:hyperlink r:id="rId36" w:tooltip="https://github.com/rainbow-me/react-native-animated-charts" w:history="1">
         <w:r>
           <w:rPr>
-            <w:rStyle w:val="974"/>
+            <w:rStyle w:val="956"/>
             <w:rFonts w:ascii="Courier New" w:hAnsi="Courier New" w:cs="Courier New"/>
             <w:i/>
             <w:iCs/>
@@ -3225,7 +3017,7 @@
       <w:hyperlink r:id="rId37" w:tooltip="https://github.com/qiangmao/axios" w:history="1">
         <w:r>
           <w:rPr>
-            <w:rStyle w:val="974"/>
+            <w:rStyle w:val="956"/>
             <w:rFonts w:ascii="Courier New" w:hAnsi="Courier New" w:cs="Courier New"/>
             <w:i/>
             <w:iCs/>
@@ -3250,7 +3042,7 @@
       <w:hyperlink r:id="rId38" w:tooltip="https://momentjs.com" w:history="1">
         <w:r>
           <w:rPr>
-            <w:rStyle w:val="974"/>
+            <w:rStyle w:val="956"/>
             <w:rFonts w:ascii="Courier New" w:hAnsi="Courier New" w:cs="Courier New"/>
             <w:i/>
             <w:iCs/>
@@ -3284,22 +3076,11 @@
           <w:highlight w:val="none"/>
         </w:rPr>
       </w:r>
-      <w:r>
-        <w:rPr>
-          <w:rFonts w:ascii="Courier New" w:hAnsi="Courier New" w:cs="Courier New"/>
-          <w:b w:val="0"/>
-          <w:bCs/>
-          <w:i/>
-          <w:color w:val="auto"/>
-          <w:sz w:val="20"/>
-          <w:szCs w:val="20"/>
-          <w:highlight w:val="none"/>
-        </w:rPr>
-      </w:r>
+      <w:r/>
     </w:p>
     <w:p>
       <w:pPr>
-        <w:pStyle w:val="972"/>
+        <w:pStyle w:val="954"/>
         <w:spacing w:line="252" w:lineRule="auto"/>
         <w:rPr>
           <w:rFonts w:ascii="Garamond" w:hAnsi="Garamond" w:cs="Garamond"/>
@@ -3334,20 +3115,11 @@
           <w:szCs w:val="12"/>
         </w:rPr>
       </w:r>
-      <w:r>
-        <w:rPr>
-          <w:rFonts w:ascii="Garamond" w:hAnsi="Garamond" w:cs="Garamond"/>
-          <w:b/>
-          <w:bCs/>
-          <w:color w:val="auto"/>
-          <w:sz w:val="12"/>
-          <w:szCs w:val="12"/>
-        </w:rPr>
-      </w:r>
+      <w:r/>
     </w:p>
     <w:p>
       <w:pPr>
-        <w:pStyle w:val="972"/>
+        <w:pStyle w:val="954"/>
         <w:jc w:val="center"/>
         <w:spacing w:line="252" w:lineRule="auto"/>
         <w:rPr>
@@ -3388,22 +3160,11 @@
           <w:lang w:val="en-MY"/>
         </w:rPr>
       </w:r>
-      <w:r>
-        <w:rPr>
-          <w:rFonts w:ascii="Garamond" w:hAnsi="Garamond" w:cs="Garamond"/>
-          <w:b/>
-          <w:bCs/>
-          <w:color w:val="auto"/>
-          <w:sz w:val="24"/>
-          <w:szCs w:val="24"/>
-          <w:highlight w:val="none"/>
-          <w:lang w:val="en-MY"/>
-        </w:rPr>
-      </w:r>
+      <w:r/>
     </w:p>
     <w:p>
       <w:pPr>
-        <w:pStyle w:val="972"/>
+        <w:pStyle w:val="954"/>
         <w:ind w:left="0" w:firstLine="0"/>
         <w:spacing w:after="3" w:line="252" w:lineRule="auto"/>
         <w:rPr>
@@ -3430,18 +3191,11 @@
           <w:szCs w:val="12"/>
         </w:rPr>
       </w:r>
-      <w:r>
-        <w:rPr>
-          <w:rFonts w:ascii="Garamond" w:hAnsi="Garamond" w:cs="Garamond"/>
-          <w:color w:val="auto"/>
-          <w:sz w:val="12"/>
-          <w:szCs w:val="12"/>
-        </w:rPr>
-      </w:r>
+      <w:r/>
     </w:p>
     <w:tbl>
       <w:tblPr>
-        <w:tblStyle w:val="825"/>
+        <w:tblStyle w:val="807"/>
         <w:tblW w:w="0" w:type="auto"/>
         <w:tblLayout w:type="fixed"/>
         <w:tblLook w:val="04A0" w:firstRow="1" w:lastRow="0" w:firstColumn="1" w:lastColumn="0" w:noHBand="0" w:noVBand="1"/>
@@ -3472,7 +3226,7 @@
           </w:tcPr>
           <w:p>
             <w:pPr>
-              <w:pStyle w:val="972"/>
+              <w:pStyle w:val="954"/>
               <w:jc w:val="left"/>
               <w:spacing w:after="3" w:line="252" w:lineRule="auto"/>
               <w:rPr>
@@ -3512,18 +3266,7 @@
                 <w:u w:val="single"/>
               </w:rPr>
             </w:r>
-            <w:r>
-              <w:rPr>
-                <w:rFonts w:ascii="Garamond" w:hAnsi="Garamond" w:cs="Garamond"/>
-                <w:b/>
-                <w:bCs/>
-                <w:color w:val="auto"/>
-                <w:sz w:val="24"/>
-                <w:szCs w:val="24"/>
-                <w:highlight w:val="none"/>
-                <w:u w:val="single"/>
-              </w:rPr>
-            </w:r>
+            <w:r/>
           </w:p>
         </w:tc>
         <w:tc>
@@ -3541,7 +3284,7 @@
           </w:tcPr>
           <w:p>
             <w:pPr>
-              <w:pStyle w:val="972"/>
+              <w:pStyle w:val="954"/>
               <w:jc w:val="left"/>
               <w:spacing w:after="3" w:line="252" w:lineRule="auto"/>
               <w:rPr>
@@ -3581,18 +3324,7 @@
                 <w:u w:val="single"/>
               </w:rPr>
             </w:r>
-            <w:r>
-              <w:rPr>
-                <w:rFonts w:ascii="Garamond" w:hAnsi="Garamond" w:cs="Garamond"/>
-                <w:b/>
-                <w:bCs/>
-                <w:color w:val="auto"/>
-                <w:sz w:val="24"/>
-                <w:szCs w:val="24"/>
-                <w:highlight w:val="none"/>
-                <w:u w:val="single"/>
-              </w:rPr>
-            </w:r>
+            <w:r/>
           </w:p>
         </w:tc>
         <w:tc>
@@ -3609,7 +3341,7 @@
           </w:tcPr>
           <w:p>
             <w:pPr>
-              <w:pStyle w:val="972"/>
+              <w:pStyle w:val="954"/>
               <w:jc w:val="left"/>
               <w:spacing w:after="3" w:line="252" w:lineRule="auto"/>
               <w:rPr>
@@ -3647,17 +3379,7 @@
                 <w:highlight w:val="none"/>
               </w:rPr>
             </w:r>
-            <w:r>
-              <w:rPr>
-                <w:rFonts w:ascii="Garamond" w:hAnsi="Garamond" w:cs="Garamond"/>
-                <w:b/>
-                <w:bCs/>
-                <w:color w:val="auto"/>
-                <w:sz w:val="24"/>
-                <w:szCs w:val="24"/>
-                <w:highlight w:val="none"/>
-              </w:rPr>
-            </w:r>
+            <w:r/>
           </w:p>
         </w:tc>
       </w:tr>
@@ -3677,7 +3399,7 @@
           </w:tcPr>
           <w:p>
             <w:pPr>
-              <w:pStyle w:val="972"/>
+              <w:pStyle w:val="954"/>
               <w:numPr>
                 <w:ilvl w:val="0"/>
                 <w:numId w:val="57"/>
@@ -3712,19 +3434,11 @@
                 <w:highlight w:val="none"/>
               </w:rPr>
             </w:r>
-            <w:r>
-              <w:rPr>
-                <w:rFonts w:ascii="Garamond" w:hAnsi="Garamond" w:cs="Garamond"/>
-                <w:color w:val="auto"/>
-                <w:sz w:val="24"/>
-                <w:szCs w:val="24"/>
-                <w:highlight w:val="none"/>
-              </w:rPr>
-            </w:r>
+            <w:r/>
           </w:p>
           <w:p>
             <w:pPr>
-              <w:pStyle w:val="972"/>
+              <w:pStyle w:val="954"/>
               <w:numPr>
                 <w:ilvl w:val="0"/>
                 <w:numId w:val="57"/>
@@ -3759,19 +3473,11 @@
                 <w:highlight w:val="none"/>
               </w:rPr>
             </w:r>
-            <w:r>
-              <w:rPr>
-                <w:rFonts w:ascii="Garamond" w:hAnsi="Garamond" w:cs="Garamond"/>
-                <w:color w:val="auto"/>
-                <w:sz w:val="24"/>
-                <w:szCs w:val="24"/>
-                <w:highlight w:val="none"/>
-              </w:rPr>
-            </w:r>
+            <w:r/>
           </w:p>
           <w:p>
             <w:pPr>
-              <w:pStyle w:val="972"/>
+              <w:pStyle w:val="954"/>
               <w:numPr>
                 <w:ilvl w:val="0"/>
                 <w:numId w:val="57"/>
@@ -3808,16 +3514,7 @@
                 <w:lang w:val="en-MY"/>
               </w:rPr>
             </w:r>
-            <w:r>
-              <w:rPr>
-                <w:rFonts w:ascii="Garamond" w:hAnsi="Garamond" w:cs="Garamond"/>
-                <w:color w:val="auto"/>
-                <w:sz w:val="24"/>
-                <w:szCs w:val="24"/>
-                <w:highlight w:val="none"/>
-                <w:lang w:val="en-MY"/>
-              </w:rPr>
-            </w:r>
+            <w:r/>
           </w:p>
         </w:tc>
         <w:tc>
@@ -3834,7 +3531,7 @@
           </w:tcPr>
           <w:p>
             <w:pPr>
-              <w:pStyle w:val="972"/>
+              <w:pStyle w:val="954"/>
               <w:numPr>
                 <w:ilvl w:val="0"/>
                 <w:numId w:val="57"/>
@@ -3869,19 +3566,11 @@
                 <w:highlight w:val="none"/>
               </w:rPr>
             </w:r>
-            <w:r>
-              <w:rPr>
-                <w:rFonts w:ascii="Garamond" w:hAnsi="Garamond" w:cs="Garamond"/>
-                <w:color w:val="auto"/>
-                <w:sz w:val="24"/>
-                <w:szCs w:val="24"/>
-                <w:highlight w:val="none"/>
-              </w:rPr>
-            </w:r>
+            <w:r/>
           </w:p>
           <w:p>
             <w:pPr>
-              <w:pStyle w:val="972"/>
+              <w:pStyle w:val="954"/>
               <w:numPr>
                 <w:ilvl w:val="0"/>
                 <w:numId w:val="57"/>
@@ -3916,19 +3605,11 @@
                 <w:highlight w:val="none"/>
               </w:rPr>
             </w:r>
-            <w:r>
-              <w:rPr>
-                <w:rFonts w:ascii="Garamond" w:hAnsi="Garamond" w:cs="Garamond"/>
-                <w:color w:val="auto"/>
-                <w:sz w:val="24"/>
-                <w:szCs w:val="24"/>
-                <w:highlight w:val="none"/>
-              </w:rPr>
-            </w:r>
+            <w:r/>
           </w:p>
           <w:p>
             <w:pPr>
-              <w:pStyle w:val="972"/>
+              <w:pStyle w:val="954"/>
               <w:numPr>
                 <w:ilvl w:val="0"/>
                 <w:numId w:val="57"/>
@@ -3963,15 +3644,7 @@
                 <w:highlight w:val="none"/>
               </w:rPr>
             </w:r>
-            <w:r>
-              <w:rPr>
-                <w:rFonts w:ascii="Garamond" w:hAnsi="Garamond" w:cs="Garamond"/>
-                <w:color w:val="auto"/>
-                <w:sz w:val="24"/>
-                <w:szCs w:val="24"/>
-                <w:highlight w:val="none"/>
-              </w:rPr>
-            </w:r>
+            <w:r/>
           </w:p>
         </w:tc>
         <w:tc>
@@ -3988,7 +3661,7 @@
           </w:tcPr>
           <w:p>
             <w:pPr>
-              <w:pStyle w:val="972"/>
+              <w:pStyle w:val="954"/>
               <w:numPr>
                 <w:ilvl w:val="0"/>
                 <w:numId w:val="57"/>
@@ -4025,20 +3698,11 @@
                 <w:lang w:val="en-MY"/>
               </w:rPr>
             </w:r>
-            <w:r>
-              <w:rPr>
-                <w:rFonts w:ascii="Garamond" w:hAnsi="Garamond" w:cs="Garamond"/>
-                <w:color w:val="auto"/>
-                <w:sz w:val="24"/>
-                <w:szCs w:val="24"/>
-                <w:highlight w:val="none"/>
-                <w:lang w:val="en-MY"/>
-              </w:rPr>
-            </w:r>
+            <w:r/>
           </w:p>
           <w:p>
             <w:pPr>
-              <w:pStyle w:val="972"/>
+              <w:pStyle w:val="954"/>
               <w:numPr>
                 <w:ilvl w:val="0"/>
                 <w:numId w:val="57"/>
@@ -4075,16 +3739,7 @@
                 <w:lang w:val="en-MY"/>
               </w:rPr>
             </w:r>
-            <w:r>
-              <w:rPr>
-                <w:rFonts w:ascii="Garamond" w:hAnsi="Garamond" w:cs="Garamond"/>
-                <w:color w:val="auto"/>
-                <w:sz w:val="24"/>
-                <w:szCs w:val="24"/>
-                <w:highlight w:val="none"/>
-                <w:lang w:val="en-MY"/>
-              </w:rPr>
-            </w:r>
+            <w:r/>
           </w:p>
         </w:tc>
         <w:tc>
@@ -4101,7 +3756,7 @@
           </w:tcPr>
           <w:p>
             <w:pPr>
-              <w:pStyle w:val="972"/>
+              <w:pStyle w:val="954"/>
               <w:numPr>
                 <w:ilvl w:val="0"/>
                 <w:numId w:val="60"/>
@@ -4136,19 +3791,11 @@
                 <w:highlight w:val="none"/>
               </w:rPr>
             </w:r>
-            <w:r>
-              <w:rPr>
-                <w:rFonts w:ascii="Garamond" w:hAnsi="Garamond" w:cs="Garamond"/>
-                <w:color w:val="auto"/>
-                <w:sz w:val="24"/>
-                <w:szCs w:val="24"/>
-                <w:highlight w:val="none"/>
-              </w:rPr>
-            </w:r>
+            <w:r/>
           </w:p>
           <w:p>
             <w:pPr>
-              <w:pStyle w:val="972"/>
+              <w:pStyle w:val="954"/>
               <w:numPr>
                 <w:ilvl w:val="0"/>
                 <w:numId w:val="60"/>
@@ -4183,19 +3830,11 @@
                 <w:highlight w:val="none"/>
               </w:rPr>
             </w:r>
-            <w:r>
-              <w:rPr>
-                <w:rFonts w:ascii="Garamond" w:hAnsi="Garamond" w:cs="Garamond"/>
-                <w:color w:val="auto"/>
-                <w:sz w:val="24"/>
-                <w:szCs w:val="24"/>
-                <w:highlight w:val="none"/>
-              </w:rPr>
-            </w:r>
+            <w:r/>
           </w:p>
           <w:p>
             <w:pPr>
-              <w:pStyle w:val="972"/>
+              <w:pStyle w:val="954"/>
               <w:numPr>
                 <w:ilvl w:val="0"/>
                 <w:numId w:val="60"/>
@@ -4232,16 +3871,7 @@
                 <w:lang w:val="en-MY"/>
               </w:rPr>
             </w:r>
-            <w:r>
-              <w:rPr>
-                <w:rFonts w:ascii="Garamond" w:hAnsi="Garamond" w:cs="Garamond"/>
-                <w:color w:val="auto"/>
-                <w:sz w:val="24"/>
-                <w:szCs w:val="24"/>
-                <w:highlight w:val="none"/>
-                <w:lang w:val="en-MY"/>
-              </w:rPr>
-            </w:r>
+            <w:r/>
           </w:p>
         </w:tc>
         <w:tc>
@@ -4258,7 +3888,7 @@
           </w:tcPr>
           <w:p>
             <w:pPr>
-              <w:pStyle w:val="972"/>
+              <w:pStyle w:val="954"/>
               <w:numPr>
                 <w:ilvl w:val="0"/>
                 <w:numId w:val="61"/>
@@ -4293,19 +3923,11 @@
                 <w:highlight w:val="none"/>
               </w:rPr>
             </w:r>
-            <w:r>
-              <w:rPr>
-                <w:rFonts w:ascii="Garamond" w:hAnsi="Garamond" w:cs="Garamond"/>
-                <w:color w:val="auto"/>
-                <w:sz w:val="24"/>
-                <w:szCs w:val="24"/>
-                <w:highlight w:val="none"/>
-              </w:rPr>
-            </w:r>
+            <w:r/>
           </w:p>
           <w:p>
             <w:pPr>
-              <w:pStyle w:val="972"/>
+              <w:pStyle w:val="954"/>
               <w:numPr>
                 <w:ilvl w:val="0"/>
                 <w:numId w:val="61"/>
@@ -4340,19 +3962,11 @@
                 <w:highlight w:val="none"/>
               </w:rPr>
             </w:r>
-            <w:r>
-              <w:rPr>
-                <w:rFonts w:ascii="Garamond" w:hAnsi="Garamond" w:cs="Garamond"/>
-                <w:color w:val="auto"/>
-                <w:sz w:val="24"/>
-                <w:szCs w:val="24"/>
-                <w:highlight w:val="none"/>
-              </w:rPr>
-            </w:r>
+            <w:r/>
           </w:p>
           <w:p>
             <w:pPr>
-              <w:pStyle w:val="972"/>
+              <w:pStyle w:val="954"/>
               <w:numPr>
                 <w:ilvl w:val="0"/>
                 <w:numId w:val="61"/>
@@ -4387,15 +4001,7 @@
                 <w:highlight w:val="none"/>
               </w:rPr>
             </w:r>
-            <w:r>
-              <w:rPr>
-                <w:rFonts w:ascii="Garamond" w:hAnsi="Garamond" w:cs="Garamond"/>
-                <w:color w:val="auto"/>
-                <w:sz w:val="24"/>
-                <w:szCs w:val="24"/>
-                <w:highlight w:val="none"/>
-              </w:rPr>
-            </w:r>
+            <w:r/>
           </w:p>
         </w:tc>
         <w:tc>
@@ -4412,7 +4018,7 @@
           </w:tcPr>
           <w:p>
             <w:pPr>
-              <w:pStyle w:val="972"/>
+              <w:pStyle w:val="954"/>
               <w:numPr>
                 <w:ilvl w:val="0"/>
                 <w:numId w:val="61"/>
@@ -4449,20 +4055,11 @@
                 <w:lang w:val="en-MY"/>
               </w:rPr>
             </w:r>
-            <w:r>
-              <w:rPr>
-                <w:rFonts w:ascii="Garamond" w:hAnsi="Garamond" w:cs="Garamond"/>
-                <w:color w:val="auto"/>
-                <w:sz w:val="24"/>
-                <w:szCs w:val="24"/>
-                <w:highlight w:val="none"/>
-                <w:lang w:val="en-MY"/>
-              </w:rPr>
-            </w:r>
+            <w:r/>
           </w:p>
           <w:p>
             <w:pPr>
-              <w:pStyle w:val="972"/>
+              <w:pStyle w:val="954"/>
               <w:numPr>
                 <w:ilvl w:val="0"/>
                 <w:numId w:val="61"/>
@@ -4499,16 +4096,7 @@
                 <w:lang w:val="en-MY"/>
               </w:rPr>
             </w:r>
-            <w:r>
-              <w:rPr>
-                <w:rFonts w:ascii="Garamond" w:hAnsi="Garamond" w:cs="Garamond"/>
-                <w:color w:val="auto"/>
-                <w:sz w:val="24"/>
-                <w:szCs w:val="24"/>
-                <w:highlight w:val="none"/>
-                <w:lang w:val="en-MY"/>
-              </w:rPr>
-            </w:r>
+            <w:r/>
           </w:p>
         </w:tc>
         <w:tc>
@@ -4525,7 +4113,7 @@
           </w:tcPr>
           <w:p>
             <w:pPr>
-              <w:pStyle w:val="972"/>
+              <w:pStyle w:val="954"/>
               <w:numPr>
                 <w:ilvl w:val="0"/>
                 <w:numId w:val="62"/>
@@ -4560,19 +4148,11 @@
                 <w:highlight w:val="none"/>
               </w:rPr>
             </w:r>
-            <w:r>
-              <w:rPr>
-                <w:rFonts w:ascii="Garamond" w:hAnsi="Garamond" w:cs="Garamond"/>
-                <w:color w:val="auto"/>
-                <w:sz w:val="24"/>
-                <w:szCs w:val="24"/>
-                <w:highlight w:val="none"/>
-              </w:rPr>
-            </w:r>
+            <w:r/>
           </w:p>
           <w:p>
             <w:pPr>
-              <w:pStyle w:val="972"/>
+              <w:pStyle w:val="954"/>
               <w:numPr>
                 <w:ilvl w:val="0"/>
                 <w:numId w:val="62"/>
@@ -4607,22 +4187,14 @@
                 <w:highlight w:val="none"/>
               </w:rPr>
             </w:r>
-            <w:r>
-              <w:rPr>
-                <w:rFonts w:ascii="Garamond" w:hAnsi="Garamond" w:cs="Garamond"/>
-                <w:color w:val="auto"/>
-                <w:sz w:val="24"/>
-                <w:szCs w:val="24"/>
-                <w:highlight w:val="none"/>
-              </w:rPr>
-            </w:r>
+            <w:r/>
           </w:p>
         </w:tc>
       </w:tr>
     </w:tbl>
     <w:p>
       <w:pPr>
-        <w:pStyle w:val="972"/>
+        <w:pStyle w:val="954"/>
         <w:ind w:left="0" w:firstLine="0"/>
         <w:spacing w:after="3" w:line="252" w:lineRule="auto"/>
         <w:rPr>
@@ -4653,20 +4225,11 @@
           <w:szCs w:val="12"/>
         </w:rPr>
       </w:r>
-      <w:r>
-        <w:rPr>
-          <w:rFonts w:ascii="Garamond" w:hAnsi="Garamond" w:cs="Garamond"/>
-          <w:b/>
-          <w:bCs/>
-          <w:color w:val="auto"/>
-          <w:sz w:val="12"/>
-          <w:szCs w:val="12"/>
-        </w:rPr>
-      </w:r>
+      <w:r/>
     </w:p>
     <w:p>
       <w:pPr>
-        <w:pStyle w:val="972"/>
+        <w:pStyle w:val="954"/>
         <w:jc w:val="center"/>
         <w:spacing w:line="252" w:lineRule="auto"/>
         <w:tabs>
@@ -4706,20 +4269,11 @@
           <w:szCs w:val="24"/>
         </w:rPr>
       </w:r>
-      <w:r>
-        <w:rPr>
-          <w:rFonts w:ascii="Garamond" w:hAnsi="Garamond" w:cs="Garamond"/>
-          <w:b/>
-          <w:bCs/>
-          <w:color w:val="auto"/>
-          <w:sz w:val="24"/>
-          <w:szCs w:val="24"/>
-        </w:rPr>
-      </w:r>
+      <w:r/>
     </w:p>
     <w:p>
       <w:pPr>
-        <w:pStyle w:val="972"/>
+        <w:pStyle w:val="954"/>
         <w:spacing w:line="252" w:lineRule="auto"/>
         <w:rPr>
           <w:rFonts w:ascii="Garamond" w:hAnsi="Garamond" w:cs="Garamond"/>
@@ -4747,19 +4301,11 @@
           <w:u w:val="single"/>
         </w:rPr>
       </w:r>
-      <w:r>
-        <w:rPr>
-          <w:rFonts w:ascii="Garamond" w:hAnsi="Garamond" w:cs="Garamond"/>
-          <w:color w:val="auto"/>
-          <w:sz w:val="12"/>
-          <w:szCs w:val="12"/>
-          <w:u w:val="single"/>
-        </w:rPr>
-      </w:r>
+      <w:r/>
     </w:p>
     <w:tbl>
       <w:tblPr>
-        <w:tblStyle w:val="825"/>
+        <w:tblStyle w:val="807"/>
         <w:tblW w:w="0" w:type="auto"/>
         <w:tblLook w:val="04A0" w:firstRow="1" w:lastRow="0" w:firstColumn="1" w:lastColumn="0" w:noHBand="0" w:noVBand="1"/>
       </w:tblPr>
@@ -4783,7 +4329,7 @@
           </w:tcPr>
           <w:p>
             <w:pPr>
-              <w:pStyle w:val="972"/>
+              <w:pStyle w:val="954"/>
               <w:spacing w:line="252" w:lineRule="auto"/>
               <w:rPr>
                 <w:rFonts w:ascii="Garamond" w:hAnsi="Garamond" w:cs="Garamond"/>
@@ -4819,17 +4365,7 @@
                 <w:highlight w:val="none"/>
               </w:rPr>
             </w:r>
-            <w:r>
-              <w:rPr>
-                <w:rFonts w:ascii="Garamond" w:hAnsi="Garamond" w:cs="Garamond"/>
-                <w:b/>
-                <w:bCs/>
-                <w:color w:val="auto"/>
-                <w:sz w:val="24"/>
-                <w:szCs w:val="24"/>
-                <w:highlight w:val="none"/>
-              </w:rPr>
-            </w:r>
+            <w:r/>
           </w:p>
         </w:tc>
         <w:tc>
@@ -4846,7 +4382,7 @@
           </w:tcPr>
           <w:p>
             <w:pPr>
-              <w:pStyle w:val="972"/>
+              <w:pStyle w:val="954"/>
               <w:jc w:val="right"/>
               <w:spacing w:line="252" w:lineRule="auto"/>
               <w:rPr>
@@ -4948,17 +4484,7 @@
                 <w:highlight w:val="none"/>
               </w:rPr>
             </w:r>
-            <w:r>
-              <w:rPr>
-                <w:rFonts w:ascii="Garamond" w:hAnsi="Garamond" w:cs="Garamond"/>
-                <w:b/>
-                <w:bCs/>
-                <w:color w:val="auto"/>
-                <w:sz w:val="24"/>
-                <w:szCs w:val="24"/>
-                <w:highlight w:val="none"/>
-              </w:rPr>
-            </w:r>
+            <w:r/>
           </w:p>
         </w:tc>
       </w:tr>
@@ -4980,7 +4506,7 @@
           </w:tcPr>
           <w:p>
             <w:pPr>
-              <w:pStyle w:val="972"/>
+              <w:pStyle w:val="954"/>
               <w:spacing w:line="252" w:lineRule="auto"/>
               <w:tabs>
                 <w:tab w:val="left" w:pos="4334" w:leader="none"/>
@@ -5033,17 +4559,7 @@
                 <w:highlight w:val="none"/>
               </w:rPr>
             </w:r>
-            <w:r>
-              <w:rPr>
-                <w:rFonts w:ascii="Garamond" w:hAnsi="Garamond" w:cs="Garamond"/>
-                <w:b/>
-                <w:bCs/>
-                <w:color w:val="auto"/>
-                <w:sz w:val="24"/>
-                <w:szCs w:val="24"/>
-                <w:highlight w:val="none"/>
-              </w:rPr>
-            </w:r>
+            <w:r/>
           </w:p>
         </w:tc>
         <w:tc>
@@ -5060,7 +4576,7 @@
           </w:tcPr>
           <w:p>
             <w:pPr>
-              <w:pStyle w:val="972"/>
+              <w:pStyle w:val="954"/>
               <w:jc w:val="right"/>
               <w:spacing w:line="252" w:lineRule="auto"/>
               <w:rPr>
@@ -5099,17 +4615,7 @@
                 <w:highlight w:val="none"/>
               </w:rPr>
             </w:r>
-            <w:r>
-              <w:rPr>
-                <w:rFonts w:ascii="Garamond" w:hAnsi="Garamond" w:cs="Garamond"/>
-                <w:b/>
-                <w:bCs/>
-                <w:color w:val="auto"/>
-                <w:sz w:val="24"/>
-                <w:szCs w:val="24"/>
-                <w:highlight w:val="none"/>
-              </w:rPr>
-            </w:r>
+            <w:r/>
           </w:p>
         </w:tc>
       </w:tr>
@@ -5129,7 +4635,7 @@
           </w:tcPr>
           <w:p>
             <w:pPr>
-              <w:pStyle w:val="972"/>
+              <w:pStyle w:val="954"/>
               <w:spacing w:line="252" w:lineRule="auto"/>
               <w:rPr>
                 <w:rFonts w:ascii="Garamond" w:hAnsi="Garamond" w:cs="Garamond"/>
@@ -5165,17 +4671,7 @@
                 <w:highlight w:val="none"/>
               </w:rPr>
             </w:r>
-            <w:r>
-              <w:rPr>
-                <w:rFonts w:ascii="Garamond" w:hAnsi="Garamond" w:cs="Garamond"/>
-                <w:b/>
-                <w:bCs/>
-                <w:color w:val="auto"/>
-                <w:sz w:val="24"/>
-                <w:szCs w:val="24"/>
-                <w:highlight w:val="none"/>
-              </w:rPr>
-            </w:r>
+            <w:r/>
           </w:p>
         </w:tc>
         <w:tc>
@@ -5192,7 +4688,7 @@
           </w:tcPr>
           <w:p>
             <w:pPr>
-              <w:pStyle w:val="972"/>
+              <w:pStyle w:val="954"/>
               <w:jc w:val="right"/>
               <w:spacing w:line="252" w:lineRule="auto"/>
               <w:rPr>
@@ -5354,17 +4850,7 @@
                 <w:highlight w:val="none"/>
               </w:rPr>
             </w:r>
-            <w:r>
-              <w:rPr>
-                <w:rFonts w:ascii="Garamond" w:hAnsi="Garamond" w:cs="Garamond"/>
-                <w:b/>
-                <w:bCs/>
-                <w:color w:val="auto"/>
-                <w:sz w:val="24"/>
-                <w:szCs w:val="24"/>
-                <w:highlight w:val="none"/>
-              </w:rPr>
-            </w:r>
+            <w:r/>
           </w:p>
         </w:tc>
       </w:tr>
@@ -5384,7 +4870,7 @@
           </w:tcPr>
           <w:p>
             <w:pPr>
-              <w:pStyle w:val="972"/>
+              <w:pStyle w:val="954"/>
               <w:spacing w:line="252" w:lineRule="auto"/>
               <w:rPr>
                 <w:rFonts w:ascii="Garamond" w:hAnsi="Garamond" w:cs="Garamond"/>
@@ -5422,17 +4908,7 @@
                 <w:highlight w:val="none"/>
               </w:rPr>
             </w:r>
-            <w:r>
-              <w:rPr>
-                <w:rFonts w:ascii="Garamond" w:hAnsi="Garamond" w:cs="Garamond"/>
-                <w:b/>
-                <w:bCs/>
-                <w:color w:val="auto"/>
-                <w:sz w:val="24"/>
-                <w:szCs w:val="24"/>
-                <w:highlight w:val="none"/>
-              </w:rPr>
-            </w:r>
+            <w:r/>
           </w:p>
         </w:tc>
         <w:tc>
@@ -5449,7 +4925,7 @@
           </w:tcPr>
           <w:p>
             <w:pPr>
-              <w:pStyle w:val="972"/>
+              <w:pStyle w:val="954"/>
               <w:jc w:val="right"/>
               <w:spacing w:line="252" w:lineRule="auto"/>
               <w:tabs>
@@ -5491,24 +4967,14 @@
                 <w:highlight w:val="none"/>
               </w:rPr>
             </w:r>
-            <w:r>
-              <w:rPr>
-                <w:rFonts w:ascii="Garamond" w:hAnsi="Garamond" w:cs="Garamond"/>
-                <w:b/>
-                <w:bCs/>
-                <w:color w:val="auto"/>
-                <w:sz w:val="24"/>
-                <w:szCs w:val="24"/>
-                <w:highlight w:val="none"/>
-              </w:rPr>
-            </w:r>
+            <w:r/>
           </w:p>
         </w:tc>
       </w:tr>
     </w:tbl>
     <w:p>
       <w:pPr>
-        <w:pStyle w:val="972"/>
+        <w:pStyle w:val="954"/>
         <w:jc w:val="left"/>
         <w:spacing w:line="252" w:lineRule="auto"/>
         <w:tabs>
@@ -5558,21 +5024,11 @@
           <w:highlight w:val="none"/>
         </w:rPr>
       </w:r>
-      <w:r>
-        <w:rPr>
-          <w:rFonts w:ascii="Garamond" w:hAnsi="Garamond" w:cs="Garamond"/>
-          <w:b w:val="0"/>
-          <w:bCs w:val="0"/>
-          <w:color w:val="auto"/>
-          <w:sz w:val="12"/>
-          <w:szCs w:val="12"/>
-          <w:highlight w:val="none"/>
-        </w:rPr>
-      </w:r>
+      <w:r/>
     </w:p>
     <w:p>
       <w:pPr>
-        <w:pStyle w:val="972"/>
+        <w:pStyle w:val="954"/>
         <w:jc w:val="center"/>
         <w:spacing w:line="252" w:lineRule="auto"/>
         <w:rPr>
@@ -5626,7 +5082,7 @@
       <w:hyperlink r:id="rId39" w:tooltip="https://Heeuul.github.io" w:history="1">
         <w:r>
           <w:rPr>
-            <w:rStyle w:val="974"/>
+            <w:rStyle w:val="956"/>
             <w:rFonts w:ascii="Segoe UI" w:hAnsi="Segoe UI" w:eastAsia="Segoe UI" w:cs="Segoe UI"/>
             <w:b w:val="0"/>
             <w:bCs w:val="0"/>
@@ -5634,7 +5090,7 @@
             <w:szCs w:val="24"/>
             <w:lang w:val="en-MY"/>
           </w:rPr>
-          <w:t xml:space="preserve">https://Heeuul.github.io/Portfolio</w:t>
+          <w:t xml:space="preserve">https://heeuul.github.io/Portfolio</w:t>
         </w:r>
       </w:hyperlink>
       <w:r>
@@ -5660,17 +5116,7 @@
           <w:highlight w:val="none"/>
         </w:rPr>
       </w:r>
-      <w:r>
-        <w:rPr>
-          <w:rFonts w:ascii="Garamond" w:hAnsi="Garamond" w:cs="Garamond"/>
-          <w:b w:val="0"/>
-          <w:bCs w:val="0"/>
-          <w:color w:val="auto"/>
-          <w:sz w:val="24"/>
-          <w:szCs w:val="24"/>
-          <w:highlight w:val="none"/>
-        </w:rPr>
-      </w:r>
+      <w:r/>
     </w:p>
     <w:sectPr>
       <w:footerReference w:type="default" r:id="rId9"/>
@@ -5711,7 +5157,7 @@
 <w:ftr xmlns:wpc="http://schemas.microsoft.com/office/word/2010/wordprocessingCanvas" xmlns:mc="http://schemas.openxmlformats.org/markup-compatibility/2006" xmlns:o="urn:schemas-microsoft-com:office:office" xmlns:r="http://schemas.openxmlformats.org/officeDocument/2006/relationships" xmlns:m="http://schemas.openxmlformats.org/officeDocument/2006/math" xmlns:v="urn:schemas-microsoft-com:vml" xmlns:wp14="http://schemas.microsoft.com/office/word/2010/wordprocessingDrawing" xmlns:wp="http://schemas.openxmlformats.org/drawingml/2006/wordprocessingDrawing" xmlns:w10="urn:schemas-microsoft-com:office:word" xmlns:w="http://schemas.openxmlformats.org/wordprocessingml/2006/main" xmlns:w14="http://schemas.microsoft.com/office/word/2010/wordml" xmlns:w15="http://schemas.microsoft.com/office/word/2012/wordml" xmlns:wpg="http://schemas.microsoft.com/office/word/2010/wordprocessingGroup" xmlns:wpi="http://schemas.microsoft.com/office/word/2010/wordprocessingInk" xmlns:wne="http://schemas.microsoft.com/office/word/2006/wordml" xmlns:a="http://schemas.openxmlformats.org/drawingml/2006/main" xmlns:wps="http://schemas.microsoft.com/office/word/2010/wordprocessingShape" mc:Ignorable="w14 w15 wp14">
   <w:p>
     <w:pPr>
-      <w:pStyle w:val="977"/>
+      <w:pStyle w:val="959"/>
       <w:spacing w:after="120"/>
       <w:rPr>
         <w:iCs/>
@@ -5736,14 +5182,7 @@
         <w:szCs w:val="12"/>
       </w:rPr>
     </w:r>
-    <w:r>
-      <w:rPr>
-        <w:iCs/>
-        <w:color w:val="7f7f7f" w:themeColor="text1" w:themeTint="80"/>
-        <w:sz w:val="16"/>
-        <w:szCs w:val="12"/>
-      </w:rPr>
-    </w:r>
+    <w:r/>
   </w:p>
 </w:ftr>
 </file>
@@ -14114,11 +13553,11 @@
     <w:lsdException w:name="Bibliography" w:uiPriority="37"/>
     <w:lsdException w:name="TOC Heading" w:uiPriority="39" w:qFormat="1"/>
   </w:latentStyles>
-  <w:style w:type="paragraph" w:styleId="796">
+  <w:style w:type="paragraph" w:styleId="778">
     <w:name w:val="Heading 1"/>
-    <w:basedOn w:val="968"/>
-    <w:next w:val="968"/>
-    <w:link w:val="797"/>
+    <w:basedOn w:val="950"/>
+    <w:next w:val="950"/>
+    <w:link w:val="779"/>
     <w:uiPriority w:val="9"/>
     <w:qFormat/>
     <w:pPr>
@@ -14133,10 +13572,10 @@
       <w:szCs w:val="40"/>
     </w:rPr>
   </w:style>
-  <w:style w:type="character" w:styleId="797">
+  <w:style w:type="character" w:styleId="779">
     <w:name w:val="Heading 1 Char"/>
-    <w:basedOn w:val="969"/>
-    <w:link w:val="796"/>
+    <w:basedOn w:val="951"/>
+    <w:link w:val="778"/>
     <w:uiPriority w:val="9"/>
     <w:rPr>
       <w:rFonts w:ascii="Arial" w:hAnsi="Arial" w:eastAsia="Arial" w:cs="Arial"/>
@@ -14144,11 +13583,11 @@
       <w:szCs w:val="40"/>
     </w:rPr>
   </w:style>
-  <w:style w:type="paragraph" w:styleId="798">
+  <w:style w:type="paragraph" w:styleId="780">
     <w:name w:val="Heading 2"/>
-    <w:basedOn w:val="968"/>
-    <w:next w:val="968"/>
-    <w:link w:val="799"/>
+    <w:basedOn w:val="950"/>
+    <w:next w:val="950"/>
+    <w:link w:val="781"/>
     <w:uiPriority w:val="9"/>
     <w:unhideWhenUsed/>
     <w:qFormat/>
@@ -14163,21 +13602,21 @@
       <w:sz w:val="34"/>
     </w:rPr>
   </w:style>
-  <w:style w:type="character" w:styleId="799">
+  <w:style w:type="character" w:styleId="781">
     <w:name w:val="Heading 2 Char"/>
-    <w:basedOn w:val="969"/>
-    <w:link w:val="798"/>
+    <w:basedOn w:val="951"/>
+    <w:link w:val="780"/>
     <w:uiPriority w:val="9"/>
     <w:rPr>
       <w:rFonts w:ascii="Arial" w:hAnsi="Arial" w:eastAsia="Arial" w:cs="Arial"/>
       <w:sz w:val="34"/>
     </w:rPr>
   </w:style>
-  <w:style w:type="paragraph" w:styleId="800">
+  <w:style w:type="paragraph" w:styleId="782">
     <w:name w:val="Heading 3"/>
-    <w:basedOn w:val="968"/>
-    <w:next w:val="968"/>
-    <w:link w:val="801"/>
+    <w:basedOn w:val="950"/>
+    <w:next w:val="950"/>
+    <w:link w:val="783"/>
     <w:uiPriority w:val="9"/>
     <w:unhideWhenUsed/>
     <w:qFormat/>
@@ -14193,10 +13632,10 @@
       <w:szCs w:val="30"/>
     </w:rPr>
   </w:style>
-  <w:style w:type="character" w:styleId="801">
+  <w:style w:type="character" w:styleId="783">
     <w:name w:val="Heading 3 Char"/>
-    <w:basedOn w:val="969"/>
-    <w:link w:val="800"/>
+    <w:basedOn w:val="951"/>
+    <w:link w:val="782"/>
     <w:uiPriority w:val="9"/>
     <w:rPr>
       <w:rFonts w:ascii="Arial" w:hAnsi="Arial" w:eastAsia="Arial" w:cs="Arial"/>
@@ -14204,11 +13643,11 @@
       <w:szCs w:val="30"/>
     </w:rPr>
   </w:style>
-  <w:style w:type="paragraph" w:styleId="802">
+  <w:style w:type="paragraph" w:styleId="784">
     <w:name w:val="Heading 4"/>
-    <w:basedOn w:val="968"/>
-    <w:next w:val="968"/>
-    <w:link w:val="803"/>
+    <w:basedOn w:val="950"/>
+    <w:next w:val="950"/>
+    <w:link w:val="785"/>
     <w:uiPriority w:val="9"/>
     <w:unhideWhenUsed/>
     <w:qFormat/>
@@ -14226,10 +13665,10 @@
       <w:szCs w:val="26"/>
     </w:rPr>
   </w:style>
-  <w:style w:type="character" w:styleId="803">
+  <w:style w:type="character" w:styleId="785">
     <w:name w:val="Heading 4 Char"/>
-    <w:basedOn w:val="969"/>
-    <w:link w:val="802"/>
+    <w:basedOn w:val="951"/>
+    <w:link w:val="784"/>
     <w:uiPriority w:val="9"/>
     <w:rPr>
       <w:rFonts w:ascii="Arial" w:hAnsi="Arial" w:eastAsia="Arial" w:cs="Arial"/>
@@ -14239,11 +13678,11 @@
       <w:szCs w:val="26"/>
     </w:rPr>
   </w:style>
-  <w:style w:type="paragraph" w:styleId="804">
+  <w:style w:type="paragraph" w:styleId="786">
     <w:name w:val="Heading 5"/>
-    <w:basedOn w:val="968"/>
-    <w:next w:val="968"/>
-    <w:link w:val="805"/>
+    <w:basedOn w:val="950"/>
+    <w:next w:val="950"/>
+    <w:link w:val="787"/>
     <w:uiPriority w:val="9"/>
     <w:unhideWhenUsed/>
     <w:qFormat/>
@@ -14261,10 +13700,10 @@
       <w:szCs w:val="24"/>
     </w:rPr>
   </w:style>
-  <w:style w:type="character" w:styleId="805">
+  <w:style w:type="character" w:styleId="787">
     <w:name w:val="Heading 5 Char"/>
-    <w:basedOn w:val="969"/>
-    <w:link w:val="804"/>
+    <w:basedOn w:val="951"/>
+    <w:link w:val="786"/>
     <w:uiPriority w:val="9"/>
     <w:rPr>
       <w:rFonts w:ascii="Arial" w:hAnsi="Arial" w:eastAsia="Arial" w:cs="Arial"/>
@@ -14274,11 +13713,11 @@
       <w:szCs w:val="24"/>
     </w:rPr>
   </w:style>
-  <w:style w:type="paragraph" w:styleId="806">
+  <w:style w:type="paragraph" w:styleId="788">
     <w:name w:val="Heading 6"/>
-    <w:basedOn w:val="968"/>
-    <w:next w:val="968"/>
-    <w:link w:val="807"/>
+    <w:basedOn w:val="950"/>
+    <w:next w:val="950"/>
+    <w:link w:val="789"/>
     <w:uiPriority w:val="9"/>
     <w:unhideWhenUsed/>
     <w:qFormat/>
@@ -14296,10 +13735,10 @@
       <w:szCs w:val="22"/>
     </w:rPr>
   </w:style>
-  <w:style w:type="character" w:styleId="807">
+  <w:style w:type="character" w:styleId="789">
     <w:name w:val="Heading 6 Char"/>
-    <w:basedOn w:val="969"/>
-    <w:link w:val="806"/>
+    <w:basedOn w:val="951"/>
+    <w:link w:val="788"/>
     <w:uiPriority w:val="9"/>
     <w:rPr>
       <w:rFonts w:ascii="Arial" w:hAnsi="Arial" w:eastAsia="Arial" w:cs="Arial"/>
@@ -14309,11 +13748,11 @@
       <w:szCs w:val="22"/>
     </w:rPr>
   </w:style>
-  <w:style w:type="paragraph" w:styleId="808">
+  <w:style w:type="paragraph" w:styleId="790">
     <w:name w:val="Heading 7"/>
-    <w:basedOn w:val="968"/>
-    <w:next w:val="968"/>
-    <w:link w:val="809"/>
+    <w:basedOn w:val="950"/>
+    <w:next w:val="950"/>
+    <w:link w:val="791"/>
     <w:uiPriority w:val="9"/>
     <w:unhideWhenUsed/>
     <w:qFormat/>
@@ -14333,10 +13772,10 @@
       <w:szCs w:val="22"/>
     </w:rPr>
   </w:style>
-  <w:style w:type="character" w:styleId="809">
+  <w:style w:type="character" w:styleId="791">
     <w:name w:val="Heading 7 Char"/>
-    <w:basedOn w:val="969"/>
-    <w:link w:val="808"/>
+    <w:basedOn w:val="951"/>
+    <w:link w:val="790"/>
     <w:uiPriority w:val="9"/>
     <w:rPr>
       <w:rFonts w:ascii="Arial" w:hAnsi="Arial" w:eastAsia="Arial" w:cs="Arial"/>
@@ -14348,11 +13787,11 @@
       <w:szCs w:val="22"/>
     </w:rPr>
   </w:style>
-  <w:style w:type="paragraph" w:styleId="810">
+  <w:style w:type="paragraph" w:styleId="792">
     <w:name w:val="Heading 8"/>
-    <w:basedOn w:val="968"/>
-    <w:next w:val="968"/>
-    <w:link w:val="811"/>
+    <w:basedOn w:val="950"/>
+    <w:next w:val="950"/>
+    <w:link w:val="793"/>
     <w:uiPriority w:val="9"/>
     <w:unhideWhenUsed/>
     <w:qFormat/>
@@ -14370,10 +13809,10 @@
       <w:szCs w:val="22"/>
     </w:rPr>
   </w:style>
-  <w:style w:type="character" w:styleId="811">
+  <w:style w:type="character" w:styleId="793">
     <w:name w:val="Heading 8 Char"/>
-    <w:basedOn w:val="969"/>
-    <w:link w:val="810"/>
+    <w:basedOn w:val="951"/>
+    <w:link w:val="792"/>
     <w:uiPriority w:val="9"/>
     <w:rPr>
       <w:rFonts w:ascii="Arial" w:hAnsi="Arial" w:eastAsia="Arial" w:cs="Arial"/>
@@ -14383,11 +13822,11 @@
       <w:szCs w:val="22"/>
     </w:rPr>
   </w:style>
-  <w:style w:type="paragraph" w:styleId="812">
+  <w:style w:type="paragraph" w:styleId="794">
     <w:name w:val="Heading 9"/>
-    <w:basedOn w:val="968"/>
-    <w:next w:val="968"/>
-    <w:link w:val="813"/>
+    <w:basedOn w:val="950"/>
+    <w:next w:val="950"/>
+    <w:link w:val="795"/>
     <w:uiPriority w:val="9"/>
     <w:unhideWhenUsed/>
     <w:qFormat/>
@@ -14405,10 +13844,10 @@
       <w:szCs w:val="21"/>
     </w:rPr>
   </w:style>
-  <w:style w:type="character" w:styleId="813">
+  <w:style w:type="character" w:styleId="795">
     <w:name w:val="Heading 9 Char"/>
-    <w:basedOn w:val="969"/>
-    <w:link w:val="812"/>
+    <w:basedOn w:val="951"/>
+    <w:link w:val="794"/>
     <w:uiPriority w:val="9"/>
     <w:rPr>
       <w:rFonts w:ascii="Arial" w:hAnsi="Arial" w:eastAsia="Arial" w:cs="Arial"/>
@@ -14418,7 +13857,7 @@
       <w:szCs w:val="21"/>
     </w:rPr>
   </w:style>
-  <w:style w:type="paragraph" w:styleId="814">
+  <w:style w:type="paragraph" w:styleId="796">
     <w:name w:val="No Spacing"/>
     <w:uiPriority w:val="1"/>
     <w:qFormat/>
@@ -14426,11 +13865,11 @@
       <w:spacing w:before="0" w:after="0" w:line="240" w:lineRule="auto"/>
     </w:pPr>
   </w:style>
-  <w:style w:type="paragraph" w:styleId="815">
+  <w:style w:type="paragraph" w:styleId="797">
     <w:name w:val="Title"/>
-    <w:basedOn w:val="968"/>
-    <w:next w:val="968"/>
-    <w:link w:val="816"/>
+    <w:basedOn w:val="950"/>
+    <w:next w:val="950"/>
+    <w:link w:val="798"/>
     <w:uiPriority w:val="10"/>
     <w:qFormat/>
     <w:pPr>
@@ -14442,21 +13881,21 @@
       <w:szCs w:val="48"/>
     </w:rPr>
   </w:style>
-  <w:style w:type="character" w:styleId="816">
+  <w:style w:type="character" w:styleId="798">
     <w:name w:val="Title Char"/>
-    <w:basedOn w:val="969"/>
-    <w:link w:val="815"/>
+    <w:basedOn w:val="951"/>
+    <w:link w:val="797"/>
     <w:uiPriority w:val="10"/>
     <w:rPr>
       <w:sz w:val="48"/>
       <w:szCs w:val="48"/>
     </w:rPr>
   </w:style>
-  <w:style w:type="paragraph" w:styleId="817">
+  <w:style w:type="paragraph" w:styleId="799">
     <w:name w:val="Subtitle"/>
-    <w:basedOn w:val="968"/>
-    <w:next w:val="968"/>
-    <w:link w:val="818"/>
+    <w:basedOn w:val="950"/>
+    <w:next w:val="950"/>
+    <w:link w:val="800"/>
     <w:uiPriority w:val="11"/>
     <w:qFormat/>
     <w:pPr>
@@ -14467,21 +13906,21 @@
       <w:szCs w:val="24"/>
     </w:rPr>
   </w:style>
-  <w:style w:type="character" w:styleId="818">
+  <w:style w:type="character" w:styleId="800">
     <w:name w:val="Subtitle Char"/>
-    <w:basedOn w:val="969"/>
-    <w:link w:val="817"/>
+    <w:basedOn w:val="951"/>
+    <w:link w:val="799"/>
     <w:uiPriority w:val="11"/>
     <w:rPr>
       <w:sz w:val="24"/>
       <w:szCs w:val="24"/>
     </w:rPr>
   </w:style>
-  <w:style w:type="paragraph" w:styleId="819">
+  <w:style w:type="paragraph" w:styleId="801">
     <w:name w:val="Quote"/>
-    <w:basedOn w:val="968"/>
-    <w:next w:val="968"/>
-    <w:link w:val="820"/>
+    <w:basedOn w:val="950"/>
+    <w:next w:val="950"/>
+    <w:link w:val="802"/>
     <w:uiPriority w:val="29"/>
     <w:qFormat/>
     <w:pPr>
@@ -14491,19 +13930,19 @@
       <w:i/>
     </w:rPr>
   </w:style>
-  <w:style w:type="character" w:styleId="820">
+  <w:style w:type="character" w:styleId="802">
     <w:name w:val="Quote Char"/>
-    <w:link w:val="819"/>
+    <w:link w:val="801"/>
     <w:uiPriority w:val="29"/>
     <w:rPr>
       <w:i/>
     </w:rPr>
   </w:style>
-  <w:style w:type="paragraph" w:styleId="821">
+  <w:style w:type="paragraph" w:styleId="803">
     <w:name w:val="Intense Quote"/>
-    <w:basedOn w:val="968"/>
-    <w:next w:val="968"/>
-    <w:link w:val="822"/>
+    <w:basedOn w:val="950"/>
+    <w:next w:val="950"/>
+    <w:link w:val="804"/>
     <w:uiPriority w:val="30"/>
     <w:qFormat/>
     <w:pPr>
@@ -14521,18 +13960,18 @@
       <w:i/>
     </w:rPr>
   </w:style>
-  <w:style w:type="character" w:styleId="822">
+  <w:style w:type="character" w:styleId="804">
     <w:name w:val="Intense Quote Char"/>
-    <w:link w:val="821"/>
+    <w:link w:val="803"/>
     <w:uiPriority w:val="30"/>
     <w:rPr>
       <w:i/>
     </w:rPr>
   </w:style>
-  <w:style w:type="paragraph" w:styleId="823">
+  <w:style w:type="paragraph" w:styleId="805">
     <w:name w:val="Caption"/>
-    <w:basedOn w:val="968"/>
-    <w:next w:val="968"/>
+    <w:basedOn w:val="950"/>
+    <w:next w:val="950"/>
     <w:uiPriority w:val="35"/>
     <w:semiHidden/>
     <w:unhideWhenUsed/>
@@ -14548,15 +13987,15 @@
       <w:szCs w:val="18"/>
     </w:rPr>
   </w:style>
-  <w:style w:type="character" w:styleId="824">
+  <w:style w:type="character" w:styleId="806">
     <w:name w:val="Caption Char"/>
-    <w:basedOn w:val="823"/>
-    <w:link w:val="977"/>
+    <w:basedOn w:val="805"/>
+    <w:link w:val="959"/>
     <w:uiPriority w:val="99"/>
   </w:style>
-  <w:style w:type="table" w:styleId="825">
+  <w:style w:type="table" w:styleId="807">
     <w:name w:val="Table Grid"/>
-    <w:basedOn w:val="970"/>
+    <w:basedOn w:val="952"/>
     <w:uiPriority w:val="59"/>
     <w:pPr>
       <w:spacing w:after="0" w:line="240" w:lineRule="auto"/>
@@ -14579,9 +14018,9 @@
       </w:tblCellMar>
     </w:tblPr>
   </w:style>
-  <w:style w:type="table" w:styleId="826">
+  <w:style w:type="table" w:styleId="808">
     <w:name w:val="Table Grid Light"/>
-    <w:basedOn w:val="970"/>
+    <w:basedOn w:val="952"/>
     <w:uiPriority w:val="59"/>
     <w:pPr>
       <w:spacing w:after="0" w:line="240" w:lineRule="auto"/>
@@ -14604,9 +14043,9 @@
       </w:tblCellMar>
     </w:tblPr>
   </w:style>
-  <w:style w:type="table" w:styleId="827">
+  <w:style w:type="table" w:styleId="809">
     <w:name w:val="Plain Table 1"/>
-    <w:basedOn w:val="970"/>
+    <w:basedOn w:val="952"/>
     <w:uiPriority w:val="59"/>
     <w:pPr>
       <w:spacing w:after="0" w:line="240" w:lineRule="auto"/>
@@ -14671,9 +14110,9 @@
       </w:rPr>
     </w:tblStylePr>
   </w:style>
-  <w:style w:type="table" w:styleId="828">
+  <w:style w:type="table" w:styleId="810">
     <w:name w:val="Plain Table 2"/>
-    <w:basedOn w:val="970"/>
+    <w:basedOn w:val="952"/>
     <w:uiPriority w:val="59"/>
     <w:pPr>
       <w:spacing w:after="0" w:line="240" w:lineRule="auto"/>
@@ -14756,9 +14195,9 @@
       </w:rPr>
     </w:tblStylePr>
   </w:style>
-  <w:style w:type="table" w:styleId="829">
+  <w:style w:type="table" w:styleId="811">
     <w:name w:val="Plain Table 3"/>
-    <w:basedOn w:val="970"/>
+    <w:basedOn w:val="952"/>
     <w:uiPriority w:val="99"/>
     <w:pPr>
       <w:spacing w:after="0" w:line="240" w:lineRule="auto"/>
@@ -14833,9 +14272,9 @@
       </w:rPr>
     </w:tblStylePr>
   </w:style>
-  <w:style w:type="table" w:styleId="830">
+  <w:style w:type="table" w:styleId="812">
     <w:name w:val="Plain Table 4"/>
-    <w:basedOn w:val="970"/>
+    <w:basedOn w:val="952"/>
     <w:uiPriority w:val="99"/>
     <w:pPr>
       <w:spacing w:after="0" w:line="240" w:lineRule="auto"/>
@@ -14890,9 +14329,9 @@
       </w:rPr>
     </w:tblStylePr>
   </w:style>
-  <w:style w:type="table" w:styleId="831">
+  <w:style w:type="table" w:styleId="813">
     <w:name w:val="Plain Table 5"/>
-    <w:basedOn w:val="970"/>
+    <w:basedOn w:val="952"/>
     <w:uiPriority w:val="99"/>
     <w:pPr>
       <w:spacing w:after="0" w:line="240" w:lineRule="auto"/>
@@ -14978,9 +14417,9 @@
       </w:tcPr>
     </w:tblStylePr>
   </w:style>
-  <w:style w:type="table" w:styleId="832">
+  <w:style w:type="table" w:styleId="814">
     <w:name w:val="Grid Table 1 Light"/>
-    <w:basedOn w:val="970"/>
+    <w:basedOn w:val="952"/>
     <w:uiPriority w:val="99"/>
     <w:pPr>
       <w:spacing w:after="0" w:line="240" w:lineRule="auto"/>
@@ -15043,9 +14482,9 @@
       </w:rPr>
     </w:tblStylePr>
   </w:style>
-  <w:style w:type="table" w:styleId="833">
+  <w:style w:type="table" w:styleId="815">
     <w:name w:val="Grid Table 1 Light - Accent 1"/>
-    <w:basedOn w:val="970"/>
+    <w:basedOn w:val="952"/>
     <w:uiPriority w:val="99"/>
     <w:pPr>
       <w:spacing w:after="0" w:line="240" w:lineRule="auto"/>
@@ -15108,9 +14547,9 @@
       </w:rPr>
     </w:tblStylePr>
   </w:style>
-  <w:style w:type="table" w:styleId="834">
+  <w:style w:type="table" w:styleId="816">
     <w:name w:val="Grid Table 1 Light - Accent 2"/>
-    <w:basedOn w:val="970"/>
+    <w:basedOn w:val="952"/>
     <w:uiPriority w:val="99"/>
     <w:pPr>
       <w:spacing w:after="0" w:line="240" w:lineRule="auto"/>
@@ -15173,9 +14612,9 @@
       </w:rPr>
     </w:tblStylePr>
   </w:style>
-  <w:style w:type="table" w:styleId="835">
+  <w:style w:type="table" w:styleId="817">
     <w:name w:val="Grid Table 1 Light - Accent 3"/>
-    <w:basedOn w:val="970"/>
+    <w:basedOn w:val="952"/>
     <w:uiPriority w:val="99"/>
     <w:pPr>
       <w:spacing w:after="0" w:line="240" w:lineRule="auto"/>
@@ -15238,9 +14677,9 @@
       </w:rPr>
     </w:tblStylePr>
   </w:style>
-  <w:style w:type="table" w:styleId="836">
+  <w:style w:type="table" w:styleId="818">
     <w:name w:val="Grid Table 1 Light - Accent 4"/>
-    <w:basedOn w:val="970"/>
+    <w:basedOn w:val="952"/>
     <w:uiPriority w:val="99"/>
     <w:pPr>
       <w:spacing w:after="0" w:line="240" w:lineRule="auto"/>
@@ -15303,9 +14742,9 @@
       </w:rPr>
     </w:tblStylePr>
   </w:style>
-  <w:style w:type="table" w:styleId="837">
+  <w:style w:type="table" w:styleId="819">
     <w:name w:val="Grid Table 1 Light - Accent 5"/>
-    <w:basedOn w:val="970"/>
+    <w:basedOn w:val="952"/>
     <w:uiPriority w:val="99"/>
     <w:pPr>
       <w:spacing w:after="0" w:line="240" w:lineRule="auto"/>
@@ -15368,9 +14807,9 @@
       </w:rPr>
     </w:tblStylePr>
   </w:style>
-  <w:style w:type="table" w:styleId="838">
+  <w:style w:type="table" w:styleId="820">
     <w:name w:val="Grid Table 1 Light - Accent 6"/>
-    <w:basedOn w:val="970"/>
+    <w:basedOn w:val="952"/>
     <w:uiPriority w:val="99"/>
     <w:pPr>
       <w:spacing w:after="0" w:line="240" w:lineRule="auto"/>
@@ -15433,9 +14872,9 @@
       </w:rPr>
     </w:tblStylePr>
   </w:style>
-  <w:style w:type="table" w:styleId="839">
+  <w:style w:type="table" w:styleId="821">
     <w:name w:val="Grid Table 2"/>
-    <w:basedOn w:val="970"/>
+    <w:basedOn w:val="952"/>
     <w:uiPriority w:val="99"/>
     <w:pPr>
       <w:spacing w:after="0" w:line="240" w:lineRule="auto"/>
@@ -15513,9 +14952,9 @@
       </w:tcPr>
     </w:tblStylePr>
   </w:style>
-  <w:style w:type="table" w:styleId="840">
+  <w:style w:type="table" w:styleId="822">
     <w:name w:val="Grid Table 2 - Accent 1"/>
-    <w:basedOn w:val="970"/>
+    <w:basedOn w:val="952"/>
     <w:uiPriority w:val="99"/>
     <w:pPr>
       <w:spacing w:after="0" w:line="240" w:lineRule="auto"/>
@@ -15593,9 +15032,9 @@
       </w:tcPr>
     </w:tblStylePr>
   </w:style>
-  <w:style w:type="table" w:styleId="841">
+  <w:style w:type="table" w:styleId="823">
     <w:name w:val="Grid Table 2 - Accent 2"/>
-    <w:basedOn w:val="970"/>
+    <w:basedOn w:val="952"/>
     <w:uiPriority w:val="99"/>
     <w:pPr>
       <w:spacing w:after="0" w:line="240" w:lineRule="auto"/>
@@ -15673,9 +15112,9 @@
       </w:tcPr>
     </w:tblStylePr>
   </w:style>
-  <w:style w:type="table" w:styleId="842">
+  <w:style w:type="table" w:styleId="824">
     <w:name w:val="Grid Table 2 - Accent 3"/>
-    <w:basedOn w:val="970"/>
+    <w:basedOn w:val="952"/>
     <w:uiPriority w:val="99"/>
     <w:pPr>
       <w:spacing w:after="0" w:line="240" w:lineRule="auto"/>
@@ -15753,9 +15192,9 @@
       </w:tcPr>
     </w:tblStylePr>
   </w:style>
-  <w:style w:type="table" w:styleId="843">
+  <w:style w:type="table" w:styleId="825">
     <w:name w:val="Grid Table 2 - Accent 4"/>
-    <w:basedOn w:val="970"/>
+    <w:basedOn w:val="952"/>
     <w:uiPriority w:val="99"/>
     <w:pPr>
       <w:spacing w:after="0" w:line="240" w:lineRule="auto"/>
@@ -15833,9 +15272,9 @@
       </w:tcPr>
     </w:tblStylePr>
   </w:style>
-  <w:style w:type="table" w:styleId="844">
+  <w:style w:type="table" w:styleId="826">
     <w:name w:val="Grid Table 2 - Accent 5"/>
-    <w:basedOn w:val="970"/>
+    <w:basedOn w:val="952"/>
     <w:uiPriority w:val="99"/>
     <w:pPr>
       <w:spacing w:after="0" w:line="240" w:lineRule="auto"/>
@@ -15913,9 +15352,9 @@
       </w:tcPr>
     </w:tblStylePr>
   </w:style>
-  <w:style w:type="table" w:styleId="845">
+  <w:style w:type="table" w:styleId="827">
     <w:name w:val="Grid Table 2 - Accent 6"/>
-    <w:basedOn w:val="970"/>
+    <w:basedOn w:val="952"/>
     <w:uiPriority w:val="99"/>
     <w:pPr>
       <w:spacing w:after="0" w:line="240" w:lineRule="auto"/>
@@ -15993,9 +15432,9 @@
       </w:tcPr>
     </w:tblStylePr>
   </w:style>
-  <w:style w:type="table" w:styleId="846">
+  <w:style w:type="table" w:styleId="828">
     <w:name w:val="Grid Table 3"/>
-    <w:basedOn w:val="970"/>
+    <w:basedOn w:val="952"/>
     <w:uiPriority w:val="99"/>
     <w:pPr>
       <w:spacing w:after="0" w:line="240" w:lineRule="auto"/>
@@ -16094,9 +15533,9 @@
       </w:tcPr>
     </w:tblStylePr>
   </w:style>
-  <w:style w:type="table" w:styleId="847">
+  <w:style w:type="table" w:styleId="829">
     <w:name w:val="Grid Table 3 - Accent 1"/>
-    <w:basedOn w:val="970"/>
+    <w:basedOn w:val="952"/>
     <w:uiPriority w:val="99"/>
     <w:pPr>
       <w:spacing w:after="0" w:line="240" w:lineRule="auto"/>
@@ -16195,9 +15634,9 @@
       </w:tcPr>
     </w:tblStylePr>
   </w:style>
-  <w:style w:type="table" w:styleId="848">
+  <w:style w:type="table" w:styleId="830">
     <w:name w:val="Grid Table 3 - Accent 2"/>
-    <w:basedOn w:val="970"/>
+    <w:basedOn w:val="952"/>
     <w:uiPriority w:val="99"/>
     <w:pPr>
       <w:spacing w:after="0" w:line="240" w:lineRule="auto"/>
@@ -16296,9 +15735,9 @@
       </w:tcPr>
     </w:tblStylePr>
   </w:style>
-  <w:style w:type="table" w:styleId="849">
+  <w:style w:type="table" w:styleId="831">
     <w:name w:val="Grid Table 3 - Accent 3"/>
-    <w:basedOn w:val="970"/>
+    <w:basedOn w:val="952"/>
     <w:uiPriority w:val="99"/>
     <w:pPr>
       <w:spacing w:after="0" w:line="240" w:lineRule="auto"/>
@@ -16397,9 +15836,9 @@
       </w:tcPr>
     </w:tblStylePr>
   </w:style>
-  <w:style w:type="table" w:styleId="850">
+  <w:style w:type="table" w:styleId="832">
     <w:name w:val="Grid Table 3 - Accent 4"/>
-    <w:basedOn w:val="970"/>
+    <w:basedOn w:val="952"/>
     <w:uiPriority w:val="99"/>
     <w:pPr>
       <w:spacing w:after="0" w:line="240" w:lineRule="auto"/>
@@ -16498,9 +15937,9 @@
       </w:tcPr>
     </w:tblStylePr>
   </w:style>
-  <w:style w:type="table" w:styleId="851">
+  <w:style w:type="table" w:styleId="833">
     <w:name w:val="Grid Table 3 - Accent 5"/>
-    <w:basedOn w:val="970"/>
+    <w:basedOn w:val="952"/>
     <w:uiPriority w:val="99"/>
     <w:pPr>
       <w:spacing w:after="0" w:line="240" w:lineRule="auto"/>
@@ -16599,9 +16038,9 @@
       </w:tcPr>
     </w:tblStylePr>
   </w:style>
-  <w:style w:type="table" w:styleId="852">
+  <w:style w:type="table" w:styleId="834">
     <w:name w:val="Grid Table 3 - Accent 6"/>
-    <w:basedOn w:val="970"/>
+    <w:basedOn w:val="952"/>
     <w:uiPriority w:val="99"/>
     <w:pPr>
       <w:spacing w:after="0" w:line="240" w:lineRule="auto"/>
@@ -16700,9 +16139,9 @@
       </w:tcPr>
     </w:tblStylePr>
   </w:style>
-  <w:style w:type="table" w:styleId="853">
+  <w:style w:type="table" w:styleId="835">
     <w:name w:val="Grid Table 4"/>
-    <w:basedOn w:val="970"/>
+    <w:basedOn w:val="952"/>
     <w:uiPriority w:val="59"/>
     <w:pPr>
       <w:spacing w:after="0" w:line="240" w:lineRule="auto"/>
@@ -16781,9 +16220,9 @@
       </w:tcPr>
     </w:tblStylePr>
   </w:style>
-  <w:style w:type="table" w:styleId="854">
+  <w:style w:type="table" w:styleId="836">
     <w:name w:val="Grid Table 4 - Accent 1"/>
-    <w:basedOn w:val="970"/>
+    <w:basedOn w:val="952"/>
     <w:uiPriority w:val="59"/>
     <w:pPr>
       <w:spacing w:after="0" w:line="240" w:lineRule="auto"/>
@@ -16862,9 +16301,9 @@
       </w:tcPr>
     </w:tblStylePr>
   </w:style>
-  <w:style w:type="table" w:styleId="855">
+  <w:style w:type="table" w:styleId="837">
     <w:name w:val="Grid Table 4 - Accent 2"/>
-    <w:basedOn w:val="970"/>
+    <w:basedOn w:val="952"/>
     <w:uiPriority w:val="59"/>
     <w:pPr>
       <w:spacing w:after="0" w:line="240" w:lineRule="auto"/>
@@ -16943,9 +16382,9 @@
       </w:tcPr>
     </w:tblStylePr>
   </w:style>
-  <w:style w:type="table" w:styleId="856">
+  <w:style w:type="table" w:styleId="838">
     <w:name w:val="Grid Table 4 - Accent 3"/>
-    <w:basedOn w:val="970"/>
+    <w:basedOn w:val="952"/>
     <w:uiPriority w:val="59"/>
     <w:pPr>
       <w:spacing w:after="0" w:line="240" w:lineRule="auto"/>
@@ -17024,9 +16463,9 @@
       </w:tcPr>
     </w:tblStylePr>
   </w:style>
-  <w:style w:type="table" w:styleId="857">
+  <w:style w:type="table" w:styleId="839">
     <w:name w:val="Grid Table 4 - Accent 4"/>
-    <w:basedOn w:val="970"/>
+    <w:basedOn w:val="952"/>
     <w:uiPriority w:val="59"/>
     <w:pPr>
       <w:spacing w:after="0" w:line="240" w:lineRule="auto"/>
@@ -17105,9 +16544,9 @@
       </w:tcPr>
     </w:tblStylePr>
   </w:style>
-  <w:style w:type="table" w:styleId="858">
+  <w:style w:type="table" w:styleId="840">
     <w:name w:val="Grid Table 4 - Accent 5"/>
-    <w:basedOn w:val="970"/>
+    <w:basedOn w:val="952"/>
     <w:uiPriority w:val="59"/>
     <w:pPr>
       <w:spacing w:after="0" w:line="240" w:lineRule="auto"/>
@@ -17186,9 +16625,9 @@
       </w:tcPr>
     </w:tblStylePr>
   </w:style>
-  <w:style w:type="table" w:styleId="859">
+  <w:style w:type="table" w:styleId="841">
     <w:name w:val="Grid Table 4 - Accent 6"/>
-    <w:basedOn w:val="970"/>
+    <w:basedOn w:val="952"/>
     <w:uiPriority w:val="59"/>
     <w:pPr>
       <w:spacing w:after="0" w:line="240" w:lineRule="auto"/>
@@ -17267,9 +16706,9 @@
       </w:tcPr>
     </w:tblStylePr>
   </w:style>
-  <w:style w:type="table" w:styleId="860">
+  <w:style w:type="table" w:styleId="842">
     <w:name w:val="Grid Table 5 Dark"/>
-    <w:basedOn w:val="970"/>
+    <w:basedOn w:val="952"/>
     <w:uiPriority w:val="99"/>
     <w:pPr>
       <w:spacing w:after="0" w:line="240" w:lineRule="auto"/>
@@ -17346,9 +16785,9 @@
       </w:tcPr>
     </w:tblStylePr>
   </w:style>
-  <w:style w:type="table" w:styleId="861">
+  <w:style w:type="table" w:styleId="843">
     <w:name w:val="Grid Table 5 Dark- Accent 1"/>
-    <w:basedOn w:val="970"/>
+    <w:basedOn w:val="952"/>
     <w:uiPriority w:val="99"/>
     <w:pPr>
       <w:spacing w:after="0" w:line="240" w:lineRule="auto"/>
@@ -17425,9 +16864,9 @@
       </w:tcPr>
     </w:tblStylePr>
   </w:style>
-  <w:style w:type="table" w:styleId="862">
+  <w:style w:type="table" w:styleId="844">
     <w:name w:val="Grid Table 5 Dark - Accent 2"/>
-    <w:basedOn w:val="970"/>
+    <w:basedOn w:val="952"/>
     <w:uiPriority w:val="99"/>
     <w:pPr>
       <w:spacing w:after="0" w:line="240" w:lineRule="auto"/>
@@ -17504,9 +16943,9 @@
       </w:tcPr>
     </w:tblStylePr>
   </w:style>
-  <w:style w:type="table" w:styleId="863">
+  <w:style w:type="table" w:styleId="845">
     <w:name w:val="Grid Table 5 Dark - Accent 3"/>
-    <w:basedOn w:val="970"/>
+    <w:basedOn w:val="952"/>
     <w:uiPriority w:val="99"/>
     <w:pPr>
       <w:spacing w:after="0" w:line="240" w:lineRule="auto"/>
@@ -17583,9 +17022,9 @@
       </w:tcPr>
     </w:tblStylePr>
   </w:style>
-  <w:style w:type="table" w:styleId="864">
+  <w:style w:type="table" w:styleId="846">
     <w:name w:val="Grid Table 5 Dark- Accent 4"/>
-    <w:basedOn w:val="970"/>
+    <w:basedOn w:val="952"/>
     <w:uiPriority w:val="99"/>
     <w:pPr>
       <w:spacing w:after="0" w:line="240" w:lineRule="auto"/>
@@ -17662,9 +17101,9 @@
       </w:tcPr>
     </w:tblStylePr>
   </w:style>
-  <w:style w:type="table" w:styleId="865">
+  <w:style w:type="table" w:styleId="847">
     <w:name w:val="Grid Table 5 Dark - Accent 5"/>
-    <w:basedOn w:val="970"/>
+    <w:basedOn w:val="952"/>
     <w:uiPriority w:val="99"/>
     <w:pPr>
       <w:spacing w:after="0" w:line="240" w:lineRule="auto"/>
@@ -17741,9 +17180,9 @@
       </w:tcPr>
     </w:tblStylePr>
   </w:style>
-  <w:style w:type="table" w:styleId="866">
+  <w:style w:type="table" w:styleId="848">
     <w:name w:val="Grid Table 5 Dark - Accent 6"/>
-    <w:basedOn w:val="970"/>
+    <w:basedOn w:val="952"/>
     <w:uiPriority w:val="99"/>
     <w:pPr>
       <w:spacing w:after="0" w:line="240" w:lineRule="auto"/>
@@ -17820,9 +17259,9 @@
       </w:tcPr>
     </w:tblStylePr>
   </w:style>
-  <w:style w:type="table" w:styleId="867">
+  <w:style w:type="table" w:styleId="849">
     <w:name w:val="Grid Table 6 Colorful"/>
-    <w:basedOn w:val="970"/>
+    <w:basedOn w:val="952"/>
     <w:uiPriority w:val="99"/>
     <w:pPr>
       <w:spacing w:after="0" w:line="240" w:lineRule="auto"/>
@@ -17899,9 +17338,9 @@
       </w:rPr>
     </w:tblStylePr>
   </w:style>
-  <w:style w:type="table" w:styleId="868">
+  <w:style w:type="table" w:styleId="850">
     <w:name w:val="Grid Table 6 Colorful - Accent 1"/>
-    <w:basedOn w:val="970"/>
+    <w:basedOn w:val="952"/>
     <w:uiPriority w:val="99"/>
     <w:pPr>
       <w:spacing w:after="0" w:line="240" w:lineRule="auto"/>
@@ -17978,9 +17417,9 @@
       </w:rPr>
     </w:tblStylePr>
   </w:style>
-  <w:style w:type="table" w:styleId="869">
+  <w:style w:type="table" w:styleId="851">
     <w:name w:val="Grid Table 6 Colorful - Accent 2"/>
-    <w:basedOn w:val="970"/>
+    <w:basedOn w:val="952"/>
     <w:uiPriority w:val="99"/>
     <w:pPr>
       <w:spacing w:after="0" w:line="240" w:lineRule="auto"/>
@@ -18057,9 +17496,9 @@
       </w:rPr>
     </w:tblStylePr>
   </w:style>
-  <w:style w:type="table" w:styleId="870">
+  <w:style w:type="table" w:styleId="852">
     <w:name w:val="Grid Table 6 Colorful - Accent 3"/>
-    <w:basedOn w:val="970"/>
+    <w:basedOn w:val="952"/>
     <w:uiPriority w:val="99"/>
     <w:pPr>
       <w:spacing w:after="0" w:line="240" w:lineRule="auto"/>
@@ -18136,9 +17575,9 @@
       </w:rPr>
     </w:tblStylePr>
   </w:style>
-  <w:style w:type="table" w:styleId="871">
+  <w:style w:type="table" w:styleId="853">
     <w:name w:val="Grid Table 6 Colorful - Accent 4"/>
-    <w:basedOn w:val="970"/>
+    <w:basedOn w:val="952"/>
     <w:uiPriority w:val="99"/>
     <w:pPr>
       <w:spacing w:after="0" w:line="240" w:lineRule="auto"/>
@@ -18215,9 +17654,9 @@
       </w:rPr>
     </w:tblStylePr>
   </w:style>
-  <w:style w:type="table" w:styleId="872">
+  <w:style w:type="table" w:styleId="854">
     <w:name w:val="Grid Table 6 Colorful - Accent 5"/>
-    <w:basedOn w:val="970"/>
+    <w:basedOn w:val="952"/>
     <w:uiPriority w:val="99"/>
     <w:pPr>
       <w:spacing w:after="0" w:line="240" w:lineRule="auto"/>
@@ -18294,9 +17733,9 @@
       </w:rPr>
     </w:tblStylePr>
   </w:style>
-  <w:style w:type="table" w:styleId="873">
+  <w:style w:type="table" w:styleId="855">
     <w:name w:val="Grid Table 6 Colorful - Accent 6"/>
-    <w:basedOn w:val="970"/>
+    <w:basedOn w:val="952"/>
     <w:uiPriority w:val="99"/>
     <w:pPr>
       <w:spacing w:after="0" w:line="240" w:lineRule="auto"/>
@@ -18373,9 +17812,9 @@
       </w:rPr>
     </w:tblStylePr>
   </w:style>
-  <w:style w:type="table" w:styleId="874">
+  <w:style w:type="table" w:styleId="856">
     <w:name w:val="Grid Table 7 Colorful"/>
-    <w:basedOn w:val="970"/>
+    <w:basedOn w:val="952"/>
     <w:uiPriority w:val="99"/>
     <w:pPr>
       <w:spacing w:after="0" w:line="240" w:lineRule="auto"/>
@@ -18485,9 +17924,9 @@
       </w:tcPr>
     </w:tblStylePr>
   </w:style>
-  <w:style w:type="table" w:styleId="875">
+  <w:style w:type="table" w:styleId="857">
     <w:name w:val="Grid Table 7 Colorful - Accent 1"/>
-    <w:basedOn w:val="970"/>
+    <w:basedOn w:val="952"/>
     <w:uiPriority w:val="99"/>
     <w:pPr>
       <w:spacing w:after="0" w:line="240" w:lineRule="auto"/>
@@ -18597,9 +18036,9 @@
       </w:tcPr>
     </w:tblStylePr>
   </w:style>
-  <w:style w:type="table" w:styleId="876">
+  <w:style w:type="table" w:styleId="858">
     <w:name w:val="Grid Table 7 Colorful - Accent 2"/>
-    <w:basedOn w:val="970"/>
+    <w:basedOn w:val="952"/>
     <w:uiPriority w:val="99"/>
     <w:pPr>
       <w:spacing w:after="0" w:line="240" w:lineRule="auto"/>
@@ -18709,9 +18148,9 @@
       </w:tcPr>
     </w:tblStylePr>
   </w:style>
-  <w:style w:type="table" w:styleId="877">
+  <w:style w:type="table" w:styleId="859">
     <w:name w:val="Grid Table 7 Colorful - Accent 3"/>
-    <w:basedOn w:val="970"/>
+    <w:basedOn w:val="952"/>
     <w:uiPriority w:val="99"/>
     <w:pPr>
       <w:spacing w:after="0" w:line="240" w:lineRule="auto"/>
@@ -18821,9 +18260,9 @@
       </w:tcPr>
     </w:tblStylePr>
   </w:style>
-  <w:style w:type="table" w:styleId="878">
+  <w:style w:type="table" w:styleId="860">
     <w:name w:val="Grid Table 7 Colorful - Accent 4"/>
-    <w:basedOn w:val="970"/>
+    <w:basedOn w:val="952"/>
     <w:uiPriority w:val="99"/>
     <w:pPr>
       <w:spacing w:after="0" w:line="240" w:lineRule="auto"/>
@@ -18933,9 +18372,9 @@
       </w:tcPr>
     </w:tblStylePr>
   </w:style>
-  <w:style w:type="table" w:styleId="879">
+  <w:style w:type="table" w:styleId="861">
     <w:name w:val="Grid Table 7 Colorful - Accent 5"/>
-    <w:basedOn w:val="970"/>
+    <w:basedOn w:val="952"/>
     <w:uiPriority w:val="99"/>
     <w:pPr>
       <w:spacing w:after="0" w:line="240" w:lineRule="auto"/>
@@ -19045,9 +18484,9 @@
       </w:tcPr>
     </w:tblStylePr>
   </w:style>
-  <w:style w:type="table" w:styleId="880">
+  <w:style w:type="table" w:styleId="862">
     <w:name w:val="Grid Table 7 Colorful - Accent 6"/>
-    <w:basedOn w:val="970"/>
+    <w:basedOn w:val="952"/>
     <w:uiPriority w:val="99"/>
     <w:pPr>
       <w:spacing w:after="0" w:line="240" w:lineRule="auto"/>
@@ -19157,9 +18596,9 @@
       </w:tcPr>
     </w:tblStylePr>
   </w:style>
-  <w:style w:type="table" w:styleId="881">
+  <w:style w:type="table" w:styleId="863">
     <w:name w:val="List Table 1 Light"/>
-    <w:basedOn w:val="970"/>
+    <w:basedOn w:val="952"/>
     <w:uiPriority w:val="99"/>
     <w:pPr>
       <w:spacing w:after="0" w:line="240" w:lineRule="auto"/>
@@ -19220,9 +18659,9 @@
       </w:tcPr>
     </w:tblStylePr>
   </w:style>
-  <w:style w:type="table" w:styleId="882">
+  <w:style w:type="table" w:styleId="864">
     <w:name w:val="List Table 1 Light - Accent 1"/>
-    <w:basedOn w:val="970"/>
+    <w:basedOn w:val="952"/>
     <w:uiPriority w:val="99"/>
     <w:pPr>
       <w:spacing w:after="0" w:line="240" w:lineRule="auto"/>
@@ -19283,9 +18722,9 @@
       </w:tcPr>
     </w:tblStylePr>
   </w:style>
-  <w:style w:type="table" w:styleId="883">
+  <w:style w:type="table" w:styleId="865">
     <w:name w:val="List Table 1 Light - Accent 2"/>
-    <w:basedOn w:val="970"/>
+    <w:basedOn w:val="952"/>
     <w:uiPriority w:val="99"/>
     <w:pPr>
       <w:spacing w:after="0" w:line="240" w:lineRule="auto"/>
@@ -19346,9 +18785,9 @@
       </w:tcPr>
     </w:tblStylePr>
   </w:style>
-  <w:style w:type="table" w:styleId="884">
+  <w:style w:type="table" w:styleId="866">
     <w:name w:val="List Table 1 Light - Accent 3"/>
-    <w:basedOn w:val="970"/>
+    <w:basedOn w:val="952"/>
     <w:uiPriority w:val="99"/>
     <w:pPr>
       <w:spacing w:after="0" w:line="240" w:lineRule="auto"/>
@@ -19409,9 +18848,9 @@
       </w:tcPr>
     </w:tblStylePr>
   </w:style>
-  <w:style w:type="table" w:styleId="885">
+  <w:style w:type="table" w:styleId="867">
     <w:name w:val="List Table 1 Light - Accent 4"/>
-    <w:basedOn w:val="970"/>
+    <w:basedOn w:val="952"/>
     <w:uiPriority w:val="99"/>
     <w:pPr>
       <w:spacing w:after="0" w:line="240" w:lineRule="auto"/>
@@ -19472,9 +18911,9 @@
       </w:tcPr>
     </w:tblStylePr>
   </w:style>
-  <w:style w:type="table" w:styleId="886">
+  <w:style w:type="table" w:styleId="868">
     <w:name w:val="List Table 1 Light - Accent 5"/>
-    <w:basedOn w:val="970"/>
+    <w:basedOn w:val="952"/>
     <w:uiPriority w:val="99"/>
     <w:pPr>
       <w:spacing w:after="0" w:line="240" w:lineRule="auto"/>
@@ -19535,9 +18974,9 @@
       </w:tcPr>
     </w:tblStylePr>
   </w:style>
-  <w:style w:type="table" w:styleId="887">
+  <w:style w:type="table" w:styleId="869">
     <w:name w:val="List Table 1 Light - Accent 6"/>
-    <w:basedOn w:val="970"/>
+    <w:basedOn w:val="952"/>
     <w:uiPriority w:val="99"/>
     <w:pPr>
       <w:spacing w:after="0" w:line="240" w:lineRule="auto"/>
@@ -19598,9 +19037,9 @@
       </w:tcPr>
     </w:tblStylePr>
   </w:style>
-  <w:style w:type="table" w:styleId="888">
+  <w:style w:type="table" w:styleId="870">
     <w:name w:val="List Table 2"/>
-    <w:basedOn w:val="970"/>
+    <w:basedOn w:val="952"/>
     <w:uiPriority w:val="99"/>
     <w:pPr>
       <w:spacing w:after="0" w:line="240" w:lineRule="auto"/>
@@ -19684,9 +19123,9 @@
       </w:tcPr>
     </w:tblStylePr>
   </w:style>
-  <w:style w:type="table" w:styleId="889">
+  <w:style w:type="table" w:styleId="871">
     <w:name w:val="List Table 2 - Accent 1"/>
-    <w:basedOn w:val="970"/>
+    <w:basedOn w:val="952"/>
     <w:uiPriority w:val="99"/>
     <w:pPr>
       <w:spacing w:after="0" w:line="240" w:lineRule="auto"/>
@@ -19770,9 +19209,9 @@
       </w:tcPr>
     </w:tblStylePr>
   </w:style>
-  <w:style w:type="table" w:styleId="890">
+  <w:style w:type="table" w:styleId="872">
     <w:name w:val="List Table 2 - Accent 2"/>
-    <w:basedOn w:val="970"/>
+    <w:basedOn w:val="952"/>
     <w:uiPriority w:val="99"/>
     <w:pPr>
       <w:spacing w:after="0" w:line="240" w:lineRule="auto"/>
@@ -19856,9 +19295,9 @@
       </w:tcPr>
     </w:tblStylePr>
   </w:style>
-  <w:style w:type="table" w:styleId="891">
+  <w:style w:type="table" w:styleId="873">
     <w:name w:val="List Table 2 - Accent 3"/>
-    <w:basedOn w:val="970"/>
+    <w:basedOn w:val="952"/>
     <w:uiPriority w:val="99"/>
     <w:pPr>
       <w:spacing w:after="0" w:line="240" w:lineRule="auto"/>
@@ -19942,9 +19381,9 @@
       </w:tcPr>
     </w:tblStylePr>
   </w:style>
-  <w:style w:type="table" w:styleId="892">
+  <w:style w:type="table" w:styleId="874">
     <w:name w:val="List Table 2 - Accent 4"/>
-    <w:basedOn w:val="970"/>
+    <w:basedOn w:val="952"/>
     <w:uiPriority w:val="99"/>
     <w:pPr>
       <w:spacing w:after="0" w:line="240" w:lineRule="auto"/>
@@ -20028,9 +19467,9 @@
       </w:tcPr>
     </w:tblStylePr>
   </w:style>
-  <w:style w:type="table" w:styleId="893">
+  <w:style w:type="table" w:styleId="875">
     <w:name w:val="List Table 2 - Accent 5"/>
-    <w:basedOn w:val="970"/>
+    <w:basedOn w:val="952"/>
     <w:uiPriority w:val="99"/>
     <w:pPr>
       <w:spacing w:after="0" w:line="240" w:lineRule="auto"/>
@@ -20114,9 +19553,9 @@
       </w:tcPr>
     </w:tblStylePr>
   </w:style>
-  <w:style w:type="table" w:styleId="894">
+  <w:style w:type="table" w:styleId="876">
     <w:name w:val="List Table 2 - Accent 6"/>
-    <w:basedOn w:val="970"/>
+    <w:basedOn w:val="952"/>
     <w:uiPriority w:val="99"/>
     <w:pPr>
       <w:spacing w:after="0" w:line="240" w:lineRule="auto"/>
@@ -20200,9 +19639,9 @@
       </w:tcPr>
     </w:tblStylePr>
   </w:style>
-  <w:style w:type="table" w:styleId="895">
+  <w:style w:type="table" w:styleId="877">
     <w:name w:val="List Table 3"/>
-    <w:basedOn w:val="970"/>
+    <w:basedOn w:val="952"/>
     <w:uiPriority w:val="99"/>
     <w:pPr>
       <w:spacing w:after="0" w:line="240" w:lineRule="auto"/>
@@ -20274,9 +19713,9 @@
       </w:rPr>
     </w:tblStylePr>
   </w:style>
-  <w:style w:type="table" w:styleId="896">
+  <w:style w:type="table" w:styleId="878">
     <w:name w:val="List Table 3 - Accent 1"/>
-    <w:basedOn w:val="970"/>
+    <w:basedOn w:val="952"/>
     <w:uiPriority w:val="99"/>
     <w:pPr>
       <w:spacing w:after="0" w:line="240" w:lineRule="auto"/>
@@ -20348,9 +19787,9 @@
       </w:rPr>
     </w:tblStylePr>
   </w:style>
-  <w:style w:type="table" w:styleId="897">
+  <w:style w:type="table" w:styleId="879">
     <w:name w:val="List Table 3 - Accent 2"/>
-    <w:basedOn w:val="970"/>
+    <w:basedOn w:val="952"/>
     <w:uiPriority w:val="99"/>
     <w:pPr>
       <w:spacing w:after="0" w:line="240" w:lineRule="auto"/>
@@ -20422,9 +19861,9 @@
       </w:rPr>
     </w:tblStylePr>
   </w:style>
-  <w:style w:type="table" w:styleId="898">
+  <w:style w:type="table" w:styleId="880">
     <w:name w:val="List Table 3 - Accent 3"/>
-    <w:basedOn w:val="970"/>
+    <w:basedOn w:val="952"/>
     <w:uiPriority w:val="99"/>
     <w:pPr>
       <w:spacing w:after="0" w:line="240" w:lineRule="auto"/>
@@ -20496,9 +19935,9 @@
       </w:rPr>
     </w:tblStylePr>
   </w:style>
-  <w:style w:type="table" w:styleId="899">
+  <w:style w:type="table" w:styleId="881">
     <w:name w:val="List Table 3 - Accent 4"/>
-    <w:basedOn w:val="970"/>
+    <w:basedOn w:val="952"/>
     <w:uiPriority w:val="99"/>
     <w:pPr>
       <w:spacing w:after="0" w:line="240" w:lineRule="auto"/>
@@ -20570,9 +20009,9 @@
       </w:rPr>
     </w:tblStylePr>
   </w:style>
-  <w:style w:type="table" w:styleId="900">
+  <w:style w:type="table" w:styleId="882">
     <w:name w:val="List Table 3 - Accent 5"/>
-    <w:basedOn w:val="970"/>
+    <w:basedOn w:val="952"/>
     <w:uiPriority w:val="99"/>
     <w:pPr>
       <w:spacing w:after="0" w:line="240" w:lineRule="auto"/>
@@ -20644,9 +20083,9 @@
       </w:rPr>
     </w:tblStylePr>
   </w:style>
-  <w:style w:type="table" w:styleId="901">
+  <w:style w:type="table" w:styleId="883">
     <w:name w:val="List Table 3 - Accent 6"/>
-    <w:basedOn w:val="970"/>
+    <w:basedOn w:val="952"/>
     <w:uiPriority w:val="99"/>
     <w:pPr>
       <w:spacing w:after="0" w:line="240" w:lineRule="auto"/>
@@ -20718,9 +20157,9 @@
       </w:rPr>
     </w:tblStylePr>
   </w:style>
-  <w:style w:type="table" w:styleId="902">
+  <w:style w:type="table" w:styleId="884">
     <w:name w:val="List Table 4"/>
-    <w:basedOn w:val="970"/>
+    <w:basedOn w:val="952"/>
     <w:uiPriority w:val="99"/>
     <w:pPr>
       <w:spacing w:after="0" w:line="240" w:lineRule="auto"/>
@@ -20787,9 +20226,9 @@
       </w:rPr>
     </w:tblStylePr>
   </w:style>
-  <w:style w:type="table" w:styleId="903">
+  <w:style w:type="table" w:styleId="885">
     <w:name w:val="List Table 4 - Accent 1"/>
-    <w:basedOn w:val="970"/>
+    <w:basedOn w:val="952"/>
     <w:uiPriority w:val="99"/>
     <w:pPr>
       <w:spacing w:after="0" w:line="240" w:lineRule="auto"/>
@@ -20856,9 +20295,9 @@
       </w:rPr>
     </w:tblStylePr>
   </w:style>
-  <w:style w:type="table" w:styleId="904">
+  <w:style w:type="table" w:styleId="886">
     <w:name w:val="List Table 4 - Accent 2"/>
-    <w:basedOn w:val="970"/>
+    <w:basedOn w:val="952"/>
     <w:uiPriority w:val="99"/>
     <w:pPr>
       <w:spacing w:after="0" w:line="240" w:lineRule="auto"/>
@@ -20925,9 +20364,9 @@
       </w:rPr>
     </w:tblStylePr>
   </w:style>
-  <w:style w:type="table" w:styleId="905">
+  <w:style w:type="table" w:styleId="887">
     <w:name w:val="List Table 4 - Accent 3"/>
-    <w:basedOn w:val="970"/>
+    <w:basedOn w:val="952"/>
     <w:uiPriority w:val="99"/>
     <w:pPr>
       <w:spacing w:after="0" w:line="240" w:lineRule="auto"/>
@@ -20994,9 +20433,9 @@
       </w:rPr>
     </w:tblStylePr>
   </w:style>
-  <w:style w:type="table" w:styleId="906">
+  <w:style w:type="table" w:styleId="888">
     <w:name w:val="List Table 4 - Accent 4"/>
-    <w:basedOn w:val="970"/>
+    <w:basedOn w:val="952"/>
     <w:uiPriority w:val="99"/>
     <w:pPr>
       <w:spacing w:after="0" w:line="240" w:lineRule="auto"/>
@@ -21063,9 +20502,9 @@
       </w:rPr>
     </w:tblStylePr>
   </w:style>
-  <w:style w:type="table" w:styleId="907">
+  <w:style w:type="table" w:styleId="889">
     <w:name w:val="List Table 4 - Accent 5"/>
-    <w:basedOn w:val="970"/>
+    <w:basedOn w:val="952"/>
     <w:uiPriority w:val="99"/>
     <w:pPr>
       <w:spacing w:after="0" w:line="240" w:lineRule="auto"/>
@@ -21132,9 +20571,9 @@
       </w:rPr>
     </w:tblStylePr>
   </w:style>
-  <w:style w:type="table" w:styleId="908">
+  <w:style w:type="table" w:styleId="890">
     <w:name w:val="List Table 4 - Accent 6"/>
-    <w:basedOn w:val="970"/>
+    <w:basedOn w:val="952"/>
     <w:uiPriority w:val="99"/>
     <w:pPr>
       <w:spacing w:after="0" w:line="240" w:lineRule="auto"/>
@@ -21201,9 +20640,9 @@
       </w:rPr>
     </w:tblStylePr>
   </w:style>
-  <w:style w:type="table" w:styleId="909">
+  <w:style w:type="table" w:styleId="891">
     <w:name w:val="List Table 5 Dark"/>
-    <w:basedOn w:val="970"/>
+    <w:basedOn w:val="952"/>
     <w:uiPriority w:val="99"/>
     <w:pPr>
       <w:spacing w:after="0" w:line="240" w:lineRule="auto"/>
@@ -21308,9 +20747,9 @@
       </w:rPr>
     </w:tblStylePr>
   </w:style>
-  <w:style w:type="table" w:styleId="910">
+  <w:style w:type="table" w:styleId="892">
     <w:name w:val="List Table 5 Dark - Accent 1"/>
-    <w:basedOn w:val="970"/>
+    <w:basedOn w:val="952"/>
     <w:uiPriority w:val="99"/>
     <w:pPr>
       <w:spacing w:after="0" w:line="240" w:lineRule="auto"/>
@@ -21415,9 +20854,9 @@
       </w:rPr>
     </w:tblStylePr>
   </w:style>
-  <w:style w:type="table" w:styleId="911">
+  <w:style w:type="table" w:styleId="893">
     <w:name w:val="List Table 5 Dark - Accent 2"/>
-    <w:basedOn w:val="970"/>
+    <w:basedOn w:val="952"/>
     <w:uiPriority w:val="99"/>
     <w:pPr>
       <w:spacing w:after="0" w:line="240" w:lineRule="auto"/>
@@ -21522,9 +20961,9 @@
       </w:rPr>
     </w:tblStylePr>
   </w:style>
-  <w:style w:type="table" w:styleId="912">
+  <w:style w:type="table" w:styleId="894">
     <w:name w:val="List Table 5 Dark - Accent 3"/>
-    <w:basedOn w:val="970"/>
+    <w:basedOn w:val="952"/>
     <w:uiPriority w:val="99"/>
     <w:pPr>
       <w:spacing w:after="0" w:line="240" w:lineRule="auto"/>
@@ -21629,9 +21068,9 @@
       </w:rPr>
     </w:tblStylePr>
   </w:style>
-  <w:style w:type="table" w:styleId="913">
+  <w:style w:type="table" w:styleId="895">
     <w:name w:val="List Table 5 Dark - Accent 4"/>
-    <w:basedOn w:val="970"/>
+    <w:basedOn w:val="952"/>
     <w:uiPriority w:val="99"/>
     <w:pPr>
       <w:spacing w:after="0" w:line="240" w:lineRule="auto"/>
@@ -21736,9 +21175,9 @@
       </w:rPr>
     </w:tblStylePr>
   </w:style>
-  <w:style w:type="table" w:styleId="914">
+  <w:style w:type="table" w:styleId="896">
     <w:name w:val="List Table 5 Dark - Accent 5"/>
-    <w:basedOn w:val="970"/>
+    <w:basedOn w:val="952"/>
     <w:uiPriority w:val="99"/>
     <w:pPr>
       <w:spacing w:after="0" w:line="240" w:lineRule="auto"/>
@@ -21843,9 +21282,9 @@
       </w:rPr>
     </w:tblStylePr>
   </w:style>
-  <w:style w:type="table" w:styleId="915">
+  <w:style w:type="table" w:styleId="897">
     <w:name w:val="List Table 5 Dark - Accent 6"/>
-    <w:basedOn w:val="970"/>
+    <w:basedOn w:val="952"/>
     <w:uiPriority w:val="99"/>
     <w:pPr>
       <w:spacing w:after="0" w:line="240" w:lineRule="auto"/>
@@ -21950,9 +21389,9 @@
       </w:rPr>
     </w:tblStylePr>
   </w:style>
-  <w:style w:type="table" w:styleId="916">
+  <w:style w:type="table" w:styleId="898">
     <w:name w:val="List Table 6 Colorful"/>
-    <w:basedOn w:val="970"/>
+    <w:basedOn w:val="952"/>
     <w:uiPriority w:val="99"/>
     <w:pPr>
       <w:spacing w:after="0" w:line="240" w:lineRule="auto"/>
@@ -22023,9 +21462,9 @@
       </w:tcPr>
     </w:tblStylePr>
   </w:style>
-  <w:style w:type="table" w:styleId="917">
+  <w:style w:type="table" w:styleId="899">
     <w:name w:val="List Table 6 Colorful - Accent 1"/>
-    <w:basedOn w:val="970"/>
+    <w:basedOn w:val="952"/>
     <w:uiPriority w:val="99"/>
     <w:pPr>
       <w:spacing w:after="0" w:line="240" w:lineRule="auto"/>
@@ -22096,9 +21535,9 @@
       </w:tcPr>
     </w:tblStylePr>
   </w:style>
-  <w:style w:type="table" w:styleId="918">
+  <w:style w:type="table" w:styleId="900">
     <w:name w:val="List Table 6 Colorful - Accent 2"/>
-    <w:basedOn w:val="970"/>
+    <w:basedOn w:val="952"/>
     <w:uiPriority w:val="99"/>
     <w:pPr>
       <w:spacing w:after="0" w:line="240" w:lineRule="auto"/>
@@ -22169,9 +21608,9 @@
       </w:tcPr>
     </w:tblStylePr>
   </w:style>
-  <w:style w:type="table" w:styleId="919">
+  <w:style w:type="table" w:styleId="901">
     <w:name w:val="List Table 6 Colorful - Accent 3"/>
-    <w:basedOn w:val="970"/>
+    <w:basedOn w:val="952"/>
     <w:uiPriority w:val="99"/>
     <w:pPr>
       <w:spacing w:after="0" w:line="240" w:lineRule="auto"/>
@@ -22242,9 +21681,9 @@
       </w:tcPr>
     </w:tblStylePr>
   </w:style>
-  <w:style w:type="table" w:styleId="920">
+  <w:style w:type="table" w:styleId="902">
     <w:name w:val="List Table 6 Colorful - Accent 4"/>
-    <w:basedOn w:val="970"/>
+    <w:basedOn w:val="952"/>
     <w:uiPriority w:val="99"/>
     <w:pPr>
       <w:spacing w:after="0" w:line="240" w:lineRule="auto"/>
@@ -22315,9 +21754,9 @@
       </w:tcPr>
     </w:tblStylePr>
   </w:style>
-  <w:style w:type="table" w:styleId="921">
+  <w:style w:type="table" w:styleId="903">
     <w:name w:val="List Table 6 Colorful - Accent 5"/>
-    <w:basedOn w:val="970"/>
+    <w:basedOn w:val="952"/>
     <w:uiPriority w:val="99"/>
     <w:pPr>
       <w:spacing w:after="0" w:line="240" w:lineRule="auto"/>
@@ -22388,9 +21827,9 @@
       </w:tcPr>
     </w:tblStylePr>
   </w:style>
-  <w:style w:type="table" w:styleId="922">
+  <w:style w:type="table" w:styleId="904">
     <w:name w:val="List Table 6 Colorful - Accent 6"/>
-    <w:basedOn w:val="970"/>
+    <w:basedOn w:val="952"/>
     <w:uiPriority w:val="99"/>
     <w:pPr>
       <w:spacing w:after="0" w:line="240" w:lineRule="auto"/>
@@ -22461,9 +21900,9 @@
       </w:tcPr>
     </w:tblStylePr>
   </w:style>
-  <w:style w:type="table" w:styleId="923">
+  <w:style w:type="table" w:styleId="905">
     <w:name w:val="List Table 7 Colorful"/>
-    <w:basedOn w:val="970"/>
+    <w:basedOn w:val="952"/>
     <w:uiPriority w:val="99"/>
     <w:pPr>
       <w:spacing w:after="0" w:line="240" w:lineRule="auto"/>
@@ -22577,9 +22016,9 @@
       </w:rPr>
     </w:tblStylePr>
   </w:style>
-  <w:style w:type="table" w:styleId="924">
+  <w:style w:type="table" w:styleId="906">
     <w:name w:val="List Table 7 Colorful - Accent 1"/>
-    <w:basedOn w:val="970"/>
+    <w:basedOn w:val="952"/>
     <w:uiPriority w:val="99"/>
     <w:pPr>
       <w:spacing w:after="0" w:line="240" w:lineRule="auto"/>
@@ -22693,9 +22132,9 @@
       </w:rPr>
     </w:tblStylePr>
   </w:style>
-  <w:style w:type="table" w:styleId="925">
+  <w:style w:type="table" w:styleId="907">
     <w:name w:val="List Table 7 Colorful - Accent 2"/>
-    <w:basedOn w:val="970"/>
+    <w:basedOn w:val="952"/>
     <w:uiPriority w:val="99"/>
     <w:pPr>
       <w:spacing w:after="0" w:line="240" w:lineRule="auto"/>
@@ -22809,9 +22248,9 @@
       </w:rPr>
     </w:tblStylePr>
   </w:style>
-  <w:style w:type="table" w:styleId="926">
+  <w:style w:type="table" w:styleId="908">
     <w:name w:val="List Table 7 Colorful - Accent 3"/>
-    <w:basedOn w:val="970"/>
+    <w:basedOn w:val="952"/>
     <w:uiPriority w:val="99"/>
     <w:pPr>
       <w:spacing w:after="0" w:line="240" w:lineRule="auto"/>
@@ -22925,9 +22364,9 @@
       </w:rPr>
     </w:tblStylePr>
   </w:style>
-  <w:style w:type="table" w:styleId="927">
+  <w:style w:type="table" w:styleId="909">
     <w:name w:val="List Table 7 Colorful - Accent 4"/>
-    <w:basedOn w:val="970"/>
+    <w:basedOn w:val="952"/>
     <w:uiPriority w:val="99"/>
     <w:pPr>
       <w:spacing w:after="0" w:line="240" w:lineRule="auto"/>
@@ -23041,9 +22480,9 @@
       </w:rPr>
     </w:tblStylePr>
   </w:style>
-  <w:style w:type="table" w:styleId="928">
+  <w:style w:type="table" w:styleId="910">
     <w:name w:val="List Table 7 Colorful - Accent 5"/>
-    <w:basedOn w:val="970"/>
+    <w:basedOn w:val="952"/>
     <w:uiPriority w:val="99"/>
     <w:pPr>
       <w:spacing w:after="0" w:line="240" w:lineRule="auto"/>
@@ -23157,9 +22596,9 @@
       </w:rPr>
     </w:tblStylePr>
   </w:style>
-  <w:style w:type="table" w:styleId="929">
+  <w:style w:type="table" w:styleId="911">
     <w:name w:val="List Table 7 Colorful - Accent 6"/>
-    <w:basedOn w:val="970"/>
+    <w:basedOn w:val="952"/>
     <w:uiPriority w:val="99"/>
     <w:pPr>
       <w:spacing w:after="0" w:line="240" w:lineRule="auto"/>
@@ -23273,9 +22712,9 @@
       </w:rPr>
     </w:tblStylePr>
   </w:style>
-  <w:style w:type="table" w:styleId="930">
+  <w:style w:type="table" w:styleId="912">
     <w:name w:val="Lined - Accent"/>
-    <w:basedOn w:val="970"/>
+    <w:basedOn w:val="952"/>
     <w:uiPriority w:val="99"/>
     <w:pPr>
       <w:spacing w:after="0" w:line="240" w:lineRule="auto"/>
@@ -23363,9 +22802,9 @@
       </w:tcPr>
     </w:tblStylePr>
   </w:style>
-  <w:style w:type="table" w:styleId="931">
+  <w:style w:type="table" w:styleId="913">
     <w:name w:val="Lined - Accent 1"/>
-    <w:basedOn w:val="970"/>
+    <w:basedOn w:val="952"/>
     <w:uiPriority w:val="99"/>
     <w:pPr>
       <w:spacing w:after="0" w:line="240" w:lineRule="auto"/>
@@ -23453,9 +22892,9 @@
       </w:tcPr>
     </w:tblStylePr>
   </w:style>
-  <w:style w:type="table" w:styleId="932">
+  <w:style w:type="table" w:styleId="914">
     <w:name w:val="Lined - Accent 2"/>
-    <w:basedOn w:val="970"/>
+    <w:basedOn w:val="952"/>
     <w:uiPriority w:val="99"/>
     <w:pPr>
       <w:spacing w:after="0" w:line="240" w:lineRule="auto"/>
@@ -23543,9 +22982,9 @@
       </w:tcPr>
     </w:tblStylePr>
   </w:style>
-  <w:style w:type="table" w:styleId="933">
+  <w:style w:type="table" w:styleId="915">
     <w:name w:val="Lined - Accent 3"/>
-    <w:basedOn w:val="970"/>
+    <w:basedOn w:val="952"/>
     <w:uiPriority w:val="99"/>
     <w:pPr>
       <w:spacing w:after="0" w:line="240" w:lineRule="auto"/>
@@ -23633,9 +23072,9 @@
       </w:tcPr>
     </w:tblStylePr>
   </w:style>
-  <w:style w:type="table" w:styleId="934">
+  <w:style w:type="table" w:styleId="916">
     <w:name w:val="Lined - Accent 4"/>
-    <w:basedOn w:val="970"/>
+    <w:basedOn w:val="952"/>
     <w:uiPriority w:val="99"/>
     <w:pPr>
       <w:spacing w:after="0" w:line="240" w:lineRule="auto"/>
@@ -23723,9 +23162,9 @@
       </w:tcPr>
     </w:tblStylePr>
   </w:style>
-  <w:style w:type="table" w:styleId="935">
+  <w:style w:type="table" w:styleId="917">
     <w:name w:val="Lined - Accent 5"/>
-    <w:basedOn w:val="970"/>
+    <w:basedOn w:val="952"/>
     <w:uiPriority w:val="99"/>
     <w:pPr>
       <w:spacing w:after="0" w:line="240" w:lineRule="auto"/>
@@ -23813,9 +23252,9 @@
       </w:tcPr>
     </w:tblStylePr>
   </w:style>
-  <w:style w:type="table" w:styleId="936">
+  <w:style w:type="table" w:styleId="918">
     <w:name w:val="Lined - Accent 6"/>
-    <w:basedOn w:val="970"/>
+    <w:basedOn w:val="952"/>
     <w:uiPriority w:val="99"/>
     <w:pPr>
       <w:spacing w:after="0" w:line="240" w:lineRule="auto"/>
@@ -23903,9 +23342,9 @@
       </w:tcPr>
     </w:tblStylePr>
   </w:style>
-  <w:style w:type="table" w:styleId="937">
+  <w:style w:type="table" w:styleId="919">
     <w:name w:val="Bordered &amp; Lined - Accent"/>
-    <w:basedOn w:val="970"/>
+    <w:basedOn w:val="952"/>
     <w:uiPriority w:val="99"/>
     <w:pPr>
       <w:spacing w:after="0" w:line="240" w:lineRule="auto"/>
@@ -24001,9 +23440,9 @@
       </w:tcPr>
     </w:tblStylePr>
   </w:style>
-  <w:style w:type="table" w:styleId="938">
+  <w:style w:type="table" w:styleId="920">
     <w:name w:val="Bordered &amp; Lined - Accent 1"/>
-    <w:basedOn w:val="970"/>
+    <w:basedOn w:val="952"/>
     <w:uiPriority w:val="99"/>
     <w:pPr>
       <w:spacing w:after="0" w:line="240" w:lineRule="auto"/>
@@ -24099,9 +23538,9 @@
       </w:tcPr>
     </w:tblStylePr>
   </w:style>
-  <w:style w:type="table" w:styleId="939">
+  <w:style w:type="table" w:styleId="921">
     <w:name w:val="Bordered &amp; Lined - Accent 2"/>
-    <w:basedOn w:val="970"/>
+    <w:basedOn w:val="952"/>
     <w:uiPriority w:val="99"/>
     <w:pPr>
       <w:spacing w:after="0" w:line="240" w:lineRule="auto"/>
@@ -24197,9 +23636,9 @@
       </w:tcPr>
     </w:tblStylePr>
   </w:style>
-  <w:style w:type="table" w:styleId="940">
+  <w:style w:type="table" w:styleId="922">
     <w:name w:val="Bordered &amp; Lined - Accent 3"/>
-    <w:basedOn w:val="970"/>
+    <w:basedOn w:val="952"/>
     <w:uiPriority w:val="99"/>
     <w:pPr>
       <w:spacing w:after="0" w:line="240" w:lineRule="auto"/>
@@ -24295,9 +23734,9 @@
       </w:tcPr>
     </w:tblStylePr>
   </w:style>
-  <w:style w:type="table" w:styleId="941">
+  <w:style w:type="table" w:styleId="923">
     <w:name w:val="Bordered &amp; Lined - Accent 4"/>
-    <w:basedOn w:val="970"/>
+    <w:basedOn w:val="952"/>
     <w:uiPriority w:val="99"/>
     <w:pPr>
       <w:spacing w:after="0" w:line="240" w:lineRule="auto"/>
@@ -24393,9 +23832,9 @@
       </w:tcPr>
     </w:tblStylePr>
   </w:style>
-  <w:style w:type="table" w:styleId="942">
+  <w:style w:type="table" w:styleId="924">
     <w:name w:val="Bordered &amp; Lined - Accent 5"/>
-    <w:basedOn w:val="970"/>
+    <w:basedOn w:val="952"/>
     <w:uiPriority w:val="99"/>
     <w:pPr>
       <w:spacing w:after="0" w:line="240" w:lineRule="auto"/>
@@ -24491,9 +23930,9 @@
       </w:tcPr>
     </w:tblStylePr>
   </w:style>
-  <w:style w:type="table" w:styleId="943">
+  <w:style w:type="table" w:styleId="925">
     <w:name w:val="Bordered &amp; Lined - Accent 6"/>
-    <w:basedOn w:val="970"/>
+    <w:basedOn w:val="952"/>
     <w:uiPriority w:val="99"/>
     <w:pPr>
       <w:spacing w:after="0" w:line="240" w:lineRule="auto"/>
@@ -24589,9 +24028,9 @@
       </w:tcPr>
     </w:tblStylePr>
   </w:style>
-  <w:style w:type="table" w:styleId="944">
+  <w:style w:type="table" w:styleId="926">
     <w:name w:val="Bordered"/>
-    <w:basedOn w:val="970"/>
+    <w:basedOn w:val="952"/>
     <w:uiPriority w:val="99"/>
     <w:pPr>
       <w:spacing w:after="0" w:line="240" w:lineRule="auto"/>
@@ -24668,9 +24107,9 @@
       </w:tcPr>
     </w:tblStylePr>
   </w:style>
-  <w:style w:type="table" w:styleId="945">
+  <w:style w:type="table" w:styleId="927">
     <w:name w:val="Bordered - Accent 1"/>
-    <w:basedOn w:val="970"/>
+    <w:basedOn w:val="952"/>
     <w:uiPriority w:val="99"/>
     <w:pPr>
       <w:spacing w:after="0" w:line="240" w:lineRule="auto"/>
@@ -24747,9 +24186,9 @@
       </w:tcPr>
     </w:tblStylePr>
   </w:style>
-  <w:style w:type="table" w:styleId="946">
+  <w:style w:type="table" w:styleId="928">
     <w:name w:val="Bordered - Accent 2"/>
-    <w:basedOn w:val="970"/>
+    <w:basedOn w:val="952"/>
     <w:uiPriority w:val="99"/>
     <w:pPr>
       <w:spacing w:after="0" w:line="240" w:lineRule="auto"/>
@@ -24826,9 +24265,9 @@
       </w:tcPr>
     </w:tblStylePr>
   </w:style>
-  <w:style w:type="table" w:styleId="947">
+  <w:style w:type="table" w:styleId="929">
     <w:name w:val="Bordered - Accent 3"/>
-    <w:basedOn w:val="970"/>
+    <w:basedOn w:val="952"/>
     <w:uiPriority w:val="99"/>
     <w:pPr>
       <w:spacing w:after="0" w:line="240" w:lineRule="auto"/>
@@ -24905,9 +24344,9 @@
       </w:tcPr>
     </w:tblStylePr>
   </w:style>
-  <w:style w:type="table" w:styleId="948">
+  <w:style w:type="table" w:styleId="930">
     <w:name w:val="Bordered - Accent 4"/>
-    <w:basedOn w:val="970"/>
+    <w:basedOn w:val="952"/>
     <w:uiPriority w:val="99"/>
     <w:pPr>
       <w:spacing w:after="0" w:line="240" w:lineRule="auto"/>
@@ -24984,9 +24423,9 @@
       </w:tcPr>
     </w:tblStylePr>
   </w:style>
-  <w:style w:type="table" w:styleId="949">
+  <w:style w:type="table" w:styleId="931">
     <w:name w:val="Bordered - Accent 5"/>
-    <w:basedOn w:val="970"/>
+    <w:basedOn w:val="952"/>
     <w:uiPriority w:val="99"/>
     <w:pPr>
       <w:spacing w:after="0" w:line="240" w:lineRule="auto"/>
@@ -25063,9 +24502,9 @@
       </w:tcPr>
     </w:tblStylePr>
   </w:style>
-  <w:style w:type="table" w:styleId="950">
+  <w:style w:type="table" w:styleId="932">
     <w:name w:val="Bordered - Accent 6"/>
-    <w:basedOn w:val="970"/>
+    <w:basedOn w:val="952"/>
     <w:uiPriority w:val="99"/>
     <w:pPr>
       <w:spacing w:after="0" w:line="240" w:lineRule="auto"/>
@@ -25142,10 +24581,10 @@
       </w:tcPr>
     </w:tblStylePr>
   </w:style>
-  <w:style w:type="paragraph" w:styleId="951">
+  <w:style w:type="paragraph" w:styleId="933">
     <w:name w:val="footnote text"/>
-    <w:basedOn w:val="968"/>
-    <w:link w:val="952"/>
+    <w:basedOn w:val="950"/>
+    <w:link w:val="934"/>
     <w:uiPriority w:val="99"/>
     <w:semiHidden/>
     <w:unhideWhenUsed/>
@@ -25156,27 +24595,27 @@
       <w:sz w:val="18"/>
     </w:rPr>
   </w:style>
-  <w:style w:type="character" w:styleId="952">
+  <w:style w:type="character" w:styleId="934">
     <w:name w:val="Footnote Text Char"/>
-    <w:link w:val="951"/>
+    <w:link w:val="933"/>
     <w:uiPriority w:val="99"/>
     <w:rPr>
       <w:sz w:val="18"/>
     </w:rPr>
   </w:style>
-  <w:style w:type="character" w:styleId="953">
+  <w:style w:type="character" w:styleId="935">
     <w:name w:val="footnote reference"/>
-    <w:basedOn w:val="969"/>
+    <w:basedOn w:val="951"/>
     <w:uiPriority w:val="99"/>
     <w:unhideWhenUsed/>
     <w:rPr>
       <w:vertAlign w:val="superscript"/>
     </w:rPr>
   </w:style>
-  <w:style w:type="paragraph" w:styleId="954">
+  <w:style w:type="paragraph" w:styleId="936">
     <w:name w:val="endnote text"/>
-    <w:basedOn w:val="968"/>
-    <w:link w:val="955"/>
+    <w:basedOn w:val="950"/>
+    <w:link w:val="937"/>
     <w:uiPriority w:val="99"/>
     <w:semiHidden/>
     <w:unhideWhenUsed/>
@@ -25187,17 +24626,17 @@
       <w:sz w:val="20"/>
     </w:rPr>
   </w:style>
-  <w:style w:type="character" w:styleId="955">
+  <w:style w:type="character" w:styleId="937">
     <w:name w:val="Endnote Text Char"/>
-    <w:link w:val="954"/>
+    <w:link w:val="936"/>
     <w:uiPriority w:val="99"/>
     <w:rPr>
       <w:sz w:val="20"/>
     </w:rPr>
   </w:style>
-  <w:style w:type="character" w:styleId="956">
+  <w:style w:type="character" w:styleId="938">
     <w:name w:val="endnote reference"/>
-    <w:basedOn w:val="969"/>
+    <w:basedOn w:val="951"/>
     <w:uiPriority w:val="99"/>
     <w:semiHidden/>
     <w:unhideWhenUsed/>
@@ -25205,10 +24644,10 @@
       <w:vertAlign w:val="superscript"/>
     </w:rPr>
   </w:style>
-  <w:style w:type="paragraph" w:styleId="957">
+  <w:style w:type="paragraph" w:styleId="939">
     <w:name w:val="toc 1"/>
-    <w:basedOn w:val="968"/>
-    <w:next w:val="968"/>
+    <w:basedOn w:val="950"/>
+    <w:next w:val="950"/>
     <w:uiPriority w:val="39"/>
     <w:unhideWhenUsed/>
     <w:pPr>
@@ -25216,10 +24655,10 @@
       <w:spacing w:after="57"/>
     </w:pPr>
   </w:style>
-  <w:style w:type="paragraph" w:styleId="958">
+  <w:style w:type="paragraph" w:styleId="940">
     <w:name w:val="toc 2"/>
-    <w:basedOn w:val="968"/>
-    <w:next w:val="968"/>
+    <w:basedOn w:val="950"/>
+    <w:next w:val="950"/>
     <w:uiPriority w:val="39"/>
     <w:unhideWhenUsed/>
     <w:pPr>
@@ -25227,10 +24666,10 @@
       <w:spacing w:after="57"/>
     </w:pPr>
   </w:style>
-  <w:style w:type="paragraph" w:styleId="959">
+  <w:style w:type="paragraph" w:styleId="941">
     <w:name w:val="toc 3"/>
-    <w:basedOn w:val="968"/>
-    <w:next w:val="968"/>
+    <w:basedOn w:val="950"/>
+    <w:next w:val="950"/>
     <w:uiPriority w:val="39"/>
     <w:unhideWhenUsed/>
     <w:pPr>
@@ -25238,10 +24677,10 @@
       <w:spacing w:after="57"/>
     </w:pPr>
   </w:style>
-  <w:style w:type="paragraph" w:styleId="960">
+  <w:style w:type="paragraph" w:styleId="942">
     <w:name w:val="toc 4"/>
-    <w:basedOn w:val="968"/>
-    <w:next w:val="968"/>
+    <w:basedOn w:val="950"/>
+    <w:next w:val="950"/>
     <w:uiPriority w:val="39"/>
     <w:unhideWhenUsed/>
     <w:pPr>
@@ -25249,10 +24688,10 @@
       <w:spacing w:after="57"/>
     </w:pPr>
   </w:style>
-  <w:style w:type="paragraph" w:styleId="961">
+  <w:style w:type="paragraph" w:styleId="943">
     <w:name w:val="toc 5"/>
-    <w:basedOn w:val="968"/>
-    <w:next w:val="968"/>
+    <w:basedOn w:val="950"/>
+    <w:next w:val="950"/>
     <w:uiPriority w:val="39"/>
     <w:unhideWhenUsed/>
     <w:pPr>
@@ -25260,10 +24699,10 @@
       <w:spacing w:after="57"/>
     </w:pPr>
   </w:style>
-  <w:style w:type="paragraph" w:styleId="962">
+  <w:style w:type="paragraph" w:styleId="944">
     <w:name w:val="toc 6"/>
-    <w:basedOn w:val="968"/>
-    <w:next w:val="968"/>
+    <w:basedOn w:val="950"/>
+    <w:next w:val="950"/>
     <w:uiPriority w:val="39"/>
     <w:unhideWhenUsed/>
     <w:pPr>
@@ -25271,10 +24710,10 @@
       <w:spacing w:after="57"/>
     </w:pPr>
   </w:style>
-  <w:style w:type="paragraph" w:styleId="963">
+  <w:style w:type="paragraph" w:styleId="945">
     <w:name w:val="toc 7"/>
-    <w:basedOn w:val="968"/>
-    <w:next w:val="968"/>
+    <w:basedOn w:val="950"/>
+    <w:next w:val="950"/>
     <w:uiPriority w:val="39"/>
     <w:unhideWhenUsed/>
     <w:pPr>
@@ -25282,10 +24721,10 @@
       <w:spacing w:after="57"/>
     </w:pPr>
   </w:style>
-  <w:style w:type="paragraph" w:styleId="964">
+  <w:style w:type="paragraph" w:styleId="946">
     <w:name w:val="toc 8"/>
-    <w:basedOn w:val="968"/>
-    <w:next w:val="968"/>
+    <w:basedOn w:val="950"/>
+    <w:next w:val="950"/>
     <w:uiPriority w:val="39"/>
     <w:unhideWhenUsed/>
     <w:pPr>
@@ -25293,10 +24732,10 @@
       <w:spacing w:after="57"/>
     </w:pPr>
   </w:style>
-  <w:style w:type="paragraph" w:styleId="965">
+  <w:style w:type="paragraph" w:styleId="947">
     <w:name w:val="toc 9"/>
-    <w:basedOn w:val="968"/>
-    <w:next w:val="968"/>
+    <w:basedOn w:val="950"/>
+    <w:next w:val="950"/>
     <w:uiPriority w:val="39"/>
     <w:unhideWhenUsed/>
     <w:pPr>
@@ -25304,32 +24743,32 @@
       <w:spacing w:after="57"/>
     </w:pPr>
   </w:style>
-  <w:style w:type="paragraph" w:styleId="966">
+  <w:style w:type="paragraph" w:styleId="948">
     <w:name w:val="TOC Heading"/>
     <w:uiPriority w:val="39"/>
     <w:unhideWhenUsed/>
   </w:style>
-  <w:style w:type="paragraph" w:styleId="967">
+  <w:style w:type="paragraph" w:styleId="949">
     <w:name w:val="table of figures"/>
-    <w:basedOn w:val="968"/>
-    <w:next w:val="968"/>
+    <w:basedOn w:val="950"/>
+    <w:next w:val="950"/>
     <w:uiPriority w:val="99"/>
     <w:unhideWhenUsed/>
     <w:pPr>
       <w:spacing w:after="0" w:afterAutospacing="0"/>
     </w:pPr>
   </w:style>
-  <w:style w:type="paragraph" w:styleId="968" w:default="1">
+  <w:style w:type="paragraph" w:styleId="950" w:default="1">
     <w:name w:val="Normal"/>
     <w:qFormat/>
   </w:style>
-  <w:style w:type="character" w:styleId="969" w:default="1">
+  <w:style w:type="character" w:styleId="951" w:default="1">
     <w:name w:val="Default Paragraph Font"/>
     <w:uiPriority w:val="1"/>
     <w:semiHidden/>
     <w:unhideWhenUsed/>
   </w:style>
-  <w:style w:type="table" w:styleId="970" w:default="1">
+  <w:style w:type="table" w:styleId="952" w:default="1">
     <w:name w:val="Normal Table"/>
     <w:uiPriority w:val="99"/>
     <w:semiHidden/>
@@ -25344,13 +24783,13 @@
       </w:tblCellMar>
     </w:tblPr>
   </w:style>
-  <w:style w:type="numbering" w:styleId="971" w:default="1">
+  <w:style w:type="numbering" w:styleId="953" w:default="1">
     <w:name w:val="No List"/>
     <w:uiPriority w:val="99"/>
     <w:semiHidden/>
     <w:unhideWhenUsed/>
   </w:style>
-  <w:style w:type="paragraph" w:styleId="972" w:customStyle="1">
+  <w:style w:type="paragraph" w:styleId="954" w:customStyle="1">
     <w:name w:val="Default"/>
     <w:pPr>
       <w:widowControl w:val="off"/>
@@ -25360,9 +24799,9 @@
       <w:color w:val="000000"/>
     </w:rPr>
   </w:style>
-  <w:style w:type="paragraph" w:styleId="973">
+  <w:style w:type="paragraph" w:styleId="955">
     <w:name w:val="List Paragraph"/>
-    <w:basedOn w:val="968"/>
+    <w:basedOn w:val="950"/>
     <w:uiPriority w:val="34"/>
     <w:qFormat/>
     <w:pPr>
@@ -25370,9 +24809,9 @@
       <w:ind w:left="720"/>
     </w:pPr>
   </w:style>
-  <w:style w:type="character" w:styleId="974">
+  <w:style w:type="character" w:styleId="956">
     <w:name w:val="Hyperlink"/>
-    <w:basedOn w:val="969"/>
+    <w:basedOn w:val="951"/>
     <w:uiPriority w:val="99"/>
     <w:unhideWhenUsed/>
     <w:rPr>
@@ -25380,10 +24819,10 @@
       <w:u w:val="single"/>
     </w:rPr>
   </w:style>
-  <w:style w:type="paragraph" w:styleId="975">
+  <w:style w:type="paragraph" w:styleId="957">
     <w:name w:val="Header"/>
-    <w:basedOn w:val="968"/>
-    <w:link w:val="976"/>
+    <w:basedOn w:val="950"/>
+    <w:link w:val="958"/>
     <w:uiPriority w:val="99"/>
     <w:unhideWhenUsed/>
     <w:pPr>
@@ -25393,16 +24832,16 @@
       </w:tabs>
     </w:pPr>
   </w:style>
-  <w:style w:type="character" w:styleId="976" w:customStyle="1">
+  <w:style w:type="character" w:styleId="958" w:customStyle="1">
     <w:name w:val="Header Char"/>
-    <w:basedOn w:val="969"/>
-    <w:link w:val="975"/>
+    <w:basedOn w:val="951"/>
+    <w:link w:val="957"/>
     <w:uiPriority w:val="99"/>
   </w:style>
-  <w:style w:type="paragraph" w:styleId="977">
+  <w:style w:type="paragraph" w:styleId="959">
     <w:name w:val="Footer"/>
-    <w:basedOn w:val="968"/>
-    <w:link w:val="978"/>
+    <w:basedOn w:val="950"/>
+    <w:link w:val="960"/>
     <w:uiPriority w:val="99"/>
     <w:unhideWhenUsed/>
     <w:pPr>
@@ -25412,24 +24851,24 @@
       </w:tabs>
     </w:pPr>
   </w:style>
-  <w:style w:type="character" w:styleId="978" w:customStyle="1">
+  <w:style w:type="character" w:styleId="960" w:customStyle="1">
     <w:name w:val="Footer Char"/>
-    <w:basedOn w:val="969"/>
-    <w:link w:val="977"/>
+    <w:basedOn w:val="951"/>
+    <w:link w:val="959"/>
     <w:uiPriority w:val="99"/>
   </w:style>
-  <w:style w:type="character" w:styleId="979">
+  <w:style w:type="character" w:styleId="961">
     <w:name w:val="Unresolved Mention"/>
-    <w:basedOn w:val="969"/>
+    <w:basedOn w:val="951"/>
     <w:uiPriority w:val="99"/>
     <w:rPr>
       <w:color w:val="808080"/>
       <w:shd w:val="clear" w:color="auto" w:fill="e6e6e6"/>
     </w:rPr>
   </w:style>
-  <w:style w:type="character" w:styleId="980">
+  <w:style w:type="character" w:styleId="962">
     <w:name w:val="FollowedHyperlink"/>
-    <w:basedOn w:val="969"/>
+    <w:basedOn w:val="951"/>
     <w:uiPriority w:val="99"/>
     <w:semiHidden/>
     <w:unhideWhenUsed/>

</xml_diff>